<commit_message>
Add the user guide instructons for instructor dashboard
</commit_message>
<xml_diff>
--- a/Project_Documentation/AppUserGuide_Instructions/AppUserGuide_Instructions.docx
+++ b/Project_Documentation/AppUserGuide_Instructions/AppUserGuide_Instructions.docx
@@ -16,7 +16,23 @@
           <w:color w:val="24292E"/>
           <w:shd w:val="clear" w:color="auto" w:fill="FFFFFF"/>
         </w:rPr>
-        <w:t xml:space="preserve">This document will guide the user to operate the Course and Assignment </w:t>
+        <w:t xml:space="preserve">This document will guide the user to operate </w:t>
+      </w:r>
+      <w:r>
+        <w:rPr>
+          <w:rFonts w:ascii="Segoe UI" w:hAnsi="Segoe UI" w:cs="Segoe UI"/>
+          <w:color w:val="24292E"/>
+          <w:shd w:val="clear" w:color="auto" w:fill="FFFFFF"/>
+        </w:rPr>
+        <w:t>the</w:t>
+      </w:r>
+      <w:r>
+        <w:rPr>
+          <w:rFonts w:ascii="Segoe UI" w:hAnsi="Segoe UI" w:cs="Segoe UI"/>
+          <w:color w:val="24292E"/>
+          <w:shd w:val="clear" w:color="auto" w:fill="FFFFFF"/>
+        </w:rPr>
+        <w:t xml:space="preserve"> Course and Assignment </w:t>
       </w:r>
       <w:r>
         <w:rPr>
@@ -39,49 +55,3122 @@
       <w:pPr>
         <w:rPr>
           <w:rFonts w:ascii="Segoe UI" w:hAnsi="Segoe UI" w:cs="Segoe UI"/>
-          <w:color w:val="24292E"/>
-          <w:shd w:val="clear" w:color="auto" w:fill="FFFFFF"/>
-        </w:rPr>
-      </w:pPr>
-    </w:p>
-    <w:p>
-      <w:pPr>
-        <w:rPr>
-          <w:rFonts w:ascii="Segoe UI" w:hAnsi="Segoe UI" w:cs="Segoe UI"/>
-          <w:color w:val="24292E"/>
-          <w:shd w:val="clear" w:color="auto" w:fill="FFFFFF"/>
-        </w:rPr>
-      </w:pPr>
-    </w:p>
-    <w:p>
-      <w:r>
-        <w:t>Login screen Student Instructor</w:t>
-      </w:r>
-    </w:p>
-    <w:p>
+          <w:b/>
+          <w:bCs/>
+          <w:color w:val="24292E"/>
+          <w:shd w:val="clear" w:color="auto" w:fill="FFFFFF"/>
+        </w:rPr>
+      </w:pPr>
+      <w:r>
+        <w:rPr>
+          <w:rFonts w:ascii="Segoe UI" w:hAnsi="Segoe UI" w:cs="Segoe UI"/>
+          <w:b/>
+          <w:bCs/>
+          <w:color w:val="24292E"/>
+          <w:shd w:val="clear" w:color="auto" w:fill="FFFFFF"/>
+        </w:rPr>
+        <w:t>Start Up:</w:t>
+      </w:r>
+    </w:p>
+    <w:p>
+      <w:pPr>
+        <w:rPr>
+          <w:rFonts w:ascii="Segoe UI" w:hAnsi="Segoe UI" w:cs="Segoe UI"/>
+          <w:color w:val="24292E"/>
+          <w:shd w:val="clear" w:color="auto" w:fill="FFFFFF"/>
+        </w:rPr>
+      </w:pPr>
+      <w:r>
+        <w:rPr>
+          <w:rFonts w:ascii="Segoe UI" w:hAnsi="Segoe UI" w:cs="Segoe UI"/>
+          <w:color w:val="24292E"/>
+          <w:shd w:val="clear" w:color="auto" w:fill="FFFFFF"/>
+        </w:rPr>
+        <w:t xml:space="preserve">Once the required packages and libraries has been installed as per Installation </w:t>
+      </w:r>
+      <w:proofErr w:type="gramStart"/>
+      <w:r>
+        <w:rPr>
+          <w:rFonts w:ascii="Segoe UI" w:hAnsi="Segoe UI" w:cs="Segoe UI"/>
+          <w:color w:val="24292E"/>
+          <w:shd w:val="clear" w:color="auto" w:fill="FFFFFF"/>
+        </w:rPr>
+        <w:t>guide( found</w:t>
+      </w:r>
+      <w:proofErr w:type="gramEnd"/>
+      <w:r>
+        <w:rPr>
+          <w:rFonts w:ascii="Segoe UI" w:hAnsi="Segoe UI" w:cs="Segoe UI"/>
+          <w:color w:val="24292E"/>
+          <w:shd w:val="clear" w:color="auto" w:fill="FFFFFF"/>
+        </w:rPr>
+        <w:t xml:space="preserve"> in </w:t>
+      </w:r>
+      <w:r>
+        <w:rPr>
+          <w:rFonts w:ascii="Segoe UI" w:hAnsi="Segoe UI" w:cs="Segoe UI"/>
+          <w:color w:val="24292E"/>
+          <w:shd w:val="clear" w:color="auto" w:fill="FFFFFF"/>
+        </w:rPr>
+        <w:t>capstone-project-a-to-z\Project_Documentation\AppInstallation_Instructions</w:t>
+      </w:r>
+      <w:r>
+        <w:rPr>
+          <w:rFonts w:ascii="Segoe UI" w:hAnsi="Segoe UI" w:cs="Segoe UI"/>
+          <w:color w:val="24292E"/>
+          <w:shd w:val="clear" w:color="auto" w:fill="FFFFFF"/>
+        </w:rPr>
+        <w:t xml:space="preserve"> folder</w:t>
+      </w:r>
+      <w:r>
+        <w:rPr>
+          <w:rFonts w:ascii="Segoe UI" w:hAnsi="Segoe UI" w:cs="Segoe UI"/>
+          <w:color w:val="24292E"/>
+          <w:shd w:val="clear" w:color="auto" w:fill="FFFFFF"/>
+        </w:rPr>
+        <w:t xml:space="preserve">),debug the application </w:t>
+      </w:r>
+      <w:r>
+        <w:rPr>
+          <w:rFonts w:ascii="Segoe UI" w:hAnsi="Segoe UI" w:cs="Segoe UI"/>
+          <w:color w:val="24292E"/>
+          <w:shd w:val="clear" w:color="auto" w:fill="FFFFFF"/>
+        </w:rPr>
+        <w:t>within Visual Studio Community</w:t>
+      </w:r>
+      <w:r>
+        <w:rPr>
+          <w:rFonts w:ascii="Segoe UI" w:hAnsi="Segoe UI" w:cs="Segoe UI"/>
+          <w:color w:val="24292E"/>
+          <w:shd w:val="clear" w:color="auto" w:fill="FFFFFF"/>
+        </w:rPr>
+        <w:t xml:space="preserve"> by Clicking </w:t>
+      </w:r>
       <w:proofErr w:type="spellStart"/>
       <w:r>
-        <w:t>Instrucot:Enter</w:t>
+        <w:rPr>
+          <w:rFonts w:ascii="Segoe UI" w:hAnsi="Segoe UI" w:cs="Segoe UI"/>
+          <w:color w:val="24292E"/>
+          <w:shd w:val="clear" w:color="auto" w:fill="FFFFFF"/>
+        </w:rPr>
+        <w:t>AZLearn</w:t>
       </w:r>
       <w:proofErr w:type="spellEnd"/>
       <w:r>
+        <w:rPr>
+          <w:rFonts w:ascii="Segoe UI" w:hAnsi="Segoe UI" w:cs="Segoe UI"/>
+          <w:color w:val="24292E"/>
+          <w:shd w:val="clear" w:color="auto" w:fill="FFFFFF"/>
+        </w:rPr>
+        <w:t>.</w:t>
+      </w:r>
+      <w:r>
+        <w:rPr>
+          <w:rFonts w:ascii="Segoe UI" w:hAnsi="Segoe UI" w:cs="Segoe UI"/>
+          <w:color w:val="24292E"/>
+          <w:shd w:val="clear" w:color="auto" w:fill="FFFFFF"/>
+        </w:rPr>
         <w:t xml:space="preserve"> </w:t>
       </w:r>
+      <w:r>
+        <w:rPr>
+          <w:rFonts w:ascii="Segoe UI" w:hAnsi="Segoe UI" w:cs="Segoe UI"/>
+          <w:color w:val="24292E"/>
+          <w:shd w:val="clear" w:color="auto" w:fill="FFFFFF"/>
+        </w:rPr>
+        <w:t xml:space="preserve">It may take a couple of minutes for the application to start due to the </w:t>
+      </w:r>
       <w:proofErr w:type="spellStart"/>
       <w:r>
-        <w:t>ur</w:t>
+        <w:rPr>
+          <w:rFonts w:ascii="Segoe UI" w:hAnsi="Segoe UI" w:cs="Segoe UI"/>
+          <w:color w:val="24292E"/>
+          <w:shd w:val="clear" w:color="auto" w:fill="FFFFFF"/>
+        </w:rPr>
+        <w:t>npm</w:t>
       </w:r>
       <w:proofErr w:type="spellEnd"/>
       <w:r>
-        <w:t xml:space="preserve"> credentials</w:t>
-      </w:r>
-    </w:p>
-    <w:p/>
+        <w:rPr>
+          <w:rFonts w:ascii="Segoe UI" w:hAnsi="Segoe UI" w:cs="Segoe UI"/>
+          <w:color w:val="24292E"/>
+          <w:shd w:val="clear" w:color="auto" w:fill="FFFFFF"/>
+        </w:rPr>
+        <w:t xml:space="preserve"> installations</w:t>
+      </w:r>
+      <w:r>
+        <w:rPr>
+          <w:rFonts w:ascii="Segoe UI" w:hAnsi="Segoe UI" w:cs="Segoe UI"/>
+          <w:color w:val="24292E"/>
+          <w:shd w:val="clear" w:color="auto" w:fill="FFFFFF"/>
+        </w:rPr>
+        <w:t xml:space="preserve"> and its</w:t>
+      </w:r>
+      <w:r>
+        <w:rPr>
+          <w:rFonts w:ascii="Segoe UI" w:hAnsi="Segoe UI" w:cs="Segoe UI"/>
+          <w:color w:val="24292E"/>
+          <w:shd w:val="clear" w:color="auto" w:fill="FFFFFF"/>
+        </w:rPr>
+        <w:t xml:space="preserve"> dependencies</w:t>
+      </w:r>
+      <w:r>
+        <w:rPr>
+          <w:rFonts w:ascii="Segoe UI" w:hAnsi="Segoe UI" w:cs="Segoe UI"/>
+          <w:color w:val="24292E"/>
+          <w:shd w:val="clear" w:color="auto" w:fill="FFFFFF"/>
+        </w:rPr>
+        <w:t>.</w:t>
+      </w:r>
+    </w:p>
+    <w:p>
+      <w:pPr>
+        <w:rPr>
+          <w:rFonts w:ascii="Segoe UI" w:hAnsi="Segoe UI" w:cs="Segoe UI"/>
+          <w:color w:val="24292E"/>
+          <w:shd w:val="clear" w:color="auto" w:fill="FFFFFF"/>
+        </w:rPr>
+      </w:pPr>
+      <w:r>
+        <w:rPr>
+          <w:rFonts w:ascii="Segoe UI" w:hAnsi="Segoe UI" w:cs="Segoe UI"/>
+          <w:color w:val="24292E"/>
+          <w:shd w:val="clear" w:color="auto" w:fill="FFFFFF"/>
+        </w:rPr>
+        <w:t xml:space="preserve">This application has two main </w:t>
+      </w:r>
+      <w:r>
+        <w:rPr>
+          <w:rFonts w:ascii="Segoe UI" w:hAnsi="Segoe UI" w:cs="Segoe UI"/>
+          <w:color w:val="24292E"/>
+          <w:shd w:val="clear" w:color="auto" w:fill="FFFFFF"/>
+        </w:rPr>
+        <w:t>dashboards</w:t>
+      </w:r>
+      <w:r>
+        <w:rPr>
+          <w:rFonts w:ascii="Segoe UI" w:hAnsi="Segoe UI" w:cs="Segoe UI"/>
+          <w:color w:val="24292E"/>
+          <w:shd w:val="clear" w:color="auto" w:fill="FFFFFF"/>
+        </w:rPr>
+        <w:t>:</w:t>
+      </w:r>
+    </w:p>
+    <w:p>
+      <w:pPr>
+        <w:pStyle w:val="ListParagraph"/>
+        <w:numPr>
+          <w:ilvl w:val="0"/>
+          <w:numId w:val="2"/>
+        </w:numPr>
+        <w:rPr>
+          <w:rFonts w:ascii="Segoe UI" w:hAnsi="Segoe UI" w:cs="Segoe UI"/>
+          <w:color w:val="24292E"/>
+          <w:shd w:val="clear" w:color="auto" w:fill="FFFFFF"/>
+        </w:rPr>
+      </w:pPr>
+      <w:r>
+        <w:rPr>
+          <w:rFonts w:ascii="Segoe UI" w:hAnsi="Segoe UI" w:cs="Segoe UI"/>
+          <w:color w:val="24292E"/>
+          <w:shd w:val="clear" w:color="auto" w:fill="FFFFFF"/>
+        </w:rPr>
+        <w:t xml:space="preserve">Instructor/Admin </w:t>
+      </w:r>
+      <w:r>
+        <w:rPr>
+          <w:rFonts w:ascii="Segoe UI" w:hAnsi="Segoe UI" w:cs="Segoe UI"/>
+          <w:color w:val="24292E"/>
+          <w:shd w:val="clear" w:color="auto" w:fill="FFFFFF"/>
+        </w:rPr>
+        <w:t>Dashboard</w:t>
+      </w:r>
+    </w:p>
+    <w:p>
+      <w:pPr>
+        <w:pStyle w:val="ListParagraph"/>
+        <w:numPr>
+          <w:ilvl w:val="0"/>
+          <w:numId w:val="2"/>
+        </w:numPr>
+        <w:rPr>
+          <w:rFonts w:ascii="Segoe UI" w:hAnsi="Segoe UI" w:cs="Segoe UI"/>
+          <w:color w:val="24292E"/>
+          <w:shd w:val="clear" w:color="auto" w:fill="FFFFFF"/>
+        </w:rPr>
+      </w:pPr>
+      <w:r>
+        <w:rPr>
+          <w:rFonts w:ascii="Segoe UI" w:hAnsi="Segoe UI" w:cs="Segoe UI"/>
+          <w:color w:val="24292E"/>
+          <w:shd w:val="clear" w:color="auto" w:fill="FFFFFF"/>
+        </w:rPr>
+        <w:t xml:space="preserve">Student </w:t>
+      </w:r>
+      <w:r>
+        <w:rPr>
+          <w:rFonts w:ascii="Segoe UI" w:hAnsi="Segoe UI" w:cs="Segoe UI"/>
+          <w:color w:val="24292E"/>
+          <w:shd w:val="clear" w:color="auto" w:fill="FFFFFF"/>
+        </w:rPr>
+        <w:t>Dashboard</w:t>
+      </w:r>
+    </w:p>
+    <w:p>
+      <w:pPr>
+        <w:rPr>
+          <w:rFonts w:ascii="Segoe UI" w:hAnsi="Segoe UI" w:cs="Segoe UI"/>
+          <w:color w:val="24292E"/>
+          <w:shd w:val="clear" w:color="auto" w:fill="FFFFFF"/>
+        </w:rPr>
+      </w:pPr>
+      <w:r>
+        <w:rPr>
+          <w:rFonts w:ascii="Segoe UI" w:hAnsi="Segoe UI" w:cs="Segoe UI"/>
+          <w:color w:val="24292E"/>
+          <w:shd w:val="clear" w:color="auto" w:fill="FFFFFF"/>
+        </w:rPr>
+        <w:t>To start with Instructor Dashboard:</w:t>
+      </w:r>
+    </w:p>
+    <w:p>
+      <w:pPr>
+        <w:rPr>
+          <w:rFonts w:ascii="Segoe UI" w:hAnsi="Segoe UI" w:cs="Segoe UI"/>
+          <w:b/>
+          <w:bCs/>
+          <w:color w:val="24292E"/>
+          <w:shd w:val="clear" w:color="auto" w:fill="FFFFFF"/>
+        </w:rPr>
+      </w:pPr>
+      <w:r>
+        <w:rPr>
+          <w:rFonts w:ascii="Segoe UI" w:hAnsi="Segoe UI" w:cs="Segoe UI"/>
+          <w:b/>
+          <w:bCs/>
+          <w:color w:val="24292E"/>
+          <w:shd w:val="clear" w:color="auto" w:fill="FFFFFF"/>
+        </w:rPr>
+        <w:t>Login Screen:</w:t>
+      </w:r>
+    </w:p>
+    <w:p>
+      <w:pPr>
+        <w:rPr>
+          <w:rFonts w:ascii="Segoe UI" w:hAnsi="Segoe UI" w:cs="Segoe UI"/>
+          <w:color w:val="24292E"/>
+          <w:shd w:val="clear" w:color="auto" w:fill="FFFFFF"/>
+        </w:rPr>
+      </w:pPr>
+      <w:r>
+        <w:rPr>
+          <w:rFonts w:ascii="Segoe UI" w:hAnsi="Segoe UI" w:cs="Segoe UI"/>
+          <w:color w:val="24292E"/>
+          <w:shd w:val="clear" w:color="auto" w:fill="FFFFFF"/>
+        </w:rPr>
+        <w:t xml:space="preserve">The figure shows the application homepage, in this page, the user can sign-in </w:t>
+      </w:r>
+      <w:r>
+        <w:rPr>
+          <w:rFonts w:ascii="Segoe UI" w:hAnsi="Segoe UI" w:cs="Segoe UI"/>
+          <w:color w:val="24292E"/>
+          <w:shd w:val="clear" w:color="auto" w:fill="FFFFFF"/>
+        </w:rPr>
+        <w:t>an account</w:t>
+      </w:r>
+      <w:r>
+        <w:rPr>
+          <w:rFonts w:ascii="Segoe UI" w:hAnsi="Segoe UI" w:cs="Segoe UI"/>
+          <w:color w:val="24292E"/>
+          <w:shd w:val="clear" w:color="auto" w:fill="FFFFFF"/>
+        </w:rPr>
+        <w:t xml:space="preserve"> using instructors email address and password (Ex: Email:</w:t>
+      </w:r>
+      <w:r>
+        <w:t xml:space="preserve"> </w:t>
+      </w:r>
+      <w:hyperlink r:id="rId7" w:history="1">
+        <w:r>
+          <w:rPr>
+            <w:rStyle w:val="Hyperlink"/>
+            <w:rFonts w:ascii="Segoe UI" w:hAnsi="Segoe UI" w:cs="Segoe UI"/>
+            <w:shd w:val="clear" w:color="auto" w:fill="FFFFFF"/>
+          </w:rPr>
+          <w:t>bo.cen@azlearn.ca</w:t>
+        </w:r>
+      </w:hyperlink>
+      <w:r>
+        <w:rPr>
+          <w:rFonts w:ascii="Segoe UI" w:hAnsi="Segoe UI" w:cs="Segoe UI"/>
+          <w:color w:val="24292E"/>
+          <w:shd w:val="clear" w:color="auto" w:fill="FFFFFF"/>
+        </w:rPr>
+        <w:t xml:space="preserve"> Password: abc.</w:t>
+      </w:r>
+      <w:proofErr w:type="gramStart"/>
+      <w:r>
+        <w:rPr>
+          <w:rFonts w:ascii="Segoe UI" w:hAnsi="Segoe UI" w:cs="Segoe UI"/>
+          <w:color w:val="24292E"/>
+          <w:shd w:val="clear" w:color="auto" w:fill="FFFFFF"/>
+        </w:rPr>
+        <w:t>123 )</w:t>
+      </w:r>
+      <w:proofErr w:type="gramEnd"/>
+      <w:r>
+        <w:rPr>
+          <w:rFonts w:ascii="Segoe UI" w:hAnsi="Segoe UI" w:cs="Segoe UI"/>
+          <w:color w:val="24292E"/>
+          <w:shd w:val="clear" w:color="auto" w:fill="FFFFFF"/>
+        </w:rPr>
+        <w:t xml:space="preserve"> as shown in Fig1.</w:t>
+      </w:r>
+    </w:p>
+    <w:p>
+      <w:pPr>
+        <w:jc w:val="center"/>
+        <w:rPr>
+          <w:rFonts w:ascii="Segoe UI" w:hAnsi="Segoe UI" w:cs="Segoe UI"/>
+          <w:color w:val="24292E"/>
+          <w:shd w:val="clear" w:color="auto" w:fill="FFFFFF"/>
+        </w:rPr>
+      </w:pPr>
+      <w:r>
+        <w:rPr>
+          <w:noProof/>
+        </w:rPr>
+        <w:drawing>
+          <wp:inline distT="0" distB="0" distL="0" distR="0" wp14:anchorId="3DC4927F" wp14:editId="580F0053">
+            <wp:extent cx="2186940" cy="3820557"/>
+            <wp:effectExtent l="0" t="0" r="3810" b="8890"/>
+            <wp:docPr id="1" name="Picture 1"/>
+            <wp:cNvGraphicFramePr>
+              <a:graphicFrameLocks xmlns:a="http://schemas.openxmlformats.org/drawingml/2006/main" noChangeAspect="1"/>
+            </wp:cNvGraphicFramePr>
+            <a:graphic xmlns:a="http://schemas.openxmlformats.org/drawingml/2006/main">
+              <a:graphicData uri="http://schemas.openxmlformats.org/drawingml/2006/picture">
+                <pic:pic xmlns:pic="http://schemas.openxmlformats.org/drawingml/2006/picture">
+                  <pic:nvPicPr>
+                    <pic:cNvPr id="1" name=""/>
+                    <pic:cNvPicPr/>
+                  </pic:nvPicPr>
+                  <pic:blipFill>
+                    <a:blip r:embed="rId8"/>
+                    <a:stretch>
+                      <a:fillRect/>
+                    </a:stretch>
+                  </pic:blipFill>
+                  <pic:spPr>
+                    <a:xfrm>
+                      <a:off x="0" y="0"/>
+                      <a:ext cx="2198215" cy="3840255"/>
+                    </a:xfrm>
+                    <a:prstGeom prst="rect">
+                      <a:avLst/>
+                    </a:prstGeom>
+                  </pic:spPr>
+                </pic:pic>
+              </a:graphicData>
+            </a:graphic>
+          </wp:inline>
+        </w:drawing>
+      </w:r>
+    </w:p>
+    <w:p>
+      <w:pPr>
+        <w:rPr>
+          <w:rFonts w:ascii="Segoe UI" w:hAnsi="Segoe UI" w:cs="Segoe UI"/>
+          <w:color w:val="24292E"/>
+          <w:shd w:val="clear" w:color="auto" w:fill="FFFFFF"/>
+        </w:rPr>
+      </w:pPr>
+      <w:r>
+        <w:rPr>
+          <w:rFonts w:ascii="Segoe UI" w:hAnsi="Segoe UI" w:cs="Segoe UI"/>
+          <w:color w:val="24292E"/>
+          <w:shd w:val="clear" w:color="auto" w:fill="FFFFFF"/>
+        </w:rPr>
+        <w:lastRenderedPageBreak/>
+        <w:t>Once the instructor is Logged in the instructor has several privileges that can be accessed from this main dashboard</w:t>
+      </w:r>
+      <w:r>
+        <w:rPr>
+          <w:rFonts w:ascii="Segoe UI" w:hAnsi="Segoe UI" w:cs="Segoe UI"/>
+          <w:color w:val="24292E"/>
+          <w:shd w:val="clear" w:color="auto" w:fill="FFFFFF"/>
+        </w:rPr>
+        <w:t xml:space="preserve"> i.e., Cohort Summary Screen</w:t>
+      </w:r>
+    </w:p>
+    <w:p>
+      <w:pPr>
+        <w:rPr>
+          <w:rFonts w:ascii="Segoe UI" w:hAnsi="Segoe UI" w:cs="Segoe UI"/>
+          <w:color w:val="24292E"/>
+          <w:shd w:val="clear" w:color="auto" w:fill="FFFFFF"/>
+        </w:rPr>
+      </w:pPr>
+      <w:r>
+        <w:rPr>
+          <w:rFonts w:ascii="Segoe UI" w:hAnsi="Segoe UI" w:cs="Segoe UI"/>
+          <w:b/>
+          <w:bCs/>
+          <w:color w:val="24292E"/>
+          <w:shd w:val="clear" w:color="auto" w:fill="FFFFFF"/>
+        </w:rPr>
+        <w:t xml:space="preserve">Cohort Summary </w:t>
+      </w:r>
+      <w:r>
+        <w:rPr>
+          <w:rFonts w:ascii="Segoe UI" w:hAnsi="Segoe UI" w:cs="Segoe UI"/>
+          <w:b/>
+          <w:bCs/>
+          <w:color w:val="24292E"/>
+          <w:shd w:val="clear" w:color="auto" w:fill="FFFFFF"/>
+        </w:rPr>
+        <w:t>Screen</w:t>
+      </w:r>
+      <w:r>
+        <w:rPr>
+          <w:rFonts w:ascii="Segoe UI" w:hAnsi="Segoe UI" w:cs="Segoe UI"/>
+          <w:b/>
+          <w:bCs/>
+          <w:color w:val="24292E"/>
+          <w:shd w:val="clear" w:color="auto" w:fill="FFFFFF"/>
+        </w:rPr>
+        <w:t xml:space="preserve"> (Read</w:t>
+      </w:r>
+      <w:proofErr w:type="gramStart"/>
+      <w:r>
+        <w:rPr>
+          <w:rFonts w:ascii="Segoe UI" w:hAnsi="Segoe UI" w:cs="Segoe UI"/>
+          <w:b/>
+          <w:bCs/>
+          <w:color w:val="24292E"/>
+          <w:shd w:val="clear" w:color="auto" w:fill="FFFFFF"/>
+        </w:rPr>
+        <w:t xml:space="preserve">) </w:t>
+      </w:r>
+      <w:r>
+        <w:rPr>
+          <w:rFonts w:ascii="Segoe UI" w:hAnsi="Segoe UI" w:cs="Segoe UI"/>
+          <w:b/>
+          <w:bCs/>
+          <w:color w:val="24292E"/>
+          <w:shd w:val="clear" w:color="auto" w:fill="FFFFFF"/>
+        </w:rPr>
+        <w:t>:</w:t>
+      </w:r>
+      <w:proofErr w:type="gramEnd"/>
+      <w:r>
+        <w:rPr>
+          <w:rFonts w:ascii="Segoe UI" w:hAnsi="Segoe UI" w:cs="Segoe UI"/>
+          <w:b/>
+          <w:bCs/>
+          <w:color w:val="24292E"/>
+          <w:shd w:val="clear" w:color="auto" w:fill="FFFFFF"/>
+        </w:rPr>
+        <w:t xml:space="preserve"> </w:t>
+      </w:r>
+      <w:r>
+        <w:rPr>
+          <w:rFonts w:ascii="Segoe UI" w:hAnsi="Segoe UI" w:cs="Segoe UI"/>
+          <w:color w:val="24292E"/>
+          <w:shd w:val="clear" w:color="auto" w:fill="FFFFFF"/>
+        </w:rPr>
+        <w:t xml:space="preserve">The instructor can view here list of active cohorts with there details like capacity, location, start date and end </w:t>
+      </w:r>
+      <w:r>
+        <w:rPr>
+          <w:rFonts w:ascii="Segoe UI" w:hAnsi="Segoe UI" w:cs="Segoe UI"/>
+          <w:color w:val="24292E"/>
+          <w:shd w:val="clear" w:color="auto" w:fill="FFFFFF"/>
+        </w:rPr>
+        <w:t>date, mode</w:t>
+      </w:r>
+      <w:r>
+        <w:rPr>
+          <w:rFonts w:ascii="Segoe UI" w:hAnsi="Segoe UI" w:cs="Segoe UI"/>
+          <w:color w:val="24292E"/>
+          <w:shd w:val="clear" w:color="auto" w:fill="FFFFFF"/>
+        </w:rPr>
+        <w:t xml:space="preserve"> of </w:t>
+      </w:r>
+      <w:r>
+        <w:rPr>
+          <w:rFonts w:ascii="Segoe UI" w:hAnsi="Segoe UI" w:cs="Segoe UI"/>
+          <w:color w:val="24292E"/>
+          <w:shd w:val="clear" w:color="auto" w:fill="FFFFFF"/>
+        </w:rPr>
+        <w:t>teaching. On</w:t>
+      </w:r>
+      <w:r>
+        <w:rPr>
+          <w:rFonts w:ascii="Segoe UI" w:hAnsi="Segoe UI" w:cs="Segoe UI"/>
+          <w:color w:val="24292E"/>
+          <w:shd w:val="clear" w:color="auto" w:fill="FFFFFF"/>
+        </w:rPr>
+        <w:t xml:space="preserve"> this screen </w:t>
+      </w:r>
+      <w:r>
+        <w:rPr>
+          <w:rFonts w:ascii="Segoe UI" w:hAnsi="Segoe UI" w:cs="Segoe UI"/>
+          <w:color w:val="24292E"/>
+          <w:shd w:val="clear" w:color="auto" w:fill="FFFFFF"/>
+        </w:rPr>
+        <w:t>i</w:t>
+      </w:r>
+      <w:r>
+        <w:rPr>
+          <w:rFonts w:ascii="Segoe UI" w:hAnsi="Segoe UI" w:cs="Segoe UI"/>
+          <w:color w:val="24292E"/>
+          <w:shd w:val="clear" w:color="auto" w:fill="FFFFFF"/>
+        </w:rPr>
+        <w:t xml:space="preserve">nstructor have privileges to </w:t>
+      </w:r>
+      <w:proofErr w:type="gramStart"/>
+      <w:r>
+        <w:rPr>
+          <w:rFonts w:ascii="Segoe UI" w:hAnsi="Segoe UI" w:cs="Segoe UI"/>
+          <w:color w:val="24292E"/>
+          <w:shd w:val="clear" w:color="auto" w:fill="FFFFFF"/>
+        </w:rPr>
+        <w:t>create ,</w:t>
+      </w:r>
+      <w:r>
+        <w:rPr>
+          <w:rFonts w:ascii="Segoe UI" w:hAnsi="Segoe UI" w:cs="Segoe UI"/>
+          <w:color w:val="24292E"/>
+          <w:shd w:val="clear" w:color="auto" w:fill="FFFFFF"/>
+        </w:rPr>
+        <w:t>read</w:t>
+      </w:r>
+      <w:proofErr w:type="gramEnd"/>
+      <w:r>
+        <w:rPr>
+          <w:rFonts w:ascii="Segoe UI" w:hAnsi="Segoe UI" w:cs="Segoe UI"/>
+          <w:color w:val="24292E"/>
+          <w:shd w:val="clear" w:color="auto" w:fill="FFFFFF"/>
+        </w:rPr>
+        <w:t>, update</w:t>
+      </w:r>
+      <w:r>
+        <w:rPr>
+          <w:rFonts w:ascii="Segoe UI" w:hAnsi="Segoe UI" w:cs="Segoe UI"/>
+          <w:color w:val="24292E"/>
+          <w:shd w:val="clear" w:color="auto" w:fill="FFFFFF"/>
+        </w:rPr>
+        <w:t xml:space="preserve"> ,archive a cohort</w:t>
+      </w:r>
+      <w:r>
+        <w:rPr>
+          <w:rFonts w:ascii="Segoe UI" w:hAnsi="Segoe UI" w:cs="Segoe UI"/>
+          <w:color w:val="24292E"/>
+          <w:shd w:val="clear" w:color="auto" w:fill="FFFFFF"/>
+        </w:rPr>
+        <w:t>, manage courses for a particular cohort and register an instructor or student.</w:t>
+      </w:r>
+      <w:r>
+        <w:rPr>
+          <w:rFonts w:ascii="Segoe UI" w:hAnsi="Segoe UI" w:cs="Segoe UI"/>
+          <w:color w:val="24292E"/>
+          <w:shd w:val="clear" w:color="auto" w:fill="FFFFFF"/>
+        </w:rPr>
+        <w:t xml:space="preserve"> The functionality of each action </w:t>
+      </w:r>
+      <w:proofErr w:type="gramStart"/>
+      <w:r>
+        <w:rPr>
+          <w:rFonts w:ascii="Segoe UI" w:hAnsi="Segoe UI" w:cs="Segoe UI"/>
+          <w:color w:val="24292E"/>
+          <w:shd w:val="clear" w:color="auto" w:fill="FFFFFF"/>
+        </w:rPr>
+        <w:t>have</w:t>
+      </w:r>
+      <w:proofErr w:type="gramEnd"/>
+      <w:r>
+        <w:rPr>
+          <w:rFonts w:ascii="Segoe UI" w:hAnsi="Segoe UI" w:cs="Segoe UI"/>
+          <w:color w:val="24292E"/>
+          <w:shd w:val="clear" w:color="auto" w:fill="FFFFFF"/>
+        </w:rPr>
+        <w:t xml:space="preserve"> been described in below sections.</w:t>
+      </w:r>
+    </w:p>
+    <w:p>
+      <w:pPr>
+        <w:rPr>
+          <w:rFonts w:ascii="Segoe UI" w:hAnsi="Segoe UI" w:cs="Segoe UI"/>
+          <w:color w:val="24292E"/>
+          <w:shd w:val="clear" w:color="auto" w:fill="FFFFFF"/>
+        </w:rPr>
+      </w:pPr>
+      <w:r>
+        <w:rPr>
+          <w:noProof/>
+        </w:rPr>
+        <w:drawing>
+          <wp:inline distT="0" distB="0" distL="0" distR="0" wp14:anchorId="461F6AB9" wp14:editId="46D0C19C">
+            <wp:extent cx="5943600" cy="1845945"/>
+            <wp:effectExtent l="0" t="0" r="0" b="1905"/>
+            <wp:docPr id="4" name="Picture 4"/>
+            <wp:cNvGraphicFramePr>
+              <a:graphicFrameLocks xmlns:a="http://schemas.openxmlformats.org/drawingml/2006/main" noChangeAspect="1"/>
+            </wp:cNvGraphicFramePr>
+            <a:graphic xmlns:a="http://schemas.openxmlformats.org/drawingml/2006/main">
+              <a:graphicData uri="http://schemas.openxmlformats.org/drawingml/2006/picture">
+                <pic:pic xmlns:pic="http://schemas.openxmlformats.org/drawingml/2006/picture">
+                  <pic:nvPicPr>
+                    <pic:cNvPr id="1" name=""/>
+                    <pic:cNvPicPr/>
+                  </pic:nvPicPr>
+                  <pic:blipFill>
+                    <a:blip r:embed="rId9"/>
+                    <a:stretch>
+                      <a:fillRect/>
+                    </a:stretch>
+                  </pic:blipFill>
+                  <pic:spPr>
+                    <a:xfrm>
+                      <a:off x="0" y="0"/>
+                      <a:ext cx="5943600" cy="1845945"/>
+                    </a:xfrm>
+                    <a:prstGeom prst="rect">
+                      <a:avLst/>
+                    </a:prstGeom>
+                  </pic:spPr>
+                </pic:pic>
+              </a:graphicData>
+            </a:graphic>
+          </wp:inline>
+        </w:drawing>
+      </w:r>
+    </w:p>
+    <w:p>
+      <w:pPr>
+        <w:rPr>
+          <w:rFonts w:ascii="Segoe UI" w:hAnsi="Segoe UI" w:cs="Segoe UI"/>
+          <w:color w:val="24292E"/>
+          <w:shd w:val="clear" w:color="auto" w:fill="FFFFFF"/>
+        </w:rPr>
+      </w:pPr>
+      <w:r>
+        <w:rPr>
+          <w:rFonts w:ascii="Segoe UI" w:hAnsi="Segoe UI" w:cs="Segoe UI"/>
+          <w:b/>
+          <w:bCs/>
+          <w:color w:val="24292E"/>
+          <w:shd w:val="clear" w:color="auto" w:fill="FFFFFF"/>
+        </w:rPr>
+        <w:t>Register Users:</w:t>
+      </w:r>
+      <w:r>
+        <w:rPr>
+          <w:rFonts w:ascii="Segoe UI" w:hAnsi="Segoe UI" w:cs="Segoe UI"/>
+          <w:color w:val="24292E"/>
+          <w:shd w:val="clear" w:color="auto" w:fill="FFFFFF"/>
+        </w:rPr>
+        <w:t xml:space="preserve"> The instructor can register a new instructor or a student from </w:t>
+      </w:r>
+      <w:r>
+        <w:rPr>
+          <w:rFonts w:ascii="Segoe UI" w:hAnsi="Segoe UI" w:cs="Segoe UI"/>
+          <w:color w:val="24292E"/>
+          <w:shd w:val="clear" w:color="auto" w:fill="FFFFFF"/>
+        </w:rPr>
+        <w:t>this view</w:t>
+      </w:r>
+      <w:r>
+        <w:rPr>
+          <w:rFonts w:ascii="Segoe UI" w:hAnsi="Segoe UI" w:cs="Segoe UI"/>
+          <w:color w:val="24292E"/>
+          <w:shd w:val="clear" w:color="auto" w:fill="FFFFFF"/>
+        </w:rPr>
+        <w:t xml:space="preserve"> and assign them to a respective cohort</w:t>
+      </w:r>
+      <w:r>
+        <w:rPr>
+          <w:rFonts w:ascii="Segoe UI" w:hAnsi="Segoe UI" w:cs="Segoe UI"/>
+          <w:color w:val="24292E"/>
+          <w:shd w:val="clear" w:color="auto" w:fill="FFFFFF"/>
+        </w:rPr>
+        <w:t xml:space="preserve"> </w:t>
+      </w:r>
+      <w:r>
+        <w:rPr>
+          <w:rFonts w:ascii="Segoe UI" w:hAnsi="Segoe UI" w:cs="Segoe UI"/>
+          <w:color w:val="24292E"/>
+          <w:shd w:val="clear" w:color="auto" w:fill="FFFFFF"/>
+        </w:rPr>
+        <w:t>by clicking Register Button or clicking Register users from navigation bar.</w:t>
+      </w:r>
+    </w:p>
+    <w:p>
+      <w:pPr>
+        <w:rPr>
+          <w:rFonts w:ascii="Segoe UI" w:hAnsi="Segoe UI" w:cs="Segoe UI"/>
+          <w:color w:val="24292E"/>
+          <w:shd w:val="clear" w:color="auto" w:fill="FFFFFF"/>
+        </w:rPr>
+      </w:pPr>
+      <w:r>
+        <w:rPr>
+          <w:noProof/>
+        </w:rPr>
+        <w:drawing>
+          <wp:inline distT="0" distB="0" distL="0" distR="0" wp14:anchorId="2A511B0E" wp14:editId="39700C2C">
+            <wp:extent cx="1804154" cy="1950720"/>
+            <wp:effectExtent l="0" t="0" r="5715" b="0"/>
+            <wp:docPr id="3" name="Picture 3"/>
+            <wp:cNvGraphicFramePr>
+              <a:graphicFrameLocks xmlns:a="http://schemas.openxmlformats.org/drawingml/2006/main" noChangeAspect="1"/>
+            </wp:cNvGraphicFramePr>
+            <a:graphic xmlns:a="http://schemas.openxmlformats.org/drawingml/2006/main">
+              <a:graphicData uri="http://schemas.openxmlformats.org/drawingml/2006/picture">
+                <pic:pic xmlns:pic="http://schemas.openxmlformats.org/drawingml/2006/picture">
+                  <pic:nvPicPr>
+                    <pic:cNvPr id="1" name=""/>
+                    <pic:cNvPicPr/>
+                  </pic:nvPicPr>
+                  <pic:blipFill>
+                    <a:blip r:embed="rId10"/>
+                    <a:stretch>
+                      <a:fillRect/>
+                    </a:stretch>
+                  </pic:blipFill>
+                  <pic:spPr>
+                    <a:xfrm>
+                      <a:off x="0" y="0"/>
+                      <a:ext cx="1837481" cy="1986755"/>
+                    </a:xfrm>
+                    <a:prstGeom prst="rect">
+                      <a:avLst/>
+                    </a:prstGeom>
+                  </pic:spPr>
+                </pic:pic>
+              </a:graphicData>
+            </a:graphic>
+          </wp:inline>
+        </w:drawing>
+      </w:r>
+    </w:p>
+    <w:p>
+      <w:pPr>
+        <w:rPr>
+          <w:rFonts w:ascii="Segoe UI" w:hAnsi="Segoe UI" w:cs="Segoe UI"/>
+          <w:color w:val="24292E"/>
+          <w:shd w:val="clear" w:color="auto" w:fill="FFFFFF"/>
+        </w:rPr>
+      </w:pPr>
+      <w:r>
+        <w:rPr>
+          <w:noProof/>
+        </w:rPr>
+        <w:lastRenderedPageBreak/>
+        <w:drawing>
+          <wp:inline distT="0" distB="0" distL="0" distR="0" wp14:anchorId="37C37AE4" wp14:editId="09E2A356">
+            <wp:extent cx="2438400" cy="2661220"/>
+            <wp:effectExtent l="0" t="0" r="0" b="6350"/>
+            <wp:docPr id="2" name="Picture 2"/>
+            <wp:cNvGraphicFramePr>
+              <a:graphicFrameLocks xmlns:a="http://schemas.openxmlformats.org/drawingml/2006/main" noChangeAspect="1"/>
+            </wp:cNvGraphicFramePr>
+            <a:graphic xmlns:a="http://schemas.openxmlformats.org/drawingml/2006/main">
+              <a:graphicData uri="http://schemas.openxmlformats.org/drawingml/2006/picture">
+                <pic:pic xmlns:pic="http://schemas.openxmlformats.org/drawingml/2006/picture">
+                  <pic:nvPicPr>
+                    <pic:cNvPr id="1" name=""/>
+                    <pic:cNvPicPr/>
+                  </pic:nvPicPr>
+                  <pic:blipFill>
+                    <a:blip r:embed="rId11"/>
+                    <a:stretch>
+                      <a:fillRect/>
+                    </a:stretch>
+                  </pic:blipFill>
+                  <pic:spPr>
+                    <a:xfrm>
+                      <a:off x="0" y="0"/>
+                      <a:ext cx="2471940" cy="2697825"/>
+                    </a:xfrm>
+                    <a:prstGeom prst="rect">
+                      <a:avLst/>
+                    </a:prstGeom>
+                  </pic:spPr>
+                </pic:pic>
+              </a:graphicData>
+            </a:graphic>
+          </wp:inline>
+        </w:drawing>
+      </w:r>
+    </w:p>
+    <w:p>
+      <w:pPr>
+        <w:rPr>
+          <w:rFonts w:ascii="Segoe UI" w:hAnsi="Segoe UI" w:cs="Segoe UI"/>
+          <w:color w:val="24292E"/>
+          <w:shd w:val="clear" w:color="auto" w:fill="FFFFFF"/>
+        </w:rPr>
+      </w:pPr>
+      <w:r>
+        <w:rPr>
+          <w:rFonts w:ascii="Segoe UI" w:hAnsi="Segoe UI" w:cs="Segoe UI"/>
+          <w:b/>
+          <w:bCs/>
+          <w:color w:val="24292E"/>
+          <w:shd w:val="clear" w:color="auto" w:fill="FFFFFF"/>
+        </w:rPr>
+        <w:t>Cohort Create:</w:t>
+      </w:r>
+      <w:r>
+        <w:rPr>
+          <w:rFonts w:ascii="Segoe UI" w:hAnsi="Segoe UI" w:cs="Segoe UI"/>
+          <w:color w:val="24292E"/>
+          <w:shd w:val="clear" w:color="auto" w:fill="FFFFFF"/>
+        </w:rPr>
+        <w:t xml:space="preserve"> </w:t>
+      </w:r>
+      <w:r>
+        <w:rPr>
+          <w:rFonts w:ascii="Segoe UI" w:hAnsi="Segoe UI" w:cs="Segoe UI"/>
+          <w:color w:val="24292E"/>
+          <w:shd w:val="clear" w:color="auto" w:fill="FFFFFF"/>
+        </w:rPr>
+        <w:t>The instructor can also create a new cohort by clicking Create Cohort button which will ask the user to input the mandato</w:t>
+      </w:r>
+      <w:r>
+        <w:rPr>
+          <w:rFonts w:ascii="Segoe UI" w:hAnsi="Segoe UI" w:cs="Segoe UI"/>
+          <w:color w:val="24292E"/>
+          <w:shd w:val="clear" w:color="auto" w:fill="FFFFFF"/>
+        </w:rPr>
+        <w:t xml:space="preserve">ry fields like cohort </w:t>
+      </w:r>
+      <w:proofErr w:type="gramStart"/>
+      <w:r>
+        <w:rPr>
+          <w:rFonts w:ascii="Segoe UI" w:hAnsi="Segoe UI" w:cs="Segoe UI"/>
+          <w:color w:val="24292E"/>
+          <w:shd w:val="clear" w:color="auto" w:fill="FFFFFF"/>
+        </w:rPr>
+        <w:t>name ,mode</w:t>
+      </w:r>
+      <w:proofErr w:type="gramEnd"/>
+      <w:r>
+        <w:rPr>
+          <w:rFonts w:ascii="Segoe UI" w:hAnsi="Segoe UI" w:cs="Segoe UI"/>
+          <w:color w:val="24292E"/>
+          <w:shd w:val="clear" w:color="auto" w:fill="FFFFFF"/>
+        </w:rPr>
+        <w:t xml:space="preserve"> of teaching, start date, end date ,city</w:t>
+      </w:r>
+      <w:r>
+        <w:rPr>
+          <w:rFonts w:ascii="Segoe UI" w:hAnsi="Segoe UI" w:cs="Segoe UI"/>
+          <w:color w:val="24292E"/>
+          <w:shd w:val="clear" w:color="auto" w:fill="FFFFFF"/>
+        </w:rPr>
+        <w:t xml:space="preserve"> as shown below:</w:t>
+      </w:r>
+    </w:p>
+    <w:p>
+      <w:pPr>
+        <w:rPr>
+          <w:rFonts w:ascii="Segoe UI" w:hAnsi="Segoe UI" w:cs="Segoe UI"/>
+          <w:color w:val="24292E"/>
+          <w:shd w:val="clear" w:color="auto" w:fill="FFFFFF"/>
+        </w:rPr>
+      </w:pPr>
+      <w:r>
+        <w:rPr>
+          <w:noProof/>
+        </w:rPr>
+        <w:lastRenderedPageBreak/>
+        <w:drawing>
+          <wp:inline distT="0" distB="0" distL="0" distR="0" wp14:anchorId="5D8682B5" wp14:editId="0C5147D4">
+            <wp:extent cx="4476750" cy="5238750"/>
+            <wp:effectExtent l="0" t="0" r="0" b="0"/>
+            <wp:docPr id="5" name="Picture 5"/>
+            <wp:cNvGraphicFramePr>
+              <a:graphicFrameLocks xmlns:a="http://schemas.openxmlformats.org/drawingml/2006/main" noChangeAspect="1"/>
+            </wp:cNvGraphicFramePr>
+            <a:graphic xmlns:a="http://schemas.openxmlformats.org/drawingml/2006/main">
+              <a:graphicData uri="http://schemas.openxmlformats.org/drawingml/2006/picture">
+                <pic:pic xmlns:pic="http://schemas.openxmlformats.org/drawingml/2006/picture">
+                  <pic:nvPicPr>
+                    <pic:cNvPr id="1" name=""/>
+                    <pic:cNvPicPr/>
+                  </pic:nvPicPr>
+                  <pic:blipFill>
+                    <a:blip r:embed="rId12"/>
+                    <a:stretch>
+                      <a:fillRect/>
+                    </a:stretch>
+                  </pic:blipFill>
+                  <pic:spPr>
+                    <a:xfrm>
+                      <a:off x="0" y="0"/>
+                      <a:ext cx="4476750" cy="5238750"/>
+                    </a:xfrm>
+                    <a:prstGeom prst="rect">
+                      <a:avLst/>
+                    </a:prstGeom>
+                  </pic:spPr>
+                </pic:pic>
+              </a:graphicData>
+            </a:graphic>
+          </wp:inline>
+        </w:drawing>
+      </w:r>
+    </w:p>
+    <w:p>
+      <w:pPr>
+        <w:rPr>
+          <w:rFonts w:ascii="Segoe UI" w:hAnsi="Segoe UI" w:cs="Segoe UI"/>
+          <w:color w:val="24292E"/>
+          <w:shd w:val="clear" w:color="auto" w:fill="FFFFFF"/>
+        </w:rPr>
+      </w:pPr>
+      <w:r>
+        <w:rPr>
+          <w:rFonts w:ascii="Segoe UI" w:hAnsi="Segoe UI" w:cs="Segoe UI"/>
+          <w:color w:val="24292E"/>
+          <w:shd w:val="clear" w:color="auto" w:fill="FFFFFF"/>
+        </w:rPr>
+        <w:t>Once the cohort has been created it is displayed in the Cohort Summary list and the instructor can go back to the Cohort Summary view by clicking Back button or hit Cohort in Navigation Bar.</w:t>
+      </w:r>
+    </w:p>
+    <w:p>
+      <w:pPr>
+        <w:rPr>
+          <w:rFonts w:ascii="Segoe UI" w:hAnsi="Segoe UI" w:cs="Segoe UI"/>
+          <w:b/>
+          <w:bCs/>
+          <w:color w:val="24292E"/>
+          <w:shd w:val="clear" w:color="auto" w:fill="FFFFFF"/>
+        </w:rPr>
+      </w:pPr>
+      <w:r>
+        <w:rPr>
+          <w:rFonts w:ascii="Segoe UI" w:hAnsi="Segoe UI" w:cs="Segoe UI"/>
+          <w:b/>
+          <w:bCs/>
+          <w:color w:val="24292E"/>
+          <w:shd w:val="clear" w:color="auto" w:fill="FFFFFF"/>
+        </w:rPr>
+        <w:t xml:space="preserve">Cohort Update: </w:t>
+      </w:r>
+    </w:p>
+    <w:p>
+      <w:pPr>
+        <w:rPr>
+          <w:rFonts w:ascii="Segoe UI" w:hAnsi="Segoe UI" w:cs="Segoe UI"/>
+          <w:color w:val="24292E"/>
+          <w:shd w:val="clear" w:color="auto" w:fill="FFFFFF"/>
+        </w:rPr>
+      </w:pPr>
+      <w:r>
+        <w:rPr>
+          <w:rFonts w:ascii="Segoe UI" w:hAnsi="Segoe UI" w:cs="Segoe UI"/>
+          <w:color w:val="24292E"/>
+          <w:shd w:val="clear" w:color="auto" w:fill="FFFFFF"/>
+        </w:rPr>
+        <w:t>The instructor can</w:t>
+      </w:r>
+      <w:r>
+        <w:rPr>
+          <w:rFonts w:ascii="Segoe UI" w:hAnsi="Segoe UI" w:cs="Segoe UI"/>
+          <w:color w:val="24292E"/>
+          <w:shd w:val="clear" w:color="auto" w:fill="FFFFFF"/>
+        </w:rPr>
+        <w:t xml:space="preserve"> select the cohort name and can</w:t>
+      </w:r>
+      <w:r>
+        <w:rPr>
+          <w:rFonts w:ascii="Segoe UI" w:hAnsi="Segoe UI" w:cs="Segoe UI"/>
+          <w:color w:val="24292E"/>
+          <w:shd w:val="clear" w:color="auto" w:fill="FFFFFF"/>
+        </w:rPr>
+        <w:t xml:space="preserve"> </w:t>
+      </w:r>
+      <w:r>
+        <w:rPr>
+          <w:rFonts w:ascii="Segoe UI" w:hAnsi="Segoe UI" w:cs="Segoe UI"/>
+          <w:color w:val="24292E"/>
+          <w:shd w:val="clear" w:color="auto" w:fill="FFFFFF"/>
+        </w:rPr>
+        <w:t>update cohort information</w:t>
+      </w:r>
+      <w:r>
+        <w:rPr>
+          <w:rFonts w:ascii="Segoe UI" w:hAnsi="Segoe UI" w:cs="Segoe UI"/>
+          <w:color w:val="24292E"/>
+          <w:shd w:val="clear" w:color="auto" w:fill="FFFFFF"/>
+        </w:rPr>
+        <w:t xml:space="preserve"> by clicking Edit button </w:t>
+      </w:r>
+      <w:r>
+        <w:rPr>
+          <w:rFonts w:ascii="Segoe UI" w:hAnsi="Segoe UI" w:cs="Segoe UI"/>
+          <w:color w:val="24292E"/>
+          <w:shd w:val="clear" w:color="auto" w:fill="FFFFFF"/>
+        </w:rPr>
+        <w:t>which is present in Action column of cohort summary Screen</w:t>
+      </w:r>
+      <w:r>
+        <w:rPr>
+          <w:rFonts w:ascii="Segoe UI" w:hAnsi="Segoe UI" w:cs="Segoe UI"/>
+          <w:color w:val="24292E"/>
+          <w:shd w:val="clear" w:color="auto" w:fill="FFFFFF"/>
+        </w:rPr>
+        <w:t xml:space="preserve"> as shown below:</w:t>
+      </w:r>
+    </w:p>
+    <w:p>
+      <w:pPr>
+        <w:rPr>
+          <w:rFonts w:ascii="Segoe UI" w:hAnsi="Segoe UI" w:cs="Segoe UI"/>
+          <w:color w:val="24292E"/>
+          <w:shd w:val="clear" w:color="auto" w:fill="FFFFFF"/>
+        </w:rPr>
+      </w:pPr>
+    </w:p>
+    <w:p>
+      <w:pPr>
+        <w:rPr>
+          <w:rFonts w:ascii="Segoe UI" w:hAnsi="Segoe UI" w:cs="Segoe UI"/>
+          <w:color w:val="24292E"/>
+          <w:shd w:val="clear" w:color="auto" w:fill="FFFFFF"/>
+        </w:rPr>
+      </w:pPr>
+      <w:r>
+        <w:rPr>
+          <w:noProof/>
+        </w:rPr>
+        <w:lastRenderedPageBreak/>
+        <w:drawing>
+          <wp:inline distT="0" distB="0" distL="0" distR="0" wp14:anchorId="13A9EAFA" wp14:editId="5318223F">
+            <wp:extent cx="5943600" cy="1829435"/>
+            <wp:effectExtent l="0" t="0" r="0" b="0"/>
+            <wp:docPr id="6" name="Picture 6"/>
+            <wp:cNvGraphicFramePr>
+              <a:graphicFrameLocks xmlns:a="http://schemas.openxmlformats.org/drawingml/2006/main" noChangeAspect="1"/>
+            </wp:cNvGraphicFramePr>
+            <a:graphic xmlns:a="http://schemas.openxmlformats.org/drawingml/2006/main">
+              <a:graphicData uri="http://schemas.openxmlformats.org/drawingml/2006/picture">
+                <pic:pic xmlns:pic="http://schemas.openxmlformats.org/drawingml/2006/picture">
+                  <pic:nvPicPr>
+                    <pic:cNvPr id="1" name=""/>
+                    <pic:cNvPicPr/>
+                  </pic:nvPicPr>
+                  <pic:blipFill>
+                    <a:blip r:embed="rId13"/>
+                    <a:stretch>
+                      <a:fillRect/>
+                    </a:stretch>
+                  </pic:blipFill>
+                  <pic:spPr>
+                    <a:xfrm>
+                      <a:off x="0" y="0"/>
+                      <a:ext cx="5943600" cy="1829435"/>
+                    </a:xfrm>
+                    <a:prstGeom prst="rect">
+                      <a:avLst/>
+                    </a:prstGeom>
+                  </pic:spPr>
+                </pic:pic>
+              </a:graphicData>
+            </a:graphic>
+          </wp:inline>
+        </w:drawing>
+      </w:r>
+    </w:p>
+    <w:p>
+      <w:pPr>
+        <w:rPr>
+          <w:rFonts w:ascii="Segoe UI" w:hAnsi="Segoe UI" w:cs="Segoe UI"/>
+          <w:color w:val="24292E"/>
+          <w:shd w:val="clear" w:color="auto" w:fill="FFFFFF"/>
+        </w:rPr>
+      </w:pPr>
+      <w:r>
+        <w:rPr>
+          <w:rFonts w:ascii="Segoe UI" w:hAnsi="Segoe UI" w:cs="Segoe UI"/>
+          <w:color w:val="24292E"/>
+          <w:shd w:val="clear" w:color="auto" w:fill="FFFFFF"/>
+        </w:rPr>
+        <w:t>Once Edit is clicked the existing details of the cohort are prepopulated and user can update the cohort information and submit. The below screen would appear once cohort information is updated.</w:t>
+      </w:r>
+    </w:p>
+    <w:p>
+      <w:pPr>
+        <w:rPr>
+          <w:rFonts w:ascii="Segoe UI" w:hAnsi="Segoe UI" w:cs="Segoe UI"/>
+          <w:color w:val="24292E"/>
+          <w:shd w:val="clear" w:color="auto" w:fill="FFFFFF"/>
+        </w:rPr>
+      </w:pPr>
+      <w:r>
+        <w:rPr>
+          <w:noProof/>
+        </w:rPr>
+        <w:drawing>
+          <wp:inline distT="0" distB="0" distL="0" distR="0" wp14:anchorId="34C9DD18" wp14:editId="243FFFB9">
+            <wp:extent cx="2568966" cy="2842260"/>
+            <wp:effectExtent l="0" t="0" r="3175" b="0"/>
+            <wp:docPr id="8" name="Picture 8"/>
+            <wp:cNvGraphicFramePr>
+              <a:graphicFrameLocks xmlns:a="http://schemas.openxmlformats.org/drawingml/2006/main" noChangeAspect="1"/>
+            </wp:cNvGraphicFramePr>
+            <a:graphic xmlns:a="http://schemas.openxmlformats.org/drawingml/2006/main">
+              <a:graphicData uri="http://schemas.openxmlformats.org/drawingml/2006/picture">
+                <pic:pic xmlns:pic="http://schemas.openxmlformats.org/drawingml/2006/picture">
+                  <pic:nvPicPr>
+                    <pic:cNvPr id="1" name=""/>
+                    <pic:cNvPicPr/>
+                  </pic:nvPicPr>
+                  <pic:blipFill>
+                    <a:blip r:embed="rId14"/>
+                    <a:stretch>
+                      <a:fillRect/>
+                    </a:stretch>
+                  </pic:blipFill>
+                  <pic:spPr>
+                    <a:xfrm>
+                      <a:off x="0" y="0"/>
+                      <a:ext cx="2574589" cy="2848481"/>
+                    </a:xfrm>
+                    <a:prstGeom prst="rect">
+                      <a:avLst/>
+                    </a:prstGeom>
+                  </pic:spPr>
+                </pic:pic>
+              </a:graphicData>
+            </a:graphic>
+          </wp:inline>
+        </w:drawing>
+      </w:r>
+    </w:p>
+    <w:p>
+      <w:pPr>
+        <w:rPr>
+          <w:rFonts w:ascii="Segoe UI" w:hAnsi="Segoe UI" w:cs="Segoe UI"/>
+          <w:color w:val="24292E"/>
+          <w:shd w:val="clear" w:color="auto" w:fill="FFFFFF"/>
+        </w:rPr>
+      </w:pPr>
+    </w:p>
+    <w:p>
+      <w:pPr>
+        <w:rPr>
+          <w:rFonts w:ascii="Segoe UI" w:hAnsi="Segoe UI" w:cs="Segoe UI"/>
+          <w:color w:val="24292E"/>
+          <w:shd w:val="clear" w:color="auto" w:fill="FFFFFF"/>
+        </w:rPr>
+      </w:pPr>
+      <w:r>
+        <w:rPr>
+          <w:rFonts w:ascii="Segoe UI" w:hAnsi="Segoe UI" w:cs="Segoe UI"/>
+          <w:b/>
+          <w:bCs/>
+          <w:color w:val="24292E"/>
+          <w:shd w:val="clear" w:color="auto" w:fill="FFFFFF"/>
+        </w:rPr>
+        <w:t>Cohort Archived</w:t>
+      </w:r>
+      <w:r>
+        <w:rPr>
+          <w:rFonts w:ascii="Segoe UI" w:hAnsi="Segoe UI" w:cs="Segoe UI"/>
+          <w:b/>
+          <w:bCs/>
+          <w:color w:val="24292E"/>
+          <w:shd w:val="clear" w:color="auto" w:fill="FFFFFF"/>
+        </w:rPr>
+        <w:t xml:space="preserve">: </w:t>
+      </w:r>
+      <w:r>
+        <w:rPr>
+          <w:rFonts w:ascii="Segoe UI" w:hAnsi="Segoe UI" w:cs="Segoe UI"/>
+          <w:color w:val="24292E"/>
+          <w:shd w:val="clear" w:color="auto" w:fill="FFFFFF"/>
+        </w:rPr>
+        <w:t xml:space="preserve">The user can also archive a particular cohort that </w:t>
+      </w:r>
+      <w:r>
+        <w:rPr>
+          <w:rFonts w:ascii="Segoe UI" w:hAnsi="Segoe UI" w:cs="Segoe UI"/>
+          <w:color w:val="24292E"/>
+          <w:shd w:val="clear" w:color="auto" w:fill="FFFFFF"/>
+        </w:rPr>
+        <w:t>does not exist anymore to keep the view clean for other instructors by simply selecting Archive action beside Cohort name. once the Archive button is selected the instructor will receive a warning for confirmation to Retire. If user selects Yes, the cohort is retired</w:t>
+      </w:r>
+      <w:r>
+        <w:rPr>
+          <w:rFonts w:ascii="Segoe UI" w:hAnsi="Segoe UI" w:cs="Segoe UI"/>
+          <w:color w:val="24292E"/>
+          <w:shd w:val="clear" w:color="auto" w:fill="FFFFFF"/>
+        </w:rPr>
+        <w:t>/disappeared</w:t>
+      </w:r>
+      <w:r>
+        <w:rPr>
+          <w:rFonts w:ascii="Segoe UI" w:hAnsi="Segoe UI" w:cs="Segoe UI"/>
+          <w:color w:val="24292E"/>
+          <w:shd w:val="clear" w:color="auto" w:fill="FFFFFF"/>
+        </w:rPr>
+        <w:t xml:space="preserve"> from cohort summary screen.</w:t>
+      </w:r>
+    </w:p>
+    <w:p>
+      <w:pPr>
+        <w:rPr>
+          <w:rFonts w:ascii="Segoe UI" w:hAnsi="Segoe UI" w:cs="Segoe UI"/>
+          <w:color w:val="24292E"/>
+          <w:shd w:val="clear" w:color="auto" w:fill="FFFFFF"/>
+        </w:rPr>
+      </w:pPr>
+      <w:r>
+        <w:rPr>
+          <w:noProof/>
+        </w:rPr>
+        <w:lastRenderedPageBreak/>
+        <w:drawing>
+          <wp:inline distT="0" distB="0" distL="0" distR="0" wp14:anchorId="63925568" wp14:editId="2DDF694F">
+            <wp:extent cx="5516880" cy="1518910"/>
+            <wp:effectExtent l="0" t="0" r="0" b="5715"/>
+            <wp:docPr id="10" name="Picture 10"/>
+            <wp:cNvGraphicFramePr>
+              <a:graphicFrameLocks xmlns:a="http://schemas.openxmlformats.org/drawingml/2006/main" noChangeAspect="1"/>
+            </wp:cNvGraphicFramePr>
+            <a:graphic xmlns:a="http://schemas.openxmlformats.org/drawingml/2006/main">
+              <a:graphicData uri="http://schemas.openxmlformats.org/drawingml/2006/picture">
+                <pic:pic xmlns:pic="http://schemas.openxmlformats.org/drawingml/2006/picture">
+                  <pic:nvPicPr>
+                    <pic:cNvPr id="1" name=""/>
+                    <pic:cNvPicPr/>
+                  </pic:nvPicPr>
+                  <pic:blipFill>
+                    <a:blip r:embed="rId15"/>
+                    <a:stretch>
+                      <a:fillRect/>
+                    </a:stretch>
+                  </pic:blipFill>
+                  <pic:spPr>
+                    <a:xfrm>
+                      <a:off x="0" y="0"/>
+                      <a:ext cx="5558303" cy="1530315"/>
+                    </a:xfrm>
+                    <a:prstGeom prst="rect">
+                      <a:avLst/>
+                    </a:prstGeom>
+                  </pic:spPr>
+                </pic:pic>
+              </a:graphicData>
+            </a:graphic>
+          </wp:inline>
+        </w:drawing>
+      </w:r>
+    </w:p>
+    <w:p>
+      <w:pPr>
+        <w:rPr>
+          <w:rFonts w:ascii="Segoe UI" w:hAnsi="Segoe UI" w:cs="Segoe UI"/>
+          <w:color w:val="24292E"/>
+          <w:shd w:val="clear" w:color="auto" w:fill="FFFFFF"/>
+        </w:rPr>
+      </w:pPr>
+    </w:p>
+    <w:p>
+      <w:pPr>
+        <w:rPr>
+          <w:rFonts w:ascii="Segoe UI" w:hAnsi="Segoe UI" w:cs="Segoe UI"/>
+          <w:color w:val="24292E"/>
+          <w:shd w:val="clear" w:color="auto" w:fill="FFFFFF"/>
+        </w:rPr>
+      </w:pPr>
+      <w:r>
+        <w:rPr>
+          <w:noProof/>
+        </w:rPr>
+        <w:drawing>
+          <wp:inline distT="0" distB="0" distL="0" distR="0" wp14:anchorId="6F9080BB" wp14:editId="15A78AB6">
+            <wp:extent cx="4162425" cy="1495425"/>
+            <wp:effectExtent l="0" t="0" r="9525" b="9525"/>
+            <wp:docPr id="9" name="Picture 9"/>
+            <wp:cNvGraphicFramePr>
+              <a:graphicFrameLocks xmlns:a="http://schemas.openxmlformats.org/drawingml/2006/main" noChangeAspect="1"/>
+            </wp:cNvGraphicFramePr>
+            <a:graphic xmlns:a="http://schemas.openxmlformats.org/drawingml/2006/main">
+              <a:graphicData uri="http://schemas.openxmlformats.org/drawingml/2006/picture">
+                <pic:pic xmlns:pic="http://schemas.openxmlformats.org/drawingml/2006/picture">
+                  <pic:nvPicPr>
+                    <pic:cNvPr id="1" name=""/>
+                    <pic:cNvPicPr/>
+                  </pic:nvPicPr>
+                  <pic:blipFill>
+                    <a:blip r:embed="rId16"/>
+                    <a:stretch>
+                      <a:fillRect/>
+                    </a:stretch>
+                  </pic:blipFill>
+                  <pic:spPr>
+                    <a:xfrm>
+                      <a:off x="0" y="0"/>
+                      <a:ext cx="4162425" cy="1495425"/>
+                    </a:xfrm>
+                    <a:prstGeom prst="rect">
+                      <a:avLst/>
+                    </a:prstGeom>
+                  </pic:spPr>
+                </pic:pic>
+              </a:graphicData>
+            </a:graphic>
+          </wp:inline>
+        </w:drawing>
+      </w:r>
+    </w:p>
+    <w:p>
+      <w:pPr>
+        <w:rPr>
+          <w:rFonts w:ascii="Segoe UI" w:hAnsi="Segoe UI" w:cs="Segoe UI"/>
+          <w:b/>
+          <w:bCs/>
+          <w:color w:val="24292E"/>
+          <w:shd w:val="clear" w:color="auto" w:fill="FFFFFF"/>
+        </w:rPr>
+      </w:pPr>
+    </w:p>
+    <w:p>
+      <w:pPr>
+        <w:rPr>
+          <w:rFonts w:ascii="Segoe UI" w:hAnsi="Segoe UI" w:cs="Segoe UI"/>
+          <w:b/>
+          <w:bCs/>
+          <w:color w:val="24292E"/>
+          <w:shd w:val="clear" w:color="auto" w:fill="FFFFFF"/>
+        </w:rPr>
+      </w:pPr>
+      <w:r>
+        <w:rPr>
+          <w:rFonts w:ascii="Segoe UI" w:hAnsi="Segoe UI" w:cs="Segoe UI"/>
+          <w:b/>
+          <w:bCs/>
+          <w:color w:val="24292E"/>
+          <w:shd w:val="clear" w:color="auto" w:fill="FFFFFF"/>
+        </w:rPr>
+        <w:t>Manage Course</w:t>
+      </w:r>
+      <w:r>
+        <w:rPr>
+          <w:rFonts w:ascii="Segoe UI" w:hAnsi="Segoe UI" w:cs="Segoe UI"/>
+          <w:b/>
+          <w:bCs/>
+          <w:color w:val="24292E"/>
+          <w:shd w:val="clear" w:color="auto" w:fill="FFFFFF"/>
+        </w:rPr>
+        <w:t>:</w:t>
+      </w:r>
+      <w:r>
+        <w:rPr>
+          <w:rFonts w:ascii="Segoe UI" w:hAnsi="Segoe UI" w:cs="Segoe UI"/>
+          <w:b/>
+          <w:bCs/>
+          <w:color w:val="24292E"/>
+          <w:shd w:val="clear" w:color="auto" w:fill="FFFFFF"/>
+        </w:rPr>
+        <w:t xml:space="preserve">  </w:t>
+      </w:r>
+      <w:r>
+        <w:rPr>
+          <w:rFonts w:ascii="Segoe UI" w:hAnsi="Segoe UI" w:cs="Segoe UI"/>
+          <w:color w:val="24292E"/>
+          <w:shd w:val="clear" w:color="auto" w:fill="FFFFFF"/>
+        </w:rPr>
+        <w:t xml:space="preserve">The manage course button in cohort summary </w:t>
+      </w:r>
+      <w:r>
+        <w:rPr>
+          <w:rFonts w:ascii="Segoe UI" w:hAnsi="Segoe UI" w:cs="Segoe UI"/>
+          <w:color w:val="24292E"/>
+          <w:shd w:val="clear" w:color="auto" w:fill="FFFFFF"/>
+        </w:rPr>
+        <w:t xml:space="preserve">screen </w:t>
+      </w:r>
+      <w:r>
+        <w:rPr>
+          <w:rFonts w:ascii="Segoe UI" w:hAnsi="Segoe UI" w:cs="Segoe UI"/>
+          <w:color w:val="24292E"/>
+          <w:shd w:val="clear" w:color="auto" w:fill="FFFFFF"/>
+        </w:rPr>
+        <w:t xml:space="preserve">allows the instructors to </w:t>
+      </w:r>
+      <w:r>
+        <w:rPr>
+          <w:rFonts w:ascii="Segoe UI" w:hAnsi="Segoe UI" w:cs="Segoe UI"/>
+          <w:color w:val="24292E"/>
+          <w:shd w:val="clear" w:color="auto" w:fill="FFFFFF"/>
+        </w:rPr>
+        <w:t>read</w:t>
+      </w:r>
+      <w:r>
+        <w:rPr>
+          <w:rFonts w:ascii="Segoe UI" w:hAnsi="Segoe UI" w:cs="Segoe UI"/>
+          <w:color w:val="24292E"/>
+          <w:shd w:val="clear" w:color="auto" w:fill="FFFFFF"/>
+        </w:rPr>
+        <w:t xml:space="preserve"> the list of all courses offered by the </w:t>
+      </w:r>
+      <w:proofErr w:type="gramStart"/>
+      <w:r>
+        <w:rPr>
+          <w:rFonts w:ascii="Segoe UI" w:hAnsi="Segoe UI" w:cs="Segoe UI"/>
+          <w:color w:val="24292E"/>
+          <w:shd w:val="clear" w:color="auto" w:fill="FFFFFF"/>
+        </w:rPr>
+        <w:t>organization .From</w:t>
+      </w:r>
+      <w:proofErr w:type="gramEnd"/>
+      <w:r>
+        <w:rPr>
+          <w:rFonts w:ascii="Segoe UI" w:hAnsi="Segoe UI" w:cs="Segoe UI"/>
+          <w:color w:val="24292E"/>
+          <w:shd w:val="clear" w:color="auto" w:fill="FFFFFF"/>
+        </w:rPr>
+        <w:t xml:space="preserve"> this view the instructor can create a course, edit a course and archive a course which are explained in below sections.</w:t>
+      </w:r>
+    </w:p>
+    <w:p>
+      <w:pPr>
+        <w:rPr>
+          <w:rFonts w:ascii="Segoe UI" w:hAnsi="Segoe UI" w:cs="Segoe UI"/>
+          <w:b/>
+          <w:bCs/>
+          <w:color w:val="24292E"/>
+          <w:shd w:val="clear" w:color="auto" w:fill="FFFFFF"/>
+        </w:rPr>
+      </w:pPr>
+      <w:r>
+        <w:rPr>
+          <w:noProof/>
+        </w:rPr>
+        <w:lastRenderedPageBreak/>
+        <w:drawing>
+          <wp:inline distT="0" distB="0" distL="0" distR="0" wp14:anchorId="2FF1F69C" wp14:editId="44B07999">
+            <wp:extent cx="3844923" cy="4236720"/>
+            <wp:effectExtent l="0" t="0" r="3810" b="0"/>
+            <wp:docPr id="12" name="Picture 12"/>
+            <wp:cNvGraphicFramePr>
+              <a:graphicFrameLocks xmlns:a="http://schemas.openxmlformats.org/drawingml/2006/main" noChangeAspect="1"/>
+            </wp:cNvGraphicFramePr>
+            <a:graphic xmlns:a="http://schemas.openxmlformats.org/drawingml/2006/main">
+              <a:graphicData uri="http://schemas.openxmlformats.org/drawingml/2006/picture">
+                <pic:pic xmlns:pic="http://schemas.openxmlformats.org/drawingml/2006/picture">
+                  <pic:nvPicPr>
+                    <pic:cNvPr id="1" name=""/>
+                    <pic:cNvPicPr/>
+                  </pic:nvPicPr>
+                  <pic:blipFill>
+                    <a:blip r:embed="rId17"/>
+                    <a:stretch>
+                      <a:fillRect/>
+                    </a:stretch>
+                  </pic:blipFill>
+                  <pic:spPr>
+                    <a:xfrm>
+                      <a:off x="0" y="0"/>
+                      <a:ext cx="3851604" cy="4244082"/>
+                    </a:xfrm>
+                    <a:prstGeom prst="rect">
+                      <a:avLst/>
+                    </a:prstGeom>
+                  </pic:spPr>
+                </pic:pic>
+              </a:graphicData>
+            </a:graphic>
+          </wp:inline>
+        </w:drawing>
+      </w:r>
+    </w:p>
+    <w:p>
+      <w:pPr>
+        <w:rPr>
+          <w:rFonts w:ascii="Segoe UI" w:hAnsi="Segoe UI" w:cs="Segoe UI"/>
+          <w:color w:val="24292E"/>
+          <w:shd w:val="clear" w:color="auto" w:fill="FFFFFF"/>
+        </w:rPr>
+      </w:pPr>
+      <w:r>
+        <w:rPr>
+          <w:rFonts w:ascii="Segoe UI" w:hAnsi="Segoe UI" w:cs="Segoe UI"/>
+          <w:b/>
+          <w:bCs/>
+          <w:color w:val="24292E"/>
+          <w:shd w:val="clear" w:color="auto" w:fill="FFFFFF"/>
+        </w:rPr>
+        <w:t>Course</w:t>
+      </w:r>
+      <w:r>
+        <w:rPr>
+          <w:rFonts w:ascii="Segoe UI" w:hAnsi="Segoe UI" w:cs="Segoe UI"/>
+          <w:b/>
+          <w:bCs/>
+          <w:color w:val="24292E"/>
+          <w:shd w:val="clear" w:color="auto" w:fill="FFFFFF"/>
+        </w:rPr>
+        <w:t xml:space="preserve"> </w:t>
+      </w:r>
+      <w:r>
+        <w:rPr>
+          <w:rFonts w:ascii="Segoe UI" w:hAnsi="Segoe UI" w:cs="Segoe UI"/>
+          <w:b/>
+          <w:bCs/>
+          <w:color w:val="24292E"/>
+          <w:shd w:val="clear" w:color="auto" w:fill="FFFFFF"/>
+        </w:rPr>
+        <w:t>Create</w:t>
+      </w:r>
+      <w:r>
+        <w:rPr>
+          <w:rFonts w:ascii="Segoe UI" w:hAnsi="Segoe UI" w:cs="Segoe UI"/>
+          <w:b/>
+          <w:bCs/>
+          <w:color w:val="24292E"/>
+          <w:shd w:val="clear" w:color="auto" w:fill="FFFFFF"/>
+        </w:rPr>
+        <w:t xml:space="preserve">: </w:t>
+      </w:r>
+      <w:r>
+        <w:rPr>
+          <w:rFonts w:ascii="Segoe UI" w:hAnsi="Segoe UI" w:cs="Segoe UI"/>
+          <w:color w:val="24292E"/>
+          <w:shd w:val="clear" w:color="auto" w:fill="FFFFFF"/>
+        </w:rPr>
+        <w:t>The instructor can create a course</w:t>
+      </w:r>
+      <w:r>
+        <w:rPr>
+          <w:rFonts w:ascii="Segoe UI" w:hAnsi="Segoe UI" w:cs="Segoe UI"/>
+          <w:b/>
+          <w:bCs/>
+          <w:color w:val="24292E"/>
+          <w:shd w:val="clear" w:color="auto" w:fill="FFFFFF"/>
+        </w:rPr>
+        <w:t xml:space="preserve"> </w:t>
+      </w:r>
+      <w:r>
+        <w:rPr>
+          <w:rFonts w:ascii="Segoe UI" w:hAnsi="Segoe UI" w:cs="Segoe UI"/>
+          <w:color w:val="24292E"/>
+          <w:shd w:val="clear" w:color="auto" w:fill="FFFFFF"/>
+        </w:rPr>
+        <w:t>by clicking create course button and add a course that will be offered by the institute.</w:t>
+      </w:r>
+      <w:r>
+        <w:rPr>
+          <w:rFonts w:ascii="Segoe UI" w:hAnsi="Segoe UI" w:cs="Segoe UI"/>
+          <w:color w:val="24292E"/>
+          <w:shd w:val="clear" w:color="auto" w:fill="FFFFFF"/>
+        </w:rPr>
+        <w:t xml:space="preserve"> The user will be asked to input fields like course name, course description, duration as shown below</w:t>
+      </w:r>
+      <w:r>
+        <w:rPr>
+          <w:rFonts w:ascii="Segoe UI" w:hAnsi="Segoe UI" w:cs="Segoe UI"/>
+          <w:color w:val="24292E"/>
+          <w:shd w:val="clear" w:color="auto" w:fill="FFFFFF"/>
+        </w:rPr>
+        <w:t xml:space="preserve"> and click create course to generate a new course in the</w:t>
+      </w:r>
+      <w:r>
+        <w:rPr>
+          <w:rFonts w:ascii="Segoe UI" w:hAnsi="Segoe UI" w:cs="Segoe UI"/>
+          <w:color w:val="24292E"/>
+          <w:shd w:val="clear" w:color="auto" w:fill="FFFFFF"/>
+        </w:rPr>
+        <w:t xml:space="preserve"> </w:t>
+      </w:r>
+      <w:r>
+        <w:rPr>
+          <w:rFonts w:ascii="Segoe UI" w:hAnsi="Segoe UI" w:cs="Segoe UI"/>
+          <w:color w:val="24292E"/>
+          <w:shd w:val="clear" w:color="auto" w:fill="FFFFFF"/>
+        </w:rPr>
+        <w:t xml:space="preserve">manage course </w:t>
+      </w:r>
+      <w:r>
+        <w:rPr>
+          <w:rFonts w:ascii="Segoe UI" w:hAnsi="Segoe UI" w:cs="Segoe UI"/>
+          <w:color w:val="24292E"/>
+          <w:shd w:val="clear" w:color="auto" w:fill="FFFFFF"/>
+        </w:rPr>
+        <w:t>screen. The</w:t>
+      </w:r>
+      <w:r>
+        <w:rPr>
+          <w:rFonts w:ascii="Segoe UI" w:hAnsi="Segoe UI" w:cs="Segoe UI"/>
+          <w:color w:val="24292E"/>
+          <w:shd w:val="clear" w:color="auto" w:fill="FFFFFF"/>
+        </w:rPr>
+        <w:t xml:space="preserve"> user can </w:t>
+      </w:r>
+      <w:proofErr w:type="gramStart"/>
+      <w:r>
+        <w:rPr>
+          <w:rFonts w:ascii="Segoe UI" w:hAnsi="Segoe UI" w:cs="Segoe UI"/>
+          <w:color w:val="24292E"/>
+          <w:shd w:val="clear" w:color="auto" w:fill="FFFFFF"/>
+        </w:rPr>
+        <w:t>return back</w:t>
+      </w:r>
+      <w:proofErr w:type="gramEnd"/>
+      <w:r>
+        <w:rPr>
+          <w:rFonts w:ascii="Segoe UI" w:hAnsi="Segoe UI" w:cs="Segoe UI"/>
+          <w:color w:val="24292E"/>
+          <w:shd w:val="clear" w:color="auto" w:fill="FFFFFF"/>
+        </w:rPr>
+        <w:t xml:space="preserve"> by clicking back button to view the course was successfully added to the screen.</w:t>
+      </w:r>
+    </w:p>
+    <w:p>
+      <w:pPr>
+        <w:rPr>
+          <w:rFonts w:ascii="Segoe UI" w:hAnsi="Segoe UI" w:cs="Segoe UI"/>
+          <w:b/>
+          <w:bCs/>
+          <w:color w:val="24292E"/>
+          <w:shd w:val="clear" w:color="auto" w:fill="FFFFFF"/>
+        </w:rPr>
+      </w:pPr>
+      <w:r>
+        <w:rPr>
+          <w:noProof/>
+        </w:rPr>
+        <w:drawing>
+          <wp:inline distT="0" distB="0" distL="0" distR="0" wp14:anchorId="1321F75C" wp14:editId="06F370DE">
+            <wp:extent cx="3131820" cy="2644140"/>
+            <wp:effectExtent l="0" t="0" r="0" b="3810"/>
+            <wp:docPr id="13" name="Picture 13"/>
+            <wp:cNvGraphicFramePr/>
+            <a:graphic xmlns:a="http://schemas.openxmlformats.org/drawingml/2006/main">
+              <a:graphicData uri="http://schemas.openxmlformats.org/drawingml/2006/picture">
+                <pic:pic xmlns:pic="http://schemas.openxmlformats.org/drawingml/2006/picture">
+                  <pic:nvPicPr>
+                    <pic:cNvPr id="1" name="Picture 1"/>
+                    <pic:cNvPicPr/>
+                  </pic:nvPicPr>
+                  <pic:blipFill>
+                    <a:blip r:embed="rId18"/>
+                    <a:stretch>
+                      <a:fillRect/>
+                    </a:stretch>
+                  </pic:blipFill>
+                  <pic:spPr>
+                    <a:xfrm>
+                      <a:off x="0" y="0"/>
+                      <a:ext cx="3131820" cy="2644140"/>
+                    </a:xfrm>
+                    <a:prstGeom prst="rect">
+                      <a:avLst/>
+                    </a:prstGeom>
+                  </pic:spPr>
+                </pic:pic>
+              </a:graphicData>
+            </a:graphic>
+          </wp:inline>
+        </w:drawing>
+      </w:r>
+    </w:p>
+    <w:p>
+      <w:pPr>
+        <w:rPr>
+          <w:rFonts w:ascii="Segoe UI" w:hAnsi="Segoe UI" w:cs="Segoe UI"/>
+          <w:b/>
+          <w:bCs/>
+          <w:color w:val="24292E"/>
+          <w:shd w:val="clear" w:color="auto" w:fill="FFFFFF"/>
+        </w:rPr>
+      </w:pPr>
+    </w:p>
+    <w:p>
+      <w:pPr>
+        <w:rPr>
+          <w:rFonts w:ascii="Segoe UI" w:hAnsi="Segoe UI" w:cs="Segoe UI"/>
+          <w:b/>
+          <w:bCs/>
+          <w:color w:val="24292E"/>
+          <w:shd w:val="clear" w:color="auto" w:fill="FFFFFF"/>
+        </w:rPr>
+      </w:pPr>
+      <w:r>
+        <w:rPr>
+          <w:rFonts w:ascii="Segoe UI" w:hAnsi="Segoe UI" w:cs="Segoe UI"/>
+          <w:b/>
+          <w:bCs/>
+          <w:color w:val="24292E"/>
+          <w:shd w:val="clear" w:color="auto" w:fill="FFFFFF"/>
+        </w:rPr>
+        <w:t>Course</w:t>
+      </w:r>
+      <w:r>
+        <w:rPr>
+          <w:rFonts w:ascii="Segoe UI" w:hAnsi="Segoe UI" w:cs="Segoe UI"/>
+          <w:b/>
+          <w:bCs/>
+          <w:color w:val="24292E"/>
+          <w:shd w:val="clear" w:color="auto" w:fill="FFFFFF"/>
+        </w:rPr>
+        <w:t xml:space="preserve"> </w:t>
+      </w:r>
+      <w:r>
+        <w:rPr>
+          <w:rFonts w:ascii="Segoe UI" w:hAnsi="Segoe UI" w:cs="Segoe UI"/>
+          <w:b/>
+          <w:bCs/>
+          <w:color w:val="24292E"/>
+          <w:shd w:val="clear" w:color="auto" w:fill="FFFFFF"/>
+        </w:rPr>
+        <w:t>Update</w:t>
+      </w:r>
+      <w:r>
+        <w:rPr>
+          <w:rFonts w:ascii="Segoe UI" w:hAnsi="Segoe UI" w:cs="Segoe UI"/>
+          <w:b/>
+          <w:bCs/>
+          <w:color w:val="24292E"/>
+          <w:shd w:val="clear" w:color="auto" w:fill="FFFFFF"/>
+        </w:rPr>
+        <w:t>:</w:t>
+      </w:r>
+    </w:p>
+    <w:p>
+      <w:pPr>
+        <w:rPr>
+          <w:rFonts w:ascii="Segoe UI" w:hAnsi="Segoe UI" w:cs="Segoe UI"/>
+          <w:color w:val="24292E"/>
+          <w:shd w:val="clear" w:color="auto" w:fill="FFFFFF"/>
+        </w:rPr>
+      </w:pPr>
+      <w:r>
+        <w:rPr>
+          <w:rFonts w:ascii="Segoe UI" w:hAnsi="Segoe UI" w:cs="Segoe UI"/>
+          <w:color w:val="24292E"/>
+          <w:shd w:val="clear" w:color="auto" w:fill="FFFFFF"/>
+        </w:rPr>
+        <w:t>The instructor can</w:t>
+      </w:r>
+      <w:r>
+        <w:rPr>
+          <w:rFonts w:ascii="Segoe UI" w:hAnsi="Segoe UI" w:cs="Segoe UI"/>
+          <w:color w:val="24292E"/>
+          <w:shd w:val="clear" w:color="auto" w:fill="FFFFFF"/>
+        </w:rPr>
+        <w:t xml:space="preserve"> select the co</w:t>
+      </w:r>
+      <w:r>
+        <w:rPr>
+          <w:rFonts w:ascii="Segoe UI" w:hAnsi="Segoe UI" w:cs="Segoe UI"/>
+          <w:color w:val="24292E"/>
+          <w:shd w:val="clear" w:color="auto" w:fill="FFFFFF"/>
+        </w:rPr>
+        <w:t>urse</w:t>
+      </w:r>
+      <w:r>
+        <w:rPr>
+          <w:rFonts w:ascii="Segoe UI" w:hAnsi="Segoe UI" w:cs="Segoe UI"/>
+          <w:color w:val="24292E"/>
+          <w:shd w:val="clear" w:color="auto" w:fill="FFFFFF"/>
+        </w:rPr>
+        <w:t xml:space="preserve"> name and can</w:t>
+      </w:r>
+      <w:r>
+        <w:rPr>
+          <w:rFonts w:ascii="Segoe UI" w:hAnsi="Segoe UI" w:cs="Segoe UI"/>
+          <w:color w:val="24292E"/>
+          <w:shd w:val="clear" w:color="auto" w:fill="FFFFFF"/>
+        </w:rPr>
+        <w:t xml:space="preserve"> </w:t>
+      </w:r>
+      <w:r>
+        <w:rPr>
+          <w:rFonts w:ascii="Segoe UI" w:hAnsi="Segoe UI" w:cs="Segoe UI"/>
+          <w:color w:val="24292E"/>
+          <w:shd w:val="clear" w:color="auto" w:fill="FFFFFF"/>
+        </w:rPr>
+        <w:t>update c</w:t>
+      </w:r>
+      <w:r>
+        <w:rPr>
+          <w:rFonts w:ascii="Segoe UI" w:hAnsi="Segoe UI" w:cs="Segoe UI"/>
+          <w:color w:val="24292E"/>
+          <w:shd w:val="clear" w:color="auto" w:fill="FFFFFF"/>
+        </w:rPr>
+        <w:t xml:space="preserve">ourse </w:t>
+      </w:r>
+      <w:r>
+        <w:rPr>
+          <w:rFonts w:ascii="Segoe UI" w:hAnsi="Segoe UI" w:cs="Segoe UI"/>
+          <w:color w:val="24292E"/>
+          <w:shd w:val="clear" w:color="auto" w:fill="FFFFFF"/>
+        </w:rPr>
+        <w:t>information</w:t>
+      </w:r>
+      <w:r>
+        <w:rPr>
+          <w:rFonts w:ascii="Segoe UI" w:hAnsi="Segoe UI" w:cs="Segoe UI"/>
+          <w:color w:val="24292E"/>
+          <w:shd w:val="clear" w:color="auto" w:fill="FFFFFF"/>
+        </w:rPr>
+        <w:t xml:space="preserve"> by clicking Edit button </w:t>
+      </w:r>
+      <w:r>
+        <w:rPr>
+          <w:rFonts w:ascii="Segoe UI" w:hAnsi="Segoe UI" w:cs="Segoe UI"/>
+          <w:color w:val="24292E"/>
+          <w:shd w:val="clear" w:color="auto" w:fill="FFFFFF"/>
+        </w:rPr>
+        <w:t xml:space="preserve">which is present in Action column of </w:t>
+      </w:r>
+      <w:r>
+        <w:rPr>
+          <w:rFonts w:ascii="Segoe UI" w:hAnsi="Segoe UI" w:cs="Segoe UI"/>
+          <w:color w:val="24292E"/>
+          <w:shd w:val="clear" w:color="auto" w:fill="FFFFFF"/>
+        </w:rPr>
+        <w:t>manage course</w:t>
+      </w:r>
+      <w:r>
+        <w:rPr>
+          <w:rFonts w:ascii="Segoe UI" w:hAnsi="Segoe UI" w:cs="Segoe UI"/>
+          <w:color w:val="24292E"/>
+          <w:shd w:val="clear" w:color="auto" w:fill="FFFFFF"/>
+        </w:rPr>
+        <w:t xml:space="preserve"> </w:t>
+      </w:r>
+      <w:r>
+        <w:rPr>
+          <w:rFonts w:ascii="Segoe UI" w:hAnsi="Segoe UI" w:cs="Segoe UI"/>
+          <w:color w:val="24292E"/>
+          <w:shd w:val="clear" w:color="auto" w:fill="FFFFFF"/>
+        </w:rPr>
+        <w:t>s</w:t>
+      </w:r>
+      <w:r>
+        <w:rPr>
+          <w:rFonts w:ascii="Segoe UI" w:hAnsi="Segoe UI" w:cs="Segoe UI"/>
+          <w:color w:val="24292E"/>
+          <w:shd w:val="clear" w:color="auto" w:fill="FFFFFF"/>
+        </w:rPr>
+        <w:t>creen as shown below:</w:t>
+      </w:r>
+    </w:p>
+    <w:p>
+      <w:pPr>
+        <w:rPr>
+          <w:rFonts w:ascii="Segoe UI" w:hAnsi="Segoe UI" w:cs="Segoe UI"/>
+          <w:color w:val="24292E"/>
+          <w:shd w:val="clear" w:color="auto" w:fill="FFFFFF"/>
+        </w:rPr>
+      </w:pPr>
+      <w:r>
+        <w:rPr>
+          <w:noProof/>
+        </w:rPr>
+        <w:drawing>
+          <wp:inline distT="0" distB="0" distL="0" distR="0" wp14:anchorId="494A3DF2" wp14:editId="40375344">
+            <wp:extent cx="5514975" cy="6076950"/>
+            <wp:effectExtent l="0" t="0" r="9525" b="0"/>
+            <wp:docPr id="14" name="Picture 14"/>
+            <wp:cNvGraphicFramePr>
+              <a:graphicFrameLocks xmlns:a="http://schemas.openxmlformats.org/drawingml/2006/main" noChangeAspect="1"/>
+            </wp:cNvGraphicFramePr>
+            <a:graphic xmlns:a="http://schemas.openxmlformats.org/drawingml/2006/main">
+              <a:graphicData uri="http://schemas.openxmlformats.org/drawingml/2006/picture">
+                <pic:pic xmlns:pic="http://schemas.openxmlformats.org/drawingml/2006/picture">
+                  <pic:nvPicPr>
+                    <pic:cNvPr id="1" name=""/>
+                    <pic:cNvPicPr/>
+                  </pic:nvPicPr>
+                  <pic:blipFill>
+                    <a:blip r:embed="rId19"/>
+                    <a:stretch>
+                      <a:fillRect/>
+                    </a:stretch>
+                  </pic:blipFill>
+                  <pic:spPr>
+                    <a:xfrm>
+                      <a:off x="0" y="0"/>
+                      <a:ext cx="5514975" cy="6076950"/>
+                    </a:xfrm>
+                    <a:prstGeom prst="rect">
+                      <a:avLst/>
+                    </a:prstGeom>
+                  </pic:spPr>
+                </pic:pic>
+              </a:graphicData>
+            </a:graphic>
+          </wp:inline>
+        </w:drawing>
+      </w:r>
+    </w:p>
+    <w:p>
+      <w:pPr>
+        <w:rPr>
+          <w:rFonts w:ascii="Segoe UI" w:hAnsi="Segoe UI" w:cs="Segoe UI"/>
+          <w:color w:val="24292E"/>
+          <w:shd w:val="clear" w:color="auto" w:fill="FFFFFF"/>
+        </w:rPr>
+      </w:pPr>
+      <w:r>
+        <w:rPr>
+          <w:rFonts w:ascii="Segoe UI" w:hAnsi="Segoe UI" w:cs="Segoe UI"/>
+          <w:color w:val="24292E"/>
+          <w:shd w:val="clear" w:color="auto" w:fill="FFFFFF"/>
+        </w:rPr>
+        <w:t>Once Edit is clicked the existing details of the co</w:t>
+      </w:r>
+      <w:r>
+        <w:rPr>
+          <w:rFonts w:ascii="Segoe UI" w:hAnsi="Segoe UI" w:cs="Segoe UI"/>
+          <w:color w:val="24292E"/>
+          <w:shd w:val="clear" w:color="auto" w:fill="FFFFFF"/>
+        </w:rPr>
+        <w:t>urse</w:t>
+      </w:r>
+      <w:r>
+        <w:rPr>
+          <w:rFonts w:ascii="Segoe UI" w:hAnsi="Segoe UI" w:cs="Segoe UI"/>
+          <w:color w:val="24292E"/>
+          <w:shd w:val="clear" w:color="auto" w:fill="FFFFFF"/>
+        </w:rPr>
+        <w:t xml:space="preserve"> are prepopulated and user can update the co</w:t>
+      </w:r>
+      <w:r>
+        <w:rPr>
+          <w:rFonts w:ascii="Segoe UI" w:hAnsi="Segoe UI" w:cs="Segoe UI"/>
+          <w:color w:val="24292E"/>
+          <w:shd w:val="clear" w:color="auto" w:fill="FFFFFF"/>
+        </w:rPr>
+        <w:t>urse</w:t>
+      </w:r>
+      <w:r>
+        <w:rPr>
+          <w:rFonts w:ascii="Segoe UI" w:hAnsi="Segoe UI" w:cs="Segoe UI"/>
+          <w:color w:val="24292E"/>
+          <w:shd w:val="clear" w:color="auto" w:fill="FFFFFF"/>
+        </w:rPr>
+        <w:t xml:space="preserve"> information and submit. The below screen would appear once co</w:t>
+      </w:r>
+      <w:r>
+        <w:rPr>
+          <w:rFonts w:ascii="Segoe UI" w:hAnsi="Segoe UI" w:cs="Segoe UI"/>
+          <w:color w:val="24292E"/>
+          <w:shd w:val="clear" w:color="auto" w:fill="FFFFFF"/>
+        </w:rPr>
+        <w:t>urse</w:t>
+      </w:r>
+      <w:r>
+        <w:rPr>
+          <w:rFonts w:ascii="Segoe UI" w:hAnsi="Segoe UI" w:cs="Segoe UI"/>
+          <w:color w:val="24292E"/>
+          <w:shd w:val="clear" w:color="auto" w:fill="FFFFFF"/>
+        </w:rPr>
+        <w:t xml:space="preserve"> information is updated.</w:t>
+      </w:r>
+    </w:p>
+    <w:p>
+      <w:pPr>
+        <w:rPr>
+          <w:rFonts w:ascii="Segoe UI" w:hAnsi="Segoe UI" w:cs="Segoe UI"/>
+          <w:color w:val="24292E"/>
+          <w:shd w:val="clear" w:color="auto" w:fill="FFFFFF"/>
+        </w:rPr>
+      </w:pPr>
+    </w:p>
+    <w:p>
+      <w:pPr>
+        <w:rPr>
+          <w:rFonts w:ascii="Segoe UI" w:hAnsi="Segoe UI" w:cs="Segoe UI"/>
+          <w:color w:val="24292E"/>
+          <w:shd w:val="clear" w:color="auto" w:fill="FFFFFF"/>
+        </w:rPr>
+      </w:pPr>
+      <w:r>
+        <w:rPr>
+          <w:noProof/>
+        </w:rPr>
+        <w:lastRenderedPageBreak/>
+        <w:drawing>
+          <wp:inline distT="0" distB="0" distL="0" distR="0" wp14:anchorId="205F7EB3" wp14:editId="0A8C6801">
+            <wp:extent cx="4114800" cy="3295650"/>
+            <wp:effectExtent l="0" t="0" r="0" b="0"/>
+            <wp:docPr id="16" name="Picture 16"/>
+            <wp:cNvGraphicFramePr>
+              <a:graphicFrameLocks xmlns:a="http://schemas.openxmlformats.org/drawingml/2006/main" noChangeAspect="1"/>
+            </wp:cNvGraphicFramePr>
+            <a:graphic xmlns:a="http://schemas.openxmlformats.org/drawingml/2006/main">
+              <a:graphicData uri="http://schemas.openxmlformats.org/drawingml/2006/picture">
+                <pic:pic xmlns:pic="http://schemas.openxmlformats.org/drawingml/2006/picture">
+                  <pic:nvPicPr>
+                    <pic:cNvPr id="1" name=""/>
+                    <pic:cNvPicPr/>
+                  </pic:nvPicPr>
+                  <pic:blipFill>
+                    <a:blip r:embed="rId20"/>
+                    <a:stretch>
+                      <a:fillRect/>
+                    </a:stretch>
+                  </pic:blipFill>
+                  <pic:spPr>
+                    <a:xfrm>
+                      <a:off x="0" y="0"/>
+                      <a:ext cx="4114800" cy="3295650"/>
+                    </a:xfrm>
+                    <a:prstGeom prst="rect">
+                      <a:avLst/>
+                    </a:prstGeom>
+                  </pic:spPr>
+                </pic:pic>
+              </a:graphicData>
+            </a:graphic>
+          </wp:inline>
+        </w:drawing>
+      </w:r>
+    </w:p>
+    <w:p>
+      <w:pPr>
+        <w:rPr>
+          <w:rFonts w:ascii="Segoe UI" w:hAnsi="Segoe UI" w:cs="Segoe UI"/>
+          <w:color w:val="24292E"/>
+          <w:shd w:val="clear" w:color="auto" w:fill="FFFFFF"/>
+        </w:rPr>
+      </w:pPr>
+      <w:r>
+        <w:rPr>
+          <w:rFonts w:ascii="Segoe UI" w:hAnsi="Segoe UI" w:cs="Segoe UI"/>
+          <w:b/>
+          <w:bCs/>
+          <w:color w:val="24292E"/>
+          <w:shd w:val="clear" w:color="auto" w:fill="FFFFFF"/>
+        </w:rPr>
+        <w:t>Co</w:t>
+      </w:r>
+      <w:r>
+        <w:rPr>
+          <w:rFonts w:ascii="Segoe UI" w:hAnsi="Segoe UI" w:cs="Segoe UI"/>
+          <w:b/>
+          <w:bCs/>
+          <w:color w:val="24292E"/>
+          <w:shd w:val="clear" w:color="auto" w:fill="FFFFFF"/>
+        </w:rPr>
+        <w:t>urse</w:t>
+      </w:r>
+      <w:r>
+        <w:rPr>
+          <w:rFonts w:ascii="Segoe UI" w:hAnsi="Segoe UI" w:cs="Segoe UI"/>
+          <w:b/>
+          <w:bCs/>
+          <w:color w:val="24292E"/>
+          <w:shd w:val="clear" w:color="auto" w:fill="FFFFFF"/>
+        </w:rPr>
+        <w:t xml:space="preserve"> Archived</w:t>
+      </w:r>
+      <w:r>
+        <w:rPr>
+          <w:rFonts w:ascii="Segoe UI" w:hAnsi="Segoe UI" w:cs="Segoe UI"/>
+          <w:b/>
+          <w:bCs/>
+          <w:color w:val="24292E"/>
+          <w:shd w:val="clear" w:color="auto" w:fill="FFFFFF"/>
+        </w:rPr>
+        <w:t xml:space="preserve">: </w:t>
+      </w:r>
+      <w:r>
+        <w:rPr>
+          <w:rFonts w:ascii="Segoe UI" w:hAnsi="Segoe UI" w:cs="Segoe UI"/>
+          <w:color w:val="24292E"/>
+          <w:shd w:val="clear" w:color="auto" w:fill="FFFFFF"/>
+        </w:rPr>
+        <w:t>The user can also archive a particular co</w:t>
+      </w:r>
+      <w:r>
+        <w:rPr>
+          <w:rFonts w:ascii="Segoe UI" w:hAnsi="Segoe UI" w:cs="Segoe UI"/>
+          <w:color w:val="24292E"/>
+          <w:shd w:val="clear" w:color="auto" w:fill="FFFFFF"/>
+        </w:rPr>
+        <w:t>urse</w:t>
+      </w:r>
+      <w:r>
+        <w:rPr>
+          <w:rFonts w:ascii="Segoe UI" w:hAnsi="Segoe UI" w:cs="Segoe UI"/>
+          <w:color w:val="24292E"/>
+          <w:shd w:val="clear" w:color="auto" w:fill="FFFFFF"/>
+        </w:rPr>
+        <w:t xml:space="preserve"> that </w:t>
+      </w:r>
+      <w:r>
+        <w:rPr>
+          <w:rFonts w:ascii="Segoe UI" w:hAnsi="Segoe UI" w:cs="Segoe UI"/>
+          <w:color w:val="24292E"/>
+          <w:shd w:val="clear" w:color="auto" w:fill="FFFFFF"/>
+        </w:rPr>
+        <w:t>does not exist anymore to keep the view clean for other instructors by simply selecting Archive action beside Co</w:t>
+      </w:r>
+      <w:r>
+        <w:rPr>
+          <w:rFonts w:ascii="Segoe UI" w:hAnsi="Segoe UI" w:cs="Segoe UI"/>
+          <w:color w:val="24292E"/>
+          <w:shd w:val="clear" w:color="auto" w:fill="FFFFFF"/>
+        </w:rPr>
+        <w:t>urse</w:t>
+      </w:r>
+      <w:r>
+        <w:rPr>
+          <w:rFonts w:ascii="Segoe UI" w:hAnsi="Segoe UI" w:cs="Segoe UI"/>
+          <w:color w:val="24292E"/>
+          <w:shd w:val="clear" w:color="auto" w:fill="FFFFFF"/>
+        </w:rPr>
+        <w:t xml:space="preserve"> name.</w:t>
+      </w:r>
+      <w:r>
+        <w:rPr>
+          <w:rFonts w:ascii="Segoe UI" w:hAnsi="Segoe UI" w:cs="Segoe UI"/>
+          <w:color w:val="24292E"/>
+          <w:shd w:val="clear" w:color="auto" w:fill="FFFFFF"/>
+        </w:rPr>
+        <w:t xml:space="preserve"> as shown below:</w:t>
+      </w:r>
+    </w:p>
+    <w:p>
+      <w:pPr>
+        <w:rPr>
+          <w:rFonts w:ascii="Segoe UI" w:hAnsi="Segoe UI" w:cs="Segoe UI"/>
+          <w:color w:val="24292E"/>
+          <w:shd w:val="clear" w:color="auto" w:fill="FFFFFF"/>
+        </w:rPr>
+      </w:pPr>
+      <w:r>
+        <w:rPr>
+          <w:noProof/>
+        </w:rPr>
+        <w:lastRenderedPageBreak/>
+        <w:drawing>
+          <wp:inline distT="0" distB="0" distL="0" distR="0" wp14:anchorId="50B4C907" wp14:editId="4290DF78">
+            <wp:extent cx="5514975" cy="6076950"/>
+            <wp:effectExtent l="0" t="0" r="9525" b="0"/>
+            <wp:docPr id="15" name="Picture 15"/>
+            <wp:cNvGraphicFramePr>
+              <a:graphicFrameLocks xmlns:a="http://schemas.openxmlformats.org/drawingml/2006/main" noChangeAspect="1"/>
+            </wp:cNvGraphicFramePr>
+            <a:graphic xmlns:a="http://schemas.openxmlformats.org/drawingml/2006/main">
+              <a:graphicData uri="http://schemas.openxmlformats.org/drawingml/2006/picture">
+                <pic:pic xmlns:pic="http://schemas.openxmlformats.org/drawingml/2006/picture">
+                  <pic:nvPicPr>
+                    <pic:cNvPr id="1" name=""/>
+                    <pic:cNvPicPr/>
+                  </pic:nvPicPr>
+                  <pic:blipFill>
+                    <a:blip r:embed="rId21"/>
+                    <a:stretch>
+                      <a:fillRect/>
+                    </a:stretch>
+                  </pic:blipFill>
+                  <pic:spPr>
+                    <a:xfrm>
+                      <a:off x="0" y="0"/>
+                      <a:ext cx="5514975" cy="6076950"/>
+                    </a:xfrm>
+                    <a:prstGeom prst="rect">
+                      <a:avLst/>
+                    </a:prstGeom>
+                  </pic:spPr>
+                </pic:pic>
+              </a:graphicData>
+            </a:graphic>
+          </wp:inline>
+        </w:drawing>
+      </w:r>
+    </w:p>
+    <w:p>
+      <w:pPr>
+        <w:rPr>
+          <w:rFonts w:ascii="Segoe UI" w:hAnsi="Segoe UI" w:cs="Segoe UI"/>
+          <w:color w:val="24292E"/>
+          <w:shd w:val="clear" w:color="auto" w:fill="FFFFFF"/>
+        </w:rPr>
+      </w:pPr>
+      <w:r>
+        <w:rPr>
+          <w:rFonts w:ascii="Segoe UI" w:hAnsi="Segoe UI" w:cs="Segoe UI"/>
+          <w:color w:val="24292E"/>
+          <w:shd w:val="clear" w:color="auto" w:fill="FFFFFF"/>
+        </w:rPr>
+        <w:t>once the Archive button is selected the instructor will receive a warning for confirmation to Retire. If user selects Yes, the course is retired/disappeared from manage course screen.</w:t>
+      </w:r>
+    </w:p>
+    <w:p>
+      <w:pPr>
+        <w:rPr>
+          <w:rFonts w:ascii="Segoe UI" w:hAnsi="Segoe UI" w:cs="Segoe UI"/>
+          <w:color w:val="24292E"/>
+          <w:shd w:val="clear" w:color="auto" w:fill="FFFFFF"/>
+        </w:rPr>
+      </w:pPr>
+    </w:p>
+    <w:p>
+      <w:pPr>
+        <w:rPr>
+          <w:rFonts w:ascii="Segoe UI" w:hAnsi="Segoe UI" w:cs="Segoe UI"/>
+          <w:color w:val="24292E"/>
+          <w:shd w:val="clear" w:color="auto" w:fill="FFFFFF"/>
+        </w:rPr>
+      </w:pPr>
+      <w:r>
+        <w:rPr>
+          <w:noProof/>
+        </w:rPr>
+        <w:lastRenderedPageBreak/>
+        <w:drawing>
+          <wp:inline distT="0" distB="0" distL="0" distR="0" wp14:anchorId="3671A989" wp14:editId="4181B0BB">
+            <wp:extent cx="4314825" cy="1409700"/>
+            <wp:effectExtent l="0" t="0" r="9525" b="0"/>
+            <wp:docPr id="17" name="Picture 17"/>
+            <wp:cNvGraphicFramePr>
+              <a:graphicFrameLocks xmlns:a="http://schemas.openxmlformats.org/drawingml/2006/main" noChangeAspect="1"/>
+            </wp:cNvGraphicFramePr>
+            <a:graphic xmlns:a="http://schemas.openxmlformats.org/drawingml/2006/main">
+              <a:graphicData uri="http://schemas.openxmlformats.org/drawingml/2006/picture">
+                <pic:pic xmlns:pic="http://schemas.openxmlformats.org/drawingml/2006/picture">
+                  <pic:nvPicPr>
+                    <pic:cNvPr id="1" name=""/>
+                    <pic:cNvPicPr/>
+                  </pic:nvPicPr>
+                  <pic:blipFill>
+                    <a:blip r:embed="rId22"/>
+                    <a:stretch>
+                      <a:fillRect/>
+                    </a:stretch>
+                  </pic:blipFill>
+                  <pic:spPr>
+                    <a:xfrm>
+                      <a:off x="0" y="0"/>
+                      <a:ext cx="4314825" cy="1409700"/>
+                    </a:xfrm>
+                    <a:prstGeom prst="rect">
+                      <a:avLst/>
+                    </a:prstGeom>
+                  </pic:spPr>
+                </pic:pic>
+              </a:graphicData>
+            </a:graphic>
+          </wp:inline>
+        </w:drawing>
+      </w:r>
+    </w:p>
+    <w:p>
+      <w:pPr>
+        <w:rPr>
+          <w:rFonts w:ascii="Segoe UI" w:hAnsi="Segoe UI" w:cs="Segoe UI"/>
+          <w:color w:val="24292E"/>
+          <w:shd w:val="clear" w:color="auto" w:fill="FFFFFF"/>
+        </w:rPr>
+      </w:pPr>
+    </w:p>
+    <w:p>
+      <w:pPr>
+        <w:rPr>
+          <w:rFonts w:ascii="Segoe UI" w:hAnsi="Segoe UI" w:cs="Segoe UI"/>
+          <w:b/>
+          <w:bCs/>
+          <w:color w:val="24292E"/>
+          <w:shd w:val="clear" w:color="auto" w:fill="FFFFFF"/>
+        </w:rPr>
+      </w:pPr>
+      <w:r>
+        <w:rPr>
+          <w:rFonts w:ascii="Segoe UI" w:hAnsi="Segoe UI" w:cs="Segoe UI"/>
+          <w:b/>
+          <w:bCs/>
+          <w:color w:val="24292E"/>
+          <w:shd w:val="clear" w:color="auto" w:fill="FFFFFF"/>
+        </w:rPr>
+        <w:t>Course Assign</w:t>
+      </w:r>
+      <w:r>
+        <w:rPr>
+          <w:rFonts w:ascii="Segoe UI" w:hAnsi="Segoe UI" w:cs="Segoe UI"/>
+          <w:b/>
+          <w:bCs/>
+          <w:color w:val="24292E"/>
+          <w:shd w:val="clear" w:color="auto" w:fill="FFFFFF"/>
+        </w:rPr>
+        <w:t xml:space="preserve"> (Create)</w:t>
+      </w:r>
+      <w:r>
+        <w:rPr>
+          <w:rFonts w:ascii="Segoe UI" w:hAnsi="Segoe UI" w:cs="Segoe UI"/>
+          <w:b/>
+          <w:bCs/>
+          <w:color w:val="24292E"/>
+          <w:shd w:val="clear" w:color="auto" w:fill="FFFFFF"/>
+        </w:rPr>
+        <w:t>:</w:t>
+      </w:r>
+    </w:p>
+    <w:p>
+      <w:pPr>
+        <w:rPr>
+          <w:rFonts w:ascii="Segoe UI" w:hAnsi="Segoe UI" w:cs="Segoe UI"/>
+          <w:color w:val="24292E"/>
+          <w:shd w:val="clear" w:color="auto" w:fill="FFFFFF"/>
+        </w:rPr>
+      </w:pPr>
+      <w:r>
+        <w:rPr>
+          <w:rFonts w:ascii="Segoe UI" w:hAnsi="Segoe UI" w:cs="Segoe UI"/>
+          <w:color w:val="24292E"/>
+          <w:shd w:val="clear" w:color="auto" w:fill="FFFFFF"/>
+        </w:rPr>
+        <w:t xml:space="preserve">The </w:t>
+      </w:r>
+      <w:r>
+        <w:rPr>
+          <w:rFonts w:ascii="Segoe UI" w:hAnsi="Segoe UI" w:cs="Segoe UI"/>
+          <w:color w:val="24292E"/>
+          <w:shd w:val="clear" w:color="auto" w:fill="FFFFFF"/>
+        </w:rPr>
+        <w:t xml:space="preserve">instructor can also assign a particular course to a specific cohort by selecting cohort from cohort summary screen and </w:t>
+      </w:r>
+      <w:r>
+        <w:rPr>
+          <w:rFonts w:ascii="Segoe UI" w:hAnsi="Segoe UI" w:cs="Segoe UI"/>
+          <w:color w:val="24292E"/>
+          <w:shd w:val="clear" w:color="auto" w:fill="FFFFFF"/>
+        </w:rPr>
+        <w:t xml:space="preserve">selecting </w:t>
+      </w:r>
+      <w:r>
+        <w:rPr>
+          <w:rFonts w:ascii="Segoe UI" w:hAnsi="Segoe UI" w:cs="Segoe UI"/>
+          <w:color w:val="24292E"/>
+          <w:shd w:val="clear" w:color="auto" w:fill="FFFFFF"/>
+        </w:rPr>
+        <w:t xml:space="preserve">Add </w:t>
+      </w:r>
+      <w:proofErr w:type="gramStart"/>
+      <w:r>
+        <w:rPr>
+          <w:rFonts w:ascii="Segoe UI" w:hAnsi="Segoe UI" w:cs="Segoe UI"/>
+          <w:color w:val="24292E"/>
+          <w:shd w:val="clear" w:color="auto" w:fill="FFFFFF"/>
+        </w:rPr>
+        <w:t>C</w:t>
+      </w:r>
+      <w:r>
+        <w:rPr>
+          <w:rFonts w:ascii="Segoe UI" w:hAnsi="Segoe UI" w:cs="Segoe UI"/>
+          <w:color w:val="24292E"/>
+          <w:shd w:val="clear" w:color="auto" w:fill="FFFFFF"/>
+        </w:rPr>
+        <w:t>ourse</w:t>
+      </w:r>
+      <w:r>
+        <w:rPr>
+          <w:rFonts w:ascii="Segoe UI" w:hAnsi="Segoe UI" w:cs="Segoe UI"/>
+          <w:color w:val="24292E"/>
+          <w:shd w:val="clear" w:color="auto" w:fill="FFFFFF"/>
+        </w:rPr>
+        <w:t xml:space="preserve"> </w:t>
+      </w:r>
+      <w:r>
+        <w:rPr>
+          <w:rFonts w:ascii="Segoe UI" w:hAnsi="Segoe UI" w:cs="Segoe UI"/>
+          <w:color w:val="24292E"/>
+          <w:shd w:val="clear" w:color="auto" w:fill="FFFFFF"/>
+        </w:rPr>
+        <w:t>.</w:t>
+      </w:r>
+      <w:proofErr w:type="gramEnd"/>
+    </w:p>
+    <w:p>
+      <w:pPr>
+        <w:rPr>
+          <w:rFonts w:ascii="Segoe UI" w:hAnsi="Segoe UI" w:cs="Segoe UI"/>
+          <w:color w:val="24292E"/>
+          <w:shd w:val="clear" w:color="auto" w:fill="FFFFFF"/>
+        </w:rPr>
+      </w:pPr>
+      <w:r>
+        <w:rPr>
+          <w:noProof/>
+        </w:rPr>
+        <w:drawing>
+          <wp:inline distT="0" distB="0" distL="0" distR="0" wp14:anchorId="692DFED4" wp14:editId="6B5EC621">
+            <wp:extent cx="5943600" cy="1466215"/>
+            <wp:effectExtent l="0" t="0" r="0" b="635"/>
+            <wp:docPr id="19" name="Picture 19"/>
+            <wp:cNvGraphicFramePr>
+              <a:graphicFrameLocks xmlns:a="http://schemas.openxmlformats.org/drawingml/2006/main" noChangeAspect="1"/>
+            </wp:cNvGraphicFramePr>
+            <a:graphic xmlns:a="http://schemas.openxmlformats.org/drawingml/2006/main">
+              <a:graphicData uri="http://schemas.openxmlformats.org/drawingml/2006/picture">
+                <pic:pic xmlns:pic="http://schemas.openxmlformats.org/drawingml/2006/picture">
+                  <pic:nvPicPr>
+                    <pic:cNvPr id="1" name=""/>
+                    <pic:cNvPicPr/>
+                  </pic:nvPicPr>
+                  <pic:blipFill>
+                    <a:blip r:embed="rId23"/>
+                    <a:stretch>
+                      <a:fillRect/>
+                    </a:stretch>
+                  </pic:blipFill>
+                  <pic:spPr>
+                    <a:xfrm>
+                      <a:off x="0" y="0"/>
+                      <a:ext cx="5943600" cy="1466215"/>
+                    </a:xfrm>
+                    <a:prstGeom prst="rect">
+                      <a:avLst/>
+                    </a:prstGeom>
+                  </pic:spPr>
+                </pic:pic>
+              </a:graphicData>
+            </a:graphic>
+          </wp:inline>
+        </w:drawing>
+      </w:r>
+    </w:p>
+    <w:p>
+      <w:pPr>
+        <w:rPr>
+          <w:rFonts w:ascii="Segoe UI" w:hAnsi="Segoe UI" w:cs="Segoe UI"/>
+          <w:color w:val="24292E"/>
+          <w:shd w:val="clear" w:color="auto" w:fill="FFFFFF"/>
+        </w:rPr>
+      </w:pPr>
+    </w:p>
+    <w:p>
+      <w:pPr>
+        <w:rPr>
+          <w:rFonts w:ascii="Segoe UI" w:hAnsi="Segoe UI" w:cs="Segoe UI"/>
+          <w:color w:val="24292E"/>
+          <w:shd w:val="clear" w:color="auto" w:fill="FFFFFF"/>
+        </w:rPr>
+      </w:pPr>
+      <w:r>
+        <w:rPr>
+          <w:noProof/>
+        </w:rPr>
+        <w:drawing>
+          <wp:inline distT="0" distB="0" distL="0" distR="0" wp14:anchorId="58B8ADAD" wp14:editId="3E0F4A4D">
+            <wp:extent cx="5943600" cy="1153795"/>
+            <wp:effectExtent l="0" t="0" r="0" b="8255"/>
+            <wp:docPr id="21" name="Picture 21"/>
+            <wp:cNvGraphicFramePr>
+              <a:graphicFrameLocks xmlns:a="http://schemas.openxmlformats.org/drawingml/2006/main" noChangeAspect="1"/>
+            </wp:cNvGraphicFramePr>
+            <a:graphic xmlns:a="http://schemas.openxmlformats.org/drawingml/2006/main">
+              <a:graphicData uri="http://schemas.openxmlformats.org/drawingml/2006/picture">
+                <pic:pic xmlns:pic="http://schemas.openxmlformats.org/drawingml/2006/picture">
+                  <pic:nvPicPr>
+                    <pic:cNvPr id="1" name=""/>
+                    <pic:cNvPicPr/>
+                  </pic:nvPicPr>
+                  <pic:blipFill>
+                    <a:blip r:embed="rId24"/>
+                    <a:stretch>
+                      <a:fillRect/>
+                    </a:stretch>
+                  </pic:blipFill>
+                  <pic:spPr>
+                    <a:xfrm>
+                      <a:off x="0" y="0"/>
+                      <a:ext cx="5943600" cy="1153795"/>
+                    </a:xfrm>
+                    <a:prstGeom prst="rect">
+                      <a:avLst/>
+                    </a:prstGeom>
+                  </pic:spPr>
+                </pic:pic>
+              </a:graphicData>
+            </a:graphic>
+          </wp:inline>
+        </w:drawing>
+      </w:r>
+    </w:p>
+    <w:p>
+      <w:pPr>
+        <w:rPr>
+          <w:rFonts w:ascii="Segoe UI" w:hAnsi="Segoe UI" w:cs="Segoe UI"/>
+          <w:color w:val="24292E"/>
+          <w:shd w:val="clear" w:color="auto" w:fill="FFFFFF"/>
+        </w:rPr>
+      </w:pPr>
+    </w:p>
+    <w:p>
+      <w:pPr>
+        <w:rPr>
+          <w:rFonts w:ascii="Segoe UI" w:hAnsi="Segoe UI" w:cs="Segoe UI"/>
+          <w:color w:val="24292E"/>
+          <w:shd w:val="clear" w:color="auto" w:fill="FFFFFF"/>
+        </w:rPr>
+      </w:pPr>
+      <w:r>
+        <w:rPr>
+          <w:rFonts w:ascii="Segoe UI" w:hAnsi="Segoe UI" w:cs="Segoe UI"/>
+          <w:color w:val="24292E"/>
+          <w:shd w:val="clear" w:color="auto" w:fill="FFFFFF"/>
+        </w:rPr>
+        <w:t xml:space="preserve">Note: Course assign will display only the active course such that user can only assign existing courses without having to worry about the retired courses.  </w:t>
+      </w:r>
+    </w:p>
+    <w:p>
+      <w:pPr>
+        <w:rPr>
+          <w:rFonts w:ascii="Segoe UI" w:hAnsi="Segoe UI" w:cs="Segoe UI"/>
+          <w:color w:val="24292E"/>
+          <w:shd w:val="clear" w:color="auto" w:fill="FFFFFF"/>
+        </w:rPr>
+      </w:pPr>
+    </w:p>
+    <w:p>
+      <w:pPr>
+        <w:rPr>
+          <w:rFonts w:ascii="Segoe UI" w:hAnsi="Segoe UI" w:cs="Segoe UI"/>
+          <w:color w:val="24292E"/>
+          <w:shd w:val="clear" w:color="auto" w:fill="FFFFFF"/>
+        </w:rPr>
+      </w:pPr>
+      <w:r>
+        <w:rPr>
+          <w:noProof/>
+        </w:rPr>
+        <w:lastRenderedPageBreak/>
+        <w:drawing>
+          <wp:inline distT="0" distB="0" distL="0" distR="0" wp14:anchorId="13C4F4A1" wp14:editId="4E0B9529">
+            <wp:extent cx="1711784" cy="3154680"/>
+            <wp:effectExtent l="0" t="0" r="3175" b="7620"/>
+            <wp:docPr id="18" name="Picture 18"/>
+            <wp:cNvGraphicFramePr>
+              <a:graphicFrameLocks xmlns:a="http://schemas.openxmlformats.org/drawingml/2006/main" noChangeAspect="1"/>
+            </wp:cNvGraphicFramePr>
+            <a:graphic xmlns:a="http://schemas.openxmlformats.org/drawingml/2006/main">
+              <a:graphicData uri="http://schemas.openxmlformats.org/drawingml/2006/picture">
+                <pic:pic xmlns:pic="http://schemas.openxmlformats.org/drawingml/2006/picture">
+                  <pic:nvPicPr>
+                    <pic:cNvPr id="0" name="Picture 3"/>
+                    <pic:cNvPicPr>
+                      <a:picLocks noChangeAspect="1" noChangeArrowheads="1"/>
+                    </pic:cNvPicPr>
+                  </pic:nvPicPr>
+                  <pic:blipFill>
+                    <a:blip r:embed="rId25" cstate="print">
+                      <a:extLst>
+                        <a:ext uri="{28A0092B-C50C-407E-A947-70E740481C1C}">
+                          <a14:useLocalDpi xmlns:a14="http://schemas.microsoft.com/office/drawing/2010/main" val="0"/>
+                        </a:ext>
+                      </a:extLst>
+                    </a:blip>
+                    <a:srcRect/>
+                    <a:stretch>
+                      <a:fillRect/>
+                    </a:stretch>
+                  </pic:blipFill>
+                  <pic:spPr bwMode="auto">
+                    <a:xfrm>
+                      <a:off x="0" y="0"/>
+                      <a:ext cx="1711784" cy="3154680"/>
+                    </a:xfrm>
+                    <a:prstGeom prst="rect">
+                      <a:avLst/>
+                    </a:prstGeom>
+                    <a:noFill/>
+                    <a:ln>
+                      <a:noFill/>
+                    </a:ln>
+                  </pic:spPr>
+                </pic:pic>
+              </a:graphicData>
+            </a:graphic>
+          </wp:inline>
+        </w:drawing>
+      </w:r>
+    </w:p>
+    <w:p>
+      <w:pPr>
+        <w:rPr>
+          <w:rFonts w:ascii="Segoe UI" w:hAnsi="Segoe UI" w:cs="Segoe UI"/>
+          <w:b/>
+          <w:bCs/>
+          <w:color w:val="24292E"/>
+          <w:shd w:val="clear" w:color="auto" w:fill="FFFFFF"/>
+        </w:rPr>
+      </w:pPr>
+      <w:r>
+        <w:rPr>
+          <w:rFonts w:ascii="Segoe UI" w:hAnsi="Segoe UI" w:cs="Segoe UI"/>
+          <w:b/>
+          <w:bCs/>
+          <w:color w:val="24292E"/>
+          <w:shd w:val="clear" w:color="auto" w:fill="FFFFFF"/>
+        </w:rPr>
+        <w:t>Course</w:t>
+      </w:r>
+      <w:r>
+        <w:rPr>
+          <w:rFonts w:ascii="Segoe UI" w:hAnsi="Segoe UI" w:cs="Segoe UI"/>
+          <w:b/>
+          <w:bCs/>
+          <w:color w:val="24292E"/>
+          <w:shd w:val="clear" w:color="auto" w:fill="FFFFFF"/>
+        </w:rPr>
+        <w:t xml:space="preserve"> </w:t>
+      </w:r>
+      <w:r>
+        <w:rPr>
+          <w:rFonts w:ascii="Segoe UI" w:hAnsi="Segoe UI" w:cs="Segoe UI"/>
+          <w:b/>
+          <w:bCs/>
+          <w:color w:val="24292E"/>
+          <w:shd w:val="clear" w:color="auto" w:fill="FFFFFF"/>
+        </w:rPr>
+        <w:t>Assign</w:t>
+      </w:r>
+      <w:r>
+        <w:rPr>
+          <w:rFonts w:ascii="Segoe UI" w:hAnsi="Segoe UI" w:cs="Segoe UI"/>
+          <w:b/>
+          <w:bCs/>
+          <w:color w:val="24292E"/>
+          <w:shd w:val="clear" w:color="auto" w:fill="FFFFFF"/>
+        </w:rPr>
+        <w:t xml:space="preserve"> Update</w:t>
+      </w:r>
+      <w:r>
+        <w:rPr>
+          <w:rFonts w:ascii="Segoe UI" w:hAnsi="Segoe UI" w:cs="Segoe UI"/>
+          <w:b/>
+          <w:bCs/>
+          <w:color w:val="24292E"/>
+          <w:shd w:val="clear" w:color="auto" w:fill="FFFFFF"/>
+        </w:rPr>
+        <w:t>:</w:t>
+      </w:r>
+    </w:p>
+    <w:p>
+      <w:pPr>
+        <w:rPr>
+          <w:rFonts w:ascii="Segoe UI" w:hAnsi="Segoe UI" w:cs="Segoe UI"/>
+          <w:color w:val="24292E"/>
+          <w:shd w:val="clear" w:color="auto" w:fill="FFFFFF"/>
+        </w:rPr>
+      </w:pPr>
+      <w:r>
+        <w:rPr>
+          <w:rFonts w:ascii="Segoe UI" w:hAnsi="Segoe UI" w:cs="Segoe UI"/>
+          <w:color w:val="24292E"/>
+          <w:shd w:val="clear" w:color="auto" w:fill="FFFFFF"/>
+        </w:rPr>
+        <w:t xml:space="preserve">The instructor </w:t>
+      </w:r>
+      <w:r>
+        <w:rPr>
+          <w:rFonts w:ascii="Segoe UI" w:hAnsi="Segoe UI" w:cs="Segoe UI"/>
+          <w:color w:val="24292E"/>
+          <w:shd w:val="clear" w:color="auto" w:fill="FFFFFF"/>
+        </w:rPr>
+        <w:t xml:space="preserve">needs to </w:t>
+      </w:r>
+      <w:r>
+        <w:rPr>
+          <w:rFonts w:ascii="Segoe UI" w:hAnsi="Segoe UI" w:cs="Segoe UI"/>
+          <w:color w:val="24292E"/>
+          <w:shd w:val="clear" w:color="auto" w:fill="FFFFFF"/>
+        </w:rPr>
+        <w:t xml:space="preserve">first </w:t>
+      </w:r>
+      <w:r>
+        <w:rPr>
+          <w:rFonts w:ascii="Segoe UI" w:hAnsi="Segoe UI" w:cs="Segoe UI"/>
+          <w:color w:val="24292E"/>
+          <w:shd w:val="clear" w:color="auto" w:fill="FFFFFF"/>
+        </w:rPr>
+        <w:t xml:space="preserve">select </w:t>
+      </w:r>
+      <w:r>
+        <w:rPr>
+          <w:rFonts w:ascii="Segoe UI" w:hAnsi="Segoe UI" w:cs="Segoe UI"/>
+          <w:color w:val="24292E"/>
+          <w:shd w:val="clear" w:color="auto" w:fill="FFFFFF"/>
+        </w:rPr>
+        <w:t>a particular</w:t>
+      </w:r>
+      <w:r>
+        <w:rPr>
+          <w:rFonts w:ascii="Segoe UI" w:hAnsi="Segoe UI" w:cs="Segoe UI"/>
+          <w:color w:val="24292E"/>
+          <w:shd w:val="clear" w:color="auto" w:fill="FFFFFF"/>
+        </w:rPr>
+        <w:t xml:space="preserve"> co</w:t>
+      </w:r>
+      <w:r>
+        <w:rPr>
+          <w:rFonts w:ascii="Segoe UI" w:hAnsi="Segoe UI" w:cs="Segoe UI"/>
+          <w:color w:val="24292E"/>
+          <w:shd w:val="clear" w:color="auto" w:fill="FFFFFF"/>
+        </w:rPr>
+        <w:t>hort</w:t>
+      </w:r>
+      <w:r>
+        <w:rPr>
+          <w:rFonts w:ascii="Segoe UI" w:hAnsi="Segoe UI" w:cs="Segoe UI"/>
+          <w:color w:val="24292E"/>
+          <w:shd w:val="clear" w:color="auto" w:fill="FFFFFF"/>
+        </w:rPr>
+        <w:t xml:space="preserve"> name</w:t>
+      </w:r>
+      <w:r>
+        <w:rPr>
+          <w:rFonts w:ascii="Segoe UI" w:hAnsi="Segoe UI" w:cs="Segoe UI"/>
+          <w:color w:val="24292E"/>
+          <w:shd w:val="clear" w:color="auto" w:fill="FFFFFF"/>
+        </w:rPr>
+        <w:t xml:space="preserve"> where he/she would like to update</w:t>
+      </w:r>
+      <w:r>
+        <w:rPr>
+          <w:rFonts w:ascii="Segoe UI" w:hAnsi="Segoe UI" w:cs="Segoe UI"/>
+          <w:color w:val="24292E"/>
+          <w:shd w:val="clear" w:color="auto" w:fill="FFFFFF"/>
+        </w:rPr>
+        <w:t>,</w:t>
+      </w:r>
+    </w:p>
+    <w:p>
+      <w:pPr>
+        <w:rPr>
+          <w:rFonts w:ascii="Segoe UI" w:hAnsi="Segoe UI" w:cs="Segoe UI"/>
+          <w:color w:val="24292E"/>
+          <w:shd w:val="clear" w:color="auto" w:fill="FFFFFF"/>
+        </w:rPr>
+      </w:pPr>
+    </w:p>
+    <w:p>
+      <w:pPr>
+        <w:rPr>
+          <w:rFonts w:ascii="Segoe UI" w:hAnsi="Segoe UI" w:cs="Segoe UI"/>
+          <w:color w:val="24292E"/>
+          <w:shd w:val="clear" w:color="auto" w:fill="FFFFFF"/>
+        </w:rPr>
+      </w:pPr>
+      <w:r>
+        <w:rPr>
+          <w:noProof/>
+        </w:rPr>
+        <w:drawing>
+          <wp:inline distT="0" distB="0" distL="0" distR="0" wp14:anchorId="71B5E5CE" wp14:editId="28FC7E73">
+            <wp:extent cx="5943600" cy="1343660"/>
+            <wp:effectExtent l="0" t="0" r="0" b="8890"/>
+            <wp:docPr id="24" name="Picture 24"/>
+            <wp:cNvGraphicFramePr>
+              <a:graphicFrameLocks xmlns:a="http://schemas.openxmlformats.org/drawingml/2006/main" noChangeAspect="1"/>
+            </wp:cNvGraphicFramePr>
+            <a:graphic xmlns:a="http://schemas.openxmlformats.org/drawingml/2006/main">
+              <a:graphicData uri="http://schemas.openxmlformats.org/drawingml/2006/picture">
+                <pic:pic xmlns:pic="http://schemas.openxmlformats.org/drawingml/2006/picture">
+                  <pic:nvPicPr>
+                    <pic:cNvPr id="1" name=""/>
+                    <pic:cNvPicPr/>
+                  </pic:nvPicPr>
+                  <pic:blipFill>
+                    <a:blip r:embed="rId26"/>
+                    <a:stretch>
+                      <a:fillRect/>
+                    </a:stretch>
+                  </pic:blipFill>
+                  <pic:spPr>
+                    <a:xfrm>
+                      <a:off x="0" y="0"/>
+                      <a:ext cx="5943600" cy="1343660"/>
+                    </a:xfrm>
+                    <a:prstGeom prst="rect">
+                      <a:avLst/>
+                    </a:prstGeom>
+                  </pic:spPr>
+                </pic:pic>
+              </a:graphicData>
+            </a:graphic>
+          </wp:inline>
+        </w:drawing>
+      </w:r>
+    </w:p>
+    <w:p>
+      <w:pPr>
+        <w:rPr>
+          <w:rFonts w:ascii="Segoe UI" w:hAnsi="Segoe UI" w:cs="Segoe UI"/>
+          <w:color w:val="24292E"/>
+          <w:shd w:val="clear" w:color="auto" w:fill="FFFFFF"/>
+        </w:rPr>
+      </w:pPr>
+      <w:r>
+        <w:rPr>
+          <w:rFonts w:ascii="Segoe UI" w:hAnsi="Segoe UI" w:cs="Segoe UI"/>
+          <w:color w:val="24292E"/>
+          <w:shd w:val="clear" w:color="auto" w:fill="FFFFFF"/>
+        </w:rPr>
+        <w:t>A</w:t>
+      </w:r>
+      <w:r>
+        <w:rPr>
+          <w:rFonts w:ascii="Segoe UI" w:hAnsi="Segoe UI" w:cs="Segoe UI"/>
+          <w:color w:val="24292E"/>
+          <w:shd w:val="clear" w:color="auto" w:fill="FFFFFF"/>
+        </w:rPr>
+        <w:t xml:space="preserve"> list of courses (</w:t>
+      </w:r>
+      <w:r>
+        <w:rPr>
+          <w:rFonts w:ascii="Segoe UI" w:hAnsi="Segoe UI" w:cs="Segoe UI"/>
+          <w:color w:val="24292E"/>
+          <w:shd w:val="clear" w:color="auto" w:fill="FFFFFF"/>
+        </w:rPr>
+        <w:t>c</w:t>
+      </w:r>
+      <w:r>
+        <w:rPr>
+          <w:rFonts w:ascii="Segoe UI" w:hAnsi="Segoe UI" w:cs="Segoe UI"/>
+          <w:color w:val="24292E"/>
+          <w:shd w:val="clear" w:color="auto" w:fill="FFFFFF"/>
+        </w:rPr>
+        <w:t xml:space="preserve">ourse </w:t>
+      </w:r>
+      <w:r>
+        <w:rPr>
+          <w:rFonts w:ascii="Segoe UI" w:hAnsi="Segoe UI" w:cs="Segoe UI"/>
+          <w:color w:val="24292E"/>
+          <w:shd w:val="clear" w:color="auto" w:fill="FFFFFF"/>
+        </w:rPr>
+        <w:t>summary)</w:t>
+      </w:r>
+      <w:r>
+        <w:rPr>
+          <w:rFonts w:ascii="Segoe UI" w:hAnsi="Segoe UI" w:cs="Segoe UI"/>
+          <w:color w:val="24292E"/>
+          <w:shd w:val="clear" w:color="auto" w:fill="FFFFFF"/>
+        </w:rPr>
+        <w:t xml:space="preserve"> that </w:t>
+      </w:r>
+      <w:r>
+        <w:rPr>
+          <w:rFonts w:ascii="Segoe UI" w:hAnsi="Segoe UI" w:cs="Segoe UI"/>
+          <w:color w:val="24292E"/>
+          <w:shd w:val="clear" w:color="auto" w:fill="FFFFFF"/>
+        </w:rPr>
+        <w:t>wer</w:t>
+      </w:r>
+      <w:r>
+        <w:rPr>
+          <w:rFonts w:ascii="Segoe UI" w:hAnsi="Segoe UI" w:cs="Segoe UI"/>
+          <w:color w:val="24292E"/>
+          <w:shd w:val="clear" w:color="auto" w:fill="FFFFFF"/>
+        </w:rPr>
+        <w:t>e assigned for that cohort would be displayed.</w:t>
+      </w:r>
+      <w:r>
+        <w:rPr>
+          <w:rFonts w:ascii="Segoe UI" w:hAnsi="Segoe UI" w:cs="Segoe UI"/>
+          <w:color w:val="24292E"/>
+          <w:shd w:val="clear" w:color="auto" w:fill="FFFFFF"/>
+        </w:rPr>
+        <w:t xml:space="preserve"> </w:t>
+      </w:r>
+      <w:r>
+        <w:rPr>
+          <w:rFonts w:ascii="Segoe UI" w:hAnsi="Segoe UI" w:cs="Segoe UI"/>
+          <w:color w:val="24292E"/>
+          <w:shd w:val="clear" w:color="auto" w:fill="FFFFFF"/>
+        </w:rPr>
+        <w:t>The user can select edit button for whichever course that he/she would like to update by clicking edit button which is present in Action column of that screen as shown below:</w:t>
+      </w:r>
+    </w:p>
+    <w:p>
+      <w:pPr>
+        <w:rPr>
+          <w:rFonts w:ascii="Segoe UI" w:hAnsi="Segoe UI" w:cs="Segoe UI"/>
+          <w:color w:val="24292E"/>
+          <w:shd w:val="clear" w:color="auto" w:fill="FFFFFF"/>
+        </w:rPr>
+      </w:pPr>
+    </w:p>
+    <w:p>
+      <w:pPr>
+        <w:rPr>
+          <w:rFonts w:ascii="Segoe UI" w:hAnsi="Segoe UI" w:cs="Segoe UI"/>
+          <w:color w:val="24292E"/>
+          <w:shd w:val="clear" w:color="auto" w:fill="FFFFFF"/>
+        </w:rPr>
+      </w:pPr>
+      <w:r>
+        <w:rPr>
+          <w:noProof/>
+        </w:rPr>
+        <w:lastRenderedPageBreak/>
+        <w:drawing>
+          <wp:inline distT="0" distB="0" distL="0" distR="0" wp14:anchorId="44A43096" wp14:editId="39928BE5">
+            <wp:extent cx="5943600" cy="4698365"/>
+            <wp:effectExtent l="0" t="0" r="0" b="6985"/>
+            <wp:docPr id="25" name="Picture 25"/>
+            <wp:cNvGraphicFramePr>
+              <a:graphicFrameLocks xmlns:a="http://schemas.openxmlformats.org/drawingml/2006/main" noChangeAspect="1"/>
+            </wp:cNvGraphicFramePr>
+            <a:graphic xmlns:a="http://schemas.openxmlformats.org/drawingml/2006/main">
+              <a:graphicData uri="http://schemas.openxmlformats.org/drawingml/2006/picture">
+                <pic:pic xmlns:pic="http://schemas.openxmlformats.org/drawingml/2006/picture">
+                  <pic:nvPicPr>
+                    <pic:cNvPr id="1" name=""/>
+                    <pic:cNvPicPr/>
+                  </pic:nvPicPr>
+                  <pic:blipFill>
+                    <a:blip r:embed="rId27"/>
+                    <a:stretch>
+                      <a:fillRect/>
+                    </a:stretch>
+                  </pic:blipFill>
+                  <pic:spPr>
+                    <a:xfrm>
+                      <a:off x="0" y="0"/>
+                      <a:ext cx="5943600" cy="4698365"/>
+                    </a:xfrm>
+                    <a:prstGeom prst="rect">
+                      <a:avLst/>
+                    </a:prstGeom>
+                  </pic:spPr>
+                </pic:pic>
+              </a:graphicData>
+            </a:graphic>
+          </wp:inline>
+        </w:drawing>
+      </w:r>
+    </w:p>
+    <w:p>
+      <w:pPr>
+        <w:rPr>
+          <w:rFonts w:ascii="Segoe UI" w:hAnsi="Segoe UI" w:cs="Segoe UI"/>
+          <w:color w:val="24292E"/>
+          <w:shd w:val="clear" w:color="auto" w:fill="FFFFFF"/>
+        </w:rPr>
+      </w:pPr>
+    </w:p>
+    <w:p>
+      <w:pPr>
+        <w:rPr>
+          <w:rFonts w:ascii="Segoe UI" w:hAnsi="Segoe UI" w:cs="Segoe UI"/>
+          <w:color w:val="24292E"/>
+          <w:shd w:val="clear" w:color="auto" w:fill="FFFFFF"/>
+        </w:rPr>
+      </w:pPr>
+      <w:r>
+        <w:rPr>
+          <w:rFonts w:ascii="Segoe UI" w:hAnsi="Segoe UI" w:cs="Segoe UI"/>
+          <w:color w:val="24292E"/>
+          <w:shd w:val="clear" w:color="auto" w:fill="FFFFFF"/>
+        </w:rPr>
+        <w:t>Existing details of the course will be prepopulated, and user can update the required fields such as dates, instructor name, description and resource link and save to update the details of the course as shown below:</w:t>
+      </w:r>
+    </w:p>
+    <w:p>
+      <w:pPr>
+        <w:rPr>
+          <w:rFonts w:ascii="Segoe UI" w:hAnsi="Segoe UI" w:cs="Segoe UI"/>
+          <w:color w:val="24292E"/>
+          <w:shd w:val="clear" w:color="auto" w:fill="FFFFFF"/>
+        </w:rPr>
+      </w:pPr>
+      <w:r>
+        <w:rPr>
+          <w:noProof/>
+        </w:rPr>
+        <w:lastRenderedPageBreak/>
+        <w:drawing>
+          <wp:inline distT="0" distB="0" distL="0" distR="0" wp14:anchorId="02ED6221" wp14:editId="1E021F3C">
+            <wp:extent cx="4053840" cy="6393180"/>
+            <wp:effectExtent l="0" t="0" r="3810" b="7620"/>
+            <wp:docPr id="26" name="Picture 26"/>
+            <wp:cNvGraphicFramePr>
+              <a:graphicFrameLocks xmlns:a="http://schemas.openxmlformats.org/drawingml/2006/main" noChangeAspect="1"/>
+            </wp:cNvGraphicFramePr>
+            <a:graphic xmlns:a="http://schemas.openxmlformats.org/drawingml/2006/main">
+              <a:graphicData uri="http://schemas.openxmlformats.org/drawingml/2006/picture">
+                <pic:pic xmlns:pic="http://schemas.openxmlformats.org/drawingml/2006/picture">
+                  <pic:nvPicPr>
+                    <pic:cNvPr id="0" name="Picture 5"/>
+                    <pic:cNvPicPr>
+                      <a:picLocks noChangeAspect="1" noChangeArrowheads="1"/>
+                    </pic:cNvPicPr>
+                  </pic:nvPicPr>
+                  <pic:blipFill>
+                    <a:blip r:embed="rId28">
+                      <a:extLst>
+                        <a:ext uri="{28A0092B-C50C-407E-A947-70E740481C1C}">
+                          <a14:useLocalDpi xmlns:a14="http://schemas.microsoft.com/office/drawing/2010/main" val="0"/>
+                        </a:ext>
+                      </a:extLst>
+                    </a:blip>
+                    <a:srcRect/>
+                    <a:stretch>
+                      <a:fillRect/>
+                    </a:stretch>
+                  </pic:blipFill>
+                  <pic:spPr bwMode="auto">
+                    <a:xfrm>
+                      <a:off x="0" y="0"/>
+                      <a:ext cx="4053840" cy="6393180"/>
+                    </a:xfrm>
+                    <a:prstGeom prst="rect">
+                      <a:avLst/>
+                    </a:prstGeom>
+                    <a:noFill/>
+                    <a:ln>
+                      <a:noFill/>
+                    </a:ln>
+                  </pic:spPr>
+                </pic:pic>
+              </a:graphicData>
+            </a:graphic>
+          </wp:inline>
+        </w:drawing>
+      </w:r>
+    </w:p>
+    <w:p>
+      <w:pPr>
+        <w:rPr>
+          <w:rFonts w:ascii="Segoe UI" w:hAnsi="Segoe UI" w:cs="Segoe UI"/>
+          <w:b/>
+          <w:bCs/>
+          <w:color w:val="24292E"/>
+          <w:shd w:val="clear" w:color="auto" w:fill="FFFFFF"/>
+        </w:rPr>
+      </w:pPr>
+      <w:r>
+        <w:rPr>
+          <w:rFonts w:ascii="Segoe UI" w:hAnsi="Segoe UI" w:cs="Segoe UI"/>
+          <w:b/>
+          <w:bCs/>
+          <w:color w:val="24292E"/>
+          <w:highlight w:val="yellow"/>
+          <w:shd w:val="clear" w:color="auto" w:fill="FFFFFF"/>
+        </w:rPr>
+        <w:t>Course Assign (Retire):</w:t>
+      </w:r>
+    </w:p>
     <w:sectPr>
-      <w:headerReference w:type="default" r:id="rId6"/>
+      <w:headerReference w:type="first" r:id="rId29"/>
       <w:pgSz w:w="12240" w:h="15840"/>
       <w:pgMar w:top="1440" w:right="1440" w:bottom="1440" w:left="1440" w:header="708" w:footer="708" w:gutter="0"/>
       <w:cols w:space="708"/>
+      <w:titlePg/>
       <w:docGrid w:linePitch="360"/>
     </w:sectPr>
   </w:body>
@@ -176,6 +3265,243 @@
     </w:pPr>
   </w:p>
 </w:hdr>
+</file>
+
+<file path=word/numbering.xml><?xml version="1.0" encoding="utf-8"?>
+<w:numbering xmlns:wpc="http://schemas.microsoft.com/office/word/2010/wordprocessingCanvas" xmlns:cx="http://schemas.microsoft.com/office/drawing/2014/chartex" xmlns:cx1="http://schemas.microsoft.com/office/drawing/2015/9/8/chartex" xmlns:cx2="http://schemas.microsoft.com/office/drawing/2015/10/21/chartex" xmlns:cx3="http://schemas.microsoft.com/office/drawing/2016/5/9/chartex" xmlns:cx4="http://schemas.microsoft.com/office/drawing/2016/5/10/chartex" xmlns:cx5="http://schemas.microsoft.com/office/drawing/2016/5/11/chartex" xmlns:cx6="http://schemas.microsoft.com/office/drawing/2016/5/12/chartex" xmlns:cx7="http://schemas.microsoft.com/office/drawing/2016/5/13/chartex" xmlns:cx8="http://schemas.microsoft.com/office/drawing/2016/5/14/chartex" xmlns:mc="http://schemas.openxmlformats.org/markup-compatibility/2006" xmlns:aink="http://schemas.microsoft.com/office/drawing/2016/ink" xmlns:am3d="http://schemas.microsoft.com/office/drawing/2017/model3d" xmlns:o="urn:schemas-microsoft-com:office:office" xmlns:r="http://schemas.openxmlformats.org/officeDocument/2006/relationships" xmlns:m="http://schemas.openxmlformats.org/officeDocument/2006/math" xmlns:v="urn:schemas-microsoft-com:vml" xmlns:wp14="http://schemas.microsoft.com/office/word/2010/wordprocessingDrawing" xmlns:wp="http://schemas.openxmlformats.org/drawingml/2006/wordprocessingDrawing" xmlns:w10="urn:schemas-microsoft-com:office:word" xmlns:w="http://schemas.openxmlformats.org/wordprocessingml/2006/main" xmlns:w14="http://schemas.microsoft.com/office/word/2010/wordml" xmlns:w15="http://schemas.microsoft.com/office/word/2012/wordml" xmlns:w16cex="http://schemas.microsoft.com/office/word/2018/wordml/cex" xmlns:w16cid="http://schemas.microsoft.com/office/word/2016/wordml/cid" xmlns:w16="http://schemas.microsoft.com/office/word/2018/wordml" xmlns:w16se="http://schemas.microsoft.com/office/word/2015/wordml/symex" xmlns:wpg="http://schemas.microsoft.com/office/word/2010/wordprocessingGroup" xmlns:wpi="http://schemas.microsoft.com/office/word/2010/wordprocessingInk" xmlns:wne="http://schemas.microsoft.com/office/word/2006/wordml" xmlns:wps="http://schemas.microsoft.com/office/word/2010/wordprocessingShape" mc:Ignorable="w14 w15 w16se w16cid w16 w16cex wp14">
+  <w:abstractNum w:abstractNumId="0" w15:restartNumberingAfterBreak="0">
+    <w:nsid w:val="291F32BC"/>
+    <w:multiLevelType w:val="hybridMultilevel"/>
+    <w:tmpl w:val="177095BC"/>
+    <w:lvl w:ilvl="0" w:tplc="10090001">
+      <w:start w:val="1"/>
+      <w:numFmt w:val="bullet"/>
+      <w:lvlText w:val=""/>
+      <w:lvlJc w:val="left"/>
+      <w:pPr>
+        <w:ind w:left="720" w:hanging="360"/>
+      </w:pPr>
+      <w:rPr>
+        <w:rFonts w:ascii="Symbol" w:hAnsi="Symbol" w:hint="default"/>
+      </w:rPr>
+    </w:lvl>
+    <w:lvl w:ilvl="1" w:tplc="10090003" w:tentative="1">
+      <w:start w:val="1"/>
+      <w:numFmt w:val="bullet"/>
+      <w:lvlText w:val="o"/>
+      <w:lvlJc w:val="left"/>
+      <w:pPr>
+        <w:ind w:left="1440" w:hanging="360"/>
+      </w:pPr>
+      <w:rPr>
+        <w:rFonts w:ascii="Courier New" w:hAnsi="Courier New" w:cs="Courier New" w:hint="default"/>
+      </w:rPr>
+    </w:lvl>
+    <w:lvl w:ilvl="2" w:tplc="10090005" w:tentative="1">
+      <w:start w:val="1"/>
+      <w:numFmt w:val="bullet"/>
+      <w:lvlText w:val=""/>
+      <w:lvlJc w:val="left"/>
+      <w:pPr>
+        <w:ind w:left="2160" w:hanging="360"/>
+      </w:pPr>
+      <w:rPr>
+        <w:rFonts w:ascii="Wingdings" w:hAnsi="Wingdings" w:hint="default"/>
+      </w:rPr>
+    </w:lvl>
+    <w:lvl w:ilvl="3" w:tplc="10090001" w:tentative="1">
+      <w:start w:val="1"/>
+      <w:numFmt w:val="bullet"/>
+      <w:lvlText w:val=""/>
+      <w:lvlJc w:val="left"/>
+      <w:pPr>
+        <w:ind w:left="2880" w:hanging="360"/>
+      </w:pPr>
+      <w:rPr>
+        <w:rFonts w:ascii="Symbol" w:hAnsi="Symbol" w:hint="default"/>
+      </w:rPr>
+    </w:lvl>
+    <w:lvl w:ilvl="4" w:tplc="10090003" w:tentative="1">
+      <w:start w:val="1"/>
+      <w:numFmt w:val="bullet"/>
+      <w:lvlText w:val="o"/>
+      <w:lvlJc w:val="left"/>
+      <w:pPr>
+        <w:ind w:left="3600" w:hanging="360"/>
+      </w:pPr>
+      <w:rPr>
+        <w:rFonts w:ascii="Courier New" w:hAnsi="Courier New" w:cs="Courier New" w:hint="default"/>
+      </w:rPr>
+    </w:lvl>
+    <w:lvl w:ilvl="5" w:tplc="10090005" w:tentative="1">
+      <w:start w:val="1"/>
+      <w:numFmt w:val="bullet"/>
+      <w:lvlText w:val=""/>
+      <w:lvlJc w:val="left"/>
+      <w:pPr>
+        <w:ind w:left="4320" w:hanging="360"/>
+      </w:pPr>
+      <w:rPr>
+        <w:rFonts w:ascii="Wingdings" w:hAnsi="Wingdings" w:hint="default"/>
+      </w:rPr>
+    </w:lvl>
+    <w:lvl w:ilvl="6" w:tplc="10090001" w:tentative="1">
+      <w:start w:val="1"/>
+      <w:numFmt w:val="bullet"/>
+      <w:lvlText w:val=""/>
+      <w:lvlJc w:val="left"/>
+      <w:pPr>
+        <w:ind w:left="5040" w:hanging="360"/>
+      </w:pPr>
+      <w:rPr>
+        <w:rFonts w:ascii="Symbol" w:hAnsi="Symbol" w:hint="default"/>
+      </w:rPr>
+    </w:lvl>
+    <w:lvl w:ilvl="7" w:tplc="10090003" w:tentative="1">
+      <w:start w:val="1"/>
+      <w:numFmt w:val="bullet"/>
+      <w:lvlText w:val="o"/>
+      <w:lvlJc w:val="left"/>
+      <w:pPr>
+        <w:ind w:left="5760" w:hanging="360"/>
+      </w:pPr>
+      <w:rPr>
+        <w:rFonts w:ascii="Courier New" w:hAnsi="Courier New" w:cs="Courier New" w:hint="default"/>
+      </w:rPr>
+    </w:lvl>
+    <w:lvl w:ilvl="8" w:tplc="10090005" w:tentative="1">
+      <w:start w:val="1"/>
+      <w:numFmt w:val="bullet"/>
+      <w:lvlText w:val=""/>
+      <w:lvlJc w:val="left"/>
+      <w:pPr>
+        <w:ind w:left="6480" w:hanging="360"/>
+      </w:pPr>
+      <w:rPr>
+        <w:rFonts w:ascii="Wingdings" w:hAnsi="Wingdings" w:hint="default"/>
+      </w:rPr>
+    </w:lvl>
+  </w:abstractNum>
+  <w:abstractNum w:abstractNumId="1" w15:restartNumberingAfterBreak="0">
+    <w:nsid w:val="3E9D44FD"/>
+    <w:multiLevelType w:val="hybridMultilevel"/>
+    <w:tmpl w:val="E2929F90"/>
+    <w:lvl w:ilvl="0" w:tplc="10090005">
+      <w:start w:val="1"/>
+      <w:numFmt w:val="bullet"/>
+      <w:lvlText w:val=""/>
+      <w:lvlJc w:val="left"/>
+      <w:pPr>
+        <w:ind w:left="720" w:hanging="360"/>
+      </w:pPr>
+      <w:rPr>
+        <w:rFonts w:ascii="Wingdings" w:hAnsi="Wingdings" w:hint="default"/>
+      </w:rPr>
+    </w:lvl>
+    <w:lvl w:ilvl="1" w:tplc="10090003" w:tentative="1">
+      <w:start w:val="1"/>
+      <w:numFmt w:val="bullet"/>
+      <w:lvlText w:val="o"/>
+      <w:lvlJc w:val="left"/>
+      <w:pPr>
+        <w:ind w:left="1440" w:hanging="360"/>
+      </w:pPr>
+      <w:rPr>
+        <w:rFonts w:ascii="Courier New" w:hAnsi="Courier New" w:cs="Courier New" w:hint="default"/>
+      </w:rPr>
+    </w:lvl>
+    <w:lvl w:ilvl="2" w:tplc="10090005" w:tentative="1">
+      <w:start w:val="1"/>
+      <w:numFmt w:val="bullet"/>
+      <w:lvlText w:val=""/>
+      <w:lvlJc w:val="left"/>
+      <w:pPr>
+        <w:ind w:left="2160" w:hanging="360"/>
+      </w:pPr>
+      <w:rPr>
+        <w:rFonts w:ascii="Wingdings" w:hAnsi="Wingdings" w:hint="default"/>
+      </w:rPr>
+    </w:lvl>
+    <w:lvl w:ilvl="3" w:tplc="10090001" w:tentative="1">
+      <w:start w:val="1"/>
+      <w:numFmt w:val="bullet"/>
+      <w:lvlText w:val=""/>
+      <w:lvlJc w:val="left"/>
+      <w:pPr>
+        <w:ind w:left="2880" w:hanging="360"/>
+      </w:pPr>
+      <w:rPr>
+        <w:rFonts w:ascii="Symbol" w:hAnsi="Symbol" w:hint="default"/>
+      </w:rPr>
+    </w:lvl>
+    <w:lvl w:ilvl="4" w:tplc="10090003" w:tentative="1">
+      <w:start w:val="1"/>
+      <w:numFmt w:val="bullet"/>
+      <w:lvlText w:val="o"/>
+      <w:lvlJc w:val="left"/>
+      <w:pPr>
+        <w:ind w:left="3600" w:hanging="360"/>
+      </w:pPr>
+      <w:rPr>
+        <w:rFonts w:ascii="Courier New" w:hAnsi="Courier New" w:cs="Courier New" w:hint="default"/>
+      </w:rPr>
+    </w:lvl>
+    <w:lvl w:ilvl="5" w:tplc="10090005" w:tentative="1">
+      <w:start w:val="1"/>
+      <w:numFmt w:val="bullet"/>
+      <w:lvlText w:val=""/>
+      <w:lvlJc w:val="left"/>
+      <w:pPr>
+        <w:ind w:left="4320" w:hanging="360"/>
+      </w:pPr>
+      <w:rPr>
+        <w:rFonts w:ascii="Wingdings" w:hAnsi="Wingdings" w:hint="default"/>
+      </w:rPr>
+    </w:lvl>
+    <w:lvl w:ilvl="6" w:tplc="10090001" w:tentative="1">
+      <w:start w:val="1"/>
+      <w:numFmt w:val="bullet"/>
+      <w:lvlText w:val=""/>
+      <w:lvlJc w:val="left"/>
+      <w:pPr>
+        <w:ind w:left="5040" w:hanging="360"/>
+      </w:pPr>
+      <w:rPr>
+        <w:rFonts w:ascii="Symbol" w:hAnsi="Symbol" w:hint="default"/>
+      </w:rPr>
+    </w:lvl>
+    <w:lvl w:ilvl="7" w:tplc="10090003" w:tentative="1">
+      <w:start w:val="1"/>
+      <w:numFmt w:val="bullet"/>
+      <w:lvlText w:val="o"/>
+      <w:lvlJc w:val="left"/>
+      <w:pPr>
+        <w:ind w:left="5760" w:hanging="360"/>
+      </w:pPr>
+      <w:rPr>
+        <w:rFonts w:ascii="Courier New" w:hAnsi="Courier New" w:cs="Courier New" w:hint="default"/>
+      </w:rPr>
+    </w:lvl>
+    <w:lvl w:ilvl="8" w:tplc="10090005" w:tentative="1">
+      <w:start w:val="1"/>
+      <w:numFmt w:val="bullet"/>
+      <w:lvlText w:val=""/>
+      <w:lvlJc w:val="left"/>
+      <w:pPr>
+        <w:ind w:left="6480" w:hanging="360"/>
+      </w:pPr>
+      <w:rPr>
+        <w:rFonts w:ascii="Wingdings" w:hAnsi="Wingdings" w:hint="default"/>
+      </w:rPr>
+    </w:lvl>
+  </w:abstractNum>
+  <w:num w:numId="1">
+    <w:abstractNumId w:val="0"/>
+  </w:num>
+  <w:num w:numId="2">
+    <w:abstractNumId w:val="1"/>
+  </w:num>
+</w:numbering>
 </file>
 
 <file path=word/styles.xml><?xml version="1.0" encoding="utf-8"?>
@@ -685,6 +4011,40 @@
       <w:lang w:eastAsia="en-CA"/>
     </w:rPr>
   </w:style>
+  <w:style w:type="paragraph" w:styleId="ListParagraph">
+    <w:name w:val="List Paragraph"/>
+    <w:basedOn w:val="Normal"/>
+    <w:uiPriority w:val="34"/>
+    <w:qFormat/>
+    <w:rsid w:val="005C6798"/>
+    <w:pPr>
+      <w:ind w:left="720"/>
+      <w:contextualSpacing/>
+    </w:pPr>
+  </w:style>
+  <w:style w:type="character" w:styleId="Hyperlink">
+    <w:name w:val="Hyperlink"/>
+    <w:basedOn w:val="DefaultParagraphFont"/>
+    <w:uiPriority w:val="99"/>
+    <w:unhideWhenUsed/>
+    <w:rsid w:val="00D1449B"/>
+    <w:rPr>
+      <w:color w:val="0563C1" w:themeColor="hyperlink"/>
+      <w:u w:val="single"/>
+    </w:rPr>
+  </w:style>
+  <w:style w:type="character" w:styleId="UnresolvedMention">
+    <w:name w:val="Unresolved Mention"/>
+    <w:basedOn w:val="DefaultParagraphFont"/>
+    <w:uiPriority w:val="99"/>
+    <w:semiHidden/>
+    <w:unhideWhenUsed/>
+    <w:rsid w:val="00D1449B"/>
+    <w:rPr>
+      <w:color w:val="605E5C"/>
+      <w:shd w:val="clear" w:color="auto" w:fill="E1DFDD"/>
+    </w:rPr>
+  </w:style>
 </w:styles>
 </file>
 

</xml_diff>

<commit_message>
Fix the missing > in Homework Summary and updated Userguide
</commit_message>
<xml_diff>
--- a/Project_Documentation/AppUserGuide_Instructions/AppUserGuide_Instructions.docx
+++ b/Project_Documentation/AppUserGuide_Instructions/AppUserGuide_Instructions.docx
@@ -120,31 +120,7 @@
           <w:color w:val="24292E"/>
           <w:shd w:val="clear" w:color="auto" w:fill="FFFFFF"/>
         </w:rPr>
-        <w:t xml:space="preserve"> folder</w:t>
-      </w:r>
-      <w:r>
-        <w:rPr>
-          <w:rFonts w:ascii="Segoe UI" w:hAnsi="Segoe UI" w:cs="Segoe UI"/>
-          <w:color w:val="24292E"/>
-          <w:shd w:val="clear" w:color="auto" w:fill="FFFFFF"/>
-        </w:rPr>
-        <w:t xml:space="preserve">),debug the application </w:t>
-      </w:r>
-      <w:r>
-        <w:rPr>
-          <w:rFonts w:ascii="Segoe UI" w:hAnsi="Segoe UI" w:cs="Segoe UI"/>
-          <w:color w:val="24292E"/>
-          <w:shd w:val="clear" w:color="auto" w:fill="FFFFFF"/>
-        </w:rPr>
-        <w:t>within Visual Studio Community</w:t>
-      </w:r>
-      <w:r>
-        <w:rPr>
-          <w:rFonts w:ascii="Segoe UI" w:hAnsi="Segoe UI" w:cs="Segoe UI"/>
-          <w:color w:val="24292E"/>
-          <w:shd w:val="clear" w:color="auto" w:fill="FFFFFF"/>
-        </w:rPr>
-        <w:t xml:space="preserve"> by Clicking </w:t>
+        <w:t xml:space="preserve"> folder),debug the application within Visual Studio Community by Clicking </w:t>
       </w:r>
       <w:proofErr w:type="spellStart"/>
       <w:r>
@@ -196,23 +172,7 @@
           <w:color w:val="24292E"/>
           <w:shd w:val="clear" w:color="auto" w:fill="FFFFFF"/>
         </w:rPr>
-        <w:t xml:space="preserve"> installations</w:t>
-      </w:r>
-      <w:r>
-        <w:rPr>
-          <w:rFonts w:ascii="Segoe UI" w:hAnsi="Segoe UI" w:cs="Segoe UI"/>
-          <w:color w:val="24292E"/>
-          <w:shd w:val="clear" w:color="auto" w:fill="FFFFFF"/>
-        </w:rPr>
-        <w:t xml:space="preserve"> and its</w:t>
-      </w:r>
-      <w:r>
-        <w:rPr>
-          <w:rFonts w:ascii="Segoe UI" w:hAnsi="Segoe UI" w:cs="Segoe UI"/>
-          <w:color w:val="24292E"/>
-          <w:shd w:val="clear" w:color="auto" w:fill="FFFFFF"/>
-        </w:rPr>
-        <w:t xml:space="preserve"> dependencies</w:t>
+        <w:t xml:space="preserve"> installations and its dependencies</w:t>
       </w:r>
       <w:r>
         <w:rPr>
@@ -368,15 +328,7 @@
           <w:color w:val="24292E"/>
           <w:shd w:val="clear" w:color="auto" w:fill="FFFFFF"/>
         </w:rPr>
-        <w:t xml:space="preserve">The figure shows the application homepage, in this page, the user can sign-in </w:t>
-      </w:r>
-      <w:r>
-        <w:rPr>
-          <w:rFonts w:ascii="Segoe UI" w:hAnsi="Segoe UI" w:cs="Segoe UI"/>
-          <w:color w:val="24292E"/>
-          <w:shd w:val="clear" w:color="auto" w:fill="FFFFFF"/>
-        </w:rPr>
-        <w:t>an account</w:t>
+        <w:t>The figure shows the application homepage, in this page, the user can sign-in an account</w:t>
       </w:r>
       <w:r>
         <w:rPr>
@@ -578,23 +530,7 @@
           <w:color w:val="24292E"/>
           <w:shd w:val="clear" w:color="auto" w:fill="FFFFFF"/>
         </w:rPr>
-        <w:t xml:space="preserve">The instructor can view here list of active cohorts with there details like capacity, location, start date and end </w:t>
-      </w:r>
-      <w:r>
-        <w:rPr>
-          <w:rFonts w:ascii="Segoe UI" w:hAnsi="Segoe UI" w:cs="Segoe UI"/>
-          <w:color w:val="24292E"/>
-          <w:shd w:val="clear" w:color="auto" w:fill="FFFFFF"/>
-        </w:rPr>
-        <w:t>date, mode</w:t>
-      </w:r>
-      <w:r>
-        <w:rPr>
-          <w:rFonts w:ascii="Segoe UI" w:hAnsi="Segoe UI" w:cs="Segoe UI"/>
-          <w:color w:val="24292E"/>
-          <w:shd w:val="clear" w:color="auto" w:fill="FFFFFF"/>
-        </w:rPr>
-        <w:t xml:space="preserve"> of </w:t>
+        <w:t xml:space="preserve">The instructor can view here list of active cohorts with there details like capacity, location, start date and end date, mode of </w:t>
       </w:r>
       <w:r>
         <w:rPr>
@@ -610,23 +546,7 @@
           <w:color w:val="24292E"/>
           <w:shd w:val="clear" w:color="auto" w:fill="FFFFFF"/>
         </w:rPr>
-        <w:t xml:space="preserve"> this screen </w:t>
-      </w:r>
-      <w:r>
-        <w:rPr>
-          <w:rFonts w:ascii="Segoe UI" w:hAnsi="Segoe UI" w:cs="Segoe UI"/>
-          <w:color w:val="24292E"/>
-          <w:shd w:val="clear" w:color="auto" w:fill="FFFFFF"/>
-        </w:rPr>
-        <w:t>i</w:t>
-      </w:r>
-      <w:r>
-        <w:rPr>
-          <w:rFonts w:ascii="Segoe UI" w:hAnsi="Segoe UI" w:cs="Segoe UI"/>
-          <w:color w:val="24292E"/>
-          <w:shd w:val="clear" w:color="auto" w:fill="FFFFFF"/>
-        </w:rPr>
-        <w:t xml:space="preserve">nstructor have privileges to </w:t>
+        <w:t xml:space="preserve"> this screen instructor have privileges to </w:t>
       </w:r>
       <w:proofErr w:type="gramStart"/>
       <w:r>
@@ -635,15 +555,7 @@
           <w:color w:val="24292E"/>
           <w:shd w:val="clear" w:color="auto" w:fill="FFFFFF"/>
         </w:rPr>
-        <w:t>create ,</w:t>
-      </w:r>
-      <w:r>
-        <w:rPr>
-          <w:rFonts w:ascii="Segoe UI" w:hAnsi="Segoe UI" w:cs="Segoe UI"/>
-          <w:color w:val="24292E"/>
-          <w:shd w:val="clear" w:color="auto" w:fill="FFFFFF"/>
-        </w:rPr>
-        <w:t>read</w:t>
+        <w:t>create ,read</w:t>
       </w:r>
       <w:proofErr w:type="gramEnd"/>
       <w:r>
@@ -652,23 +564,7 @@
           <w:color w:val="24292E"/>
           <w:shd w:val="clear" w:color="auto" w:fill="FFFFFF"/>
         </w:rPr>
-        <w:t>, update</w:t>
-      </w:r>
-      <w:r>
-        <w:rPr>
-          <w:rFonts w:ascii="Segoe UI" w:hAnsi="Segoe UI" w:cs="Segoe UI"/>
-          <w:color w:val="24292E"/>
-          <w:shd w:val="clear" w:color="auto" w:fill="FFFFFF"/>
-        </w:rPr>
-        <w:t xml:space="preserve"> ,archive a cohort</w:t>
-      </w:r>
-      <w:r>
-        <w:rPr>
-          <w:rFonts w:ascii="Segoe UI" w:hAnsi="Segoe UI" w:cs="Segoe UI"/>
-          <w:color w:val="24292E"/>
-          <w:shd w:val="clear" w:color="auto" w:fill="FFFFFF"/>
-        </w:rPr>
-        <w:t>, manage courses for a particular cohort and register an instructor or student.</w:t>
+        <w:t>, update ,archive a cohort, manage courses for a particular cohort and register an instructor or student.</w:t>
       </w:r>
       <w:r>
         <w:rPr>
@@ -1617,17 +1513,7 @@
           <w:color w:val="24292E"/>
           <w:shd w:val="clear" w:color="auto" w:fill="FFFFFF"/>
         </w:rPr>
-        <w:t xml:space="preserve"> </w:t>
-      </w:r>
-      <w:r>
-        <w:rPr>
-          <w:rFonts w:ascii="Segoe UI" w:hAnsi="Segoe UI" w:cs="Segoe UI"/>
-          <w:b/>
-          <w:bCs/>
-          <w:color w:val="24292E"/>
-          <w:shd w:val="clear" w:color="auto" w:fill="FFFFFF"/>
-        </w:rPr>
-        <w:t>Create</w:t>
+        <w:t xml:space="preserve"> Create</w:t>
       </w:r>
       <w:r>
         <w:rPr>
@@ -2473,23 +2359,7 @@
           <w:color w:val="24292E"/>
           <w:shd w:val="clear" w:color="auto" w:fill="FFFFFF"/>
         </w:rPr>
-        <w:t>ourse</w:t>
-      </w:r>
-      <w:r>
-        <w:rPr>
-          <w:rFonts w:ascii="Segoe UI" w:hAnsi="Segoe UI" w:cs="Segoe UI"/>
-          <w:color w:val="24292E"/>
-          <w:shd w:val="clear" w:color="auto" w:fill="FFFFFF"/>
-        </w:rPr>
-        <w:t xml:space="preserve"> </w:t>
-      </w:r>
-      <w:r>
-        <w:rPr>
-          <w:rFonts w:ascii="Segoe UI" w:hAnsi="Segoe UI" w:cs="Segoe UI"/>
-          <w:color w:val="24292E"/>
-          <w:shd w:val="clear" w:color="auto" w:fill="FFFFFF"/>
-        </w:rPr>
-        <w:t>.</w:t>
+        <w:t>ourse .</w:t>
       </w:r>
       <w:proofErr w:type="gramEnd"/>
     </w:p>
@@ -2928,23 +2798,7 @@
           <w:color w:val="24292E"/>
           <w:shd w:val="clear" w:color="auto" w:fill="FFFFFF"/>
         </w:rPr>
-        <w:t xml:space="preserve"> list of courses (</w:t>
-      </w:r>
-      <w:r>
-        <w:rPr>
-          <w:rFonts w:ascii="Segoe UI" w:hAnsi="Segoe UI" w:cs="Segoe UI"/>
-          <w:color w:val="24292E"/>
-          <w:shd w:val="clear" w:color="auto" w:fill="FFFFFF"/>
-        </w:rPr>
-        <w:t>c</w:t>
-      </w:r>
-      <w:r>
-        <w:rPr>
-          <w:rFonts w:ascii="Segoe UI" w:hAnsi="Segoe UI" w:cs="Segoe UI"/>
-          <w:color w:val="24292E"/>
-          <w:shd w:val="clear" w:color="auto" w:fill="FFFFFF"/>
-        </w:rPr>
-        <w:t xml:space="preserve">ourse </w:t>
+        <w:t xml:space="preserve"> list of courses (course </w:t>
       </w:r>
       <w:r>
         <w:rPr>
@@ -2960,23 +2814,7 @@
           <w:color w:val="24292E"/>
           <w:shd w:val="clear" w:color="auto" w:fill="FFFFFF"/>
         </w:rPr>
-        <w:t xml:space="preserve"> that </w:t>
-      </w:r>
-      <w:r>
-        <w:rPr>
-          <w:rFonts w:ascii="Segoe UI" w:hAnsi="Segoe UI" w:cs="Segoe UI"/>
-          <w:color w:val="24292E"/>
-          <w:shd w:val="clear" w:color="auto" w:fill="FFFFFF"/>
-        </w:rPr>
-        <w:t>wer</w:t>
-      </w:r>
-      <w:r>
-        <w:rPr>
-          <w:rFonts w:ascii="Segoe UI" w:hAnsi="Segoe UI" w:cs="Segoe UI"/>
-          <w:color w:val="24292E"/>
-          <w:shd w:val="clear" w:color="auto" w:fill="FFFFFF"/>
-        </w:rPr>
-        <w:t>e assigned for that cohort would be displayed.</w:t>
+        <w:t xml:space="preserve"> that were assigned for that cohort would be displayed.</w:t>
       </w:r>
       <w:r>
         <w:rPr>
@@ -3165,8 +3003,1538 @@
         <w:t>Course Assign (Retire):</w:t>
       </w:r>
     </w:p>
+    <w:p>
+      <w:pPr>
+        <w:rPr>
+          <w:rFonts w:ascii="Segoe UI" w:hAnsi="Segoe UI" w:cs="Segoe UI"/>
+          <w:b/>
+          <w:bCs/>
+          <w:color w:val="24292E"/>
+          <w:shd w:val="clear" w:color="auto" w:fill="FFFFFF"/>
+        </w:rPr>
+      </w:pPr>
+    </w:p>
+    <w:p>
+      <w:pPr>
+        <w:rPr>
+          <w:rFonts w:ascii="Segoe UI" w:hAnsi="Segoe UI" w:cs="Segoe UI"/>
+          <w:b/>
+          <w:bCs/>
+          <w:color w:val="24292E"/>
+          <w:shd w:val="clear" w:color="auto" w:fill="FFFFFF"/>
+        </w:rPr>
+      </w:pPr>
+      <w:r>
+        <w:rPr>
+          <w:rFonts w:ascii="Segoe UI" w:hAnsi="Segoe UI" w:cs="Segoe UI"/>
+          <w:b/>
+          <w:bCs/>
+          <w:color w:val="24292E"/>
+          <w:shd w:val="clear" w:color="auto" w:fill="FFFFFF"/>
+        </w:rPr>
+        <w:t xml:space="preserve">Homework </w:t>
+      </w:r>
+      <w:r>
+        <w:rPr>
+          <w:rFonts w:ascii="Segoe UI" w:hAnsi="Segoe UI" w:cs="Segoe UI"/>
+          <w:b/>
+          <w:bCs/>
+          <w:color w:val="24292E"/>
+          <w:shd w:val="clear" w:color="auto" w:fill="FFFFFF"/>
+        </w:rPr>
+        <w:t>View/Read</w:t>
+      </w:r>
+      <w:r>
+        <w:rPr>
+          <w:rFonts w:ascii="Segoe UI" w:hAnsi="Segoe UI" w:cs="Segoe UI"/>
+          <w:b/>
+          <w:bCs/>
+          <w:color w:val="24292E"/>
+          <w:shd w:val="clear" w:color="auto" w:fill="FFFFFF"/>
+        </w:rPr>
+        <w:t>:</w:t>
+      </w:r>
+    </w:p>
+    <w:p>
+      <w:pPr>
+        <w:rPr>
+          <w:rFonts w:ascii="Segoe UI" w:hAnsi="Segoe UI" w:cs="Segoe UI"/>
+          <w:color w:val="24292E"/>
+          <w:shd w:val="clear" w:color="auto" w:fill="FFFFFF"/>
+        </w:rPr>
+      </w:pPr>
+      <w:r>
+        <w:rPr>
+          <w:rFonts w:ascii="Segoe UI" w:hAnsi="Segoe UI" w:cs="Segoe UI"/>
+          <w:color w:val="24292E"/>
+          <w:shd w:val="clear" w:color="auto" w:fill="FFFFFF"/>
+        </w:rPr>
+        <w:t xml:space="preserve">The instructor has also privileges to </w:t>
+      </w:r>
+      <w:r>
+        <w:rPr>
+          <w:rFonts w:ascii="Segoe UI" w:hAnsi="Segoe UI" w:cs="Segoe UI"/>
+          <w:color w:val="24292E"/>
+          <w:shd w:val="clear" w:color="auto" w:fill="FFFFFF"/>
+        </w:rPr>
+        <w:t>create</w:t>
+      </w:r>
+      <w:r>
+        <w:rPr>
+          <w:rFonts w:ascii="Segoe UI" w:hAnsi="Segoe UI" w:cs="Segoe UI"/>
+          <w:color w:val="24292E"/>
+          <w:shd w:val="clear" w:color="auto" w:fill="FFFFFF"/>
+        </w:rPr>
+        <w:t xml:space="preserve">, </w:t>
+      </w:r>
+      <w:proofErr w:type="gramStart"/>
+      <w:r>
+        <w:rPr>
+          <w:rFonts w:ascii="Segoe UI" w:hAnsi="Segoe UI" w:cs="Segoe UI"/>
+          <w:color w:val="24292E"/>
+          <w:shd w:val="clear" w:color="auto" w:fill="FFFFFF"/>
+        </w:rPr>
+        <w:t>read</w:t>
+      </w:r>
+      <w:r>
+        <w:rPr>
+          <w:rFonts w:ascii="Segoe UI" w:hAnsi="Segoe UI" w:cs="Segoe UI"/>
+          <w:color w:val="24292E"/>
+          <w:shd w:val="clear" w:color="auto" w:fill="FFFFFF"/>
+        </w:rPr>
+        <w:t xml:space="preserve"> ,update</w:t>
+      </w:r>
+      <w:proofErr w:type="gramEnd"/>
+      <w:r>
+        <w:rPr>
+          <w:rFonts w:ascii="Segoe UI" w:hAnsi="Segoe UI" w:cs="Segoe UI"/>
+          <w:color w:val="24292E"/>
+          <w:shd w:val="clear" w:color="auto" w:fill="FFFFFF"/>
+        </w:rPr>
+        <w:t xml:space="preserve">, archive a </w:t>
+      </w:r>
+      <w:r>
+        <w:rPr>
+          <w:rFonts w:ascii="Segoe UI" w:hAnsi="Segoe UI" w:cs="Segoe UI"/>
+          <w:color w:val="24292E"/>
+          <w:shd w:val="clear" w:color="auto" w:fill="FFFFFF"/>
+        </w:rPr>
+        <w:t xml:space="preserve">  homework (whether it is a practise or graded assignment)</w:t>
+      </w:r>
+      <w:r>
+        <w:rPr>
+          <w:rFonts w:ascii="Segoe UI" w:hAnsi="Segoe UI" w:cs="Segoe UI"/>
+          <w:color w:val="24292E"/>
+          <w:shd w:val="clear" w:color="auto" w:fill="FFFFFF"/>
+        </w:rPr>
+        <w:t xml:space="preserve"> by first selecting the cohort from the main </w:t>
+      </w:r>
+      <w:r>
+        <w:rPr>
+          <w:rFonts w:ascii="Segoe UI" w:hAnsi="Segoe UI" w:cs="Segoe UI"/>
+          <w:color w:val="24292E"/>
+          <w:shd w:val="clear" w:color="auto" w:fill="FFFFFF"/>
+        </w:rPr>
+        <w:t>dashboard (</w:t>
+      </w:r>
+      <w:r>
+        <w:rPr>
+          <w:rFonts w:ascii="Segoe UI" w:hAnsi="Segoe UI" w:cs="Segoe UI"/>
+          <w:color w:val="24292E"/>
+          <w:shd w:val="clear" w:color="auto" w:fill="FFFFFF"/>
+        </w:rPr>
+        <w:t xml:space="preserve">cohort summary) </w:t>
+      </w:r>
+      <w:r>
+        <w:rPr>
+          <w:rFonts w:ascii="Segoe UI" w:hAnsi="Segoe UI" w:cs="Segoe UI"/>
+          <w:color w:val="24292E"/>
+          <w:shd w:val="clear" w:color="auto" w:fill="FFFFFF"/>
+        </w:rPr>
+        <w:t xml:space="preserve"> for which he want to assign</w:t>
+      </w:r>
+      <w:r>
+        <w:rPr>
+          <w:rFonts w:ascii="Segoe UI" w:hAnsi="Segoe UI" w:cs="Segoe UI"/>
+          <w:color w:val="24292E"/>
+          <w:shd w:val="clear" w:color="auto" w:fill="FFFFFF"/>
+        </w:rPr>
+        <w:t>/check</w:t>
+      </w:r>
+      <w:r>
+        <w:rPr>
+          <w:rFonts w:ascii="Segoe UI" w:hAnsi="Segoe UI" w:cs="Segoe UI"/>
+          <w:color w:val="24292E"/>
+          <w:shd w:val="clear" w:color="auto" w:fill="FFFFFF"/>
+        </w:rPr>
+        <w:t xml:space="preserve"> a homework </w:t>
+      </w:r>
+      <w:r>
+        <w:rPr>
+          <w:rFonts w:ascii="Segoe UI" w:hAnsi="Segoe UI" w:cs="Segoe UI"/>
+          <w:color w:val="24292E"/>
+          <w:shd w:val="clear" w:color="auto" w:fill="FFFFFF"/>
+        </w:rPr>
+        <w:t>as shown below:</w:t>
+      </w:r>
+    </w:p>
+    <w:p>
+      <w:pPr>
+        <w:rPr>
+          <w:rFonts w:ascii="Segoe UI" w:hAnsi="Segoe UI" w:cs="Segoe UI"/>
+          <w:b/>
+          <w:bCs/>
+          <w:color w:val="24292E"/>
+          <w:shd w:val="clear" w:color="auto" w:fill="FFFFFF"/>
+        </w:rPr>
+      </w:pPr>
+      <w:r>
+        <w:rPr>
+          <w:rFonts w:ascii="Segoe UI" w:hAnsi="Segoe UI" w:cs="Segoe UI"/>
+          <w:b/>
+          <w:bCs/>
+          <w:color w:val="24292E"/>
+          <w:shd w:val="clear" w:color="auto" w:fill="FFFFFF"/>
+        </w:rPr>
+        <w:lastRenderedPageBreak/>
+        <w:t xml:space="preserve"> </w:t>
+      </w:r>
+      <w:r>
+        <w:rPr>
+          <w:noProof/>
+        </w:rPr>
+        <w:drawing>
+          <wp:inline distT="0" distB="0" distL="0" distR="0" wp14:anchorId="36042AB8" wp14:editId="0D3FBC87">
+            <wp:extent cx="5943600" cy="1343660"/>
+            <wp:effectExtent l="0" t="0" r="0" b="8890"/>
+            <wp:docPr id="7" name="Picture 7"/>
+            <wp:cNvGraphicFramePr>
+              <a:graphicFrameLocks xmlns:a="http://schemas.openxmlformats.org/drawingml/2006/main" noChangeAspect="1"/>
+            </wp:cNvGraphicFramePr>
+            <a:graphic xmlns:a="http://schemas.openxmlformats.org/drawingml/2006/main">
+              <a:graphicData uri="http://schemas.openxmlformats.org/drawingml/2006/picture">
+                <pic:pic xmlns:pic="http://schemas.openxmlformats.org/drawingml/2006/picture">
+                  <pic:nvPicPr>
+                    <pic:cNvPr id="1" name=""/>
+                    <pic:cNvPicPr/>
+                  </pic:nvPicPr>
+                  <pic:blipFill>
+                    <a:blip r:embed="rId26"/>
+                    <a:stretch>
+                      <a:fillRect/>
+                    </a:stretch>
+                  </pic:blipFill>
+                  <pic:spPr>
+                    <a:xfrm>
+                      <a:off x="0" y="0"/>
+                      <a:ext cx="5943600" cy="1343660"/>
+                    </a:xfrm>
+                    <a:prstGeom prst="rect">
+                      <a:avLst/>
+                    </a:prstGeom>
+                  </pic:spPr>
+                </pic:pic>
+              </a:graphicData>
+            </a:graphic>
+          </wp:inline>
+        </w:drawing>
+      </w:r>
+    </w:p>
+    <w:p>
+      <w:pPr>
+        <w:rPr>
+          <w:rFonts w:ascii="Segoe UI" w:hAnsi="Segoe UI" w:cs="Segoe UI"/>
+          <w:color w:val="24292E"/>
+          <w:shd w:val="clear" w:color="auto" w:fill="FFFFFF"/>
+        </w:rPr>
+      </w:pPr>
+      <w:r>
+        <w:rPr>
+          <w:rFonts w:ascii="Segoe UI" w:hAnsi="Segoe UI" w:cs="Segoe UI"/>
+          <w:color w:val="24292E"/>
+          <w:shd w:val="clear" w:color="auto" w:fill="FFFFFF"/>
+        </w:rPr>
+        <w:t xml:space="preserve">Once cohort is selected, the user </w:t>
+      </w:r>
+      <w:proofErr w:type="gramStart"/>
+      <w:r>
+        <w:rPr>
+          <w:rFonts w:ascii="Segoe UI" w:hAnsi="Segoe UI" w:cs="Segoe UI"/>
+          <w:color w:val="24292E"/>
+          <w:shd w:val="clear" w:color="auto" w:fill="FFFFFF"/>
+        </w:rPr>
+        <w:t>need</w:t>
+      </w:r>
+      <w:proofErr w:type="gramEnd"/>
+      <w:r>
+        <w:rPr>
+          <w:rFonts w:ascii="Segoe UI" w:hAnsi="Segoe UI" w:cs="Segoe UI"/>
+          <w:color w:val="24292E"/>
+          <w:shd w:val="clear" w:color="auto" w:fill="FFFFFF"/>
+        </w:rPr>
+        <w:t xml:space="preserve"> to select the </w:t>
+      </w:r>
+      <w:r>
+        <w:rPr>
+          <w:rFonts w:ascii="Segoe UI" w:hAnsi="Segoe UI" w:cs="Segoe UI"/>
+          <w:color w:val="24292E"/>
+          <w:shd w:val="clear" w:color="auto" w:fill="FFFFFF"/>
+        </w:rPr>
+        <w:t xml:space="preserve">homework for a course </w:t>
+      </w:r>
+      <w:r>
+        <w:rPr>
+          <w:rFonts w:ascii="Segoe UI" w:hAnsi="Segoe UI" w:cs="Segoe UI"/>
+          <w:color w:val="24292E"/>
+          <w:shd w:val="clear" w:color="auto" w:fill="FFFFFF"/>
+        </w:rPr>
+        <w:t>he wants to assign a homework</w:t>
+      </w:r>
+      <w:r>
+        <w:rPr>
+          <w:rFonts w:ascii="Segoe UI" w:hAnsi="Segoe UI" w:cs="Segoe UI"/>
+          <w:color w:val="24292E"/>
+          <w:shd w:val="clear" w:color="auto" w:fill="FFFFFF"/>
+        </w:rPr>
+        <w:t>.</w:t>
+      </w:r>
+    </w:p>
+    <w:p>
+      <w:pPr>
+        <w:rPr>
+          <w:rFonts w:ascii="Segoe UI" w:hAnsi="Segoe UI" w:cs="Segoe UI"/>
+          <w:color w:val="24292E"/>
+          <w:shd w:val="clear" w:color="auto" w:fill="FFFFFF"/>
+        </w:rPr>
+      </w:pPr>
+      <w:r>
+        <w:rPr>
+          <w:noProof/>
+        </w:rPr>
+        <w:drawing>
+          <wp:inline distT="0" distB="0" distL="0" distR="0" wp14:anchorId="73947D65" wp14:editId="01A52754">
+            <wp:extent cx="5943600" cy="3170555"/>
+            <wp:effectExtent l="0" t="0" r="0" b="0"/>
+            <wp:docPr id="11" name="Picture 11"/>
+            <wp:cNvGraphicFramePr>
+              <a:graphicFrameLocks xmlns:a="http://schemas.openxmlformats.org/drawingml/2006/main" noChangeAspect="1"/>
+            </wp:cNvGraphicFramePr>
+            <a:graphic xmlns:a="http://schemas.openxmlformats.org/drawingml/2006/main">
+              <a:graphicData uri="http://schemas.openxmlformats.org/drawingml/2006/picture">
+                <pic:pic xmlns:pic="http://schemas.openxmlformats.org/drawingml/2006/picture">
+                  <pic:nvPicPr>
+                    <pic:cNvPr id="1" name=""/>
+                    <pic:cNvPicPr/>
+                  </pic:nvPicPr>
+                  <pic:blipFill>
+                    <a:blip r:embed="rId29"/>
+                    <a:stretch>
+                      <a:fillRect/>
+                    </a:stretch>
+                  </pic:blipFill>
+                  <pic:spPr>
+                    <a:xfrm>
+                      <a:off x="0" y="0"/>
+                      <a:ext cx="5943600" cy="3170555"/>
+                    </a:xfrm>
+                    <a:prstGeom prst="rect">
+                      <a:avLst/>
+                    </a:prstGeom>
+                  </pic:spPr>
+                </pic:pic>
+              </a:graphicData>
+            </a:graphic>
+          </wp:inline>
+        </w:drawing>
+      </w:r>
+    </w:p>
+    <w:p>
+      <w:pPr>
+        <w:rPr>
+          <w:rFonts w:ascii="Segoe UI" w:hAnsi="Segoe UI" w:cs="Segoe UI"/>
+          <w:color w:val="24292E"/>
+          <w:shd w:val="clear" w:color="auto" w:fill="FFFFFF"/>
+        </w:rPr>
+      </w:pPr>
+      <w:r>
+        <w:rPr>
+          <w:rFonts w:ascii="Segoe UI" w:hAnsi="Segoe UI" w:cs="Segoe UI"/>
+          <w:color w:val="24292E"/>
+          <w:shd w:val="clear" w:color="auto" w:fill="FFFFFF"/>
+        </w:rPr>
+        <w:t>A list of all homework related to the selected course is displayed as shown below:</w:t>
+      </w:r>
+    </w:p>
+    <w:p>
+      <w:pPr>
+        <w:rPr>
+          <w:rFonts w:ascii="Segoe UI" w:hAnsi="Segoe UI" w:cs="Segoe UI"/>
+          <w:color w:val="24292E"/>
+          <w:shd w:val="clear" w:color="auto" w:fill="FFFFFF"/>
+        </w:rPr>
+      </w:pPr>
+      <w:r>
+        <w:rPr>
+          <w:noProof/>
+        </w:rPr>
+        <w:drawing>
+          <wp:inline distT="0" distB="0" distL="0" distR="0" wp14:anchorId="2A587528" wp14:editId="67C5589E">
+            <wp:extent cx="3619500" cy="2276882"/>
+            <wp:effectExtent l="0" t="0" r="0" b="9525"/>
+            <wp:docPr id="20" name="Picture 20"/>
+            <wp:cNvGraphicFramePr>
+              <a:graphicFrameLocks xmlns:a="http://schemas.openxmlformats.org/drawingml/2006/main" noChangeAspect="1"/>
+            </wp:cNvGraphicFramePr>
+            <a:graphic xmlns:a="http://schemas.openxmlformats.org/drawingml/2006/main">
+              <a:graphicData uri="http://schemas.openxmlformats.org/drawingml/2006/picture">
+                <pic:pic xmlns:pic="http://schemas.openxmlformats.org/drawingml/2006/picture">
+                  <pic:nvPicPr>
+                    <pic:cNvPr id="1" name=""/>
+                    <pic:cNvPicPr/>
+                  </pic:nvPicPr>
+                  <pic:blipFill>
+                    <a:blip r:embed="rId30"/>
+                    <a:stretch>
+                      <a:fillRect/>
+                    </a:stretch>
+                  </pic:blipFill>
+                  <pic:spPr>
+                    <a:xfrm>
+                      <a:off x="0" y="0"/>
+                      <a:ext cx="3657009" cy="2300477"/>
+                    </a:xfrm>
+                    <a:prstGeom prst="rect">
+                      <a:avLst/>
+                    </a:prstGeom>
+                  </pic:spPr>
+                </pic:pic>
+              </a:graphicData>
+            </a:graphic>
+          </wp:inline>
+        </w:drawing>
+      </w:r>
+    </w:p>
+    <w:p>
+      <w:pPr>
+        <w:rPr>
+          <w:rFonts w:ascii="Segoe UI" w:hAnsi="Segoe UI" w:cs="Segoe UI"/>
+          <w:b/>
+          <w:bCs/>
+          <w:color w:val="24292E"/>
+          <w:shd w:val="clear" w:color="auto" w:fill="FFFFFF"/>
+        </w:rPr>
+      </w:pPr>
+      <w:r>
+        <w:rPr>
+          <w:rFonts w:ascii="Segoe UI" w:hAnsi="Segoe UI" w:cs="Segoe UI"/>
+          <w:b/>
+          <w:bCs/>
+          <w:color w:val="24292E"/>
+          <w:shd w:val="clear" w:color="auto" w:fill="FFFFFF"/>
+        </w:rPr>
+        <w:lastRenderedPageBreak/>
+        <w:t>Homework Create</w:t>
+      </w:r>
+      <w:r>
+        <w:rPr>
+          <w:rFonts w:ascii="Segoe UI" w:hAnsi="Segoe UI" w:cs="Segoe UI"/>
+          <w:b/>
+          <w:bCs/>
+          <w:color w:val="24292E"/>
+          <w:shd w:val="clear" w:color="auto" w:fill="FFFFFF"/>
+        </w:rPr>
+        <w:t xml:space="preserve">: </w:t>
+      </w:r>
+    </w:p>
+    <w:p>
+      <w:pPr>
+        <w:rPr>
+          <w:rFonts w:ascii="Segoe UI" w:hAnsi="Segoe UI" w:cs="Segoe UI"/>
+          <w:color w:val="24292E"/>
+          <w:shd w:val="clear" w:color="auto" w:fill="FFFFFF"/>
+        </w:rPr>
+      </w:pPr>
+      <w:r>
+        <w:rPr>
+          <w:rFonts w:ascii="Segoe UI" w:hAnsi="Segoe UI" w:cs="Segoe UI"/>
+          <w:color w:val="24292E"/>
+          <w:shd w:val="clear" w:color="auto" w:fill="FFFFFF"/>
+        </w:rPr>
+        <w:t xml:space="preserve">The user can also create </w:t>
+      </w:r>
+      <w:proofErr w:type="gramStart"/>
+      <w:r>
+        <w:rPr>
+          <w:rFonts w:ascii="Segoe UI" w:hAnsi="Segoe UI" w:cs="Segoe UI"/>
+          <w:color w:val="24292E"/>
+          <w:shd w:val="clear" w:color="auto" w:fill="FFFFFF"/>
+        </w:rPr>
+        <w:t>a</w:t>
+      </w:r>
+      <w:proofErr w:type="gramEnd"/>
+      <w:r>
+        <w:rPr>
+          <w:rFonts w:ascii="Segoe UI" w:hAnsi="Segoe UI" w:cs="Segoe UI"/>
+          <w:color w:val="24292E"/>
+          <w:shd w:val="clear" w:color="auto" w:fill="FFFFFF"/>
+        </w:rPr>
+        <w:t xml:space="preserve"> homework from the same screen by Clicking create option and input the </w:t>
+      </w:r>
+      <w:r>
+        <w:rPr>
+          <w:rFonts w:ascii="Segoe UI" w:hAnsi="Segoe UI" w:cs="Segoe UI"/>
+          <w:color w:val="24292E"/>
+          <w:shd w:val="clear" w:color="auto" w:fill="FFFFFF"/>
+        </w:rPr>
+        <w:t>required fields.</w:t>
+      </w:r>
+    </w:p>
+    <w:p>
+      <w:pPr>
+        <w:rPr>
+          <w:rFonts w:ascii="Segoe UI" w:hAnsi="Segoe UI" w:cs="Segoe UI"/>
+          <w:color w:val="24292E"/>
+          <w:shd w:val="clear" w:color="auto" w:fill="FFFFFF"/>
+        </w:rPr>
+      </w:pPr>
+      <w:r>
+        <w:rPr>
+          <w:noProof/>
+        </w:rPr>
+        <w:drawing>
+          <wp:inline distT="0" distB="0" distL="0" distR="0" wp14:anchorId="748873BF" wp14:editId="31CD61A5">
+            <wp:extent cx="4076700" cy="5667375"/>
+            <wp:effectExtent l="0" t="0" r="0" b="9525"/>
+            <wp:docPr id="22" name="Picture 22"/>
+            <wp:cNvGraphicFramePr>
+              <a:graphicFrameLocks xmlns:a="http://schemas.openxmlformats.org/drawingml/2006/main" noChangeAspect="1"/>
+            </wp:cNvGraphicFramePr>
+            <a:graphic xmlns:a="http://schemas.openxmlformats.org/drawingml/2006/main">
+              <a:graphicData uri="http://schemas.openxmlformats.org/drawingml/2006/picture">
+                <pic:pic xmlns:pic="http://schemas.openxmlformats.org/drawingml/2006/picture">
+                  <pic:nvPicPr>
+                    <pic:cNvPr id="1" name=""/>
+                    <pic:cNvPicPr/>
+                  </pic:nvPicPr>
+                  <pic:blipFill>
+                    <a:blip r:embed="rId31"/>
+                    <a:stretch>
+                      <a:fillRect/>
+                    </a:stretch>
+                  </pic:blipFill>
+                  <pic:spPr>
+                    <a:xfrm>
+                      <a:off x="0" y="0"/>
+                      <a:ext cx="4076700" cy="5667375"/>
+                    </a:xfrm>
+                    <a:prstGeom prst="rect">
+                      <a:avLst/>
+                    </a:prstGeom>
+                  </pic:spPr>
+                </pic:pic>
+              </a:graphicData>
+            </a:graphic>
+          </wp:inline>
+        </w:drawing>
+      </w:r>
+    </w:p>
+    <w:p>
+      <w:pPr>
+        <w:rPr>
+          <w:rFonts w:ascii="Segoe UI" w:hAnsi="Segoe UI" w:cs="Segoe UI"/>
+          <w:color w:val="24292E"/>
+          <w:shd w:val="clear" w:color="auto" w:fill="FFFFFF"/>
+        </w:rPr>
+      </w:pPr>
+      <w:r>
+        <w:rPr>
+          <w:rFonts w:ascii="Segoe UI" w:hAnsi="Segoe UI" w:cs="Segoe UI"/>
+          <w:color w:val="24292E"/>
+          <w:shd w:val="clear" w:color="auto" w:fill="FFFFFF"/>
+        </w:rPr>
+        <w:t xml:space="preserve">The homework would be added to the list of </w:t>
+      </w:r>
+      <w:r>
+        <w:rPr>
+          <w:rFonts w:ascii="Segoe UI" w:hAnsi="Segoe UI" w:cs="Segoe UI"/>
+          <w:color w:val="24292E"/>
+          <w:shd w:val="clear" w:color="auto" w:fill="FFFFFF"/>
+        </w:rPr>
+        <w:t>homework’s</w:t>
+      </w:r>
+      <w:r>
+        <w:rPr>
+          <w:rFonts w:ascii="Segoe UI" w:hAnsi="Segoe UI" w:cs="Segoe UI"/>
+          <w:color w:val="24292E"/>
+          <w:shd w:val="clear" w:color="auto" w:fill="FFFFFF"/>
+        </w:rPr>
+        <w:t xml:space="preserve"> for that course as shown below:</w:t>
+      </w:r>
+    </w:p>
+    <w:p>
+      <w:pPr>
+        <w:rPr>
+          <w:rFonts w:ascii="Segoe UI" w:hAnsi="Segoe UI" w:cs="Segoe UI"/>
+          <w:color w:val="24292E"/>
+          <w:shd w:val="clear" w:color="auto" w:fill="FFFFFF"/>
+        </w:rPr>
+      </w:pPr>
+      <w:r>
+        <w:rPr>
+          <w:noProof/>
+        </w:rPr>
+        <w:lastRenderedPageBreak/>
+        <w:drawing>
+          <wp:inline distT="0" distB="0" distL="0" distR="0" wp14:anchorId="3C96152B" wp14:editId="3B7D74FD">
+            <wp:extent cx="5943600" cy="3194685"/>
+            <wp:effectExtent l="0" t="0" r="0" b="5715"/>
+            <wp:docPr id="23" name="Picture 23"/>
+            <wp:cNvGraphicFramePr>
+              <a:graphicFrameLocks xmlns:a="http://schemas.openxmlformats.org/drawingml/2006/main" noChangeAspect="1"/>
+            </wp:cNvGraphicFramePr>
+            <a:graphic xmlns:a="http://schemas.openxmlformats.org/drawingml/2006/main">
+              <a:graphicData uri="http://schemas.openxmlformats.org/drawingml/2006/picture">
+                <pic:pic xmlns:pic="http://schemas.openxmlformats.org/drawingml/2006/picture">
+                  <pic:nvPicPr>
+                    <pic:cNvPr id="1" name=""/>
+                    <pic:cNvPicPr/>
+                  </pic:nvPicPr>
+                  <pic:blipFill>
+                    <a:blip r:embed="rId32"/>
+                    <a:stretch>
+                      <a:fillRect/>
+                    </a:stretch>
+                  </pic:blipFill>
+                  <pic:spPr>
+                    <a:xfrm>
+                      <a:off x="0" y="0"/>
+                      <a:ext cx="5943600" cy="3194685"/>
+                    </a:xfrm>
+                    <a:prstGeom prst="rect">
+                      <a:avLst/>
+                    </a:prstGeom>
+                  </pic:spPr>
+                </pic:pic>
+              </a:graphicData>
+            </a:graphic>
+          </wp:inline>
+        </w:drawing>
+      </w:r>
+    </w:p>
+    <w:p>
+      <w:pPr>
+        <w:rPr>
+          <w:rFonts w:ascii="Segoe UI" w:hAnsi="Segoe UI" w:cs="Segoe UI"/>
+          <w:b/>
+          <w:bCs/>
+          <w:color w:val="24292E"/>
+          <w:shd w:val="clear" w:color="auto" w:fill="FFFFFF"/>
+        </w:rPr>
+      </w:pPr>
+      <w:r>
+        <w:rPr>
+          <w:rFonts w:ascii="Segoe UI" w:hAnsi="Segoe UI" w:cs="Segoe UI"/>
+          <w:b/>
+          <w:bCs/>
+          <w:color w:val="24292E"/>
+          <w:shd w:val="clear" w:color="auto" w:fill="FFFFFF"/>
+        </w:rPr>
+        <w:t xml:space="preserve">Homework </w:t>
+      </w:r>
+      <w:r>
+        <w:rPr>
+          <w:rFonts w:ascii="Segoe UI" w:hAnsi="Segoe UI" w:cs="Segoe UI"/>
+          <w:b/>
+          <w:bCs/>
+          <w:color w:val="24292E"/>
+          <w:shd w:val="clear" w:color="auto" w:fill="FFFFFF"/>
+        </w:rPr>
+        <w:t>Read/</w:t>
+      </w:r>
+      <w:r>
+        <w:rPr>
+          <w:rFonts w:ascii="Segoe UI" w:hAnsi="Segoe UI" w:cs="Segoe UI"/>
+          <w:b/>
+          <w:bCs/>
+          <w:color w:val="24292E"/>
+          <w:shd w:val="clear" w:color="auto" w:fill="FFFFFF"/>
+        </w:rPr>
+        <w:t>Update</w:t>
+      </w:r>
+      <w:r>
+        <w:rPr>
+          <w:rFonts w:ascii="Segoe UI" w:hAnsi="Segoe UI" w:cs="Segoe UI"/>
+          <w:b/>
+          <w:bCs/>
+          <w:color w:val="24292E"/>
+          <w:shd w:val="clear" w:color="auto" w:fill="FFFFFF"/>
+        </w:rPr>
+        <w:t>:</w:t>
+      </w:r>
+    </w:p>
+    <w:p>
+      <w:pPr>
+        <w:rPr>
+          <w:rFonts w:ascii="Segoe UI" w:hAnsi="Segoe UI" w:cs="Segoe UI"/>
+          <w:color w:val="24292E"/>
+          <w:shd w:val="clear" w:color="auto" w:fill="FFFFFF"/>
+        </w:rPr>
+      </w:pPr>
+      <w:r>
+        <w:rPr>
+          <w:rFonts w:ascii="Segoe UI" w:hAnsi="Segoe UI" w:cs="Segoe UI"/>
+          <w:color w:val="24292E"/>
+          <w:shd w:val="clear" w:color="auto" w:fill="FFFFFF"/>
+        </w:rPr>
+        <w:t>The instructor can also update the homework details by clicking Detail</w:t>
+      </w:r>
+      <w:r>
+        <w:rPr>
+          <w:rFonts w:ascii="Segoe UI" w:hAnsi="Segoe UI" w:cs="Segoe UI"/>
+          <w:color w:val="24292E"/>
+          <w:shd w:val="clear" w:color="auto" w:fill="FFFFFF"/>
+        </w:rPr>
+        <w:t xml:space="preserve">s </w:t>
+      </w:r>
+      <w:r>
+        <w:rPr>
+          <w:rFonts w:ascii="Segoe UI" w:hAnsi="Segoe UI" w:cs="Segoe UI"/>
+          <w:color w:val="24292E"/>
+          <w:shd w:val="clear" w:color="auto" w:fill="FFFFFF"/>
+        </w:rPr>
+        <w:t>/</w:t>
+      </w:r>
+      <w:r>
+        <w:rPr>
+          <w:rFonts w:ascii="Segoe UI" w:hAnsi="Segoe UI" w:cs="Segoe UI"/>
+          <w:color w:val="24292E"/>
+          <w:shd w:val="clear" w:color="auto" w:fill="FFFFFF"/>
+        </w:rPr>
+        <w:t xml:space="preserve"> </w:t>
+      </w:r>
+      <w:r>
+        <w:rPr>
+          <w:rFonts w:ascii="Segoe UI" w:hAnsi="Segoe UI" w:cs="Segoe UI"/>
+          <w:color w:val="24292E"/>
+          <w:shd w:val="clear" w:color="auto" w:fill="FFFFFF"/>
+        </w:rPr>
+        <w:t xml:space="preserve">Edit button </w:t>
+      </w:r>
+      <w:r>
+        <w:rPr>
+          <w:rFonts w:ascii="Segoe UI" w:hAnsi="Segoe UI" w:cs="Segoe UI"/>
+          <w:color w:val="24292E"/>
+          <w:shd w:val="clear" w:color="auto" w:fill="FFFFFF"/>
+        </w:rPr>
+        <w:t>which is in the action column for the desired homework.</w:t>
+      </w:r>
+    </w:p>
+    <w:p>
+      <w:pPr>
+        <w:rPr>
+          <w:rFonts w:ascii="Segoe UI" w:hAnsi="Segoe UI" w:cs="Segoe UI"/>
+          <w:color w:val="24292E"/>
+          <w:shd w:val="clear" w:color="auto" w:fill="FFFFFF"/>
+        </w:rPr>
+      </w:pPr>
+      <w:r>
+        <w:rPr>
+          <w:noProof/>
+        </w:rPr>
+        <w:drawing>
+          <wp:inline distT="0" distB="0" distL="0" distR="0" wp14:anchorId="49CF4282" wp14:editId="44E9DF5D">
+            <wp:extent cx="5943600" cy="3194685"/>
+            <wp:effectExtent l="0" t="0" r="0" b="5715"/>
+            <wp:docPr id="27" name="Picture 27"/>
+            <wp:cNvGraphicFramePr>
+              <a:graphicFrameLocks xmlns:a="http://schemas.openxmlformats.org/drawingml/2006/main" noChangeAspect="1"/>
+            </wp:cNvGraphicFramePr>
+            <a:graphic xmlns:a="http://schemas.openxmlformats.org/drawingml/2006/main">
+              <a:graphicData uri="http://schemas.openxmlformats.org/drawingml/2006/picture">
+                <pic:pic xmlns:pic="http://schemas.openxmlformats.org/drawingml/2006/picture">
+                  <pic:nvPicPr>
+                    <pic:cNvPr id="1" name=""/>
+                    <pic:cNvPicPr/>
+                  </pic:nvPicPr>
+                  <pic:blipFill>
+                    <a:blip r:embed="rId33"/>
+                    <a:stretch>
+                      <a:fillRect/>
+                    </a:stretch>
+                  </pic:blipFill>
+                  <pic:spPr>
+                    <a:xfrm>
+                      <a:off x="0" y="0"/>
+                      <a:ext cx="5943600" cy="3194685"/>
+                    </a:xfrm>
+                    <a:prstGeom prst="rect">
+                      <a:avLst/>
+                    </a:prstGeom>
+                  </pic:spPr>
+                </pic:pic>
+              </a:graphicData>
+            </a:graphic>
+          </wp:inline>
+        </w:drawing>
+      </w:r>
+    </w:p>
+    <w:p>
+      <w:pPr>
+        <w:rPr>
+          <w:rFonts w:ascii="Segoe UI" w:hAnsi="Segoe UI" w:cs="Segoe UI"/>
+          <w:color w:val="24292E"/>
+          <w:shd w:val="clear" w:color="auto" w:fill="FFFFFF"/>
+        </w:rPr>
+      </w:pPr>
+      <w:r>
+        <w:rPr>
+          <w:noProof/>
+        </w:rPr>
+        <w:lastRenderedPageBreak/>
+        <w:drawing>
+          <wp:inline distT="0" distB="0" distL="0" distR="0" wp14:anchorId="3D91CD06" wp14:editId="1D733CFE">
+            <wp:extent cx="3705225" cy="5695950"/>
+            <wp:effectExtent l="0" t="0" r="9525" b="0"/>
+            <wp:docPr id="28" name="Picture 28"/>
+            <wp:cNvGraphicFramePr>
+              <a:graphicFrameLocks xmlns:a="http://schemas.openxmlformats.org/drawingml/2006/main" noChangeAspect="1"/>
+            </wp:cNvGraphicFramePr>
+            <a:graphic xmlns:a="http://schemas.openxmlformats.org/drawingml/2006/main">
+              <a:graphicData uri="http://schemas.openxmlformats.org/drawingml/2006/picture">
+                <pic:pic xmlns:pic="http://schemas.openxmlformats.org/drawingml/2006/picture">
+                  <pic:nvPicPr>
+                    <pic:cNvPr id="1" name=""/>
+                    <pic:cNvPicPr/>
+                  </pic:nvPicPr>
+                  <pic:blipFill>
+                    <a:blip r:embed="rId34"/>
+                    <a:stretch>
+                      <a:fillRect/>
+                    </a:stretch>
+                  </pic:blipFill>
+                  <pic:spPr>
+                    <a:xfrm>
+                      <a:off x="0" y="0"/>
+                      <a:ext cx="3705225" cy="5695950"/>
+                    </a:xfrm>
+                    <a:prstGeom prst="rect">
+                      <a:avLst/>
+                    </a:prstGeom>
+                  </pic:spPr>
+                </pic:pic>
+              </a:graphicData>
+            </a:graphic>
+          </wp:inline>
+        </w:drawing>
+      </w:r>
+    </w:p>
+    <w:p>
+      <w:pPr>
+        <w:rPr>
+          <w:rFonts w:ascii="Segoe UI" w:hAnsi="Segoe UI" w:cs="Segoe UI"/>
+          <w:color w:val="24292E"/>
+          <w:shd w:val="clear" w:color="auto" w:fill="FFFFFF"/>
+        </w:rPr>
+      </w:pPr>
+      <w:r>
+        <w:rPr>
+          <w:rFonts w:ascii="Segoe UI" w:hAnsi="Segoe UI" w:cs="Segoe UI"/>
+          <w:b/>
+          <w:bCs/>
+          <w:color w:val="24292E"/>
+          <w:highlight w:val="yellow"/>
+          <w:shd w:val="clear" w:color="auto" w:fill="FFFFFF"/>
+        </w:rPr>
+        <w:t>Homework Archive</w:t>
+      </w:r>
+      <w:r>
+        <w:rPr>
+          <w:rFonts w:ascii="Segoe UI" w:hAnsi="Segoe UI" w:cs="Segoe UI"/>
+          <w:b/>
+          <w:bCs/>
+          <w:color w:val="24292E"/>
+          <w:shd w:val="clear" w:color="auto" w:fill="FFFFFF"/>
+        </w:rPr>
+        <w:t xml:space="preserve">: </w:t>
+      </w:r>
+      <w:r>
+        <w:rPr>
+          <w:rFonts w:ascii="Segoe UI" w:hAnsi="Segoe UI" w:cs="Segoe UI"/>
+          <w:color w:val="24292E"/>
+          <w:shd w:val="clear" w:color="auto" w:fill="FFFFFF"/>
+        </w:rPr>
+        <w:t xml:space="preserve">The user can also archive a particular </w:t>
+      </w:r>
+      <w:r>
+        <w:rPr>
+          <w:rFonts w:ascii="Segoe UI" w:hAnsi="Segoe UI" w:cs="Segoe UI"/>
+          <w:color w:val="24292E"/>
+          <w:shd w:val="clear" w:color="auto" w:fill="FFFFFF"/>
+        </w:rPr>
+        <w:t>homework</w:t>
+      </w:r>
+      <w:r>
+        <w:rPr>
+          <w:rFonts w:ascii="Segoe UI" w:hAnsi="Segoe UI" w:cs="Segoe UI"/>
+          <w:color w:val="24292E"/>
+          <w:shd w:val="clear" w:color="auto" w:fill="FFFFFF"/>
+        </w:rPr>
+        <w:t xml:space="preserve"> that </w:t>
+      </w:r>
+      <w:r>
+        <w:rPr>
+          <w:rFonts w:ascii="Segoe UI" w:hAnsi="Segoe UI" w:cs="Segoe UI"/>
+          <w:color w:val="24292E"/>
+          <w:shd w:val="clear" w:color="auto" w:fill="FFFFFF"/>
+        </w:rPr>
+        <w:t>does not exist anymore to keep the view clean for other instructors</w:t>
+      </w:r>
+      <w:r>
+        <w:rPr>
+          <w:rFonts w:ascii="Segoe UI" w:hAnsi="Segoe UI" w:cs="Segoe UI"/>
+          <w:color w:val="24292E"/>
+          <w:shd w:val="clear" w:color="auto" w:fill="FFFFFF"/>
+        </w:rPr>
+        <w:t>/students</w:t>
+      </w:r>
+      <w:r>
+        <w:rPr>
+          <w:rFonts w:ascii="Segoe UI" w:hAnsi="Segoe UI" w:cs="Segoe UI"/>
+          <w:color w:val="24292E"/>
+          <w:shd w:val="clear" w:color="auto" w:fill="FFFFFF"/>
+        </w:rPr>
+        <w:t xml:space="preserve"> by simply selecting Archive action beside </w:t>
+      </w:r>
+      <w:r>
+        <w:rPr>
+          <w:rFonts w:ascii="Segoe UI" w:hAnsi="Segoe UI" w:cs="Segoe UI"/>
+          <w:color w:val="24292E"/>
+          <w:shd w:val="clear" w:color="auto" w:fill="FFFFFF"/>
+        </w:rPr>
+        <w:t>the homework</w:t>
+      </w:r>
+      <w:r>
+        <w:rPr>
+          <w:rFonts w:ascii="Segoe UI" w:hAnsi="Segoe UI" w:cs="Segoe UI"/>
+          <w:color w:val="24292E"/>
+          <w:shd w:val="clear" w:color="auto" w:fill="FFFFFF"/>
+        </w:rPr>
+        <w:t xml:space="preserve"> name. as shown below:</w:t>
+      </w:r>
+    </w:p>
+    <w:p>
+      <w:pPr>
+        <w:rPr>
+          <w:rFonts w:ascii="Segoe UI" w:hAnsi="Segoe UI" w:cs="Segoe UI"/>
+          <w:color w:val="24292E"/>
+          <w:shd w:val="clear" w:color="auto" w:fill="FFFFFF"/>
+        </w:rPr>
+      </w:pPr>
+      <w:r>
+        <w:rPr>
+          <w:noProof/>
+        </w:rPr>
+        <w:lastRenderedPageBreak/>
+        <w:drawing>
+          <wp:inline distT="0" distB="0" distL="0" distR="0" wp14:anchorId="7722ECB2" wp14:editId="0CE31279">
+            <wp:extent cx="5943600" cy="3647440"/>
+            <wp:effectExtent l="0" t="0" r="0" b="0"/>
+            <wp:docPr id="29" name="Picture 29"/>
+            <wp:cNvGraphicFramePr>
+              <a:graphicFrameLocks xmlns:a="http://schemas.openxmlformats.org/drawingml/2006/main" noChangeAspect="1"/>
+            </wp:cNvGraphicFramePr>
+            <a:graphic xmlns:a="http://schemas.openxmlformats.org/drawingml/2006/main">
+              <a:graphicData uri="http://schemas.openxmlformats.org/drawingml/2006/picture">
+                <pic:pic xmlns:pic="http://schemas.openxmlformats.org/drawingml/2006/picture">
+                  <pic:nvPicPr>
+                    <pic:cNvPr id="1" name=""/>
+                    <pic:cNvPicPr/>
+                  </pic:nvPicPr>
+                  <pic:blipFill>
+                    <a:blip r:embed="rId35"/>
+                    <a:stretch>
+                      <a:fillRect/>
+                    </a:stretch>
+                  </pic:blipFill>
+                  <pic:spPr>
+                    <a:xfrm>
+                      <a:off x="0" y="0"/>
+                      <a:ext cx="5943600" cy="3647440"/>
+                    </a:xfrm>
+                    <a:prstGeom prst="rect">
+                      <a:avLst/>
+                    </a:prstGeom>
+                  </pic:spPr>
+                </pic:pic>
+              </a:graphicData>
+            </a:graphic>
+          </wp:inline>
+        </w:drawing>
+      </w:r>
+    </w:p>
+    <w:p>
+      <w:pPr>
+        <w:rPr>
+          <w:rFonts w:ascii="Segoe UI" w:hAnsi="Segoe UI" w:cs="Segoe UI"/>
+          <w:color w:val="24292E"/>
+          <w:shd w:val="clear" w:color="auto" w:fill="FFFFFF"/>
+        </w:rPr>
+      </w:pPr>
+      <w:r>
+        <w:rPr>
+          <w:rFonts w:ascii="Segoe UI" w:hAnsi="Segoe UI" w:cs="Segoe UI"/>
+          <w:color w:val="24292E"/>
+          <w:shd w:val="clear" w:color="auto" w:fill="FFFFFF"/>
+        </w:rPr>
+        <w:t xml:space="preserve">once the Archive button is selected the instructor will receive a warning for confirmation to </w:t>
+      </w:r>
+      <w:r>
+        <w:rPr>
+          <w:rFonts w:ascii="Segoe UI" w:hAnsi="Segoe UI" w:cs="Segoe UI"/>
+          <w:color w:val="24292E"/>
+          <w:shd w:val="clear" w:color="auto" w:fill="FFFFFF"/>
+        </w:rPr>
+        <w:t>archive the course</w:t>
+      </w:r>
+      <w:r>
+        <w:rPr>
+          <w:rFonts w:ascii="Segoe UI" w:hAnsi="Segoe UI" w:cs="Segoe UI"/>
+          <w:color w:val="24292E"/>
+          <w:shd w:val="clear" w:color="auto" w:fill="FFFFFF"/>
+        </w:rPr>
+        <w:t xml:space="preserve">. If user selects Yes, the </w:t>
+      </w:r>
+      <w:r>
+        <w:rPr>
+          <w:rFonts w:ascii="Segoe UI" w:hAnsi="Segoe UI" w:cs="Segoe UI"/>
+          <w:color w:val="24292E"/>
+          <w:shd w:val="clear" w:color="auto" w:fill="FFFFFF"/>
+        </w:rPr>
+        <w:t>homework</w:t>
+      </w:r>
+      <w:r>
+        <w:rPr>
+          <w:rFonts w:ascii="Segoe UI" w:hAnsi="Segoe UI" w:cs="Segoe UI"/>
+          <w:color w:val="24292E"/>
+          <w:shd w:val="clear" w:color="auto" w:fill="FFFFFF"/>
+        </w:rPr>
+        <w:t xml:space="preserve"> is </w:t>
+      </w:r>
+      <w:r>
+        <w:rPr>
+          <w:rFonts w:ascii="Segoe UI" w:hAnsi="Segoe UI" w:cs="Segoe UI"/>
+          <w:color w:val="24292E"/>
+          <w:shd w:val="clear" w:color="auto" w:fill="FFFFFF"/>
+        </w:rPr>
+        <w:t>archived/</w:t>
+      </w:r>
+      <w:r>
+        <w:rPr>
+          <w:rFonts w:ascii="Segoe UI" w:hAnsi="Segoe UI" w:cs="Segoe UI"/>
+          <w:color w:val="24292E"/>
+          <w:shd w:val="clear" w:color="auto" w:fill="FFFFFF"/>
+        </w:rPr>
+        <w:t xml:space="preserve">disappeared from </w:t>
+      </w:r>
+      <w:r>
+        <w:rPr>
+          <w:rFonts w:ascii="Segoe UI" w:hAnsi="Segoe UI" w:cs="Segoe UI"/>
+          <w:color w:val="24292E"/>
+          <w:shd w:val="clear" w:color="auto" w:fill="FFFFFF"/>
+        </w:rPr>
+        <w:t>the view.</w:t>
+      </w:r>
+    </w:p>
+    <w:p>
+      <w:pPr>
+        <w:rPr>
+          <w:rFonts w:ascii="Segoe UI" w:hAnsi="Segoe UI" w:cs="Segoe UI"/>
+          <w:b/>
+          <w:bCs/>
+          <w:color w:val="24292E"/>
+          <w:shd w:val="clear" w:color="auto" w:fill="FFFFFF"/>
+        </w:rPr>
+      </w:pPr>
+      <w:r>
+        <w:rPr>
+          <w:noProof/>
+        </w:rPr>
+        <w:drawing>
+          <wp:inline distT="0" distB="0" distL="0" distR="0" wp14:anchorId="3ECB59AF" wp14:editId="1A3C5994">
+            <wp:extent cx="4314825" cy="1409700"/>
+            <wp:effectExtent l="0" t="0" r="9525" b="0"/>
+            <wp:docPr id="30" name="Picture 30"/>
+            <wp:cNvGraphicFramePr>
+              <a:graphicFrameLocks xmlns:a="http://schemas.openxmlformats.org/drawingml/2006/main" noChangeAspect="1"/>
+            </wp:cNvGraphicFramePr>
+            <a:graphic xmlns:a="http://schemas.openxmlformats.org/drawingml/2006/main">
+              <a:graphicData uri="http://schemas.openxmlformats.org/drawingml/2006/picture">
+                <pic:pic xmlns:pic="http://schemas.openxmlformats.org/drawingml/2006/picture">
+                  <pic:nvPicPr>
+                    <pic:cNvPr id="1" name=""/>
+                    <pic:cNvPicPr/>
+                  </pic:nvPicPr>
+                  <pic:blipFill>
+                    <a:blip r:embed="rId22"/>
+                    <a:stretch>
+                      <a:fillRect/>
+                    </a:stretch>
+                  </pic:blipFill>
+                  <pic:spPr>
+                    <a:xfrm>
+                      <a:off x="0" y="0"/>
+                      <a:ext cx="4314825" cy="1409700"/>
+                    </a:xfrm>
+                    <a:prstGeom prst="rect">
+                      <a:avLst/>
+                    </a:prstGeom>
+                  </pic:spPr>
+                </pic:pic>
+              </a:graphicData>
+            </a:graphic>
+          </wp:inline>
+        </w:drawing>
+      </w:r>
+    </w:p>
+    <w:p>
+      <w:pPr>
+        <w:rPr>
+          <w:rFonts w:ascii="Segoe UI" w:hAnsi="Segoe UI" w:cs="Segoe UI"/>
+          <w:b/>
+          <w:bCs/>
+          <w:color w:val="24292E"/>
+          <w:shd w:val="clear" w:color="auto" w:fill="FFFFFF"/>
+        </w:rPr>
+      </w:pPr>
+    </w:p>
+    <w:p>
+      <w:pPr>
+        <w:rPr>
+          <w:rFonts w:ascii="Segoe UI" w:hAnsi="Segoe UI" w:cs="Segoe UI"/>
+          <w:b/>
+          <w:bCs/>
+          <w:color w:val="24292E"/>
+          <w:shd w:val="clear" w:color="auto" w:fill="FFFFFF"/>
+        </w:rPr>
+      </w:pPr>
+      <w:r>
+        <w:rPr>
+          <w:rFonts w:ascii="Segoe UI" w:hAnsi="Segoe UI" w:cs="Segoe UI"/>
+          <w:b/>
+          <w:bCs/>
+          <w:color w:val="24292E"/>
+          <w:shd w:val="clear" w:color="auto" w:fill="FFFFFF"/>
+        </w:rPr>
+        <w:t>Grade View:</w:t>
+      </w:r>
+    </w:p>
+    <w:p>
+      <w:pPr>
+        <w:rPr>
+          <w:rFonts w:ascii="Segoe UI" w:hAnsi="Segoe UI" w:cs="Segoe UI"/>
+          <w:color w:val="24292E"/>
+          <w:shd w:val="clear" w:color="auto" w:fill="FFFFFF"/>
+        </w:rPr>
+      </w:pPr>
+      <w:r>
+        <w:rPr>
+          <w:rFonts w:ascii="Segoe UI" w:hAnsi="Segoe UI" w:cs="Segoe UI"/>
+          <w:color w:val="24292E"/>
+          <w:shd w:val="clear" w:color="auto" w:fill="FFFFFF"/>
+        </w:rPr>
+        <w:t xml:space="preserve">The instructor has privileges to also view the Grades for each student and average time </w:t>
+      </w:r>
+      <w:r>
+        <w:rPr>
+          <w:rFonts w:ascii="Segoe UI" w:hAnsi="Segoe UI" w:cs="Segoe UI"/>
+          <w:color w:val="24292E"/>
+          <w:shd w:val="clear" w:color="auto" w:fill="FFFFFF"/>
+        </w:rPr>
+        <w:t xml:space="preserve">spent on a particular </w:t>
+      </w:r>
+      <w:proofErr w:type="gramStart"/>
+      <w:r>
+        <w:rPr>
+          <w:rFonts w:ascii="Segoe UI" w:hAnsi="Segoe UI" w:cs="Segoe UI"/>
+          <w:color w:val="24292E"/>
+          <w:shd w:val="clear" w:color="auto" w:fill="FFFFFF"/>
+        </w:rPr>
+        <w:t>assignment  to</w:t>
+      </w:r>
+      <w:proofErr w:type="gramEnd"/>
+      <w:r>
+        <w:rPr>
+          <w:rFonts w:ascii="Segoe UI" w:hAnsi="Segoe UI" w:cs="Segoe UI"/>
+          <w:color w:val="24292E"/>
+          <w:shd w:val="clear" w:color="auto" w:fill="FFFFFF"/>
+        </w:rPr>
+        <w:t xml:space="preserve"> determine the analytics and difficulty level of the assignment to determine which student has performed exceptionally well and which student needs help and </w:t>
+      </w:r>
+      <w:proofErr w:type="spellStart"/>
+      <w:r>
+        <w:rPr>
+          <w:rFonts w:ascii="Segoe UI" w:hAnsi="Segoe UI" w:cs="Segoe UI"/>
+          <w:color w:val="24292E"/>
+          <w:shd w:val="clear" w:color="auto" w:fill="FFFFFF"/>
+        </w:rPr>
+        <w:t>support.This</w:t>
+      </w:r>
+      <w:proofErr w:type="spellEnd"/>
+      <w:r>
+        <w:rPr>
+          <w:rFonts w:ascii="Segoe UI" w:hAnsi="Segoe UI" w:cs="Segoe UI"/>
+          <w:color w:val="24292E"/>
+          <w:shd w:val="clear" w:color="auto" w:fill="FFFFFF"/>
+        </w:rPr>
+        <w:t xml:space="preserve"> view can be generated by first selecting the cohort from main dashboard:</w:t>
+      </w:r>
+    </w:p>
+    <w:p>
+      <w:pPr>
+        <w:rPr>
+          <w:rFonts w:ascii="Segoe UI" w:hAnsi="Segoe UI" w:cs="Segoe UI"/>
+          <w:color w:val="24292E"/>
+          <w:shd w:val="clear" w:color="auto" w:fill="FFFFFF"/>
+        </w:rPr>
+      </w:pPr>
+      <w:r>
+        <w:rPr>
+          <w:noProof/>
+        </w:rPr>
+        <w:lastRenderedPageBreak/>
+        <w:drawing>
+          <wp:inline distT="0" distB="0" distL="0" distR="0" wp14:anchorId="0D677B66" wp14:editId="37018AA9">
+            <wp:extent cx="5943600" cy="1913890"/>
+            <wp:effectExtent l="0" t="0" r="0" b="0"/>
+            <wp:docPr id="37" name="Picture 37"/>
+            <wp:cNvGraphicFramePr>
+              <a:graphicFrameLocks xmlns:a="http://schemas.openxmlformats.org/drawingml/2006/main" noChangeAspect="1"/>
+            </wp:cNvGraphicFramePr>
+            <a:graphic xmlns:a="http://schemas.openxmlformats.org/drawingml/2006/main">
+              <a:graphicData uri="http://schemas.openxmlformats.org/drawingml/2006/picture">
+                <pic:pic xmlns:pic="http://schemas.openxmlformats.org/drawingml/2006/picture">
+                  <pic:nvPicPr>
+                    <pic:cNvPr id="1" name=""/>
+                    <pic:cNvPicPr/>
+                  </pic:nvPicPr>
+                  <pic:blipFill>
+                    <a:blip r:embed="rId36"/>
+                    <a:stretch>
+                      <a:fillRect/>
+                    </a:stretch>
+                  </pic:blipFill>
+                  <pic:spPr>
+                    <a:xfrm>
+                      <a:off x="0" y="0"/>
+                      <a:ext cx="5943600" cy="1913890"/>
+                    </a:xfrm>
+                    <a:prstGeom prst="rect">
+                      <a:avLst/>
+                    </a:prstGeom>
+                  </pic:spPr>
+                </pic:pic>
+              </a:graphicData>
+            </a:graphic>
+          </wp:inline>
+        </w:drawing>
+      </w:r>
+    </w:p>
+    <w:p>
+      <w:pPr>
+        <w:rPr>
+          <w:rFonts w:ascii="Segoe UI" w:hAnsi="Segoe UI" w:cs="Segoe UI"/>
+          <w:color w:val="24292E"/>
+          <w:shd w:val="clear" w:color="auto" w:fill="FFFFFF"/>
+        </w:rPr>
+      </w:pPr>
+      <w:r>
+        <w:rPr>
+          <w:rFonts w:ascii="Segoe UI" w:hAnsi="Segoe UI" w:cs="Segoe UI"/>
+          <w:color w:val="24292E"/>
+          <w:shd w:val="clear" w:color="auto" w:fill="FFFFFF"/>
+        </w:rPr>
+        <w:t xml:space="preserve">Selecting </w:t>
+      </w:r>
+      <w:r>
+        <w:rPr>
+          <w:rFonts w:ascii="Segoe UI" w:hAnsi="Segoe UI" w:cs="Segoe UI"/>
+          <w:color w:val="24292E"/>
+          <w:shd w:val="clear" w:color="auto" w:fill="FFFFFF"/>
+        </w:rPr>
+        <w:t>the Homework for the</w:t>
+      </w:r>
+      <w:r>
+        <w:rPr>
+          <w:rFonts w:ascii="Segoe UI" w:hAnsi="Segoe UI" w:cs="Segoe UI"/>
+          <w:color w:val="24292E"/>
+          <w:shd w:val="clear" w:color="auto" w:fill="FFFFFF"/>
+        </w:rPr>
+        <w:t xml:space="preserve"> </w:t>
+      </w:r>
+      <w:proofErr w:type="gramStart"/>
+      <w:r>
+        <w:rPr>
+          <w:rFonts w:ascii="Segoe UI" w:hAnsi="Segoe UI" w:cs="Segoe UI"/>
+          <w:color w:val="24292E"/>
+          <w:shd w:val="clear" w:color="auto" w:fill="FFFFFF"/>
+        </w:rPr>
+        <w:t>particular</w:t>
+      </w:r>
+      <w:r>
+        <w:rPr>
+          <w:rFonts w:ascii="Segoe UI" w:hAnsi="Segoe UI" w:cs="Segoe UI"/>
+          <w:color w:val="24292E"/>
+          <w:shd w:val="clear" w:color="auto" w:fill="FFFFFF"/>
+        </w:rPr>
+        <w:t xml:space="preserve"> course</w:t>
+      </w:r>
+      <w:proofErr w:type="gramEnd"/>
+      <w:r>
+        <w:rPr>
+          <w:rFonts w:ascii="Segoe UI" w:hAnsi="Segoe UI" w:cs="Segoe UI"/>
+          <w:color w:val="24292E"/>
+          <w:shd w:val="clear" w:color="auto" w:fill="FFFFFF"/>
+        </w:rPr>
+        <w:t xml:space="preserve"> from various courses.</w:t>
+      </w:r>
+    </w:p>
+    <w:p>
+      <w:pPr>
+        <w:rPr>
+          <w:rFonts w:ascii="Segoe UI" w:hAnsi="Segoe UI" w:cs="Segoe UI"/>
+          <w:color w:val="24292E"/>
+          <w:shd w:val="clear" w:color="auto" w:fill="FFFFFF"/>
+        </w:rPr>
+      </w:pPr>
+    </w:p>
+    <w:p>
+      <w:pPr>
+        <w:rPr>
+          <w:rFonts w:ascii="Segoe UI" w:hAnsi="Segoe UI" w:cs="Segoe UI"/>
+          <w:b/>
+          <w:bCs/>
+          <w:color w:val="24292E"/>
+          <w:shd w:val="clear" w:color="auto" w:fill="FFFFFF"/>
+        </w:rPr>
+      </w:pPr>
+      <w:r>
+        <w:rPr>
+          <w:noProof/>
+        </w:rPr>
+        <w:drawing>
+          <wp:inline distT="0" distB="0" distL="0" distR="0" wp14:anchorId="52B80E57" wp14:editId="5293F9C1">
+            <wp:extent cx="5943600" cy="2743200"/>
+            <wp:effectExtent l="0" t="0" r="0" b="0"/>
+            <wp:docPr id="34" name="Picture 34"/>
+            <wp:cNvGraphicFramePr>
+              <a:graphicFrameLocks xmlns:a="http://schemas.openxmlformats.org/drawingml/2006/main" noChangeAspect="1"/>
+            </wp:cNvGraphicFramePr>
+            <a:graphic xmlns:a="http://schemas.openxmlformats.org/drawingml/2006/main">
+              <a:graphicData uri="http://schemas.openxmlformats.org/drawingml/2006/picture">
+                <pic:pic xmlns:pic="http://schemas.openxmlformats.org/drawingml/2006/picture">
+                  <pic:nvPicPr>
+                    <pic:cNvPr id="1" name=""/>
+                    <pic:cNvPicPr/>
+                  </pic:nvPicPr>
+                  <pic:blipFill>
+                    <a:blip r:embed="rId37"/>
+                    <a:stretch>
+                      <a:fillRect/>
+                    </a:stretch>
+                  </pic:blipFill>
+                  <pic:spPr>
+                    <a:xfrm>
+                      <a:off x="0" y="0"/>
+                      <a:ext cx="5943600" cy="2743200"/>
+                    </a:xfrm>
+                    <a:prstGeom prst="rect">
+                      <a:avLst/>
+                    </a:prstGeom>
+                  </pic:spPr>
+                </pic:pic>
+              </a:graphicData>
+            </a:graphic>
+          </wp:inline>
+        </w:drawing>
+      </w:r>
+    </w:p>
+    <w:p>
+      <w:pPr>
+        <w:rPr>
+          <w:rFonts w:ascii="Segoe UI" w:hAnsi="Segoe UI" w:cs="Segoe UI"/>
+          <w:color w:val="24292E"/>
+          <w:shd w:val="clear" w:color="auto" w:fill="FFFFFF"/>
+        </w:rPr>
+      </w:pPr>
+      <w:r>
+        <w:rPr>
+          <w:rFonts w:ascii="Segoe UI" w:hAnsi="Segoe UI" w:cs="Segoe UI"/>
+          <w:color w:val="24292E"/>
+          <w:shd w:val="clear" w:color="auto" w:fill="FFFFFF"/>
+        </w:rPr>
+        <w:t>From the list of homework’s for a particular course, s</w:t>
+      </w:r>
+      <w:r>
+        <w:rPr>
+          <w:rFonts w:ascii="Segoe UI" w:hAnsi="Segoe UI" w:cs="Segoe UI"/>
+          <w:color w:val="24292E"/>
+          <w:shd w:val="clear" w:color="auto" w:fill="FFFFFF"/>
+        </w:rPr>
+        <w:t>elect a particular homework</w:t>
+      </w:r>
+      <w:r>
+        <w:rPr>
+          <w:rFonts w:ascii="Segoe UI" w:hAnsi="Segoe UI" w:cs="Segoe UI"/>
+          <w:color w:val="24292E"/>
+          <w:shd w:val="clear" w:color="auto" w:fill="FFFFFF"/>
+        </w:rPr>
+        <w:t xml:space="preserve"> and click Grades</w:t>
+      </w:r>
+      <w:r>
+        <w:rPr>
+          <w:rFonts w:ascii="Segoe UI" w:hAnsi="Segoe UI" w:cs="Segoe UI"/>
+          <w:color w:val="24292E"/>
+          <w:shd w:val="clear" w:color="auto" w:fill="FFFFFF"/>
+        </w:rPr>
+        <w:t xml:space="preserve"> </w:t>
+      </w:r>
+      <w:r>
+        <w:rPr>
+          <w:rFonts w:ascii="Segoe UI" w:hAnsi="Segoe UI" w:cs="Segoe UI"/>
+          <w:color w:val="24292E"/>
+          <w:shd w:val="clear" w:color="auto" w:fill="FFFFFF"/>
+        </w:rPr>
+        <w:t>for which you would like to see the grades or average time spent by each student.</w:t>
+      </w:r>
+    </w:p>
+    <w:p>
+      <w:pPr>
+        <w:rPr>
+          <w:rFonts w:ascii="Segoe UI" w:hAnsi="Segoe UI" w:cs="Segoe UI"/>
+          <w:b/>
+          <w:bCs/>
+          <w:color w:val="24292E"/>
+          <w:shd w:val="clear" w:color="auto" w:fill="FFFFFF"/>
+        </w:rPr>
+      </w:pPr>
+      <w:r>
+        <w:rPr>
+          <w:noProof/>
+        </w:rPr>
+        <w:lastRenderedPageBreak/>
+        <w:drawing>
+          <wp:inline distT="0" distB="0" distL="0" distR="0" wp14:anchorId="1F56EB5C" wp14:editId="3324BF6A">
+            <wp:extent cx="5943600" cy="3767455"/>
+            <wp:effectExtent l="0" t="0" r="0" b="4445"/>
+            <wp:docPr id="35" name="Picture 35"/>
+            <wp:cNvGraphicFramePr>
+              <a:graphicFrameLocks xmlns:a="http://schemas.openxmlformats.org/drawingml/2006/main" noChangeAspect="1"/>
+            </wp:cNvGraphicFramePr>
+            <a:graphic xmlns:a="http://schemas.openxmlformats.org/drawingml/2006/main">
+              <a:graphicData uri="http://schemas.openxmlformats.org/drawingml/2006/picture">
+                <pic:pic xmlns:pic="http://schemas.openxmlformats.org/drawingml/2006/picture">
+                  <pic:nvPicPr>
+                    <pic:cNvPr id="1" name=""/>
+                    <pic:cNvPicPr/>
+                  </pic:nvPicPr>
+                  <pic:blipFill>
+                    <a:blip r:embed="rId38"/>
+                    <a:stretch>
+                      <a:fillRect/>
+                    </a:stretch>
+                  </pic:blipFill>
+                  <pic:spPr>
+                    <a:xfrm>
+                      <a:off x="0" y="0"/>
+                      <a:ext cx="5943600" cy="3767455"/>
+                    </a:xfrm>
+                    <a:prstGeom prst="rect">
+                      <a:avLst/>
+                    </a:prstGeom>
+                  </pic:spPr>
+                </pic:pic>
+              </a:graphicData>
+            </a:graphic>
+          </wp:inline>
+        </w:drawing>
+      </w:r>
+    </w:p>
+    <w:p>
+      <w:pPr>
+        <w:rPr>
+          <w:rFonts w:ascii="Segoe UI" w:hAnsi="Segoe UI" w:cs="Segoe UI"/>
+          <w:b/>
+          <w:bCs/>
+          <w:color w:val="24292E"/>
+          <w:shd w:val="clear" w:color="auto" w:fill="FFFFFF"/>
+        </w:rPr>
+      </w:pPr>
+      <w:r>
+        <w:rPr>
+          <w:noProof/>
+        </w:rPr>
+        <w:lastRenderedPageBreak/>
+        <w:drawing>
+          <wp:inline distT="0" distB="0" distL="0" distR="0" wp14:anchorId="7BCCE68B" wp14:editId="73F3F9F1">
+            <wp:extent cx="5943600" cy="5140325"/>
+            <wp:effectExtent l="0" t="0" r="0" b="3175"/>
+            <wp:docPr id="36" name="Picture 36"/>
+            <wp:cNvGraphicFramePr>
+              <a:graphicFrameLocks xmlns:a="http://schemas.openxmlformats.org/drawingml/2006/main" noChangeAspect="1"/>
+            </wp:cNvGraphicFramePr>
+            <a:graphic xmlns:a="http://schemas.openxmlformats.org/drawingml/2006/main">
+              <a:graphicData uri="http://schemas.openxmlformats.org/drawingml/2006/picture">
+                <pic:pic xmlns:pic="http://schemas.openxmlformats.org/drawingml/2006/picture">
+                  <pic:nvPicPr>
+                    <pic:cNvPr id="1" name=""/>
+                    <pic:cNvPicPr/>
+                  </pic:nvPicPr>
+                  <pic:blipFill>
+                    <a:blip r:embed="rId39"/>
+                    <a:stretch>
+                      <a:fillRect/>
+                    </a:stretch>
+                  </pic:blipFill>
+                  <pic:spPr>
+                    <a:xfrm>
+                      <a:off x="0" y="0"/>
+                      <a:ext cx="5943600" cy="5140325"/>
+                    </a:xfrm>
+                    <a:prstGeom prst="rect">
+                      <a:avLst/>
+                    </a:prstGeom>
+                  </pic:spPr>
+                </pic:pic>
+              </a:graphicData>
+            </a:graphic>
+          </wp:inline>
+        </w:drawing>
+      </w:r>
+    </w:p>
+    <w:p>
+      <w:pPr>
+        <w:rPr>
+          <w:rFonts w:ascii="Segoe UI" w:hAnsi="Segoe UI" w:cs="Segoe UI"/>
+          <w:b/>
+          <w:bCs/>
+          <w:color w:val="24292E"/>
+          <w:shd w:val="clear" w:color="auto" w:fill="FFFFFF"/>
+        </w:rPr>
+      </w:pPr>
+    </w:p>
+    <w:p>
+      <w:pPr>
+        <w:rPr>
+          <w:rFonts w:ascii="Segoe UI" w:hAnsi="Segoe UI" w:cs="Segoe UI"/>
+          <w:b/>
+          <w:bCs/>
+          <w:color w:val="24292E"/>
+          <w:shd w:val="clear" w:color="auto" w:fill="FFFFFF"/>
+        </w:rPr>
+      </w:pPr>
+    </w:p>
     <w:sectPr>
-      <w:headerReference w:type="first" r:id="rId29"/>
+      <w:headerReference w:type="first" r:id="rId40"/>
       <w:pgSz w:w="12240" w:h="15840"/>
       <w:pgMar w:top="1440" w:right="1440" w:bottom="1440" w:left="1440" w:header="708" w:footer="708" w:gutter="0"/>
       <w:cols w:space="708"/>

</xml_diff>

<commit_message>
Added Captions to figure and formatted headers
</commit_message>
<xml_diff>
--- a/Project_Documentation/AppUserGuide_Instructions/AppUserGuide_Instructions.docx
+++ b/Project_Documentation/AppUserGuide_Instructions/AppUserGuide_Instructions.docx
@@ -247,7 +247,25 @@
           <w:color w:val="24292E"/>
           <w:shd w:val="clear" w:color="auto" w:fill="FFFFFF"/>
         </w:rPr>
-        <w:t xml:space="preserve"> folder),debug the application within Visual Studio Community by Clicking </w:t>
+        <w:t xml:space="preserve"> folder</w:t>
+      </w:r>
+      <w:proofErr w:type="gramStart"/>
+      <w:r>
+        <w:rPr>
+          <w:rFonts w:ascii="Segoe UI" w:hAnsi="Segoe UI" w:cs="Segoe UI"/>
+          <w:color w:val="24292E"/>
+          <w:shd w:val="clear" w:color="auto" w:fill="FFFFFF"/>
+        </w:rPr>
+        <w:t>),debug</w:t>
+      </w:r>
+      <w:proofErr w:type="gramEnd"/>
+      <w:r>
+        <w:rPr>
+          <w:rFonts w:ascii="Segoe UI" w:hAnsi="Segoe UI" w:cs="Segoe UI"/>
+          <w:color w:val="24292E"/>
+          <w:shd w:val="clear" w:color="auto" w:fill="FFFFFF"/>
+        </w:rPr>
+        <w:t xml:space="preserve"> the application within Visual Studio Community by Clicking </w:t>
       </w:r>
       <w:proofErr w:type="spellStart"/>
       <w:r>
@@ -584,14 +602,27 @@
       <w:r>
         <w:t xml:space="preserve">Figure </w:t>
       </w:r>
-      <w:fldSimple w:instr=" SEQ Figure \* ARABIC ">
-        <w:r>
-          <w:rPr>
-            <w:noProof/>
-          </w:rPr>
-          <w:t>1</w:t>
-        </w:r>
-      </w:fldSimple>
+      <w:r>
+        <w:fldChar w:fldCharType="begin"/>
+      </w:r>
+      <w:r>
+        <w:instrText xml:space="preserve"> SEQ Figure \* ARABIC </w:instrText>
+      </w:r>
+      <w:r>
+        <w:fldChar w:fldCharType="separate"/>
+      </w:r>
+      <w:r>
+        <w:rPr>
+          <w:noProof/>
+        </w:rPr>
+        <w:t>1</w:t>
+      </w:r>
+      <w:r>
+        <w:rPr>
+          <w:noProof/>
+        </w:rPr>
+        <w:fldChar w:fldCharType="end"/>
+      </w:r>
       <w:r>
         <w:t xml:space="preserve"> Log in Screen for Instructor</w:t>
       </w:r>
@@ -625,12 +656,8 @@
     </w:p>
     <w:p>
       <w:pPr>
-        <w:pStyle w:val="ListParagraph"/>
-        <w:numPr>
-          <w:ilvl w:val="0"/>
-          <w:numId w:val="6"/>
-        </w:numPr>
-        <w:spacing w:line="276" w:lineRule="auto"/>
+        <w:spacing w:line="276" w:lineRule="auto"/>
+        <w:ind w:left="360"/>
         <w:jc w:val="both"/>
         <w:rPr>
           <w:rStyle w:val="Heading3Char"/>
@@ -691,22 +718,58 @@
           <w:color w:val="24292E"/>
           <w:shd w:val="clear" w:color="auto" w:fill="FFFFFF"/>
         </w:rPr>
-        <w:t xml:space="preserve"> this screen instructor have privileges to create ,read, update ,archive a cohort, manage courses for a particular cohort and register an instructor or student.</w:t>
-      </w:r>
-      <w:r>
-        <w:rPr>
-          <w:rFonts w:ascii="Segoe UI" w:hAnsi="Segoe UI" w:cs="Segoe UI"/>
-          <w:color w:val="24292E"/>
-          <w:shd w:val="clear" w:color="auto" w:fill="FFFFFF"/>
-        </w:rPr>
-        <w:t xml:space="preserve"> The functionality of each action have been described in below sections.</w:t>
+        <w:t xml:space="preserve"> this screen instructor have privileges to </w:t>
+      </w:r>
+      <w:proofErr w:type="gramStart"/>
+      <w:r>
+        <w:rPr>
+          <w:rFonts w:ascii="Segoe UI" w:hAnsi="Segoe UI" w:cs="Segoe UI"/>
+          <w:color w:val="24292E"/>
+          <w:shd w:val="clear" w:color="auto" w:fill="FFFFFF"/>
+        </w:rPr>
+        <w:t>create ,read</w:t>
+      </w:r>
+      <w:proofErr w:type="gramEnd"/>
+      <w:r>
+        <w:rPr>
+          <w:rFonts w:ascii="Segoe UI" w:hAnsi="Segoe UI" w:cs="Segoe UI"/>
+          <w:color w:val="24292E"/>
+          <w:shd w:val="clear" w:color="auto" w:fill="FFFFFF"/>
+        </w:rPr>
+        <w:t>, update ,archive a cohort, manage courses for a particular cohort and register an instructor or student.</w:t>
+      </w:r>
+      <w:r>
+        <w:rPr>
+          <w:rFonts w:ascii="Segoe UI" w:hAnsi="Segoe UI" w:cs="Segoe UI"/>
+          <w:color w:val="24292E"/>
+          <w:shd w:val="clear" w:color="auto" w:fill="FFFFFF"/>
+        </w:rPr>
+        <w:t xml:space="preserve"> The functionality of each action </w:t>
+      </w:r>
+      <w:proofErr w:type="gramStart"/>
+      <w:r>
+        <w:rPr>
+          <w:rFonts w:ascii="Segoe UI" w:hAnsi="Segoe UI" w:cs="Segoe UI"/>
+          <w:color w:val="24292E"/>
+          <w:shd w:val="clear" w:color="auto" w:fill="FFFFFF"/>
+        </w:rPr>
+        <w:t>have</w:t>
+      </w:r>
+      <w:proofErr w:type="gramEnd"/>
+      <w:r>
+        <w:rPr>
+          <w:rFonts w:ascii="Segoe UI" w:hAnsi="Segoe UI" w:cs="Segoe UI"/>
+          <w:color w:val="24292E"/>
+          <w:shd w:val="clear" w:color="auto" w:fill="FFFFFF"/>
+        </w:rPr>
+        <w:t xml:space="preserve"> been described in below sections.</w:t>
       </w:r>
     </w:p>
     <w:p>
       <w:pPr>
         <w:keepNext/>
         <w:spacing w:line="276" w:lineRule="auto"/>
-        <w:jc w:val="both"/>
+        <w:jc w:val="center"/>
       </w:pPr>
       <w:r>
         <w:rPr>
@@ -763,34 +826,44 @@
       <w:r>
         <w:t xml:space="preserve">Figure </w:t>
       </w:r>
-      <w:fldSimple w:instr=" SEQ Figure \* ARABIC ">
-        <w:r>
-          <w:rPr>
-            <w:noProof/>
-          </w:rPr>
-          <w:t>2</w:t>
-        </w:r>
-      </w:fldSimple>
+      <w:r>
+        <w:fldChar w:fldCharType="begin"/>
+      </w:r>
+      <w:r>
+        <w:instrText xml:space="preserve"> SEQ Figure \* ARABIC </w:instrText>
+      </w:r>
+      <w:r>
+        <w:fldChar w:fldCharType="separate"/>
+      </w:r>
+      <w:r>
+        <w:rPr>
+          <w:noProof/>
+        </w:rPr>
+        <w:t>2</w:t>
+      </w:r>
+      <w:r>
+        <w:rPr>
+          <w:noProof/>
+        </w:rPr>
+        <w:fldChar w:fldCharType="end"/>
+      </w:r>
       <w:r>
         <w:t xml:space="preserve"> Cohort Summary</w:t>
       </w:r>
     </w:p>
     <w:p>
       <w:pPr>
-        <w:spacing w:line="276" w:lineRule="auto"/>
-        <w:jc w:val="both"/>
-        <w:rPr>
-          <w:rFonts w:ascii="Segoe UI" w:hAnsi="Segoe UI" w:cs="Segoe UI"/>
-          <w:color w:val="24292E"/>
-          <w:shd w:val="clear" w:color="auto" w:fill="FFFFFF"/>
-        </w:rPr>
-      </w:pPr>
-      <w:r>
-        <w:rPr>
-          <w:rFonts w:ascii="Segoe UI" w:hAnsi="Segoe UI" w:cs="Segoe UI"/>
+        <w:pStyle w:val="Heading3"/>
+        <w:rPr>
           <w:b/>
           <w:bCs/>
-          <w:color w:val="24292E"/>
+          <w:shd w:val="clear" w:color="auto" w:fill="FFFFFF"/>
+        </w:rPr>
+      </w:pPr>
+      <w:r>
+        <w:rPr>
+          <w:b/>
+          <w:bCs/>
           <w:shd w:val="clear" w:color="auto" w:fill="FFFFFF"/>
         </w:rPr>
         <w:t>Register Users</w:t>
@@ -849,22 +922,18 @@
     </w:p>
     <w:p>
       <w:pPr>
-        <w:spacing w:line="276" w:lineRule="auto"/>
-        <w:jc w:val="both"/>
-        <w:rPr>
-          <w:rFonts w:ascii="Segoe UI" w:hAnsi="Segoe UI" w:cs="Segoe UI"/>
-          <w:color w:val="24292E"/>
-          <w:shd w:val="clear" w:color="auto" w:fill="FFFFFF"/>
-        </w:rPr>
+        <w:keepNext/>
+        <w:spacing w:line="276" w:lineRule="auto"/>
+        <w:jc w:val="center"/>
       </w:pPr>
       <w:r>
         <w:rPr>
           <w:noProof/>
         </w:rPr>
         <w:drawing>
-          <wp:inline distT="0" distB="0" distL="0" distR="0" wp14:anchorId="2A511B0E" wp14:editId="39700C2C">
-            <wp:extent cx="1804154" cy="1950720"/>
-            <wp:effectExtent l="0" t="0" r="5715" b="0"/>
+          <wp:inline distT="0" distB="0" distL="0" distR="0" wp14:anchorId="2A511B0E" wp14:editId="4A6FA297">
+            <wp:extent cx="3171363" cy="3429000"/>
+            <wp:effectExtent l="0" t="0" r="0" b="0"/>
             <wp:docPr id="3" name="Picture 3"/>
             <wp:cNvGraphicFramePr>
               <a:graphicFrameLocks xmlns:a="http://schemas.openxmlformats.org/drawingml/2006/main" noChangeAspect="1"/>
@@ -885,7 +954,7 @@
                   <pic:spPr>
                     <a:xfrm>
                       <a:off x="0" y="0"/>
-                      <a:ext cx="1837481" cy="1986755"/>
+                      <a:ext cx="3261524" cy="3526485"/>
                     </a:xfrm>
                     <a:prstGeom prst="rect">
                       <a:avLst/>
@@ -900,22 +969,44 @@
     </w:p>
     <w:p>
       <w:pPr>
-        <w:spacing w:line="276" w:lineRule="auto"/>
-        <w:jc w:val="both"/>
-        <w:rPr>
-          <w:rFonts w:ascii="Segoe UI" w:hAnsi="Segoe UI" w:cs="Segoe UI"/>
-          <w:color w:val="24292E"/>
-          <w:shd w:val="clear" w:color="auto" w:fill="FFFFFF"/>
-        </w:rPr>
+        <w:pStyle w:val="Caption"/>
+        <w:jc w:val="center"/>
+        <w:rPr>
+          <w:rFonts w:ascii="Segoe UI" w:hAnsi="Segoe UI" w:cs="Segoe UI"/>
+          <w:color w:val="24292E"/>
+          <w:shd w:val="clear" w:color="auto" w:fill="FFFFFF"/>
+        </w:rPr>
+      </w:pPr>
+      <w:r>
+        <w:t xml:space="preserve">Figure </w:t>
+      </w:r>
+      <w:fldSimple w:instr=" SEQ Figure \* ARABIC ">
+        <w:r>
+          <w:rPr>
+            <w:noProof/>
+          </w:rPr>
+          <w:t>3</w:t>
+        </w:r>
+      </w:fldSimple>
+      <w:r>
+        <w:t xml:space="preserve"> Register user</w:t>
+      </w:r>
+    </w:p>
+    <w:p>
+      <w:pPr>
+        <w:keepNext/>
+        <w:spacing w:line="276" w:lineRule="auto"/>
+        <w:jc w:val="center"/>
       </w:pPr>
       <w:r>
         <w:rPr>
           <w:noProof/>
         </w:rPr>
+        <w:lastRenderedPageBreak/>
         <w:drawing>
-          <wp:inline distT="0" distB="0" distL="0" distR="0" wp14:anchorId="37C37AE4" wp14:editId="09E2A356">
-            <wp:extent cx="2438400" cy="2661220"/>
-            <wp:effectExtent l="0" t="0" r="0" b="6350"/>
+          <wp:inline distT="0" distB="0" distL="0" distR="0" wp14:anchorId="37C37AE4" wp14:editId="3ADF1B3F">
+            <wp:extent cx="2956560" cy="3226729"/>
+            <wp:effectExtent l="0" t="0" r="0" b="0"/>
             <wp:docPr id="2" name="Picture 2"/>
             <wp:cNvGraphicFramePr>
               <a:graphicFrameLocks xmlns:a="http://schemas.openxmlformats.org/drawingml/2006/main" noChangeAspect="1"/>
@@ -936,7 +1027,7 @@
                   <pic:spPr>
                     <a:xfrm>
                       <a:off x="0" y="0"/>
-                      <a:ext cx="2471940" cy="2697825"/>
+                      <a:ext cx="3001691" cy="3275984"/>
                     </a:xfrm>
                     <a:prstGeom prst="rect">
                       <a:avLst/>
@@ -951,68 +1042,111 @@
     </w:p>
     <w:p>
       <w:pPr>
-        <w:spacing w:line="276" w:lineRule="auto"/>
-        <w:jc w:val="both"/>
-        <w:rPr>
-          <w:rFonts w:ascii="Segoe UI" w:hAnsi="Segoe UI" w:cs="Segoe UI"/>
-          <w:color w:val="24292E"/>
-          <w:shd w:val="clear" w:color="auto" w:fill="FFFFFF"/>
-        </w:rPr>
-      </w:pPr>
-      <w:r>
-        <w:rPr>
-          <w:rFonts w:ascii="Segoe UI" w:hAnsi="Segoe UI" w:cs="Segoe UI"/>
+        <w:pStyle w:val="Caption"/>
+        <w:jc w:val="center"/>
+        <w:rPr>
+          <w:rFonts w:ascii="Segoe UI" w:hAnsi="Segoe UI" w:cs="Segoe UI"/>
+          <w:color w:val="24292E"/>
+          <w:shd w:val="clear" w:color="auto" w:fill="FFFFFF"/>
+        </w:rPr>
+      </w:pPr>
+      <w:r>
+        <w:t xml:space="preserve">Figure </w:t>
+      </w:r>
+      <w:fldSimple w:instr=" SEQ Figure \* ARABIC ">
+        <w:r>
+          <w:rPr>
+            <w:noProof/>
+          </w:rPr>
+          <w:t>4</w:t>
+        </w:r>
+      </w:fldSimple>
+      <w:r>
+        <w:t>Cohort Edit warning</w:t>
+      </w:r>
+    </w:p>
+    <w:p>
+      <w:pPr>
+        <w:pStyle w:val="Heading3"/>
+        <w:rPr>
           <w:b/>
           <w:bCs/>
-          <w:color w:val="24292E"/>
-          <w:shd w:val="clear" w:color="auto" w:fill="FFFFFF"/>
+          <w:shd w:val="clear" w:color="auto" w:fill="FFFFFF"/>
+        </w:rPr>
+      </w:pPr>
+      <w:r>
+        <w:rPr>
+          <w:b/>
+          <w:bCs/>
+          <w:shd w:val="clear" w:color="auto" w:fill="FFFFFF"/>
+        </w:rPr>
+        <w:t>Cohort Create</w:t>
+      </w:r>
+    </w:p>
+    <w:p>
+      <w:pPr>
+        <w:spacing w:line="276" w:lineRule="auto"/>
+        <w:jc w:val="both"/>
+        <w:rPr>
+          <w:rFonts w:ascii="Segoe UI" w:hAnsi="Segoe UI" w:cs="Segoe UI"/>
+          <w:color w:val="24292E"/>
+          <w:shd w:val="clear" w:color="auto" w:fill="FFFFFF"/>
+        </w:rPr>
+      </w:pPr>
+      <w:r>
+        <w:rPr>
+          <w:rFonts w:ascii="Segoe UI" w:hAnsi="Segoe UI" w:cs="Segoe UI"/>
+          <w:color w:val="24292E"/>
+          <w:shd w:val="clear" w:color="auto" w:fill="FFFFFF"/>
+        </w:rPr>
+        <w:t>The instructor can also create a new cohort by clicking Create Cohort button which will ask the user to input the mandato</w:t>
+      </w:r>
+      <w:r>
+        <w:rPr>
+          <w:rFonts w:ascii="Segoe UI" w:hAnsi="Segoe UI" w:cs="Segoe UI"/>
+          <w:color w:val="24292E"/>
+          <w:shd w:val="clear" w:color="auto" w:fill="FFFFFF"/>
+        </w:rPr>
+        <w:t xml:space="preserve">ry fields like cohort </w:t>
+      </w:r>
+      <w:proofErr w:type="gramStart"/>
+      <w:r>
+        <w:rPr>
+          <w:rFonts w:ascii="Segoe UI" w:hAnsi="Segoe UI" w:cs="Segoe UI"/>
+          <w:color w:val="24292E"/>
+          <w:shd w:val="clear" w:color="auto" w:fill="FFFFFF"/>
+        </w:rPr>
+        <w:t>name ,mode</w:t>
+      </w:r>
+      <w:proofErr w:type="gramEnd"/>
+      <w:r>
+        <w:rPr>
+          <w:rFonts w:ascii="Segoe UI" w:hAnsi="Segoe UI" w:cs="Segoe UI"/>
+          <w:color w:val="24292E"/>
+          <w:shd w:val="clear" w:color="auto" w:fill="FFFFFF"/>
+        </w:rPr>
+        <w:t xml:space="preserve"> of teaching, start date, end date ,city</w:t>
+      </w:r>
+      <w:r>
+        <w:rPr>
+          <w:rFonts w:ascii="Segoe UI" w:hAnsi="Segoe UI" w:cs="Segoe UI"/>
+          <w:color w:val="24292E"/>
+          <w:shd w:val="clear" w:color="auto" w:fill="FFFFFF"/>
+        </w:rPr>
+        <w:t xml:space="preserve"> as shown below:</w:t>
+      </w:r>
+    </w:p>
+    <w:p>
+      <w:pPr>
+        <w:keepNext/>
+        <w:spacing w:line="276" w:lineRule="auto"/>
+        <w:jc w:val="center"/>
+      </w:pPr>
+      <w:r>
+        <w:rPr>
+          <w:noProof/>
         </w:rPr>
         <w:lastRenderedPageBreak/>
-        <w:t>Cohort Create:</w:t>
-      </w:r>
-      <w:r>
-        <w:rPr>
-          <w:rFonts w:ascii="Segoe UI" w:hAnsi="Segoe UI" w:cs="Segoe UI"/>
-          <w:color w:val="24292E"/>
-          <w:shd w:val="clear" w:color="auto" w:fill="FFFFFF"/>
-        </w:rPr>
-        <w:t xml:space="preserve"> </w:t>
-      </w:r>
-      <w:r>
-        <w:rPr>
-          <w:rFonts w:ascii="Segoe UI" w:hAnsi="Segoe UI" w:cs="Segoe UI"/>
-          <w:color w:val="24292E"/>
-          <w:shd w:val="clear" w:color="auto" w:fill="FFFFFF"/>
-        </w:rPr>
-        <w:t>The instructor can also create a new cohort by clicking Create Cohort button which will ask the user to input the mandato</w:t>
-      </w:r>
-      <w:r>
-        <w:rPr>
-          <w:rFonts w:ascii="Segoe UI" w:hAnsi="Segoe UI" w:cs="Segoe UI"/>
-          <w:color w:val="24292E"/>
-          <w:shd w:val="clear" w:color="auto" w:fill="FFFFFF"/>
-        </w:rPr>
-        <w:t>ry fields like cohort name ,mode of teaching, start date, end date ,city</w:t>
-      </w:r>
-      <w:r>
-        <w:rPr>
-          <w:rFonts w:ascii="Segoe UI" w:hAnsi="Segoe UI" w:cs="Segoe UI"/>
-          <w:color w:val="24292E"/>
-          <w:shd w:val="clear" w:color="auto" w:fill="FFFFFF"/>
-        </w:rPr>
-        <w:t xml:space="preserve"> as shown below:</w:t>
-      </w:r>
-    </w:p>
-    <w:p>
-      <w:pPr>
-        <w:keepNext/>
-        <w:spacing w:line="276" w:lineRule="auto"/>
-        <w:jc w:val="both"/>
-      </w:pPr>
-      <w:r>
-        <w:rPr>
-          <w:noProof/>
-        </w:rPr>
         <w:drawing>
           <wp:inline distT="0" distB="0" distL="0" distR="0" wp14:anchorId="5D8682B5" wp14:editId="0C5147D4">
             <wp:extent cx="4476750" cy="5238750"/>
@@ -1053,6 +1187,56 @@
     <w:p>
       <w:pPr>
         <w:pStyle w:val="Caption"/>
+        <w:jc w:val="center"/>
+        <w:rPr>
+          <w:rFonts w:ascii="Segoe UI" w:hAnsi="Segoe UI" w:cs="Segoe UI"/>
+          <w:color w:val="24292E"/>
+          <w:shd w:val="clear" w:color="auto" w:fill="FFFFFF"/>
+        </w:rPr>
+      </w:pPr>
+      <w:r>
+        <w:t xml:space="preserve">Figure </w:t>
+      </w:r>
+      <w:r>
+        <w:fldChar w:fldCharType="begin"/>
+      </w:r>
+      <w:r>
+        <w:instrText xml:space="preserve"> SEQ Figure \* ARABIC </w:instrText>
+      </w:r>
+      <w:r>
+        <w:fldChar w:fldCharType="separate"/>
+      </w:r>
+      <w:r>
+        <w:rPr>
+          <w:noProof/>
+        </w:rPr>
+        <w:t>5</w:t>
+      </w:r>
+      <w:r>
+        <w:rPr>
+          <w:noProof/>
+        </w:rPr>
+        <w:fldChar w:fldCharType="end"/>
+      </w:r>
+      <w:r>
+        <w:t xml:space="preserve"> Cohort </w:t>
+      </w:r>
+      <w:r>
+        <w:t>Successfully</w:t>
+      </w:r>
+      <w:r>
+        <w:t xml:space="preserve"> cr</w:t>
+      </w:r>
+      <w:r>
+        <w:t>ea</w:t>
+      </w:r>
+      <w:r>
+        <w:t>ted</w:t>
+      </w:r>
+    </w:p>
+    <w:p>
+      <w:pPr>
+        <w:spacing w:line="276" w:lineRule="auto"/>
         <w:jc w:val="both"/>
         <w:rPr>
           <w:rFonts w:ascii="Segoe UI" w:hAnsi="Segoe UI" w:cs="Segoe UI"/>
@@ -1061,43 +1245,6 @@
         </w:rPr>
       </w:pPr>
       <w:r>
-        <w:t xml:space="preserve">Figure </w:t>
-      </w:r>
-      <w:fldSimple w:instr=" SEQ Figure \* ARABIC ">
-        <w:r>
-          <w:rPr>
-            <w:noProof/>
-          </w:rPr>
-          <w:t>3</w:t>
-        </w:r>
-      </w:fldSimple>
-      <w:r>
-        <w:t xml:space="preserve"> Cohort </w:t>
-      </w:r>
-      <w:r>
-        <w:t>Successfully</w:t>
-      </w:r>
-      <w:r>
-        <w:t xml:space="preserve"> cr</w:t>
-      </w:r>
-      <w:r>
-        <w:t>ea</w:t>
-      </w:r>
-      <w:r>
-        <w:t>ted</w:t>
-      </w:r>
-    </w:p>
-    <w:p>
-      <w:pPr>
-        <w:spacing w:line="276" w:lineRule="auto"/>
-        <w:jc w:val="both"/>
-        <w:rPr>
-          <w:rFonts w:ascii="Segoe UI" w:hAnsi="Segoe UI" w:cs="Segoe UI"/>
-          <w:color w:val="24292E"/>
-          <w:shd w:val="clear" w:color="auto" w:fill="FFFFFF"/>
-        </w:rPr>
-      </w:pPr>
-      <w:r>
         <w:rPr>
           <w:rFonts w:ascii="Segoe UI" w:hAnsi="Segoe UI" w:cs="Segoe UI"/>
           <w:color w:val="24292E"/>
@@ -1108,25 +1255,20 @@
     </w:p>
     <w:p>
       <w:pPr>
-        <w:spacing w:line="276" w:lineRule="auto"/>
-        <w:jc w:val="both"/>
-        <w:rPr>
-          <w:rFonts w:ascii="Segoe UI" w:hAnsi="Segoe UI" w:cs="Segoe UI"/>
+        <w:pStyle w:val="Heading3"/>
+        <w:rPr>
           <w:b/>
           <w:bCs/>
-          <w:color w:val="24292E"/>
-          <w:shd w:val="clear" w:color="auto" w:fill="FFFFFF"/>
-        </w:rPr>
-      </w:pPr>
-      <w:r>
-        <w:rPr>
-          <w:rFonts w:ascii="Segoe UI" w:hAnsi="Segoe UI" w:cs="Segoe UI"/>
+          <w:shd w:val="clear" w:color="auto" w:fill="FFFFFF"/>
+        </w:rPr>
+      </w:pPr>
+      <w:r>
+        <w:rPr>
           <w:b/>
           <w:bCs/>
-          <w:color w:val="24292E"/>
-          <w:shd w:val="clear" w:color="auto" w:fill="FFFFFF"/>
-        </w:rPr>
-        <w:t xml:space="preserve">Cohort Update: </w:t>
+          <w:shd w:val="clear" w:color="auto" w:fill="FFFFFF"/>
+        </w:rPr>
+        <w:t>Cohort Update</w:t>
       </w:r>
     </w:p>
     <w:p>
@@ -1209,13 +1351,9 @@
     </w:p>
     <w:p>
       <w:pPr>
+        <w:keepNext/>
         <w:spacing w:line="276" w:lineRule="auto"/>
         <w:jc w:val="both"/>
-        <w:rPr>
-          <w:rFonts w:ascii="Segoe UI" w:hAnsi="Segoe UI" w:cs="Segoe UI"/>
-          <w:color w:val="24292E"/>
-          <w:shd w:val="clear" w:color="auto" w:fill="FFFFFF"/>
-        </w:rPr>
       </w:pPr>
       <w:r>
         <w:rPr>
@@ -1261,6 +1399,31 @@
     </w:p>
     <w:p>
       <w:pPr>
+        <w:pStyle w:val="Caption"/>
+        <w:jc w:val="center"/>
+        <w:rPr>
+          <w:rFonts w:ascii="Segoe UI" w:hAnsi="Segoe UI" w:cs="Segoe UI"/>
+          <w:color w:val="24292E"/>
+          <w:shd w:val="clear" w:color="auto" w:fill="FFFFFF"/>
+        </w:rPr>
+      </w:pPr>
+      <w:r>
+        <w:t xml:space="preserve">Figure </w:t>
+      </w:r>
+      <w:fldSimple w:instr=" SEQ Figure \* ARABIC ">
+        <w:r>
+          <w:rPr>
+            <w:noProof/>
+          </w:rPr>
+          <w:t>6</w:t>
+        </w:r>
+      </w:fldSimple>
+      <w:r>
+        <w:t xml:space="preserve"> Cohort summary</w:t>
+      </w:r>
+    </w:p>
+    <w:p>
+      <w:pPr>
         <w:spacing w:line="276" w:lineRule="auto"/>
         <w:jc w:val="both"/>
         <w:rPr>
@@ -1280,13 +1443,9 @@
     </w:p>
     <w:p>
       <w:pPr>
-        <w:spacing w:line="276" w:lineRule="auto"/>
-        <w:jc w:val="both"/>
-        <w:rPr>
-          <w:rFonts w:ascii="Segoe UI" w:hAnsi="Segoe UI" w:cs="Segoe UI"/>
-          <w:color w:val="24292E"/>
-          <w:shd w:val="clear" w:color="auto" w:fill="FFFFFF"/>
-        </w:rPr>
+        <w:keepNext/>
+        <w:spacing w:line="276" w:lineRule="auto"/>
+        <w:jc w:val="center"/>
       </w:pPr>
       <w:r>
         <w:rPr>
@@ -1331,6 +1490,31 @@
     </w:p>
     <w:p>
       <w:pPr>
+        <w:pStyle w:val="Caption"/>
+        <w:jc w:val="center"/>
+        <w:rPr>
+          <w:rFonts w:ascii="Segoe UI" w:hAnsi="Segoe UI" w:cs="Segoe UI"/>
+          <w:color w:val="24292E"/>
+          <w:shd w:val="clear" w:color="auto" w:fill="FFFFFF"/>
+        </w:rPr>
+      </w:pPr>
+      <w:r>
+        <w:t xml:space="preserve">Figure </w:t>
+      </w:r>
+      <w:fldSimple w:instr=" SEQ Figure \* ARABIC ">
+        <w:r>
+          <w:rPr>
+            <w:noProof/>
+          </w:rPr>
+          <w:t>7</w:t>
+        </w:r>
+      </w:fldSimple>
+      <w:r>
+        <w:t xml:space="preserve"> Cohort Update Successful</w:t>
+      </w:r>
+    </w:p>
+    <w:p>
+      <w:pPr>
         <w:spacing w:line="276" w:lineRule="auto"/>
         <w:jc w:val="both"/>
         <w:rPr>
@@ -1342,34 +1526,32 @@
     </w:p>
     <w:p>
       <w:pPr>
-        <w:spacing w:line="276" w:lineRule="auto"/>
-        <w:jc w:val="both"/>
-        <w:rPr>
-          <w:rFonts w:ascii="Segoe UI" w:hAnsi="Segoe UI" w:cs="Segoe UI"/>
-          <w:color w:val="24292E"/>
-          <w:shd w:val="clear" w:color="auto" w:fill="FFFFFF"/>
-        </w:rPr>
-      </w:pPr>
-      <w:r>
-        <w:rPr>
-          <w:rFonts w:ascii="Segoe UI" w:hAnsi="Segoe UI" w:cs="Segoe UI"/>
+        <w:pStyle w:val="Heading3"/>
+        <w:rPr>
           <w:b/>
           <w:bCs/>
-          <w:color w:val="24292E"/>
-          <w:shd w:val="clear" w:color="auto" w:fill="FFFFFF"/>
-        </w:rPr>
-        <w:t>Cohort Archived</w:t>
-      </w:r>
-      <w:r>
-        <w:rPr>
-          <w:rFonts w:ascii="Segoe UI" w:hAnsi="Segoe UI" w:cs="Segoe UI"/>
+          <w:shd w:val="clear" w:color="auto" w:fill="FFFFFF"/>
+        </w:rPr>
+      </w:pPr>
+      <w:r>
+        <w:rPr>
           <w:b/>
           <w:bCs/>
-          <w:color w:val="24292E"/>
-          <w:shd w:val="clear" w:color="auto" w:fill="FFFFFF"/>
-        </w:rPr>
-        <w:t xml:space="preserve">: </w:t>
-      </w:r>
+          <w:shd w:val="clear" w:color="auto" w:fill="FFFFFF"/>
+        </w:rPr>
+        <w:t>Cohort Archived</w:t>
+      </w:r>
+    </w:p>
+    <w:p>
+      <w:pPr>
+        <w:spacing w:line="276" w:lineRule="auto"/>
+        <w:jc w:val="both"/>
+        <w:rPr>
+          <w:rFonts w:ascii="Segoe UI" w:hAnsi="Segoe UI" w:cs="Segoe UI"/>
+          <w:color w:val="24292E"/>
+          <w:shd w:val="clear" w:color="auto" w:fill="FFFFFF"/>
+        </w:rPr>
+      </w:pPr>
       <w:r>
         <w:rPr>
           <w:rFonts w:ascii="Segoe UI" w:hAnsi="Segoe UI" w:cs="Segoe UI"/>
@@ -1405,13 +1587,9 @@
     </w:p>
     <w:p>
       <w:pPr>
-        <w:spacing w:line="276" w:lineRule="auto"/>
-        <w:jc w:val="both"/>
-        <w:rPr>
-          <w:rFonts w:ascii="Segoe UI" w:hAnsi="Segoe UI" w:cs="Segoe UI"/>
-          <w:color w:val="24292E"/>
-          <w:shd w:val="clear" w:color="auto" w:fill="FFFFFF"/>
-        </w:rPr>
+        <w:keepNext/>
+        <w:spacing w:line="276" w:lineRule="auto"/>
+        <w:jc w:val="center"/>
       </w:pPr>
       <w:r>
         <w:rPr>
@@ -1457,6 +1635,31 @@
     </w:p>
     <w:p>
       <w:pPr>
+        <w:pStyle w:val="Caption"/>
+        <w:jc w:val="center"/>
+        <w:rPr>
+          <w:rFonts w:ascii="Segoe UI" w:hAnsi="Segoe UI" w:cs="Segoe UI"/>
+          <w:color w:val="24292E"/>
+          <w:shd w:val="clear" w:color="auto" w:fill="FFFFFF"/>
+        </w:rPr>
+      </w:pPr>
+      <w:r>
+        <w:t xml:space="preserve">Figure </w:t>
+      </w:r>
+      <w:fldSimple w:instr=" SEQ Figure \* ARABIC ">
+        <w:r>
+          <w:rPr>
+            <w:noProof/>
+          </w:rPr>
+          <w:t>8</w:t>
+        </w:r>
+      </w:fldSimple>
+      <w:r>
+        <w:t xml:space="preserve"> Cohort Summary Archive</w:t>
+      </w:r>
+    </w:p>
+    <w:p>
+      <w:pPr>
         <w:spacing w:line="276" w:lineRule="auto"/>
         <w:jc w:val="both"/>
         <w:rPr>
@@ -1468,13 +1671,9 @@
     </w:p>
     <w:p>
       <w:pPr>
-        <w:spacing w:line="276" w:lineRule="auto"/>
-        <w:jc w:val="both"/>
-        <w:rPr>
-          <w:rFonts w:ascii="Segoe UI" w:hAnsi="Segoe UI" w:cs="Segoe UI"/>
-          <w:color w:val="24292E"/>
-          <w:shd w:val="clear" w:color="auto" w:fill="FFFFFF"/>
-        </w:rPr>
+        <w:keepNext/>
+        <w:spacing w:line="276" w:lineRule="auto"/>
+        <w:jc w:val="center"/>
       </w:pPr>
       <w:r>
         <w:rPr>
@@ -1519,6 +1718,31 @@
     </w:p>
     <w:p>
       <w:pPr>
+        <w:pStyle w:val="Caption"/>
+        <w:jc w:val="center"/>
+        <w:rPr>
+          <w:rFonts w:ascii="Segoe UI" w:hAnsi="Segoe UI" w:cs="Segoe UI"/>
+          <w:color w:val="24292E"/>
+          <w:shd w:val="clear" w:color="auto" w:fill="FFFFFF"/>
+        </w:rPr>
+      </w:pPr>
+      <w:r>
+        <w:t xml:space="preserve">Figure </w:t>
+      </w:r>
+      <w:fldSimple w:instr=" SEQ Figure \* ARABIC ">
+        <w:r>
+          <w:rPr>
+            <w:noProof/>
+          </w:rPr>
+          <w:t>9</w:t>
+        </w:r>
+      </w:fldSimple>
+      <w:r>
+        <w:t xml:space="preserve"> Archive Confirmation</w:t>
+      </w:r>
+    </w:p>
+    <w:p>
+      <w:pPr>
         <w:spacing w:line="276" w:lineRule="auto"/>
         <w:jc w:val="both"/>
         <w:rPr>
@@ -1532,27 +1756,26 @@
     </w:p>
     <w:p>
       <w:pPr>
-        <w:spacing w:line="276" w:lineRule="auto"/>
-        <w:jc w:val="both"/>
-        <w:rPr>
-          <w:rFonts w:ascii="Segoe UI" w:hAnsi="Segoe UI" w:cs="Segoe UI"/>
+        <w:pStyle w:val="Heading3"/>
+        <w:rPr>
           <w:b/>
           <w:bCs/>
-          <w:color w:val="24292E"/>
-          <w:shd w:val="clear" w:color="auto" w:fill="FFFFFF"/>
-        </w:rPr>
-      </w:pPr>
-      <w:r>
-        <w:rPr>
-          <w:rFonts w:ascii="Segoe UI" w:hAnsi="Segoe UI" w:cs="Segoe UI"/>
+          <w:shd w:val="clear" w:color="auto" w:fill="FFFFFF"/>
+        </w:rPr>
+      </w:pPr>
+      <w:r>
+        <w:rPr>
           <w:b/>
           <w:bCs/>
-          <w:color w:val="24292E"/>
           <w:shd w:val="clear" w:color="auto" w:fill="FFFFFF"/>
         </w:rPr>
         <w:t>Manage Course</w:t>
       </w:r>
-      <w:r>
+    </w:p>
+    <w:p>
+      <w:pPr>
+        <w:spacing w:line="276" w:lineRule="auto"/>
+        <w:jc w:val="both"/>
         <w:rPr>
           <w:rFonts w:ascii="Segoe UI" w:hAnsi="Segoe UI" w:cs="Segoe UI"/>
           <w:b/>
@@ -1560,18 +1783,7 @@
           <w:color w:val="24292E"/>
           <w:shd w:val="clear" w:color="auto" w:fill="FFFFFF"/>
         </w:rPr>
-        <w:t>:</w:t>
-      </w:r>
-      <w:r>
-        <w:rPr>
-          <w:rFonts w:ascii="Segoe UI" w:hAnsi="Segoe UI" w:cs="Segoe UI"/>
-          <w:b/>
-          <w:bCs/>
-          <w:color w:val="24292E"/>
-          <w:shd w:val="clear" w:color="auto" w:fill="FFFFFF"/>
-        </w:rPr>
-        <w:t xml:space="preserve">  </w:t>
-      </w:r>
+      </w:pPr>
       <w:r>
         <w:rPr>
           <w:rFonts w:ascii="Segoe UI" w:hAnsi="Segoe UI" w:cs="Segoe UI"/>
@@ -1612,26 +1824,30 @@
         </w:rPr>
         <w:t xml:space="preserve"> the list of all courses offered by the </w:t>
       </w:r>
-      <w:r>
-        <w:rPr>
-          <w:rFonts w:ascii="Segoe UI" w:hAnsi="Segoe UI" w:cs="Segoe UI"/>
-          <w:color w:val="24292E"/>
-          <w:shd w:val="clear" w:color="auto" w:fill="FFFFFF"/>
-        </w:rPr>
-        <w:t>organization .From this view the instructor can create a course, edit a course and archive a course which are explained in below sections.</w:t>
-      </w:r>
-    </w:p>
-    <w:p>
-      <w:pPr>
-        <w:spacing w:line="276" w:lineRule="auto"/>
-        <w:jc w:val="both"/>
-        <w:rPr>
-          <w:rFonts w:ascii="Segoe UI" w:hAnsi="Segoe UI" w:cs="Segoe UI"/>
-          <w:b/>
-          <w:bCs/>
-          <w:color w:val="24292E"/>
-          <w:shd w:val="clear" w:color="auto" w:fill="FFFFFF"/>
-        </w:rPr>
+      <w:proofErr w:type="gramStart"/>
+      <w:r>
+        <w:rPr>
+          <w:rFonts w:ascii="Segoe UI" w:hAnsi="Segoe UI" w:cs="Segoe UI"/>
+          <w:color w:val="24292E"/>
+          <w:shd w:val="clear" w:color="auto" w:fill="FFFFFF"/>
+        </w:rPr>
+        <w:t>organization .From</w:t>
+      </w:r>
+      <w:proofErr w:type="gramEnd"/>
+      <w:r>
+        <w:rPr>
+          <w:rFonts w:ascii="Segoe UI" w:hAnsi="Segoe UI" w:cs="Segoe UI"/>
+          <w:color w:val="24292E"/>
+          <w:shd w:val="clear" w:color="auto" w:fill="FFFFFF"/>
+        </w:rPr>
+        <w:t xml:space="preserve"> this view the instructor can create a course, edit a course and archive a course which are explained in below sections.</w:t>
+      </w:r>
+    </w:p>
+    <w:p>
+      <w:pPr>
+        <w:keepNext/>
+        <w:spacing w:line="276" w:lineRule="auto"/>
+        <w:jc w:val="center"/>
       </w:pPr>
       <w:r>
         <w:rPr>
@@ -1677,44 +1893,67 @@
     </w:p>
     <w:p>
       <w:pPr>
-        <w:spacing w:line="276" w:lineRule="auto"/>
-        <w:jc w:val="both"/>
-        <w:rPr>
-          <w:rFonts w:ascii="Segoe UI" w:hAnsi="Segoe UI" w:cs="Segoe UI"/>
-          <w:color w:val="24292E"/>
-          <w:shd w:val="clear" w:color="auto" w:fill="FFFFFF"/>
-        </w:rPr>
-      </w:pPr>
-      <w:r>
-        <w:rPr>
-          <w:rFonts w:ascii="Segoe UI" w:hAnsi="Segoe UI" w:cs="Segoe UI"/>
+        <w:pStyle w:val="Caption"/>
+        <w:jc w:val="center"/>
+        <w:rPr>
+          <w:rFonts w:ascii="Segoe UI" w:hAnsi="Segoe UI" w:cs="Segoe UI"/>
+          <w:b w:val="0"/>
+          <w:bCs w:val="0"/>
+          <w:color w:val="24292E"/>
+          <w:shd w:val="clear" w:color="auto" w:fill="FFFFFF"/>
+        </w:rPr>
+      </w:pPr>
+      <w:r>
+        <w:t xml:space="preserve">Figure </w:t>
+      </w:r>
+      <w:fldSimple w:instr=" SEQ Figure \* ARABIC ">
+        <w:r>
+          <w:rPr>
+            <w:noProof/>
+          </w:rPr>
+          <w:t>10</w:t>
+        </w:r>
+      </w:fldSimple>
+      <w:r>
+        <w:t xml:space="preserve"> Manage Course</w:t>
+      </w:r>
+    </w:p>
+    <w:p>
+      <w:pPr>
+        <w:pStyle w:val="Heading3"/>
+        <w:rPr>
           <w:b/>
           <w:bCs/>
-          <w:color w:val="24292E"/>
-          <w:shd w:val="clear" w:color="auto" w:fill="FFFFFF"/>
-        </w:rPr>
-        <w:t>Course</w:t>
-      </w:r>
-      <w:r>
-        <w:rPr>
-          <w:rFonts w:ascii="Segoe UI" w:hAnsi="Segoe UI" w:cs="Segoe UI"/>
+          <w:shd w:val="clear" w:color="auto" w:fill="FFFFFF"/>
+        </w:rPr>
+      </w:pPr>
+      <w:r>
+        <w:rPr>
           <w:b/>
           <w:bCs/>
-          <w:color w:val="24292E"/>
-          <w:shd w:val="clear" w:color="auto" w:fill="FFFFFF"/>
-        </w:rPr>
-        <w:t xml:space="preserve"> Create</w:t>
-      </w:r>
-      <w:r>
-        <w:rPr>
-          <w:rFonts w:ascii="Segoe UI" w:hAnsi="Segoe UI" w:cs="Segoe UI"/>
+          <w:shd w:val="clear" w:color="auto" w:fill="FFFFFF"/>
+        </w:rPr>
+        <w:t>Course</w:t>
+      </w:r>
+      <w:r>
+        <w:rPr>
           <w:b/>
           <w:bCs/>
-          <w:color w:val="24292E"/>
-          <w:shd w:val="clear" w:color="auto" w:fill="FFFFFF"/>
-        </w:rPr>
-        <w:t xml:space="preserve">: </w:t>
-      </w:r>
+          <w:shd w:val="clear" w:color="auto" w:fill="FFFFFF"/>
+        </w:rPr>
+        <w:t xml:space="preserve"> Create</w:t>
+      </w:r>
+    </w:p>
+    <w:p>
+      <w:pPr>
+        <w:spacing w:line="276" w:lineRule="auto"/>
+        <w:jc w:val="both"/>
+        <w:rPr>
+          <w:rFonts w:ascii="Segoe UI" w:hAnsi="Segoe UI" w:cs="Segoe UI"/>
+          <w:color w:val="24292E"/>
+          <w:shd w:val="clear" w:color="auto" w:fill="FFFFFF"/>
+        </w:rPr>
+      </w:pPr>
       <w:r>
         <w:rPr>
           <w:rFonts w:ascii="Segoe UI" w:hAnsi="Segoe UI" w:cs="Segoe UI"/>
@@ -1787,25 +2026,38 @@
           <w:color w:val="24292E"/>
           <w:shd w:val="clear" w:color="auto" w:fill="FFFFFF"/>
         </w:rPr>
-        <w:t xml:space="preserve"> user can return back by clicking back button to view the course was successfully added to the screen.</w:t>
-      </w:r>
-    </w:p>
-    <w:p>
-      <w:pPr>
-        <w:spacing w:line="276" w:lineRule="auto"/>
-        <w:jc w:val="both"/>
-        <w:rPr>
-          <w:rFonts w:ascii="Segoe UI" w:hAnsi="Segoe UI" w:cs="Segoe UI"/>
-          <w:b/>
-          <w:bCs/>
-          <w:color w:val="24292E"/>
-          <w:shd w:val="clear" w:color="auto" w:fill="FFFFFF"/>
-        </w:rPr>
+        <w:t xml:space="preserve"> user can </w:t>
+      </w:r>
+      <w:proofErr w:type="gramStart"/>
+      <w:r>
+        <w:rPr>
+          <w:rFonts w:ascii="Segoe UI" w:hAnsi="Segoe UI" w:cs="Segoe UI"/>
+          <w:color w:val="24292E"/>
+          <w:shd w:val="clear" w:color="auto" w:fill="FFFFFF"/>
+        </w:rPr>
+        <w:t>return back</w:t>
+      </w:r>
+      <w:proofErr w:type="gramEnd"/>
+      <w:r>
+        <w:rPr>
+          <w:rFonts w:ascii="Segoe UI" w:hAnsi="Segoe UI" w:cs="Segoe UI"/>
+          <w:color w:val="24292E"/>
+          <w:shd w:val="clear" w:color="auto" w:fill="FFFFFF"/>
+        </w:rPr>
+        <w:t xml:space="preserve"> by clicking back button to view the course was successfully added to the screen.</w:t>
+      </w:r>
+    </w:p>
+    <w:p>
+      <w:pPr>
+        <w:keepNext/>
+        <w:spacing w:line="276" w:lineRule="auto"/>
+        <w:jc w:val="center"/>
       </w:pPr>
       <w:r>
         <w:rPr>
           <w:noProof/>
         </w:rPr>
+        <w:lastRenderedPageBreak/>
         <w:drawing>
           <wp:inline distT="0" distB="0" distL="0" distR="0" wp14:anchorId="1321F75C" wp14:editId="06F370DE">
             <wp:extent cx="3131820" cy="2644140"/>
@@ -1843,6 +2095,33 @@
     </w:p>
     <w:p>
       <w:pPr>
+        <w:pStyle w:val="Caption"/>
+        <w:jc w:val="center"/>
+        <w:rPr>
+          <w:rFonts w:ascii="Segoe UI" w:hAnsi="Segoe UI" w:cs="Segoe UI"/>
+          <w:b w:val="0"/>
+          <w:bCs w:val="0"/>
+          <w:color w:val="24292E"/>
+          <w:shd w:val="clear" w:color="auto" w:fill="FFFFFF"/>
+        </w:rPr>
+      </w:pPr>
+      <w:r>
+        <w:t xml:space="preserve">Figure </w:t>
+      </w:r>
+      <w:fldSimple w:instr=" SEQ Figure \* ARABIC ">
+        <w:r>
+          <w:rPr>
+            <w:noProof/>
+          </w:rPr>
+          <w:t>11</w:t>
+        </w:r>
+      </w:fldSimple>
+      <w:r>
+        <w:t xml:space="preserve"> Course Create Successful</w:t>
+      </w:r>
+    </w:p>
+    <w:p>
+      <w:pPr>
         <w:spacing w:line="276" w:lineRule="auto"/>
         <w:jc w:val="both"/>
         <w:rPr>
@@ -1856,52 +2135,33 @@
     </w:p>
     <w:p>
       <w:pPr>
-        <w:spacing w:line="276" w:lineRule="auto"/>
-        <w:jc w:val="both"/>
-        <w:rPr>
-          <w:rFonts w:ascii="Segoe UI" w:hAnsi="Segoe UI" w:cs="Segoe UI"/>
+        <w:pStyle w:val="Heading3"/>
+        <w:rPr>
           <w:b/>
           <w:bCs/>
-          <w:color w:val="24292E"/>
-          <w:shd w:val="clear" w:color="auto" w:fill="FFFFFF"/>
-        </w:rPr>
-      </w:pPr>
-      <w:r>
-        <w:rPr>
-          <w:rFonts w:ascii="Segoe UI" w:hAnsi="Segoe UI" w:cs="Segoe UI"/>
+          <w:shd w:val="clear" w:color="auto" w:fill="FFFFFF"/>
+        </w:rPr>
+      </w:pPr>
+      <w:r>
+        <w:rPr>
           <w:b/>
           <w:bCs/>
-          <w:color w:val="24292E"/>
           <w:shd w:val="clear" w:color="auto" w:fill="FFFFFF"/>
         </w:rPr>
         <w:t>Course</w:t>
       </w:r>
       <w:r>
         <w:rPr>
-          <w:rFonts w:ascii="Segoe UI" w:hAnsi="Segoe UI" w:cs="Segoe UI"/>
           <w:b/>
           <w:bCs/>
-          <w:color w:val="24292E"/>
-          <w:shd w:val="clear" w:color="auto" w:fill="FFFFFF"/>
-        </w:rPr>
-        <w:t xml:space="preserve"> </w:t>
-      </w:r>
-      <w:r>
-        <w:rPr>
-          <w:rFonts w:ascii="Segoe UI" w:hAnsi="Segoe UI" w:cs="Segoe UI"/>
+          <w:shd w:val="clear" w:color="auto" w:fill="FFFFFF"/>
+        </w:rPr>
+        <w:t xml:space="preserve"> Update</w:t>
+      </w:r>
+      <w:r>
+        <w:rPr>
           <w:b/>
           <w:bCs/>
-          <w:color w:val="24292E"/>
-          <w:shd w:val="clear" w:color="auto" w:fill="FFFFFF"/>
-        </w:rPr>
-        <w:t>Update</w:t>
-      </w:r>
-      <w:r>
-        <w:rPr>
-          <w:rFonts w:ascii="Segoe UI" w:hAnsi="Segoe UI" w:cs="Segoe UI"/>
-          <w:b/>
-          <w:bCs/>
-          <w:color w:val="24292E"/>
           <w:shd w:val="clear" w:color="auto" w:fill="FFFFFF"/>
         </w:rPr>
         <w:t>:</w:t>
@@ -2032,18 +2292,15 @@
     </w:p>
     <w:p>
       <w:pPr>
+        <w:keepNext/>
         <w:spacing w:line="276" w:lineRule="auto"/>
         <w:jc w:val="both"/>
-        <w:rPr>
-          <w:rFonts w:ascii="Segoe UI" w:hAnsi="Segoe UI" w:cs="Segoe UI"/>
-          <w:color w:val="24292E"/>
-          <w:shd w:val="clear" w:color="auto" w:fill="FFFFFF"/>
-        </w:rPr>
       </w:pPr>
       <w:r>
         <w:rPr>
           <w:noProof/>
         </w:rPr>
+        <w:lastRenderedPageBreak/>
         <w:drawing>
           <wp:inline distT="0" distB="0" distL="0" distR="0" wp14:anchorId="494A3DF2" wp14:editId="40375344">
             <wp:extent cx="5514975" cy="6076950"/>
@@ -2083,6 +2340,31 @@
     </w:p>
     <w:p>
       <w:pPr>
+        <w:pStyle w:val="Caption"/>
+        <w:jc w:val="center"/>
+        <w:rPr>
+          <w:rFonts w:ascii="Segoe UI" w:hAnsi="Segoe UI" w:cs="Segoe UI"/>
+          <w:color w:val="24292E"/>
+          <w:shd w:val="clear" w:color="auto" w:fill="FFFFFF"/>
+        </w:rPr>
+      </w:pPr>
+      <w:r>
+        <w:t xml:space="preserve">Figure </w:t>
+      </w:r>
+      <w:fldSimple w:instr=" SEQ Figure \* ARABIC ">
+        <w:r>
+          <w:rPr>
+            <w:noProof/>
+          </w:rPr>
+          <w:t>12</w:t>
+        </w:r>
+      </w:fldSimple>
+      <w:r>
+        <w:t xml:space="preserve"> Manage Course Update</w:t>
+      </w:r>
+    </w:p>
+    <w:p>
+      <w:pPr>
         <w:spacing w:line="276" w:lineRule="auto"/>
         <w:jc w:val="both"/>
         <w:rPr>
@@ -2161,18 +2443,15 @@
     </w:p>
     <w:p>
       <w:pPr>
-        <w:spacing w:line="276" w:lineRule="auto"/>
-        <w:jc w:val="both"/>
-        <w:rPr>
-          <w:rFonts w:ascii="Segoe UI" w:hAnsi="Segoe UI" w:cs="Segoe UI"/>
-          <w:color w:val="24292E"/>
-          <w:shd w:val="clear" w:color="auto" w:fill="FFFFFF"/>
-        </w:rPr>
+        <w:keepNext/>
+        <w:spacing w:line="276" w:lineRule="auto"/>
+        <w:jc w:val="center"/>
       </w:pPr>
       <w:r>
         <w:rPr>
           <w:noProof/>
         </w:rPr>
+        <w:lastRenderedPageBreak/>
         <w:drawing>
           <wp:inline distT="0" distB="0" distL="0" distR="0" wp14:anchorId="205F7EB3" wp14:editId="0A8C6801">
             <wp:extent cx="4114800" cy="3295650"/>
@@ -2212,29 +2491,68 @@
     </w:p>
     <w:p>
       <w:pPr>
-        <w:spacing w:line="276" w:lineRule="auto"/>
-        <w:jc w:val="both"/>
-        <w:rPr>
-          <w:rFonts w:ascii="Segoe UI" w:hAnsi="Segoe UI" w:cs="Segoe UI"/>
-          <w:color w:val="24292E"/>
-          <w:shd w:val="clear" w:color="auto" w:fill="FFFFFF"/>
-        </w:rPr>
-      </w:pPr>
-      <w:r>
-        <w:rPr>
-          <w:rFonts w:ascii="Segoe UI" w:hAnsi="Segoe UI" w:cs="Segoe UI"/>
+        <w:pStyle w:val="Caption"/>
+        <w:jc w:val="center"/>
+        <w:rPr>
+          <w:rFonts w:ascii="Segoe UI" w:hAnsi="Segoe UI" w:cs="Segoe UI"/>
+          <w:color w:val="24292E"/>
+          <w:shd w:val="clear" w:color="auto" w:fill="FFFFFF"/>
+        </w:rPr>
+      </w:pPr>
+      <w:r>
+        <w:t xml:space="preserve">Figure </w:t>
+      </w:r>
+      <w:fldSimple w:instr=" SEQ Figure \* ARABIC ">
+        <w:r>
+          <w:rPr>
+            <w:noProof/>
+          </w:rPr>
+          <w:t>13</w:t>
+        </w:r>
+      </w:fldSimple>
+      <w:r>
+        <w:t xml:space="preserve"> Course Update Successful</w:t>
+      </w:r>
+    </w:p>
+    <w:p>
+      <w:pPr>
+        <w:pStyle w:val="Heading3"/>
+        <w:rPr>
           <w:b/>
           <w:bCs/>
-          <w:color w:val="24292E"/>
-          <w:shd w:val="clear" w:color="auto" w:fill="FFFFFF"/>
-        </w:rPr>
-        <w:t>Co</w:t>
-      </w:r>
-      <w:r>
-        <w:rPr>
-          <w:rFonts w:ascii="Segoe UI" w:hAnsi="Segoe UI" w:cs="Segoe UI"/>
+          <w:shd w:val="clear" w:color="auto" w:fill="FFFFFF"/>
+        </w:rPr>
+      </w:pPr>
+      <w:r>
+        <w:rPr>
           <w:b/>
           <w:bCs/>
+          <w:shd w:val="clear" w:color="auto" w:fill="FFFFFF"/>
+        </w:rPr>
+        <w:t>Course Archived</w:t>
+      </w:r>
+    </w:p>
+    <w:p>
+      <w:pPr>
+        <w:spacing w:line="276" w:lineRule="auto"/>
+        <w:jc w:val="both"/>
+        <w:rPr>
+          <w:rFonts w:ascii="Segoe UI" w:hAnsi="Segoe UI" w:cs="Segoe UI"/>
+          <w:color w:val="24292E"/>
+          <w:shd w:val="clear" w:color="auto" w:fill="FFFFFF"/>
+        </w:rPr>
+      </w:pPr>
+      <w:r>
+        <w:rPr>
+          <w:rFonts w:ascii="Segoe UI" w:hAnsi="Segoe UI" w:cs="Segoe UI"/>
+          <w:color w:val="24292E"/>
+          <w:shd w:val="clear" w:color="auto" w:fill="FFFFFF"/>
+        </w:rPr>
+        <w:t>The user can also archive a particular co</w:t>
+      </w:r>
+      <w:r>
+        <w:rPr>
+          <w:rFonts w:ascii="Segoe UI" w:hAnsi="Segoe UI" w:cs="Segoe UI"/>
           <w:color w:val="24292E"/>
           <w:shd w:val="clear" w:color="auto" w:fill="FFFFFF"/>
         </w:rPr>
@@ -2243,30 +2561,18 @@
       <w:r>
         <w:rPr>
           <w:rFonts w:ascii="Segoe UI" w:hAnsi="Segoe UI" w:cs="Segoe UI"/>
-          <w:b/>
-          <w:bCs/>
-          <w:color w:val="24292E"/>
-          <w:shd w:val="clear" w:color="auto" w:fill="FFFFFF"/>
-        </w:rPr>
-        <w:t xml:space="preserve"> Archived</w:t>
-      </w:r>
-      <w:r>
-        <w:rPr>
-          <w:rFonts w:ascii="Segoe UI" w:hAnsi="Segoe UI" w:cs="Segoe UI"/>
-          <w:b/>
-          <w:bCs/>
-          <w:color w:val="24292E"/>
-          <w:shd w:val="clear" w:color="auto" w:fill="FFFFFF"/>
-        </w:rPr>
-        <w:t xml:space="preserve">: </w:t>
-      </w:r>
-      <w:r>
-        <w:rPr>
-          <w:rFonts w:ascii="Segoe UI" w:hAnsi="Segoe UI" w:cs="Segoe UI"/>
-          <w:color w:val="24292E"/>
-          <w:shd w:val="clear" w:color="auto" w:fill="FFFFFF"/>
-        </w:rPr>
-        <w:t>The user can also archive a particular co</w:t>
+          <w:color w:val="24292E"/>
+          <w:shd w:val="clear" w:color="auto" w:fill="FFFFFF"/>
+        </w:rPr>
+        <w:t xml:space="preserve"> that </w:t>
+      </w:r>
+      <w:r>
+        <w:rPr>
+          <w:rFonts w:ascii="Segoe UI" w:hAnsi="Segoe UI" w:cs="Segoe UI"/>
+          <w:color w:val="24292E"/>
+          <w:shd w:val="clear" w:color="auto" w:fill="FFFFFF"/>
+        </w:rPr>
+        <w:t>does not exist anymore to keep the view clean for other instructors by simply selecting Archive action beside Co</w:t>
       </w:r>
       <w:r>
         <w:rPr>
@@ -2282,30 +2588,6 @@
           <w:color w:val="24292E"/>
           <w:shd w:val="clear" w:color="auto" w:fill="FFFFFF"/>
         </w:rPr>
-        <w:t xml:space="preserve"> that </w:t>
-      </w:r>
-      <w:r>
-        <w:rPr>
-          <w:rFonts w:ascii="Segoe UI" w:hAnsi="Segoe UI" w:cs="Segoe UI"/>
-          <w:color w:val="24292E"/>
-          <w:shd w:val="clear" w:color="auto" w:fill="FFFFFF"/>
-        </w:rPr>
-        <w:t>does not exist anymore to keep the view clean for other instructors by simply selecting Archive action beside Co</w:t>
-      </w:r>
-      <w:r>
-        <w:rPr>
-          <w:rFonts w:ascii="Segoe UI" w:hAnsi="Segoe UI" w:cs="Segoe UI"/>
-          <w:color w:val="24292E"/>
-          <w:shd w:val="clear" w:color="auto" w:fill="FFFFFF"/>
-        </w:rPr>
-        <w:t>urse</w:t>
-      </w:r>
-      <w:r>
-        <w:rPr>
-          <w:rFonts w:ascii="Segoe UI" w:hAnsi="Segoe UI" w:cs="Segoe UI"/>
-          <w:color w:val="24292E"/>
-          <w:shd w:val="clear" w:color="auto" w:fill="FFFFFF"/>
-        </w:rPr>
         <w:t xml:space="preserve"> name.</w:t>
       </w:r>
       <w:r>
@@ -2319,13 +2601,9 @@
     </w:p>
     <w:p>
       <w:pPr>
+        <w:keepNext/>
         <w:spacing w:line="276" w:lineRule="auto"/>
         <w:jc w:val="both"/>
-        <w:rPr>
-          <w:rFonts w:ascii="Segoe UI" w:hAnsi="Segoe UI" w:cs="Segoe UI"/>
-          <w:color w:val="24292E"/>
-          <w:shd w:val="clear" w:color="auto" w:fill="FFFFFF"/>
-        </w:rPr>
       </w:pPr>
       <w:r>
         <w:rPr>
@@ -2371,6 +2649,31 @@
     </w:p>
     <w:p>
       <w:pPr>
+        <w:pStyle w:val="Caption"/>
+        <w:jc w:val="center"/>
+        <w:rPr>
+          <w:rFonts w:ascii="Segoe UI" w:hAnsi="Segoe UI" w:cs="Segoe UI"/>
+          <w:color w:val="24292E"/>
+          <w:shd w:val="clear" w:color="auto" w:fill="FFFFFF"/>
+        </w:rPr>
+      </w:pPr>
+      <w:r>
+        <w:t xml:space="preserve">Figure </w:t>
+      </w:r>
+      <w:fldSimple w:instr=" SEQ Figure \* ARABIC ">
+        <w:r>
+          <w:rPr>
+            <w:noProof/>
+          </w:rPr>
+          <w:t>14</w:t>
+        </w:r>
+      </w:fldSimple>
+      <w:r>
+        <w:t xml:space="preserve"> Course Archive</w:t>
+      </w:r>
+    </w:p>
+    <w:p>
+      <w:pPr>
         <w:spacing w:line="276" w:lineRule="auto"/>
         <w:jc w:val="both"/>
         <w:rPr>
@@ -2401,13 +2704,9 @@
     </w:p>
     <w:p>
       <w:pPr>
-        <w:spacing w:line="276" w:lineRule="auto"/>
-        <w:jc w:val="both"/>
-        <w:rPr>
-          <w:rFonts w:ascii="Segoe UI" w:hAnsi="Segoe UI" w:cs="Segoe UI"/>
-          <w:color w:val="24292E"/>
-          <w:shd w:val="clear" w:color="auto" w:fill="FFFFFF"/>
-        </w:rPr>
+        <w:keepNext/>
+        <w:spacing w:line="276" w:lineRule="auto"/>
+        <w:jc w:val="center"/>
       </w:pPr>
       <w:r>
         <w:rPr>
@@ -2453,6 +2752,31 @@
     </w:p>
     <w:p>
       <w:pPr>
+        <w:pStyle w:val="Caption"/>
+        <w:jc w:val="center"/>
+        <w:rPr>
+          <w:rFonts w:ascii="Segoe UI" w:hAnsi="Segoe UI" w:cs="Segoe UI"/>
+          <w:color w:val="24292E"/>
+          <w:shd w:val="clear" w:color="auto" w:fill="FFFFFF"/>
+        </w:rPr>
+      </w:pPr>
+      <w:r>
+        <w:t xml:space="preserve">Figure </w:t>
+      </w:r>
+      <w:fldSimple w:instr=" SEQ Figure \* ARABIC ">
+        <w:r>
+          <w:rPr>
+            <w:noProof/>
+          </w:rPr>
+          <w:t>15</w:t>
+        </w:r>
+      </w:fldSimple>
+      <w:r>
+        <w:t xml:space="preserve"> Archive Confirmation</w:t>
+      </w:r>
+    </w:p>
+    <w:p>
+      <w:pPr>
         <w:spacing w:line="276" w:lineRule="auto"/>
         <w:jc w:val="both"/>
         <w:rPr>
@@ -2464,42 +2788,33 @@
     </w:p>
     <w:p>
       <w:pPr>
-        <w:spacing w:line="276" w:lineRule="auto"/>
-        <w:jc w:val="both"/>
-        <w:rPr>
-          <w:rFonts w:ascii="Segoe UI" w:hAnsi="Segoe UI" w:cs="Segoe UI"/>
+        <w:pStyle w:val="Heading3"/>
+        <w:rPr>
           <w:b/>
           <w:bCs/>
-          <w:color w:val="24292E"/>
-          <w:shd w:val="clear" w:color="auto" w:fill="FFFFFF"/>
-        </w:rPr>
-      </w:pPr>
-      <w:r>
-        <w:rPr>
-          <w:rFonts w:ascii="Segoe UI" w:hAnsi="Segoe UI" w:cs="Segoe UI"/>
+          <w:shd w:val="clear" w:color="auto" w:fill="FFFFFF"/>
+        </w:rPr>
+      </w:pPr>
+      <w:r>
+        <w:rPr>
           <w:b/>
           <w:bCs/>
-          <w:color w:val="24292E"/>
           <w:shd w:val="clear" w:color="auto" w:fill="FFFFFF"/>
         </w:rPr>
         <w:t>Course Assign</w:t>
       </w:r>
       <w:r>
         <w:rPr>
-          <w:rFonts w:ascii="Segoe UI" w:hAnsi="Segoe UI" w:cs="Segoe UI"/>
           <w:b/>
           <w:bCs/>
-          <w:color w:val="24292E"/>
           <w:shd w:val="clear" w:color="auto" w:fill="FFFFFF"/>
         </w:rPr>
         <w:t xml:space="preserve"> (Create)</w:t>
       </w:r>
       <w:r>
         <w:rPr>
-          <w:rFonts w:ascii="Segoe UI" w:hAnsi="Segoe UI" w:cs="Segoe UI"/>
           <w:b/>
           <w:bCs/>
-          <w:color w:val="24292E"/>
           <w:shd w:val="clear" w:color="auto" w:fill="FFFFFF"/>
         </w:rPr>
         <w:t>:</w:t>
@@ -2547,6 +2862,7 @@
         </w:rPr>
         <w:t xml:space="preserve">Add </w:t>
       </w:r>
+      <w:proofErr w:type="gramStart"/>
       <w:r>
         <w:rPr>
           <w:rFonts w:ascii="Segoe UI" w:hAnsi="Segoe UI" w:cs="Segoe UI"/>
@@ -2563,16 +2879,13 @@
         </w:rPr>
         <w:t>ourse .</w:t>
       </w:r>
-    </w:p>
-    <w:p>
-      <w:pPr>
-        <w:spacing w:line="276" w:lineRule="auto"/>
-        <w:jc w:val="both"/>
-        <w:rPr>
-          <w:rFonts w:ascii="Segoe UI" w:hAnsi="Segoe UI" w:cs="Segoe UI"/>
-          <w:color w:val="24292E"/>
-          <w:shd w:val="clear" w:color="auto" w:fill="FFFFFF"/>
-        </w:rPr>
+      <w:proofErr w:type="gramEnd"/>
+    </w:p>
+    <w:p>
+      <w:pPr>
+        <w:keepNext/>
+        <w:spacing w:line="276" w:lineRule="auto"/>
+        <w:jc w:val="center"/>
       </w:pPr>
       <w:r>
         <w:rPr>
@@ -2617,6 +2930,34 @@
     </w:p>
     <w:p>
       <w:pPr>
+        <w:pStyle w:val="Caption"/>
+        <w:jc w:val="center"/>
+        <w:rPr>
+          <w:rFonts w:ascii="Segoe UI" w:hAnsi="Segoe UI" w:cs="Segoe UI"/>
+          <w:color w:val="24292E"/>
+          <w:shd w:val="clear" w:color="auto" w:fill="FFFFFF"/>
+        </w:rPr>
+      </w:pPr>
+      <w:r>
+        <w:t xml:space="preserve">Figure </w:t>
+      </w:r>
+      <w:fldSimple w:instr=" SEQ Figure \* ARABIC ">
+        <w:r>
+          <w:rPr>
+            <w:noProof/>
+          </w:rPr>
+          <w:t>16</w:t>
+        </w:r>
+      </w:fldSimple>
+      <w:r>
+        <w:t xml:space="preserve"> </w:t>
+      </w:r>
+      <w:r>
+        <w:t>Cohort Summary Screen</w:t>
+      </w:r>
+    </w:p>
+    <w:p>
+      <w:pPr>
         <w:spacing w:line="276" w:lineRule="auto"/>
         <w:jc w:val="both"/>
         <w:rPr>
@@ -2628,13 +2969,9 @@
     </w:p>
     <w:p>
       <w:pPr>
-        <w:spacing w:line="276" w:lineRule="auto"/>
-        <w:jc w:val="both"/>
-        <w:rPr>
-          <w:rFonts w:ascii="Segoe UI" w:hAnsi="Segoe UI" w:cs="Segoe UI"/>
-          <w:color w:val="24292E"/>
-          <w:shd w:val="clear" w:color="auto" w:fill="FFFFFF"/>
-        </w:rPr>
+        <w:keepNext/>
+        <w:spacing w:line="276" w:lineRule="auto"/>
+        <w:jc w:val="center"/>
       </w:pPr>
       <w:r>
         <w:rPr>
@@ -2679,6 +3016,34 @@
     </w:p>
     <w:p>
       <w:pPr>
+        <w:pStyle w:val="Caption"/>
+        <w:jc w:val="center"/>
+        <w:rPr>
+          <w:rFonts w:ascii="Segoe UI" w:hAnsi="Segoe UI" w:cs="Segoe UI"/>
+          <w:color w:val="24292E"/>
+          <w:shd w:val="clear" w:color="auto" w:fill="FFFFFF"/>
+        </w:rPr>
+      </w:pPr>
+      <w:r>
+        <w:t xml:space="preserve">Figure </w:t>
+      </w:r>
+      <w:fldSimple w:instr=" SEQ Figure \* ARABIC ">
+        <w:r>
+          <w:rPr>
+            <w:noProof/>
+          </w:rPr>
+          <w:t>17</w:t>
+        </w:r>
+      </w:fldSimple>
+      <w:r>
+        <w:t xml:space="preserve"> </w:t>
+      </w:r>
+      <w:r>
+        <w:t>Course Assign for a cohort</w:t>
+      </w:r>
+    </w:p>
+    <w:p>
+      <w:pPr>
         <w:spacing w:line="276" w:lineRule="auto"/>
         <w:jc w:val="both"/>
         <w:rPr>
@@ -2720,13 +3085,9 @@
     </w:p>
     <w:p>
       <w:pPr>
-        <w:spacing w:line="276" w:lineRule="auto"/>
-        <w:jc w:val="both"/>
-        <w:rPr>
-          <w:rFonts w:ascii="Segoe UI" w:hAnsi="Segoe UI" w:cs="Segoe UI"/>
-          <w:color w:val="24292E"/>
-          <w:shd w:val="clear" w:color="auto" w:fill="FFFFFF"/>
-        </w:rPr>
+        <w:keepNext/>
+        <w:spacing w:line="276" w:lineRule="auto"/>
+        <w:jc w:val="center"/>
       </w:pPr>
       <w:r>
         <w:rPr>
@@ -2785,65 +3146,51 @@
     </w:p>
     <w:p>
       <w:pPr>
-        <w:spacing w:line="276" w:lineRule="auto"/>
-        <w:jc w:val="both"/>
-        <w:rPr>
-          <w:rFonts w:ascii="Segoe UI" w:hAnsi="Segoe UI" w:cs="Segoe UI"/>
+        <w:pStyle w:val="Caption"/>
+        <w:jc w:val="center"/>
+        <w:rPr>
+          <w:rFonts w:ascii="Segoe UI" w:hAnsi="Segoe UI" w:cs="Segoe UI"/>
+          <w:color w:val="24292E"/>
+          <w:shd w:val="clear" w:color="auto" w:fill="FFFFFF"/>
+        </w:rPr>
+      </w:pPr>
+      <w:r>
+        <w:t xml:space="preserve">Figure </w:t>
+      </w:r>
+      <w:fldSimple w:instr=" SEQ Figure \* ARABIC ">
+        <w:r>
+          <w:rPr>
+            <w:noProof/>
+          </w:rPr>
+          <w:t>18</w:t>
+        </w:r>
+      </w:fldSimple>
+      <w:r>
+        <w:t xml:space="preserve"> </w:t>
+      </w:r>
+      <w:r>
+        <w:t xml:space="preserve">Course Assign </w:t>
+      </w:r>
+      <w:r>
+        <w:t>Successful</w:t>
+      </w:r>
+    </w:p>
+    <w:p>
+      <w:pPr>
+        <w:pStyle w:val="Heading3"/>
+        <w:rPr>
           <w:b/>
           <w:bCs/>
-          <w:color w:val="24292E"/>
-          <w:shd w:val="clear" w:color="auto" w:fill="FFFFFF"/>
-        </w:rPr>
-      </w:pPr>
-      <w:r>
-        <w:rPr>
-          <w:rFonts w:ascii="Segoe UI" w:hAnsi="Segoe UI" w:cs="Segoe UI"/>
+          <w:shd w:val="clear" w:color="auto" w:fill="FFFFFF"/>
+        </w:rPr>
+      </w:pPr>
+      <w:r>
+        <w:rPr>
           <w:b/>
           <w:bCs/>
-          <w:color w:val="24292E"/>
-          <w:shd w:val="clear" w:color="auto" w:fill="FFFFFF"/>
-        </w:rPr>
-        <w:t>Course</w:t>
-      </w:r>
-      <w:r>
-        <w:rPr>
-          <w:rFonts w:ascii="Segoe UI" w:hAnsi="Segoe UI" w:cs="Segoe UI"/>
-          <w:b/>
-          <w:bCs/>
-          <w:color w:val="24292E"/>
-          <w:shd w:val="clear" w:color="auto" w:fill="FFFFFF"/>
-        </w:rPr>
-        <w:t xml:space="preserve"> </w:t>
-      </w:r>
-      <w:r>
-        <w:rPr>
-          <w:rFonts w:ascii="Segoe UI" w:hAnsi="Segoe UI" w:cs="Segoe UI"/>
-          <w:b/>
-          <w:bCs/>
-          <w:color w:val="24292E"/>
-          <w:shd w:val="clear" w:color="auto" w:fill="FFFFFF"/>
-        </w:rPr>
-        <w:t>Assign</w:t>
-      </w:r>
-      <w:r>
-        <w:rPr>
-          <w:rFonts w:ascii="Segoe UI" w:hAnsi="Segoe UI" w:cs="Segoe UI"/>
-          <w:b/>
-          <w:bCs/>
-          <w:color w:val="24292E"/>
-          <w:shd w:val="clear" w:color="auto" w:fill="FFFFFF"/>
-        </w:rPr>
-        <w:t xml:space="preserve"> Update</w:t>
-      </w:r>
-      <w:r>
-        <w:rPr>
-          <w:rFonts w:ascii="Segoe UI" w:hAnsi="Segoe UI" w:cs="Segoe UI"/>
-          <w:b/>
-          <w:bCs/>
-          <w:color w:val="24292E"/>
-          <w:shd w:val="clear" w:color="auto" w:fill="FFFFFF"/>
-        </w:rPr>
-        <w:t>:</w:t>
+          <w:shd w:val="clear" w:color="auto" w:fill="FFFFFF"/>
+        </w:rPr>
+        <w:t>Course Assign Update</w:t>
       </w:r>
     </w:p>
     <w:p>
@@ -2950,13 +3297,9 @@
     </w:p>
     <w:p>
       <w:pPr>
-        <w:spacing w:line="276" w:lineRule="auto"/>
-        <w:jc w:val="both"/>
-        <w:rPr>
-          <w:rFonts w:ascii="Segoe UI" w:hAnsi="Segoe UI" w:cs="Segoe UI"/>
-          <w:color w:val="24292E"/>
-          <w:shd w:val="clear" w:color="auto" w:fill="FFFFFF"/>
-        </w:rPr>
+        <w:keepNext/>
+        <w:spacing w:line="276" w:lineRule="auto"/>
+        <w:jc w:val="center"/>
       </w:pPr>
       <w:r>
         <w:rPr>
@@ -3001,6 +3344,31 @@
     </w:p>
     <w:p>
       <w:pPr>
+        <w:pStyle w:val="Caption"/>
+        <w:jc w:val="center"/>
+        <w:rPr>
+          <w:rFonts w:ascii="Segoe UI" w:hAnsi="Segoe UI" w:cs="Segoe UI"/>
+          <w:color w:val="24292E"/>
+          <w:shd w:val="clear" w:color="auto" w:fill="FFFFFF"/>
+        </w:rPr>
+      </w:pPr>
+      <w:r>
+        <w:t xml:space="preserve">Figure </w:t>
+      </w:r>
+      <w:fldSimple w:instr=" SEQ Figure \* ARABIC ">
+        <w:r>
+          <w:rPr>
+            <w:noProof/>
+          </w:rPr>
+          <w:t>19</w:t>
+        </w:r>
+      </w:fldSimple>
+      <w:r>
+        <w:t xml:space="preserve"> Cohort Summary Screen</w:t>
+      </w:r>
+    </w:p>
+    <w:p>
+      <w:pPr>
         <w:spacing w:line="276" w:lineRule="auto"/>
         <w:jc w:val="both"/>
         <w:rPr>
@@ -3071,13 +3439,9 @@
     </w:p>
     <w:p>
       <w:pPr>
-        <w:spacing w:line="276" w:lineRule="auto"/>
-        <w:jc w:val="both"/>
-        <w:rPr>
-          <w:rFonts w:ascii="Segoe UI" w:hAnsi="Segoe UI" w:cs="Segoe UI"/>
-          <w:color w:val="24292E"/>
-          <w:shd w:val="clear" w:color="auto" w:fill="FFFFFF"/>
-        </w:rPr>
+        <w:keepNext/>
+        <w:spacing w:line="276" w:lineRule="auto"/>
+        <w:jc w:val="center"/>
       </w:pPr>
       <w:r>
         <w:rPr>
@@ -3123,6 +3487,31 @@
     </w:p>
     <w:p>
       <w:pPr>
+        <w:pStyle w:val="Caption"/>
+        <w:jc w:val="center"/>
+        <w:rPr>
+          <w:rFonts w:ascii="Segoe UI" w:hAnsi="Segoe UI" w:cs="Segoe UI"/>
+          <w:color w:val="24292E"/>
+          <w:shd w:val="clear" w:color="auto" w:fill="FFFFFF"/>
+        </w:rPr>
+      </w:pPr>
+      <w:r>
+        <w:t xml:space="preserve">Figure </w:t>
+      </w:r>
+      <w:fldSimple w:instr=" SEQ Figure \* ARABIC ">
+        <w:r>
+          <w:rPr>
+            <w:noProof/>
+          </w:rPr>
+          <w:t>20</w:t>
+        </w:r>
+      </w:fldSimple>
+      <w:r>
+        <w:t xml:space="preserve"> Course Summary Screen</w:t>
+      </w:r>
+    </w:p>
+    <w:p>
+      <w:pPr>
         <w:spacing w:line="276" w:lineRule="auto"/>
         <w:jc w:val="both"/>
         <w:rPr>
@@ -3131,17 +3520,6 @@
           <w:shd w:val="clear" w:color="auto" w:fill="FFFFFF"/>
         </w:rPr>
       </w:pPr>
-    </w:p>
-    <w:p>
-      <w:pPr>
-        <w:spacing w:line="276" w:lineRule="auto"/>
-        <w:jc w:val="both"/>
-        <w:rPr>
-          <w:rFonts w:ascii="Segoe UI" w:hAnsi="Segoe UI" w:cs="Segoe UI"/>
-          <w:color w:val="24292E"/>
-          <w:shd w:val="clear" w:color="auto" w:fill="FFFFFF"/>
-        </w:rPr>
-      </w:pPr>
       <w:r>
         <w:rPr>
           <w:rFonts w:ascii="Segoe UI" w:hAnsi="Segoe UI" w:cs="Segoe UI"/>
@@ -3153,13 +3531,9 @@
     </w:p>
     <w:p>
       <w:pPr>
-        <w:spacing w:line="276" w:lineRule="auto"/>
-        <w:jc w:val="both"/>
-        <w:rPr>
-          <w:rFonts w:ascii="Segoe UI" w:hAnsi="Segoe UI" w:cs="Segoe UI"/>
-          <w:color w:val="24292E"/>
-          <w:shd w:val="clear" w:color="auto" w:fill="FFFFFF"/>
-        </w:rPr>
+        <w:keepNext/>
+        <w:spacing w:line="276" w:lineRule="auto"/>
+        <w:jc w:val="center"/>
       </w:pPr>
       <w:r>
         <w:rPr>
@@ -3218,22 +3592,42 @@
     </w:p>
     <w:p>
       <w:pPr>
-        <w:spacing w:line="276" w:lineRule="auto"/>
-        <w:jc w:val="both"/>
-        <w:rPr>
-          <w:rFonts w:ascii="Segoe UI" w:hAnsi="Segoe UI" w:cs="Segoe UI"/>
+        <w:pStyle w:val="Caption"/>
+        <w:jc w:val="center"/>
+        <w:rPr>
+          <w:rFonts w:ascii="Segoe UI" w:hAnsi="Segoe UI" w:cs="Segoe UI"/>
+          <w:color w:val="24292E"/>
+          <w:shd w:val="clear" w:color="auto" w:fill="FFFFFF"/>
+        </w:rPr>
+      </w:pPr>
+      <w:r>
+        <w:t xml:space="preserve">Figure </w:t>
+      </w:r>
+      <w:fldSimple w:instr=" SEQ Figure \* ARABIC ">
+        <w:r>
+          <w:rPr>
+            <w:noProof/>
+          </w:rPr>
+          <w:t>21</w:t>
+        </w:r>
+      </w:fldSimple>
+      <w:r>
+        <w:t xml:space="preserve"> Course Assign Update Successful</w:t>
+      </w:r>
+    </w:p>
+    <w:p>
+      <w:pPr>
+        <w:pStyle w:val="Heading3"/>
+        <w:rPr>
           <w:b/>
           <w:bCs/>
-          <w:color w:val="24292E"/>
-          <w:shd w:val="clear" w:color="auto" w:fill="FFFFFF"/>
-        </w:rPr>
-      </w:pPr>
-      <w:r>
-        <w:rPr>
-          <w:rFonts w:ascii="Segoe UI" w:hAnsi="Segoe UI" w:cs="Segoe UI"/>
+          <w:shd w:val="clear" w:color="auto" w:fill="FFFFFF"/>
+        </w:rPr>
+      </w:pPr>
+      <w:r>
+        <w:rPr>
           <w:b/>
           <w:bCs/>
-          <w:color w:val="24292E"/>
           <w:highlight w:val="yellow"/>
           <w:shd w:val="clear" w:color="auto" w:fill="FFFFFF"/>
         </w:rPr>
@@ -3241,10 +3635,8 @@
       </w:r>
       <w:r>
         <w:rPr>
-          <w:rFonts w:ascii="Segoe UI" w:hAnsi="Segoe UI" w:cs="Segoe UI"/>
           <w:b/>
           <w:bCs/>
-          <w:color w:val="24292E"/>
           <w:highlight w:val="yellow"/>
           <w:shd w:val="clear" w:color="auto" w:fill="FFFFFF"/>
         </w:rPr>
@@ -3252,10 +3644,8 @@
       </w:r>
       <w:r>
         <w:rPr>
-          <w:rFonts w:ascii="Segoe UI" w:hAnsi="Segoe UI" w:cs="Segoe UI"/>
           <w:b/>
           <w:bCs/>
-          <w:color w:val="24292E"/>
           <w:highlight w:val="yellow"/>
           <w:shd w:val="clear" w:color="auto" w:fill="FFFFFF"/>
         </w:rPr>
@@ -3302,7 +3692,39 @@
           <w:color w:val="24292E"/>
           <w:shd w:val="clear" w:color="auto" w:fill="FFFFFF"/>
         </w:rPr>
-        <w:t>does not exist anymore to keep the view clean for other instructors by simply selecting Archive action beside Course name. as shown below:</w:t>
+        <w:t>does not exist anymore to keep the view clean for other instructors by simply selecting Archive action beside Course name. as shown below</w:t>
+      </w:r>
+      <w:r>
+        <w:rPr>
+          <w:rFonts w:ascii="Segoe UI" w:hAnsi="Segoe UI" w:cs="Segoe UI"/>
+          <w:color w:val="24292E"/>
+          <w:shd w:val="clear" w:color="auto" w:fill="FFFFFF"/>
+        </w:rPr>
+        <w:t>.</w:t>
+      </w:r>
+      <w:r>
+        <w:rPr>
+          <w:rFonts w:ascii="Segoe UI" w:hAnsi="Segoe UI" w:cs="Segoe UI"/>
+          <w:color w:val="24292E"/>
+          <w:shd w:val="clear" w:color="auto" w:fill="FFFFFF"/>
+        </w:rPr>
+        <w:t xml:space="preserve"> </w:t>
+      </w:r>
+      <w:r>
+        <w:rPr>
+          <w:rFonts w:ascii="Segoe UI" w:hAnsi="Segoe UI" w:cs="Segoe UI"/>
+          <w:color w:val="24292E"/>
+          <w:shd w:val="clear" w:color="auto" w:fill="FFFFFF"/>
+        </w:rPr>
+        <w:t>O</w:t>
+      </w:r>
+      <w:r>
+        <w:rPr>
+          <w:rFonts w:ascii="Segoe UI" w:hAnsi="Segoe UI" w:cs="Segoe UI"/>
+          <w:color w:val="24292E"/>
+          <w:shd w:val="clear" w:color="auto" w:fill="FFFFFF"/>
+        </w:rPr>
+        <w:t>nce the Archive button is selected the course is archived from the view.</w:t>
       </w:r>
     </w:p>
     <w:p>
@@ -3314,6 +3736,13 @@
           <w:color w:val="24292E"/>
           <w:shd w:val="clear" w:color="auto" w:fill="FFFFFF"/>
         </w:rPr>
+      </w:pPr>
+    </w:p>
+    <w:p>
+      <w:pPr>
+        <w:keepNext/>
+        <w:spacing w:line="276" w:lineRule="auto"/>
+        <w:jc w:val="center"/>
       </w:pPr>
       <w:r>
         <w:rPr>
@@ -3359,53 +3788,27 @@
     </w:p>
     <w:p>
       <w:pPr>
-        <w:spacing w:line="276" w:lineRule="auto"/>
-        <w:jc w:val="both"/>
-        <w:rPr>
-          <w:rFonts w:ascii="Segoe UI" w:hAnsi="Segoe UI" w:cs="Segoe UI"/>
-          <w:color w:val="24292E"/>
-          <w:shd w:val="clear" w:color="auto" w:fill="FFFFFF"/>
-        </w:rPr>
-      </w:pPr>
-      <w:r>
-        <w:rPr>
-          <w:rFonts w:ascii="Segoe UI" w:hAnsi="Segoe UI" w:cs="Segoe UI"/>
-          <w:color w:val="24292E"/>
-          <w:shd w:val="clear" w:color="auto" w:fill="FFFFFF"/>
-        </w:rPr>
-        <w:t xml:space="preserve">once the Archive button is selected the course is </w:t>
-      </w:r>
-      <w:r>
-        <w:rPr>
-          <w:rFonts w:ascii="Segoe UI" w:hAnsi="Segoe UI" w:cs="Segoe UI"/>
-          <w:color w:val="24292E"/>
-          <w:shd w:val="clear" w:color="auto" w:fill="FFFFFF"/>
-        </w:rPr>
-        <w:t>archived</w:t>
-      </w:r>
-      <w:r>
-        <w:rPr>
-          <w:rFonts w:ascii="Segoe UI" w:hAnsi="Segoe UI" w:cs="Segoe UI"/>
-          <w:color w:val="24292E"/>
-          <w:shd w:val="clear" w:color="auto" w:fill="FFFFFF"/>
-        </w:rPr>
-        <w:t xml:space="preserve"> from </w:t>
-      </w:r>
-      <w:r>
-        <w:rPr>
-          <w:rFonts w:ascii="Segoe UI" w:hAnsi="Segoe UI" w:cs="Segoe UI"/>
-          <w:color w:val="24292E"/>
-          <w:shd w:val="clear" w:color="auto" w:fill="FFFFFF"/>
-        </w:rPr>
-        <w:t>the view.</w:t>
-      </w:r>
-      <w:r>
-        <w:rPr>
-          <w:rFonts w:ascii="Segoe UI" w:hAnsi="Segoe UI" w:cs="Segoe UI"/>
-          <w:color w:val="24292E"/>
-          <w:shd w:val="clear" w:color="auto" w:fill="FFFFFF"/>
-        </w:rPr>
-        <w:t>.</w:t>
+        <w:pStyle w:val="Caption"/>
+        <w:jc w:val="center"/>
+        <w:rPr>
+          <w:rFonts w:ascii="Segoe UI" w:hAnsi="Segoe UI" w:cs="Segoe UI"/>
+          <w:color w:val="24292E"/>
+          <w:shd w:val="clear" w:color="auto" w:fill="FFFFFF"/>
+        </w:rPr>
+      </w:pPr>
+      <w:r>
+        <w:t xml:space="preserve">Figure </w:t>
+      </w:r>
+      <w:fldSimple w:instr=" SEQ Figure \* ARABIC ">
+        <w:r>
+          <w:rPr>
+            <w:noProof/>
+          </w:rPr>
+          <w:t>22</w:t>
+        </w:r>
+      </w:fldSimple>
+      <w:r>
+        <w:t xml:space="preserve"> Course assign Archive</w:t>
       </w:r>
     </w:p>
     <w:p>
@@ -3423,46 +3826,29 @@
     </w:p>
     <w:p>
       <w:pPr>
-        <w:spacing w:line="276" w:lineRule="auto"/>
-        <w:jc w:val="both"/>
-        <w:rPr>
-          <w:rFonts w:ascii="Segoe UI" w:hAnsi="Segoe UI" w:cs="Segoe UI"/>
+        <w:pStyle w:val="Heading3"/>
+        <w:rPr>
           <w:b/>
           <w:bCs/>
-          <w:color w:val="24292E"/>
-          <w:shd w:val="clear" w:color="auto" w:fill="FFFFFF"/>
-        </w:rPr>
-      </w:pPr>
-      <w:r>
-        <w:rPr>
-          <w:rFonts w:ascii="Segoe UI" w:hAnsi="Segoe UI" w:cs="Segoe UI"/>
+          <w:shd w:val="clear" w:color="auto" w:fill="FFFFFF"/>
+        </w:rPr>
+      </w:pPr>
+      <w:r>
+        <w:rPr>
           <w:b/>
           <w:bCs/>
-          <w:color w:val="24292E"/>
           <w:shd w:val="clear" w:color="auto" w:fill="FFFFFF"/>
         </w:rPr>
         <w:t xml:space="preserve">Homework </w:t>
       </w:r>
       <w:r>
         <w:rPr>
-          <w:rFonts w:ascii="Segoe UI" w:hAnsi="Segoe UI" w:cs="Segoe UI"/>
           <w:b/>
           <w:bCs/>
-          <w:color w:val="24292E"/>
           <w:shd w:val="clear" w:color="auto" w:fill="FFFFFF"/>
         </w:rPr>
         <w:t>View/Read</w:t>
       </w:r>
-      <w:r>
-        <w:rPr>
-          <w:rFonts w:ascii="Segoe UI" w:hAnsi="Segoe UI" w:cs="Segoe UI"/>
-          <w:b/>
-          <w:bCs/>
-          <w:color w:val="24292E"/>
-          <w:shd w:val="clear" w:color="auto" w:fill="FFFFFF"/>
-        </w:rPr>
-        <w:t>:</w:t>
-      </w:r>
     </w:p>
     <w:p>
       <w:pPr>
@@ -3496,15 +3882,23 @@
           <w:color w:val="24292E"/>
           <w:shd w:val="clear" w:color="auto" w:fill="FFFFFF"/>
         </w:rPr>
-        <w:t>, read</w:t>
-      </w:r>
-      <w:r>
-        <w:rPr>
-          <w:rFonts w:ascii="Segoe UI" w:hAnsi="Segoe UI" w:cs="Segoe UI"/>
-          <w:color w:val="24292E"/>
-          <w:shd w:val="clear" w:color="auto" w:fill="FFFFFF"/>
-        </w:rPr>
-        <w:t xml:space="preserve"> ,update, archive a </w:t>
+        <w:t xml:space="preserve">, </w:t>
+      </w:r>
+      <w:r>
+        <w:rPr>
+          <w:rFonts w:ascii="Segoe UI" w:hAnsi="Segoe UI" w:cs="Segoe UI"/>
+          <w:color w:val="24292E"/>
+          <w:shd w:val="clear" w:color="auto" w:fill="FFFFFF"/>
+        </w:rPr>
+        <w:t>read, update</w:t>
+      </w:r>
+      <w:r>
+        <w:rPr>
+          <w:rFonts w:ascii="Segoe UI" w:hAnsi="Segoe UI" w:cs="Segoe UI"/>
+          <w:color w:val="24292E"/>
+          <w:shd w:val="clear" w:color="auto" w:fill="FFFFFF"/>
+        </w:rPr>
+        <w:t xml:space="preserve">, archive a </w:t>
       </w:r>
       <w:r>
         <w:rPr>
@@ -3536,15 +3930,33 @@
           <w:color w:val="24292E"/>
           <w:shd w:val="clear" w:color="auto" w:fill="FFFFFF"/>
         </w:rPr>
-        <w:t xml:space="preserve">cohort summary) </w:t>
-      </w:r>
-      <w:r>
-        <w:rPr>
-          <w:rFonts w:ascii="Segoe UI" w:hAnsi="Segoe UI" w:cs="Segoe UI"/>
-          <w:color w:val="24292E"/>
-          <w:shd w:val="clear" w:color="auto" w:fill="FFFFFF"/>
-        </w:rPr>
-        <w:t xml:space="preserve"> for which he want to assign</w:t>
+        <w:t xml:space="preserve">cohort </w:t>
+      </w:r>
+      <w:proofErr w:type="gramStart"/>
+      <w:r>
+        <w:rPr>
+          <w:rFonts w:ascii="Segoe UI" w:hAnsi="Segoe UI" w:cs="Segoe UI"/>
+          <w:color w:val="24292E"/>
+          <w:shd w:val="clear" w:color="auto" w:fill="FFFFFF"/>
+        </w:rPr>
+        <w:t xml:space="preserve">summary) </w:t>
+      </w:r>
+      <w:r>
+        <w:rPr>
+          <w:rFonts w:ascii="Segoe UI" w:hAnsi="Segoe UI" w:cs="Segoe UI"/>
+          <w:color w:val="24292E"/>
+          <w:shd w:val="clear" w:color="auto" w:fill="FFFFFF"/>
+        </w:rPr>
+        <w:t xml:space="preserve"> for</w:t>
+      </w:r>
+      <w:proofErr w:type="gramEnd"/>
+      <w:r>
+        <w:rPr>
+          <w:rFonts w:ascii="Segoe UI" w:hAnsi="Segoe UI" w:cs="Segoe UI"/>
+          <w:color w:val="24292E"/>
+          <w:shd w:val="clear" w:color="auto" w:fill="FFFFFF"/>
+        </w:rPr>
+        <w:t xml:space="preserve"> which he want to assign</w:t>
       </w:r>
       <w:r>
         <w:rPr>
@@ -3573,26 +3985,10 @@
     </w:p>
     <w:p>
       <w:pPr>
-        <w:spacing w:line="276" w:lineRule="auto"/>
-        <w:jc w:val="both"/>
-        <w:rPr>
-          <w:rFonts w:ascii="Segoe UI" w:hAnsi="Segoe UI" w:cs="Segoe UI"/>
-          <w:b/>
-          <w:bCs/>
-          <w:color w:val="24292E"/>
-          <w:shd w:val="clear" w:color="auto" w:fill="FFFFFF"/>
-        </w:rPr>
-      </w:pPr>
-      <w:r>
-        <w:rPr>
-          <w:rFonts w:ascii="Segoe UI" w:hAnsi="Segoe UI" w:cs="Segoe UI"/>
-          <w:b/>
-          <w:bCs/>
-          <w:color w:val="24292E"/>
-          <w:shd w:val="clear" w:color="auto" w:fill="FFFFFF"/>
-        </w:rPr>
-        <w:t xml:space="preserve"> </w:t>
-      </w:r>
+        <w:keepNext/>
+        <w:spacing w:line="276" w:lineRule="auto"/>
+        <w:jc w:val="center"/>
+      </w:pPr>
       <w:r>
         <w:rPr>
           <w:noProof/>
@@ -3636,6 +4032,33 @@
     </w:p>
     <w:p>
       <w:pPr>
+        <w:pStyle w:val="Caption"/>
+        <w:jc w:val="center"/>
+        <w:rPr>
+          <w:rFonts w:ascii="Segoe UI" w:hAnsi="Segoe UI" w:cs="Segoe UI"/>
+          <w:b w:val="0"/>
+          <w:bCs w:val="0"/>
+          <w:color w:val="24292E"/>
+          <w:shd w:val="clear" w:color="auto" w:fill="FFFFFF"/>
+        </w:rPr>
+      </w:pPr>
+      <w:r>
+        <w:t xml:space="preserve">Figure </w:t>
+      </w:r>
+      <w:fldSimple w:instr=" SEQ Figure \* ARABIC ">
+        <w:r>
+          <w:rPr>
+            <w:noProof/>
+          </w:rPr>
+          <w:t>23</w:t>
+        </w:r>
+      </w:fldSimple>
+      <w:r>
+        <w:t xml:space="preserve"> Cohort Summary Screen</w:t>
+      </w:r>
+    </w:p>
+    <w:p>
+      <w:pPr>
         <w:spacing w:line="276" w:lineRule="auto"/>
         <w:jc w:val="both"/>
         <w:rPr>
@@ -3651,7 +4074,25 @@
           <w:shd w:val="clear" w:color="auto" w:fill="FFFFFF"/>
         </w:rPr>
         <w:lastRenderedPageBreak/>
-        <w:t xml:space="preserve">Once cohort is selected, the user need to select the </w:t>
+        <w:t xml:space="preserve">Once cohort is selected, the user </w:t>
+      </w:r>
+      <w:proofErr w:type="gramStart"/>
+      <w:r>
+        <w:rPr>
+          <w:rFonts w:ascii="Segoe UI" w:hAnsi="Segoe UI" w:cs="Segoe UI"/>
+          <w:color w:val="24292E"/>
+          <w:shd w:val="clear" w:color="auto" w:fill="FFFFFF"/>
+        </w:rPr>
+        <w:t>need</w:t>
+      </w:r>
+      <w:proofErr w:type="gramEnd"/>
+      <w:r>
+        <w:rPr>
+          <w:rFonts w:ascii="Segoe UI" w:hAnsi="Segoe UI" w:cs="Segoe UI"/>
+          <w:color w:val="24292E"/>
+          <w:shd w:val="clear" w:color="auto" w:fill="FFFFFF"/>
+        </w:rPr>
+        <w:t xml:space="preserve"> to select the </w:t>
       </w:r>
       <w:r>
         <w:rPr>
@@ -3680,13 +4121,9 @@
     </w:p>
     <w:p>
       <w:pPr>
-        <w:spacing w:line="276" w:lineRule="auto"/>
-        <w:jc w:val="both"/>
-        <w:rPr>
-          <w:rFonts w:ascii="Segoe UI" w:hAnsi="Segoe UI" w:cs="Segoe UI"/>
-          <w:color w:val="24292E"/>
-          <w:shd w:val="clear" w:color="auto" w:fill="FFFFFF"/>
-        </w:rPr>
+        <w:keepNext/>
+        <w:spacing w:line="276" w:lineRule="auto"/>
+        <w:jc w:val="center"/>
       </w:pPr>
       <w:r>
         <w:rPr>
@@ -3731,6 +4168,31 @@
     </w:p>
     <w:p>
       <w:pPr>
+        <w:pStyle w:val="Caption"/>
+        <w:jc w:val="center"/>
+        <w:rPr>
+          <w:rFonts w:ascii="Segoe UI" w:hAnsi="Segoe UI" w:cs="Segoe UI"/>
+          <w:color w:val="24292E"/>
+          <w:shd w:val="clear" w:color="auto" w:fill="FFFFFF"/>
+        </w:rPr>
+      </w:pPr>
+      <w:r>
+        <w:t xml:space="preserve">Figure </w:t>
+      </w:r>
+      <w:fldSimple w:instr=" SEQ Figure \* ARABIC ">
+        <w:r>
+          <w:rPr>
+            <w:noProof/>
+          </w:rPr>
+          <w:t>24</w:t>
+        </w:r>
+      </w:fldSimple>
+      <w:r>
+        <w:t xml:space="preserve"> Course Summary Screen</w:t>
+      </w:r>
+    </w:p>
+    <w:p>
+      <w:pPr>
         <w:spacing w:line="276" w:lineRule="auto"/>
         <w:jc w:val="both"/>
         <w:rPr>
@@ -3750,22 +4212,18 @@
     </w:p>
     <w:p>
       <w:pPr>
-        <w:spacing w:line="276" w:lineRule="auto"/>
-        <w:jc w:val="both"/>
-        <w:rPr>
-          <w:rFonts w:ascii="Segoe UI" w:hAnsi="Segoe UI" w:cs="Segoe UI"/>
-          <w:color w:val="24292E"/>
-          <w:shd w:val="clear" w:color="auto" w:fill="FFFFFF"/>
-        </w:rPr>
+        <w:keepNext/>
+        <w:spacing w:line="276" w:lineRule="auto"/>
+        <w:jc w:val="center"/>
       </w:pPr>
       <w:r>
         <w:rPr>
           <w:noProof/>
         </w:rPr>
         <w:drawing>
-          <wp:inline distT="0" distB="0" distL="0" distR="0" wp14:anchorId="2A587528" wp14:editId="67C5589E">
-            <wp:extent cx="3619500" cy="2276882"/>
-            <wp:effectExtent l="0" t="0" r="0" b="9525"/>
+          <wp:inline distT="0" distB="0" distL="0" distR="0" wp14:anchorId="2A587528" wp14:editId="72C81FF2">
+            <wp:extent cx="5584239" cy="3512820"/>
+            <wp:effectExtent l="0" t="0" r="0" b="0"/>
             <wp:docPr id="20" name="Picture 20"/>
             <wp:cNvGraphicFramePr>
               <a:graphicFrameLocks xmlns:a="http://schemas.openxmlformats.org/drawingml/2006/main" noChangeAspect="1"/>
@@ -3786,7 +4244,7 @@
                   <pic:spPr>
                     <a:xfrm>
                       <a:off x="0" y="0"/>
-                      <a:ext cx="3657009" cy="2300477"/>
+                      <a:ext cx="5664419" cy="3563258"/>
                     </a:xfrm>
                     <a:prstGeom prst="rect">
                       <a:avLst/>
@@ -3801,6 +4259,31 @@
     </w:p>
     <w:p>
       <w:pPr>
+        <w:pStyle w:val="Caption"/>
+        <w:jc w:val="center"/>
+        <w:rPr>
+          <w:rFonts w:ascii="Segoe UI" w:hAnsi="Segoe UI" w:cs="Segoe UI"/>
+          <w:color w:val="24292E"/>
+          <w:shd w:val="clear" w:color="auto" w:fill="FFFFFF"/>
+        </w:rPr>
+      </w:pPr>
+      <w:r>
+        <w:t xml:space="preserve">Figure </w:t>
+      </w:r>
+      <w:fldSimple w:instr=" SEQ Figure \* ARABIC ">
+        <w:r>
+          <w:rPr>
+            <w:noProof/>
+          </w:rPr>
+          <w:t>25</w:t>
+        </w:r>
+      </w:fldSimple>
+      <w:r>
+        <w:t xml:space="preserve"> Homework Summary for a course</w:t>
+      </w:r>
+    </w:p>
+    <w:p>
+      <w:pPr>
         <w:spacing w:line="276" w:lineRule="auto"/>
         <w:jc w:val="both"/>
         <w:rPr>
@@ -3811,25 +4294,23 @@
           <w:shd w:val="clear" w:color="auto" w:fill="FFFFFF"/>
         </w:rPr>
       </w:pPr>
-      <w:r>
-        <w:rPr>
-          <w:rFonts w:ascii="Segoe UI" w:hAnsi="Segoe UI" w:cs="Segoe UI"/>
+    </w:p>
+    <w:p>
+      <w:pPr>
+        <w:pStyle w:val="Heading3"/>
+        <w:rPr>
           <w:b/>
           <w:bCs/>
-          <w:color w:val="24292E"/>
-          <w:shd w:val="clear" w:color="auto" w:fill="FFFFFF"/>
-        </w:rPr>
-        <w:t>Homework Create</w:t>
-      </w:r>
-      <w:r>
-        <w:rPr>
-          <w:rFonts w:ascii="Segoe UI" w:hAnsi="Segoe UI" w:cs="Segoe UI"/>
+          <w:shd w:val="clear" w:color="auto" w:fill="FFFFFF"/>
+        </w:rPr>
+      </w:pPr>
+      <w:r>
+        <w:rPr>
           <w:b/>
           <w:bCs/>
-          <w:color w:val="24292E"/>
-          <w:shd w:val="clear" w:color="auto" w:fill="FFFFFF"/>
-        </w:rPr>
-        <w:t xml:space="preserve">: </w:t>
+          <w:shd w:val="clear" w:color="auto" w:fill="FFFFFF"/>
+        </w:rPr>
+        <w:t>Homework Create</w:t>
       </w:r>
     </w:p>
     <w:p>
@@ -3848,7 +4329,25 @@
           <w:color w:val="24292E"/>
           <w:shd w:val="clear" w:color="auto" w:fill="FFFFFF"/>
         </w:rPr>
-        <w:t xml:space="preserve">The user can also create a homework from the same screen by Clicking create option and input the </w:t>
+        <w:t xml:space="preserve">The user can also create </w:t>
+      </w:r>
+      <w:proofErr w:type="gramStart"/>
+      <w:r>
+        <w:rPr>
+          <w:rFonts w:ascii="Segoe UI" w:hAnsi="Segoe UI" w:cs="Segoe UI"/>
+          <w:color w:val="24292E"/>
+          <w:shd w:val="clear" w:color="auto" w:fill="FFFFFF"/>
+        </w:rPr>
+        <w:t>a</w:t>
+      </w:r>
+      <w:proofErr w:type="gramEnd"/>
+      <w:r>
+        <w:rPr>
+          <w:rFonts w:ascii="Segoe UI" w:hAnsi="Segoe UI" w:cs="Segoe UI"/>
+          <w:color w:val="24292E"/>
+          <w:shd w:val="clear" w:color="auto" w:fill="FFFFFF"/>
+        </w:rPr>
+        <w:t xml:space="preserve"> homework from the same screen by Clicking create option and input the </w:t>
       </w:r>
       <w:r>
         <w:rPr>
@@ -3861,19 +4360,14 @@
     </w:p>
     <w:p>
       <w:pPr>
-        <w:spacing w:line="276" w:lineRule="auto"/>
-        <w:jc w:val="both"/>
-        <w:rPr>
-          <w:rFonts w:ascii="Segoe UI" w:hAnsi="Segoe UI" w:cs="Segoe UI"/>
-          <w:color w:val="24292E"/>
-          <w:shd w:val="clear" w:color="auto" w:fill="FFFFFF"/>
-        </w:rPr>
+        <w:keepNext/>
+        <w:spacing w:line="276" w:lineRule="auto"/>
+        <w:jc w:val="center"/>
       </w:pPr>
       <w:r>
         <w:rPr>
           <w:noProof/>
         </w:rPr>
-        <w:lastRenderedPageBreak/>
         <w:drawing>
           <wp:inline distT="0" distB="0" distL="0" distR="0" wp14:anchorId="748873BF" wp14:editId="31CD61A5">
             <wp:extent cx="4076700" cy="5667375"/>
@@ -3913,6 +4407,27 @@
     </w:p>
     <w:p>
       <w:pPr>
+        <w:pStyle w:val="Caption"/>
+        <w:jc w:val="center"/>
+      </w:pPr>
+      <w:r>
+        <w:t xml:space="preserve">Figure </w:t>
+      </w:r>
+      <w:fldSimple w:instr=" SEQ Figure \* ARABIC ">
+        <w:r>
+          <w:rPr>
+            <w:noProof/>
+          </w:rPr>
+          <w:t>26</w:t>
+        </w:r>
+      </w:fldSimple>
+      <w:r>
+        <w:t xml:space="preserve"> Homework Create</w:t>
+      </w:r>
+    </w:p>
+    <w:p/>
+    <w:p>
+      <w:pPr>
         <w:spacing w:line="276" w:lineRule="auto"/>
         <w:jc w:val="both"/>
         <w:rPr>
@@ -3948,13 +4463,9 @@
     </w:p>
     <w:p>
       <w:pPr>
-        <w:spacing w:line="276" w:lineRule="auto"/>
-        <w:jc w:val="both"/>
-        <w:rPr>
-          <w:rFonts w:ascii="Segoe UI" w:hAnsi="Segoe UI" w:cs="Segoe UI"/>
-          <w:color w:val="24292E"/>
-          <w:shd w:val="clear" w:color="auto" w:fill="FFFFFF"/>
-        </w:rPr>
+        <w:keepNext/>
+        <w:spacing w:line="276" w:lineRule="auto"/>
+        <w:jc w:val="center"/>
       </w:pPr>
       <w:r>
         <w:rPr>
@@ -4000,55 +4511,53 @@
     </w:p>
     <w:p>
       <w:pPr>
-        <w:spacing w:line="276" w:lineRule="auto"/>
-        <w:jc w:val="both"/>
-        <w:rPr>
-          <w:rFonts w:ascii="Segoe UI" w:hAnsi="Segoe UI" w:cs="Segoe UI"/>
+        <w:pStyle w:val="Caption"/>
+        <w:jc w:val="center"/>
+        <w:rPr>
+          <w:rFonts w:ascii="Segoe UI" w:hAnsi="Segoe UI" w:cs="Segoe UI"/>
+          <w:color w:val="24292E"/>
+          <w:shd w:val="clear" w:color="auto" w:fill="FFFFFF"/>
+        </w:rPr>
+      </w:pPr>
+      <w:r>
+        <w:t xml:space="preserve">Figure </w:t>
+      </w:r>
+      <w:fldSimple w:instr=" SEQ Figure \* ARABIC ">
+        <w:r>
+          <w:rPr>
+            <w:noProof/>
+          </w:rPr>
+          <w:t>27</w:t>
+        </w:r>
+      </w:fldSimple>
+      <w:r>
+        <w:t xml:space="preserve"> Successfully added Homework in Course</w:t>
+      </w:r>
+    </w:p>
+    <w:p>
+      <w:pPr>
+        <w:pStyle w:val="Heading3"/>
+        <w:rPr>
           <w:b/>
           <w:bCs/>
-          <w:color w:val="24292E"/>
-          <w:shd w:val="clear" w:color="auto" w:fill="FFFFFF"/>
-        </w:rPr>
-      </w:pPr>
-      <w:r>
-        <w:rPr>
-          <w:rFonts w:ascii="Segoe UI" w:hAnsi="Segoe UI" w:cs="Segoe UI"/>
+          <w:shd w:val="clear" w:color="auto" w:fill="FFFFFF"/>
+        </w:rPr>
+      </w:pPr>
+      <w:r>
+        <w:rPr>
           <w:b/>
           <w:bCs/>
-          <w:color w:val="24292E"/>
           <w:shd w:val="clear" w:color="auto" w:fill="FFFFFF"/>
         </w:rPr>
         <w:t xml:space="preserve">Homework </w:t>
       </w:r>
       <w:r>
         <w:rPr>
-          <w:rFonts w:ascii="Segoe UI" w:hAnsi="Segoe UI" w:cs="Segoe UI"/>
           <w:b/>
           <w:bCs/>
-          <w:color w:val="24292E"/>
-          <w:shd w:val="clear" w:color="auto" w:fill="FFFFFF"/>
-        </w:rPr>
-        <w:t>Read/</w:t>
-      </w:r>
-      <w:r>
-        <w:rPr>
-          <w:rFonts w:ascii="Segoe UI" w:hAnsi="Segoe UI" w:cs="Segoe UI"/>
-          <w:b/>
-          <w:bCs/>
-          <w:color w:val="24292E"/>
-          <w:shd w:val="clear" w:color="auto" w:fill="FFFFFF"/>
-        </w:rPr>
-        <w:t>Update</w:t>
-      </w:r>
-      <w:r>
-        <w:rPr>
-          <w:rFonts w:ascii="Segoe UI" w:hAnsi="Segoe UI" w:cs="Segoe UI"/>
-          <w:b/>
-          <w:bCs/>
-          <w:color w:val="24292E"/>
-          <w:shd w:val="clear" w:color="auto" w:fill="FFFFFF"/>
-        </w:rPr>
-        <w:t>:</w:t>
+          <w:shd w:val="clear" w:color="auto" w:fill="FFFFFF"/>
+        </w:rPr>
+        <w:t>Read/Update</w:t>
       </w:r>
     </w:p>
     <w:p>
@@ -4112,13 +4621,9 @@
     </w:p>
     <w:p>
       <w:pPr>
+        <w:keepNext/>
         <w:spacing w:line="276" w:lineRule="auto"/>
         <w:jc w:val="both"/>
-        <w:rPr>
-          <w:rFonts w:ascii="Segoe UI" w:hAnsi="Segoe UI" w:cs="Segoe UI"/>
-          <w:color w:val="24292E"/>
-          <w:shd w:val="clear" w:color="auto" w:fill="FFFFFF"/>
-        </w:rPr>
       </w:pPr>
       <w:r>
         <w:rPr>
@@ -4163,13 +4668,34 @@
     </w:p>
     <w:p>
       <w:pPr>
-        <w:spacing w:line="276" w:lineRule="auto"/>
-        <w:jc w:val="both"/>
-        <w:rPr>
-          <w:rFonts w:ascii="Segoe UI" w:hAnsi="Segoe UI" w:cs="Segoe UI"/>
-          <w:color w:val="24292E"/>
-          <w:shd w:val="clear" w:color="auto" w:fill="FFFFFF"/>
-        </w:rPr>
+        <w:pStyle w:val="Caption"/>
+        <w:jc w:val="center"/>
+        <w:rPr>
+          <w:rFonts w:ascii="Segoe UI" w:hAnsi="Segoe UI" w:cs="Segoe UI"/>
+          <w:color w:val="24292E"/>
+          <w:shd w:val="clear" w:color="auto" w:fill="FFFFFF"/>
+        </w:rPr>
+      </w:pPr>
+      <w:r>
+        <w:t xml:space="preserve">Figure </w:t>
+      </w:r>
+      <w:fldSimple w:instr=" SEQ Figure \* ARABIC ">
+        <w:r>
+          <w:rPr>
+            <w:noProof/>
+          </w:rPr>
+          <w:t>28</w:t>
+        </w:r>
+      </w:fldSimple>
+      <w:r>
+        <w:t xml:space="preserve"> Homework Summary screen for a course</w:t>
+      </w:r>
+    </w:p>
+    <w:p>
+      <w:pPr>
+        <w:keepNext/>
+        <w:spacing w:line="276" w:lineRule="auto"/>
+        <w:jc w:val="center"/>
       </w:pPr>
       <w:r>
         <w:rPr>
@@ -4215,35 +4741,58 @@
     </w:p>
     <w:p>
       <w:pPr>
-        <w:spacing w:line="276" w:lineRule="auto"/>
-        <w:jc w:val="both"/>
-        <w:rPr>
-          <w:rFonts w:ascii="Segoe UI" w:hAnsi="Segoe UI" w:cs="Segoe UI"/>
-          <w:color w:val="24292E"/>
-          <w:shd w:val="clear" w:color="auto" w:fill="FFFFFF"/>
-        </w:rPr>
-      </w:pPr>
-      <w:r>
-        <w:rPr>
-          <w:rFonts w:ascii="Segoe UI" w:hAnsi="Segoe UI" w:cs="Segoe UI"/>
+        <w:pStyle w:val="Caption"/>
+        <w:jc w:val="center"/>
+        <w:rPr>
+          <w:rFonts w:ascii="Segoe UI" w:hAnsi="Segoe UI" w:cs="Segoe UI"/>
+          <w:color w:val="24292E"/>
+          <w:shd w:val="clear" w:color="auto" w:fill="FFFFFF"/>
+        </w:rPr>
+      </w:pPr>
+      <w:r>
+        <w:t xml:space="preserve">Figure </w:t>
+      </w:r>
+      <w:fldSimple w:instr=" SEQ Figure \* ARABIC ">
+        <w:r>
+          <w:rPr>
+            <w:noProof/>
+          </w:rPr>
+          <w:t>29</w:t>
+        </w:r>
+      </w:fldSimple>
+      <w:r>
+        <w:t xml:space="preserve"> Homework Read/Update</w:t>
+      </w:r>
+    </w:p>
+    <w:p>
+      <w:pPr>
+        <w:pStyle w:val="Heading3"/>
+        <w:rPr>
           <w:b/>
           <w:bCs/>
-          <w:color w:val="24292E"/>
-          <w:highlight w:val="yellow"/>
-          <w:shd w:val="clear" w:color="auto" w:fill="FFFFFF"/>
-        </w:rPr>
-        <w:t>Homework Archive</w:t>
-      </w:r>
-      <w:r>
-        <w:rPr>
-          <w:rFonts w:ascii="Segoe UI" w:hAnsi="Segoe UI" w:cs="Segoe UI"/>
+          <w:shd w:val="clear" w:color="auto" w:fill="FFFFFF"/>
+        </w:rPr>
+      </w:pPr>
+      <w:r>
+        <w:rPr>
           <w:b/>
           <w:bCs/>
-          <w:color w:val="24292E"/>
-          <w:shd w:val="clear" w:color="auto" w:fill="FFFFFF"/>
-        </w:rPr>
-        <w:t xml:space="preserve">: </w:t>
-      </w:r>
+          <w:highlight w:val="yellow"/>
+          <w:shd w:val="clear" w:color="auto" w:fill="FFFFFF"/>
+        </w:rPr>
+        <w:t>Homework Archive</w:t>
+      </w:r>
+    </w:p>
+    <w:p>
+      <w:pPr>
+        <w:spacing w:line="276" w:lineRule="auto"/>
+        <w:jc w:val="both"/>
+        <w:rPr>
+          <w:rFonts w:ascii="Segoe UI" w:hAnsi="Segoe UI" w:cs="Segoe UI"/>
+          <w:color w:val="24292E"/>
+          <w:shd w:val="clear" w:color="auto" w:fill="FFFFFF"/>
+        </w:rPr>
+      </w:pPr>
       <w:r>
         <w:rPr>
           <w:rFonts w:ascii="Segoe UI" w:hAnsi="Segoe UI" w:cs="Segoe UI"/>
@@ -4282,18 +4831,14 @@
           <w:color w:val="24292E"/>
           <w:shd w:val="clear" w:color="auto" w:fill="FFFFFF"/>
         </w:rPr>
-        <w:t xml:space="preserve"> ()</w:t>
-      </w:r>
-    </w:p>
-    <w:p>
-      <w:pPr>
+        <w:t xml:space="preserve"> </w:t>
+      </w:r>
+    </w:p>
+    <w:p>
+      <w:pPr>
+        <w:keepNext/>
         <w:spacing w:line="276" w:lineRule="auto"/>
         <w:jc w:val="both"/>
-        <w:rPr>
-          <w:rFonts w:ascii="Segoe UI" w:hAnsi="Segoe UI" w:cs="Segoe UI"/>
-          <w:color w:val="24292E"/>
-          <w:shd w:val="clear" w:color="auto" w:fill="FFFFFF"/>
-        </w:rPr>
       </w:pPr>
       <w:r>
         <w:rPr>
@@ -4339,6 +4884,31 @@
     </w:p>
     <w:p>
       <w:pPr>
+        <w:pStyle w:val="Caption"/>
+        <w:jc w:val="center"/>
+        <w:rPr>
+          <w:rFonts w:ascii="Segoe UI" w:hAnsi="Segoe UI" w:cs="Segoe UI"/>
+          <w:color w:val="24292E"/>
+          <w:shd w:val="clear" w:color="auto" w:fill="FFFFFF"/>
+        </w:rPr>
+      </w:pPr>
+      <w:r>
+        <w:t xml:space="preserve">Figure </w:t>
+      </w:r>
+      <w:fldSimple w:instr=" SEQ Figure \* ARABIC ">
+        <w:r>
+          <w:rPr>
+            <w:noProof/>
+          </w:rPr>
+          <w:t>30</w:t>
+        </w:r>
+      </w:fldSimple>
+      <w:r>
+        <w:t xml:space="preserve"> Course summary screen</w:t>
+      </w:r>
+    </w:p>
+    <w:p>
+      <w:pPr>
         <w:spacing w:line="276" w:lineRule="auto"/>
         <w:jc w:val="both"/>
         <w:rPr>
@@ -4398,15 +4968,9 @@
     </w:p>
     <w:p>
       <w:pPr>
-        <w:spacing w:line="276" w:lineRule="auto"/>
-        <w:jc w:val="both"/>
-        <w:rPr>
-          <w:rFonts w:ascii="Segoe UI" w:hAnsi="Segoe UI" w:cs="Segoe UI"/>
-          <w:b/>
-          <w:bCs/>
-          <w:color w:val="24292E"/>
-          <w:shd w:val="clear" w:color="auto" w:fill="FFFFFF"/>
-        </w:rPr>
+        <w:keepNext/>
+        <w:spacing w:line="276" w:lineRule="auto"/>
+        <w:jc w:val="center"/>
       </w:pPr>
       <w:r>
         <w:rPr>
@@ -4451,6 +5015,33 @@
     </w:p>
     <w:p>
       <w:pPr>
+        <w:pStyle w:val="Caption"/>
+        <w:jc w:val="center"/>
+        <w:rPr>
+          <w:rFonts w:ascii="Segoe UI" w:hAnsi="Segoe UI" w:cs="Segoe UI"/>
+          <w:b w:val="0"/>
+          <w:bCs w:val="0"/>
+          <w:color w:val="24292E"/>
+          <w:shd w:val="clear" w:color="auto" w:fill="FFFFFF"/>
+        </w:rPr>
+      </w:pPr>
+      <w:r>
+        <w:t xml:space="preserve">Figure </w:t>
+      </w:r>
+      <w:fldSimple w:instr=" SEQ Figure \* ARABIC ">
+        <w:r>
+          <w:rPr>
+            <w:noProof/>
+          </w:rPr>
+          <w:t>31</w:t>
+        </w:r>
+      </w:fldSimple>
+      <w:r>
+        <w:t xml:space="preserve"> Archive Confirmation</w:t>
+      </w:r>
+    </w:p>
+    <w:p>
+      <w:pPr>
         <w:spacing w:line="276" w:lineRule="auto"/>
         <w:jc w:val="both"/>
         <w:rPr>
@@ -4464,42 +5055,33 @@
     </w:p>
     <w:p>
       <w:pPr>
-        <w:spacing w:line="276" w:lineRule="auto"/>
-        <w:jc w:val="both"/>
-        <w:rPr>
-          <w:rFonts w:ascii="Segoe UI" w:hAnsi="Segoe UI" w:cs="Segoe UI"/>
+        <w:pStyle w:val="Heading3"/>
+        <w:rPr>
           <w:b/>
           <w:bCs/>
-          <w:color w:val="24292E"/>
-          <w:shd w:val="clear" w:color="auto" w:fill="FFFFFF"/>
-        </w:rPr>
-      </w:pPr>
-      <w:r>
-        <w:rPr>
-          <w:rFonts w:ascii="Segoe UI" w:hAnsi="Segoe UI" w:cs="Segoe UI"/>
+          <w:shd w:val="clear" w:color="auto" w:fill="FFFFFF"/>
+        </w:rPr>
+      </w:pPr>
+      <w:r>
+        <w:rPr>
           <w:b/>
           <w:bCs/>
-          <w:color w:val="24292E"/>
           <w:shd w:val="clear" w:color="auto" w:fill="FFFFFF"/>
         </w:rPr>
         <w:t>Grade</w:t>
       </w:r>
       <w:r>
         <w:rPr>
-          <w:rFonts w:ascii="Segoe UI" w:hAnsi="Segoe UI" w:cs="Segoe UI"/>
           <w:b/>
           <w:bCs/>
-          <w:color w:val="24292E"/>
           <w:shd w:val="clear" w:color="auto" w:fill="FFFFFF"/>
         </w:rPr>
         <w:t xml:space="preserve"> /Timesheet</w:t>
       </w:r>
       <w:r>
         <w:rPr>
-          <w:rFonts w:ascii="Segoe UI" w:hAnsi="Segoe UI" w:cs="Segoe UI"/>
           <w:b/>
           <w:bCs/>
-          <w:color w:val="24292E"/>
           <w:shd w:val="clear" w:color="auto" w:fill="FFFFFF"/>
         </w:rPr>
         <w:t xml:space="preserve"> View:</w:t>
@@ -4529,7 +5111,23 @@
           <w:color w:val="24292E"/>
           <w:shd w:val="clear" w:color="auto" w:fill="FFFFFF"/>
         </w:rPr>
-        <w:t>spent on a particular assignment  to determine the analytics and difficulty level of the assignment to determine which student has performed exceptionally well and which student needs help and support.</w:t>
+        <w:t xml:space="preserve">spent on a particular </w:t>
+      </w:r>
+      <w:r>
+        <w:rPr>
+          <w:rFonts w:ascii="Segoe UI" w:hAnsi="Segoe UI" w:cs="Segoe UI"/>
+          <w:color w:val="24292E"/>
+          <w:shd w:val="clear" w:color="auto" w:fill="FFFFFF"/>
+        </w:rPr>
+        <w:t>assignment to</w:t>
+      </w:r>
+      <w:r>
+        <w:rPr>
+          <w:rFonts w:ascii="Segoe UI" w:hAnsi="Segoe UI" w:cs="Segoe UI"/>
+          <w:color w:val="24292E"/>
+          <w:shd w:val="clear" w:color="auto" w:fill="FFFFFF"/>
+        </w:rPr>
+        <w:t xml:space="preserve"> determine the analytics and difficulty level of the assignment to determine which student has performed exceptionally well and which student needs help and support.</w:t>
       </w:r>
       <w:r>
         <w:rPr>
@@ -4550,13 +5148,9 @@
     </w:p>
     <w:p>
       <w:pPr>
-        <w:spacing w:line="276" w:lineRule="auto"/>
-        <w:jc w:val="both"/>
-        <w:rPr>
-          <w:rFonts w:ascii="Segoe UI" w:hAnsi="Segoe UI" w:cs="Segoe UI"/>
-          <w:color w:val="24292E"/>
-          <w:shd w:val="clear" w:color="auto" w:fill="FFFFFF"/>
-        </w:rPr>
+        <w:keepNext/>
+        <w:spacing w:line="276" w:lineRule="auto"/>
+        <w:jc w:val="center"/>
       </w:pPr>
       <w:r>
         <w:rPr>
@@ -4602,6 +5196,31 @@
     </w:p>
     <w:p>
       <w:pPr>
+        <w:pStyle w:val="Caption"/>
+        <w:jc w:val="center"/>
+        <w:rPr>
+          <w:rFonts w:ascii="Segoe UI" w:hAnsi="Segoe UI" w:cs="Segoe UI"/>
+          <w:color w:val="24292E"/>
+          <w:shd w:val="clear" w:color="auto" w:fill="FFFFFF"/>
+        </w:rPr>
+      </w:pPr>
+      <w:r>
+        <w:t xml:space="preserve">Figure </w:t>
+      </w:r>
+      <w:fldSimple w:instr=" SEQ Figure \* ARABIC ">
+        <w:r>
+          <w:rPr>
+            <w:noProof/>
+          </w:rPr>
+          <w:t>32</w:t>
+        </w:r>
+      </w:fldSimple>
+      <w:r>
+        <w:t xml:space="preserve"> Cohort Summary Screen</w:t>
+      </w:r>
+    </w:p>
+    <w:p>
+      <w:pPr>
         <w:spacing w:line="276" w:lineRule="auto"/>
         <w:jc w:val="both"/>
         <w:rPr>
@@ -4624,7 +5243,16 @@
           <w:color w:val="24292E"/>
           <w:shd w:val="clear" w:color="auto" w:fill="FFFFFF"/>
         </w:rPr>
-        <w:t xml:space="preserve"> particular</w:t>
+        <w:t xml:space="preserve"> </w:t>
+      </w:r>
+      <w:proofErr w:type="gramStart"/>
+      <w:r>
+        <w:rPr>
+          <w:rFonts w:ascii="Segoe UI" w:hAnsi="Segoe UI" w:cs="Segoe UI"/>
+          <w:color w:val="24292E"/>
+          <w:shd w:val="clear" w:color="auto" w:fill="FFFFFF"/>
+        </w:rPr>
+        <w:t>particular</w:t>
       </w:r>
       <w:r>
         <w:rPr>
@@ -4634,6 +5262,7 @@
         </w:rPr>
         <w:t xml:space="preserve"> course</w:t>
       </w:r>
+      <w:proofErr w:type="gramEnd"/>
       <w:r>
         <w:rPr>
           <w:rFonts w:ascii="Segoe UI" w:hAnsi="Segoe UI" w:cs="Segoe UI"/>
@@ -4656,15 +5285,9 @@
     </w:p>
     <w:p>
       <w:pPr>
-        <w:spacing w:line="276" w:lineRule="auto"/>
-        <w:jc w:val="both"/>
-        <w:rPr>
-          <w:rFonts w:ascii="Segoe UI" w:hAnsi="Segoe UI" w:cs="Segoe UI"/>
-          <w:b/>
-          <w:bCs/>
-          <w:color w:val="24292E"/>
-          <w:shd w:val="clear" w:color="auto" w:fill="FFFFFF"/>
-        </w:rPr>
+        <w:keepNext/>
+        <w:spacing w:line="276" w:lineRule="auto"/>
+        <w:jc w:val="center"/>
       </w:pPr>
       <w:r>
         <w:rPr>
@@ -4709,6 +5332,33 @@
     </w:p>
     <w:p>
       <w:pPr>
+        <w:pStyle w:val="Caption"/>
+        <w:jc w:val="center"/>
+        <w:rPr>
+          <w:rFonts w:ascii="Segoe UI" w:hAnsi="Segoe UI" w:cs="Segoe UI"/>
+          <w:b w:val="0"/>
+          <w:bCs w:val="0"/>
+          <w:color w:val="24292E"/>
+          <w:shd w:val="clear" w:color="auto" w:fill="FFFFFF"/>
+        </w:rPr>
+      </w:pPr>
+      <w:r>
+        <w:t xml:space="preserve">Figure </w:t>
+      </w:r>
+      <w:fldSimple w:instr=" SEQ Figure \* ARABIC ">
+        <w:r>
+          <w:rPr>
+            <w:noProof/>
+          </w:rPr>
+          <w:t>33</w:t>
+        </w:r>
+      </w:fldSimple>
+      <w:r>
+        <w:t xml:space="preserve"> Course Summary for a cohort</w:t>
+      </w:r>
+    </w:p>
+    <w:p>
+      <w:pPr>
         <w:spacing w:line="276" w:lineRule="auto"/>
         <w:jc w:val="both"/>
         <w:rPr>
@@ -4760,15 +5410,9 @@
     </w:p>
     <w:p>
       <w:pPr>
-        <w:spacing w:line="276" w:lineRule="auto"/>
-        <w:jc w:val="both"/>
-        <w:rPr>
-          <w:rFonts w:ascii="Segoe UI" w:hAnsi="Segoe UI" w:cs="Segoe UI"/>
-          <w:b/>
-          <w:bCs/>
-          <w:color w:val="24292E"/>
-          <w:shd w:val="clear" w:color="auto" w:fill="FFFFFF"/>
-        </w:rPr>
+        <w:keepNext/>
+        <w:spacing w:line="276" w:lineRule="auto"/>
+        <w:jc w:val="center"/>
       </w:pPr>
       <w:r>
         <w:rPr>
@@ -4814,15 +5458,36 @@
     </w:p>
     <w:p>
       <w:pPr>
-        <w:spacing w:line="276" w:lineRule="auto"/>
-        <w:jc w:val="both"/>
-        <w:rPr>
-          <w:rFonts w:ascii="Segoe UI" w:hAnsi="Segoe UI" w:cs="Segoe UI"/>
-          <w:b/>
-          <w:bCs/>
-          <w:color w:val="24292E"/>
-          <w:shd w:val="clear" w:color="auto" w:fill="FFFFFF"/>
-        </w:rPr>
+        <w:pStyle w:val="Caption"/>
+        <w:jc w:val="center"/>
+        <w:rPr>
+          <w:rFonts w:ascii="Segoe UI" w:hAnsi="Segoe UI" w:cs="Segoe UI"/>
+          <w:b w:val="0"/>
+          <w:bCs w:val="0"/>
+          <w:color w:val="24292E"/>
+          <w:shd w:val="clear" w:color="auto" w:fill="FFFFFF"/>
+        </w:rPr>
+      </w:pPr>
+      <w:r>
+        <w:t xml:space="preserve">Figure </w:t>
+      </w:r>
+      <w:fldSimple w:instr=" SEQ Figure \* ARABIC ">
+        <w:r>
+          <w:rPr>
+            <w:noProof/>
+          </w:rPr>
+          <w:t>34</w:t>
+        </w:r>
+      </w:fldSimple>
+      <w:r>
+        <w:t xml:space="preserve"> Homework Summary for a course</w:t>
+      </w:r>
+    </w:p>
+    <w:p>
+      <w:pPr>
+        <w:keepNext/>
+        <w:spacing w:line="276" w:lineRule="auto"/>
+        <w:jc w:val="center"/>
       </w:pPr>
       <w:r>
         <w:rPr>
@@ -4868,6 +5533,33 @@
     </w:p>
     <w:p>
       <w:pPr>
+        <w:pStyle w:val="Caption"/>
+        <w:jc w:val="center"/>
+        <w:rPr>
+          <w:rFonts w:ascii="Segoe UI" w:hAnsi="Segoe UI" w:cs="Segoe UI"/>
+          <w:b w:val="0"/>
+          <w:bCs w:val="0"/>
+          <w:color w:val="24292E"/>
+          <w:shd w:val="clear" w:color="auto" w:fill="FFFFFF"/>
+        </w:rPr>
+      </w:pPr>
+      <w:r>
+        <w:t xml:space="preserve">Figure </w:t>
+      </w:r>
+      <w:fldSimple w:instr=" SEQ Figure \* ARABIC ">
+        <w:r>
+          <w:rPr>
+            <w:noProof/>
+          </w:rPr>
+          <w:t>35</w:t>
+        </w:r>
+      </w:fldSimple>
+      <w:r>
+        <w:t xml:space="preserve"> Grade for a Particular Homework</w:t>
+      </w:r>
+    </w:p>
+    <w:p>
+      <w:pPr>
         <w:spacing w:line="276" w:lineRule="auto"/>
         <w:jc w:val="both"/>
         <w:rPr>
@@ -4959,69 +5651,66 @@
     </w:p>
     <w:p>
       <w:pPr>
+        <w:pStyle w:val="Heading2"/>
         <w:spacing w:line="276" w:lineRule="auto"/>
         <w:jc w:val="both"/>
         <w:rPr>
-          <w:rFonts w:ascii="Segoe UI" w:hAnsi="Segoe UI" w:cs="Segoe UI"/>
           <w:b/>
           <w:bCs/>
-          <w:color w:val="24292E"/>
-          <w:shd w:val="clear" w:color="auto" w:fill="FFFFFF"/>
-        </w:rPr>
-      </w:pPr>
-    </w:p>
-    <w:p>
-      <w:pPr>
+          <w:shd w:val="clear" w:color="auto" w:fill="FFFFFF"/>
+        </w:rPr>
+      </w:pPr>
+    </w:p>
+    <w:p>
+      <w:pPr>
+        <w:pStyle w:val="Heading2"/>
         <w:spacing w:line="276" w:lineRule="auto"/>
         <w:jc w:val="both"/>
         <w:rPr>
-          <w:rFonts w:ascii="Segoe UI" w:hAnsi="Segoe UI" w:cs="Segoe UI"/>
           <w:b/>
           <w:bCs/>
-          <w:color w:val="24292E"/>
-          <w:shd w:val="clear" w:color="auto" w:fill="FFFFFF"/>
-        </w:rPr>
-      </w:pPr>
-    </w:p>
-    <w:p>
-      <w:pPr>
-        <w:spacing w:line="276" w:lineRule="auto"/>
-        <w:jc w:val="both"/>
-        <w:rPr>
-          <w:rFonts w:ascii="Segoe UI" w:hAnsi="Segoe UI" w:cs="Segoe UI"/>
+          <w:shd w:val="clear" w:color="auto" w:fill="FFFFFF"/>
+        </w:rPr>
+      </w:pPr>
+      <w:r>
+        <w:rPr>
           <w:b/>
           <w:bCs/>
-          <w:color w:val="24292E"/>
-          <w:shd w:val="clear" w:color="auto" w:fill="FFFFFF"/>
-        </w:rPr>
-      </w:pPr>
-    </w:p>
-    <w:p>
-      <w:pPr>
-        <w:pStyle w:val="Heading2"/>
-        <w:spacing w:line="276" w:lineRule="auto"/>
-        <w:jc w:val="both"/>
+          <w:shd w:val="clear" w:color="auto" w:fill="FFFFFF"/>
+        </w:rPr>
+        <w:t>Student Dashboard</w:t>
+      </w:r>
+      <w:r>
         <w:rPr>
           <w:b/>
           <w:bCs/>
           <w:shd w:val="clear" w:color="auto" w:fill="FFFFFF"/>
         </w:rPr>
-      </w:pPr>
-      <w:r>
+        <w:t>:</w:t>
+      </w:r>
+    </w:p>
+    <w:p>
+      <w:pPr>
+        <w:spacing w:line="276" w:lineRule="auto"/>
+        <w:jc w:val="both"/>
+      </w:pPr>
+    </w:p>
+    <w:p>
+      <w:pPr>
+        <w:pStyle w:val="Heading3"/>
         <w:rPr>
           <w:b/>
           <w:bCs/>
           <w:shd w:val="clear" w:color="auto" w:fill="FFFFFF"/>
         </w:rPr>
-        <w:t>Student Dashboard</w:t>
-      </w:r>
+      </w:pPr>
       <w:r>
         <w:rPr>
           <w:b/>
           <w:bCs/>
           <w:shd w:val="clear" w:color="auto" w:fill="FFFFFF"/>
         </w:rPr>
-        <w:t>:</w:t>
+        <w:t>Login Screen</w:t>
       </w:r>
     </w:p>
     <w:p>
@@ -5029,58 +5718,13 @@
         <w:spacing w:line="276" w:lineRule="auto"/>
         <w:jc w:val="both"/>
       </w:pPr>
-    </w:p>
-    <w:p>
-      <w:pPr>
-        <w:spacing w:line="276" w:lineRule="auto"/>
-        <w:jc w:val="both"/>
-        <w:rPr>
-          <w:rFonts w:ascii="Segoe UI" w:hAnsi="Segoe UI" w:cs="Segoe UI"/>
-          <w:b/>
-          <w:bCs/>
-          <w:color w:val="24292E"/>
-          <w:shd w:val="clear" w:color="auto" w:fill="FFFFFF"/>
-        </w:rPr>
-      </w:pPr>
-      <w:r>
-        <w:rPr>
-          <w:rFonts w:ascii="Segoe UI" w:hAnsi="Segoe UI" w:cs="Segoe UI"/>
-          <w:b/>
-          <w:bCs/>
-          <w:color w:val="24292E"/>
-          <w:shd w:val="clear" w:color="auto" w:fill="FFFFFF"/>
-        </w:rPr>
-        <w:t>Login Screen:</w:t>
-      </w:r>
-    </w:p>
-    <w:p>
-      <w:pPr>
-        <w:spacing w:line="276" w:lineRule="auto"/>
-        <w:jc w:val="both"/>
-      </w:pPr>
-      <w:r>
-        <w:rPr>
-          <w:rFonts w:ascii="Segoe UI" w:hAnsi="Segoe UI" w:cs="Segoe UI"/>
-          <w:color w:val="24292E"/>
-          <w:shd w:val="clear" w:color="auto" w:fill="FFFFFF"/>
-        </w:rPr>
-        <w:t xml:space="preserve">The figure shows the application homepage, in this page, the user can sign-in an account using </w:t>
-      </w:r>
-      <w:r>
-        <w:rPr>
-          <w:rFonts w:ascii="Segoe UI" w:hAnsi="Segoe UI" w:cs="Segoe UI"/>
-          <w:color w:val="24292E"/>
-          <w:shd w:val="clear" w:color="auto" w:fill="FFFFFF"/>
-        </w:rPr>
-        <w:t>student</w:t>
-      </w:r>
-      <w:r>
-        <w:rPr>
-          <w:rFonts w:ascii="Segoe UI" w:hAnsi="Segoe UI" w:cs="Segoe UI"/>
-          <w:color w:val="24292E"/>
-          <w:shd w:val="clear" w:color="auto" w:fill="FFFFFF"/>
-        </w:rPr>
-        <w:t xml:space="preserve"> email address and password (Ex: Email:</w:t>
+      <w:r>
+        <w:rPr>
+          <w:rFonts w:ascii="Segoe UI" w:hAnsi="Segoe UI" w:cs="Segoe UI"/>
+          <w:color w:val="24292E"/>
+          <w:shd w:val="clear" w:color="auto" w:fill="FFFFFF"/>
+        </w:rPr>
+        <w:t>The figure shows the application homepage, in this page, the user can sign-in an account using student email address and password (Ex: Email:</w:t>
       </w:r>
       <w:r>
         <w:t xml:space="preserve"> </w:t>
@@ -5093,24 +5737,34 @@
           <w:t>walter.melon@azlearn.ca</w:t>
         </w:r>
       </w:hyperlink>
-    </w:p>
-    <w:p>
-      <w:pPr>
-        <w:spacing w:line="276" w:lineRule="auto"/>
-        <w:jc w:val="both"/>
-        <w:rPr>
-          <w:rFonts w:ascii="Segoe UI" w:hAnsi="Segoe UI" w:cs="Segoe UI"/>
-          <w:color w:val="24292E"/>
-          <w:shd w:val="clear" w:color="auto" w:fill="FFFFFF"/>
-        </w:rPr>
-      </w:pPr>
-      <w:r>
-        <w:rPr>
-          <w:rFonts w:ascii="Segoe UI" w:hAnsi="Segoe UI" w:cs="Segoe UI"/>
-          <w:color w:val="24292E"/>
-          <w:shd w:val="clear" w:color="auto" w:fill="FFFFFF"/>
-        </w:rPr>
-        <w:t>Password: abc.123 ) as shown</w:t>
+      <w:r>
+        <w:t xml:space="preserve"> </w:t>
+      </w:r>
+      <w:r>
+        <w:rPr>
+          <w:rFonts w:ascii="Segoe UI" w:hAnsi="Segoe UI" w:cs="Segoe UI"/>
+          <w:color w:val="24292E"/>
+          <w:shd w:val="clear" w:color="auto" w:fill="FFFFFF"/>
+        </w:rPr>
+        <w:t>Password: abc.</w:t>
+      </w:r>
+      <w:proofErr w:type="gramStart"/>
+      <w:r>
+        <w:rPr>
+          <w:rFonts w:ascii="Segoe UI" w:hAnsi="Segoe UI" w:cs="Segoe UI"/>
+          <w:color w:val="24292E"/>
+          <w:shd w:val="clear" w:color="auto" w:fill="FFFFFF"/>
+        </w:rPr>
+        <w:t>123 )</w:t>
+      </w:r>
+      <w:proofErr w:type="gramEnd"/>
+      <w:r>
+        <w:rPr>
+          <w:rFonts w:ascii="Segoe UI" w:hAnsi="Segoe UI" w:cs="Segoe UI"/>
+          <w:color w:val="24292E"/>
+          <w:shd w:val="clear" w:color="auto" w:fill="FFFFFF"/>
+        </w:rPr>
+        <w:t xml:space="preserve"> as shown</w:t>
       </w:r>
       <w:r>
         <w:rPr>
@@ -5123,13 +5777,9 @@
     </w:p>
     <w:p>
       <w:pPr>
-        <w:spacing w:line="276" w:lineRule="auto"/>
-        <w:jc w:val="both"/>
-        <w:rPr>
-          <w:rFonts w:ascii="Segoe UI" w:hAnsi="Segoe UI" w:cs="Segoe UI"/>
-          <w:color w:val="24292E"/>
-          <w:shd w:val="clear" w:color="auto" w:fill="FFFFFF"/>
-        </w:rPr>
+        <w:keepNext/>
+        <w:spacing w:line="276" w:lineRule="auto"/>
+        <w:jc w:val="center"/>
       </w:pPr>
       <w:r>
         <w:rPr>
@@ -5174,6 +5824,31 @@
     </w:p>
     <w:p>
       <w:pPr>
+        <w:pStyle w:val="Caption"/>
+        <w:jc w:val="center"/>
+        <w:rPr>
+          <w:rFonts w:ascii="Segoe UI" w:hAnsi="Segoe UI" w:cs="Segoe UI"/>
+          <w:color w:val="24292E"/>
+          <w:shd w:val="clear" w:color="auto" w:fill="FFFFFF"/>
+        </w:rPr>
+      </w:pPr>
+      <w:r>
+        <w:t xml:space="preserve">Figure </w:t>
+      </w:r>
+      <w:fldSimple w:instr=" SEQ Figure \* ARABIC ">
+        <w:r>
+          <w:rPr>
+            <w:noProof/>
+          </w:rPr>
+          <w:t>36</w:t>
+        </w:r>
+      </w:fldSimple>
+      <w:r>
+        <w:t xml:space="preserve"> Login Screen for Student</w:t>
+      </w:r>
+    </w:p>
+    <w:p>
+      <w:pPr>
         <w:spacing w:line="276" w:lineRule="auto"/>
         <w:jc w:val="both"/>
         <w:rPr>
@@ -5188,162 +5863,88 @@
           <w:color w:val="24292E"/>
           <w:shd w:val="clear" w:color="auto" w:fill="FFFFFF"/>
         </w:rPr>
-        <w:t>Once the</w:t>
-      </w:r>
-      <w:r>
-        <w:rPr>
-          <w:rFonts w:ascii="Segoe UI" w:hAnsi="Segoe UI" w:cs="Segoe UI"/>
-          <w:color w:val="24292E"/>
-          <w:shd w:val="clear" w:color="auto" w:fill="FFFFFF"/>
-        </w:rPr>
-        <w:t xml:space="preserve"> student</w:t>
-      </w:r>
-      <w:r>
-        <w:rPr>
-          <w:rFonts w:ascii="Segoe UI" w:hAnsi="Segoe UI" w:cs="Segoe UI"/>
-          <w:color w:val="24292E"/>
-          <w:shd w:val="clear" w:color="auto" w:fill="FFFFFF"/>
-        </w:rPr>
-        <w:t xml:space="preserve"> is Logged in </w:t>
-      </w:r>
-      <w:r>
-        <w:rPr>
-          <w:rFonts w:ascii="Segoe UI" w:hAnsi="Segoe UI" w:cs="Segoe UI"/>
-          <w:color w:val="24292E"/>
-          <w:shd w:val="clear" w:color="auto" w:fill="FFFFFF"/>
-        </w:rPr>
-        <w:t xml:space="preserve">, </w:t>
-      </w:r>
-      <w:r>
-        <w:rPr>
-          <w:rFonts w:ascii="Segoe UI" w:hAnsi="Segoe UI" w:cs="Segoe UI"/>
-          <w:color w:val="24292E"/>
-          <w:shd w:val="clear" w:color="auto" w:fill="FFFFFF"/>
-        </w:rPr>
-        <w:t xml:space="preserve">the </w:t>
-      </w:r>
-      <w:r>
-        <w:rPr>
-          <w:rFonts w:ascii="Segoe UI" w:hAnsi="Segoe UI" w:cs="Segoe UI"/>
-          <w:color w:val="24292E"/>
-          <w:shd w:val="clear" w:color="auto" w:fill="FFFFFF"/>
-        </w:rPr>
-        <w:t>student</w:t>
-      </w:r>
-      <w:r>
-        <w:rPr>
-          <w:rFonts w:ascii="Segoe UI" w:hAnsi="Segoe UI" w:cs="Segoe UI"/>
-          <w:color w:val="24292E"/>
-          <w:shd w:val="clear" w:color="auto" w:fill="FFFFFF"/>
-        </w:rPr>
-        <w:t xml:space="preserve"> has </w:t>
-      </w:r>
-      <w:r>
-        <w:rPr>
-          <w:rFonts w:ascii="Segoe UI" w:hAnsi="Segoe UI" w:cs="Segoe UI"/>
-          <w:color w:val="24292E"/>
-          <w:shd w:val="clear" w:color="auto" w:fill="FFFFFF"/>
-        </w:rPr>
-        <w:t xml:space="preserve">very limited </w:t>
-      </w:r>
-      <w:r>
-        <w:rPr>
-          <w:rFonts w:ascii="Segoe UI" w:hAnsi="Segoe UI" w:cs="Segoe UI"/>
-          <w:color w:val="24292E"/>
-          <w:shd w:val="clear" w:color="auto" w:fill="FFFFFF"/>
-        </w:rPr>
-        <w:t>privileges that can be accessed from this main dashboard i.e., Co</w:t>
-      </w:r>
-      <w:r>
-        <w:rPr>
-          <w:rFonts w:ascii="Segoe UI" w:hAnsi="Segoe UI" w:cs="Segoe UI"/>
-          <w:color w:val="24292E"/>
-          <w:shd w:val="clear" w:color="auto" w:fill="FFFFFF"/>
-        </w:rPr>
-        <w:t>urse</w:t>
-      </w:r>
-      <w:r>
-        <w:rPr>
-          <w:rFonts w:ascii="Segoe UI" w:hAnsi="Segoe UI" w:cs="Segoe UI"/>
-          <w:color w:val="24292E"/>
-          <w:shd w:val="clear" w:color="auto" w:fill="FFFFFF"/>
-        </w:rPr>
-        <w:t xml:space="preserve"> Summary Screen</w:t>
-      </w:r>
-    </w:p>
-    <w:p>
-      <w:pPr>
-        <w:spacing w:line="276" w:lineRule="auto"/>
-        <w:jc w:val="both"/>
-        <w:rPr>
-          <w:rFonts w:ascii="Segoe UI" w:hAnsi="Segoe UI" w:cs="Segoe UI"/>
-          <w:color w:val="24292E"/>
-          <w:shd w:val="clear" w:color="auto" w:fill="FFFFFF"/>
-        </w:rPr>
-      </w:pPr>
-      <w:r>
-        <w:rPr>
-          <w:rFonts w:ascii="Segoe UI" w:hAnsi="Segoe UI" w:cs="Segoe UI"/>
+        <w:t xml:space="preserve">Once the student is Logged </w:t>
+      </w:r>
+      <w:proofErr w:type="gramStart"/>
+      <w:r>
+        <w:rPr>
+          <w:rFonts w:ascii="Segoe UI" w:hAnsi="Segoe UI" w:cs="Segoe UI"/>
+          <w:color w:val="24292E"/>
+          <w:shd w:val="clear" w:color="auto" w:fill="FFFFFF"/>
+        </w:rPr>
+        <w:t>in ,</w:t>
+      </w:r>
+      <w:proofErr w:type="gramEnd"/>
+      <w:r>
+        <w:rPr>
+          <w:rFonts w:ascii="Segoe UI" w:hAnsi="Segoe UI" w:cs="Segoe UI"/>
+          <w:color w:val="24292E"/>
+          <w:shd w:val="clear" w:color="auto" w:fill="FFFFFF"/>
+        </w:rPr>
+        <w:t xml:space="preserve"> the student has very limited privileges that can be accessed from this main dashboard i.e., Course Summary Screen</w:t>
+      </w:r>
+    </w:p>
+    <w:p>
+      <w:pPr>
+        <w:pStyle w:val="Heading3"/>
+        <w:rPr>
           <w:b/>
           <w:bCs/>
-          <w:color w:val="24292E"/>
-          <w:shd w:val="clear" w:color="auto" w:fill="FFFFFF"/>
-        </w:rPr>
-        <w:t>Co</w:t>
-      </w:r>
-      <w:r>
-        <w:rPr>
-          <w:rFonts w:ascii="Segoe UI" w:hAnsi="Segoe UI" w:cs="Segoe UI"/>
+          <w:shd w:val="clear" w:color="auto" w:fill="FFFFFF"/>
+        </w:rPr>
+      </w:pPr>
+      <w:r>
+        <w:rPr>
           <w:b/>
           <w:bCs/>
-          <w:color w:val="24292E"/>
-          <w:shd w:val="clear" w:color="auto" w:fill="FFFFFF"/>
-        </w:rPr>
-        <w:t>urse</w:t>
-      </w:r>
-      <w:r>
-        <w:rPr>
-          <w:rFonts w:ascii="Segoe UI" w:hAnsi="Segoe UI" w:cs="Segoe UI"/>
+          <w:shd w:val="clear" w:color="auto" w:fill="FFFFFF"/>
+        </w:rPr>
+        <w:t>Course</w:t>
+      </w:r>
+      <w:r>
+        <w:rPr>
           <w:b/>
           <w:bCs/>
-          <w:color w:val="24292E"/>
           <w:shd w:val="clear" w:color="auto" w:fill="FFFFFF"/>
         </w:rPr>
         <w:t xml:space="preserve"> </w:t>
       </w:r>
       <w:r>
         <w:rPr>
-          <w:rFonts w:ascii="Segoe UI" w:hAnsi="Segoe UI" w:cs="Segoe UI"/>
           <w:b/>
           <w:bCs/>
-          <w:color w:val="24292E"/>
-          <w:shd w:val="clear" w:color="auto" w:fill="FFFFFF"/>
-        </w:rPr>
-        <w:t xml:space="preserve">Summary Screen (Read) : </w:t>
-      </w:r>
-      <w:r>
-        <w:rPr>
-          <w:rFonts w:ascii="Segoe UI" w:hAnsi="Segoe UI" w:cs="Segoe UI"/>
-          <w:color w:val="24292E"/>
-          <w:shd w:val="clear" w:color="auto" w:fill="FFFFFF"/>
-        </w:rPr>
-        <w:t xml:space="preserve">The </w:t>
-      </w:r>
-      <w:r>
-        <w:rPr>
-          <w:rFonts w:ascii="Segoe UI" w:hAnsi="Segoe UI" w:cs="Segoe UI"/>
-          <w:color w:val="24292E"/>
-          <w:shd w:val="clear" w:color="auto" w:fill="FFFFFF"/>
-        </w:rPr>
-        <w:t xml:space="preserve">student </w:t>
-      </w:r>
-      <w:r>
-        <w:rPr>
-          <w:rFonts w:ascii="Segoe UI" w:hAnsi="Segoe UI" w:cs="Segoe UI"/>
-          <w:color w:val="24292E"/>
-          <w:shd w:val="clear" w:color="auto" w:fill="FFFFFF"/>
-        </w:rPr>
-        <w:t xml:space="preserve">can view here list of </w:t>
+          <w:shd w:val="clear" w:color="auto" w:fill="FFFFFF"/>
+        </w:rPr>
+        <w:t xml:space="preserve">Summary Screen (Read) </w:t>
+      </w:r>
+    </w:p>
+    <w:p>
+      <w:pPr>
+        <w:spacing w:line="276" w:lineRule="auto"/>
+        <w:jc w:val="both"/>
+        <w:rPr>
+          <w:rFonts w:ascii="Segoe UI" w:hAnsi="Segoe UI" w:cs="Segoe UI"/>
+          <w:color w:val="24292E"/>
+          <w:shd w:val="clear" w:color="auto" w:fill="FFFFFF"/>
+        </w:rPr>
+      </w:pPr>
+      <w:r>
+        <w:rPr>
+          <w:rFonts w:ascii="Segoe UI" w:hAnsi="Segoe UI" w:cs="Segoe UI"/>
+          <w:b/>
+          <w:bCs/>
+          <w:color w:val="24292E"/>
+          <w:shd w:val="clear" w:color="auto" w:fill="FFFFFF"/>
+        </w:rPr>
+        <w:t xml:space="preserve"> </w:t>
+      </w:r>
+      <w:r>
+        <w:rPr>
+          <w:rFonts w:ascii="Segoe UI" w:hAnsi="Segoe UI" w:cs="Segoe UI"/>
+          <w:color w:val="24292E"/>
+          <w:shd w:val="clear" w:color="auto" w:fill="FFFFFF"/>
+        </w:rPr>
+        <w:t xml:space="preserve">The student can view here list of </w:t>
       </w:r>
       <w:r>
         <w:rPr>
@@ -5383,7 +5984,25 @@
           <w:color w:val="24292E"/>
           <w:shd w:val="clear" w:color="auto" w:fill="FFFFFF"/>
         </w:rPr>
-        <w:t>duration for the course ,instructor details, and homework’s pertaining to that course</w:t>
+        <w:t xml:space="preserve">duration for the </w:t>
+      </w:r>
+      <w:proofErr w:type="gramStart"/>
+      <w:r>
+        <w:rPr>
+          <w:rFonts w:ascii="Segoe UI" w:hAnsi="Segoe UI" w:cs="Segoe UI"/>
+          <w:color w:val="24292E"/>
+          <w:shd w:val="clear" w:color="auto" w:fill="FFFFFF"/>
+        </w:rPr>
+        <w:t>course ,instructor</w:t>
+      </w:r>
+      <w:proofErr w:type="gramEnd"/>
+      <w:r>
+        <w:rPr>
+          <w:rFonts w:ascii="Segoe UI" w:hAnsi="Segoe UI" w:cs="Segoe UI"/>
+          <w:color w:val="24292E"/>
+          <w:shd w:val="clear" w:color="auto" w:fill="FFFFFF"/>
+        </w:rPr>
+        <w:t xml:space="preserve"> details, and homework’s pertaining to that course</w:t>
       </w:r>
       <w:r>
         <w:rPr>
@@ -5412,13 +6031,9 @@
     </w:p>
     <w:p>
       <w:pPr>
-        <w:spacing w:line="276" w:lineRule="auto"/>
-        <w:jc w:val="both"/>
-        <w:rPr>
-          <w:rFonts w:ascii="Segoe UI" w:hAnsi="Segoe UI" w:cs="Segoe UI"/>
-          <w:color w:val="24292E"/>
-          <w:shd w:val="clear" w:color="auto" w:fill="FFFFFF"/>
-        </w:rPr>
+        <w:keepNext/>
+        <w:spacing w:line="276" w:lineRule="auto"/>
+        <w:jc w:val="center"/>
       </w:pPr>
       <w:r>
         <w:rPr>
@@ -5464,56 +6079,63 @@
     </w:p>
     <w:p>
       <w:pPr>
-        <w:spacing w:line="276" w:lineRule="auto"/>
-        <w:jc w:val="both"/>
-        <w:rPr>
-          <w:rFonts w:ascii="Segoe UI" w:hAnsi="Segoe UI" w:cs="Segoe UI"/>
-          <w:color w:val="24292E"/>
-          <w:shd w:val="clear" w:color="auto" w:fill="FFFFFF"/>
-        </w:rPr>
-      </w:pPr>
-    </w:p>
-    <w:p>
-      <w:pPr>
-        <w:spacing w:line="276" w:lineRule="auto"/>
-        <w:jc w:val="both"/>
-        <w:rPr>
-          <w:rFonts w:ascii="Segoe UI" w:hAnsi="Segoe UI" w:cs="Segoe UI"/>
+        <w:pStyle w:val="Caption"/>
+        <w:jc w:val="center"/>
+        <w:rPr>
+          <w:rFonts w:ascii="Segoe UI" w:hAnsi="Segoe UI" w:cs="Segoe UI"/>
+          <w:color w:val="24292E"/>
+          <w:shd w:val="clear" w:color="auto" w:fill="FFFFFF"/>
+        </w:rPr>
+      </w:pPr>
+      <w:r>
+        <w:t xml:space="preserve">Figure </w:t>
+      </w:r>
+      <w:fldSimple w:instr=" SEQ Figure \* ARABIC ">
+        <w:r>
+          <w:rPr>
+            <w:noProof/>
+          </w:rPr>
+          <w:t>37</w:t>
+        </w:r>
+      </w:fldSimple>
+      <w:r>
+        <w:t xml:space="preserve"> Course Summary for Student</w:t>
+      </w:r>
+    </w:p>
+    <w:p>
+      <w:pPr>
+        <w:pStyle w:val="Heading3"/>
+        <w:rPr>
           <w:b/>
           <w:bCs/>
-          <w:color w:val="24292E"/>
-          <w:shd w:val="clear" w:color="auto" w:fill="FFFFFF"/>
-        </w:rPr>
-      </w:pPr>
-      <w:r>
-        <w:rPr>
-          <w:rFonts w:ascii="Segoe UI" w:hAnsi="Segoe UI" w:cs="Segoe UI"/>
+          <w:shd w:val="clear" w:color="auto" w:fill="FFFFFF"/>
+        </w:rPr>
+      </w:pPr>
+    </w:p>
+    <w:p>
+      <w:pPr>
+        <w:pStyle w:val="Heading3"/>
+        <w:rPr>
           <w:b/>
           <w:bCs/>
-          <w:color w:val="24292E"/>
-          <w:shd w:val="clear" w:color="auto" w:fill="FFFFFF"/>
-        </w:rPr>
-        <w:t xml:space="preserve">Homework </w:t>
-      </w:r>
-      <w:r>
-        <w:rPr>
-          <w:rFonts w:ascii="Segoe UI" w:hAnsi="Segoe UI" w:cs="Segoe UI"/>
+          <w:shd w:val="clear" w:color="auto" w:fill="FFFFFF"/>
+        </w:rPr>
+      </w:pPr>
+      <w:r>
+        <w:rPr>
           <w:b/>
           <w:bCs/>
-          <w:color w:val="24292E"/>
-          <w:shd w:val="clear" w:color="auto" w:fill="FFFFFF"/>
-        </w:rPr>
-        <w:t>Read</w:t>
-      </w:r>
-      <w:r>
-        <w:rPr>
-          <w:rFonts w:ascii="Segoe UI" w:hAnsi="Segoe UI" w:cs="Segoe UI"/>
+          <w:shd w:val="clear" w:color="auto" w:fill="FFFFFF"/>
+        </w:rPr>
+        <w:t xml:space="preserve">Homework </w:t>
+      </w:r>
+      <w:r>
+        <w:rPr>
           <w:b/>
           <w:bCs/>
-          <w:color w:val="24292E"/>
-          <w:shd w:val="clear" w:color="auto" w:fill="FFFFFF"/>
-        </w:rPr>
-        <w:t>:</w:t>
+          <w:shd w:val="clear" w:color="auto" w:fill="FFFFFF"/>
+        </w:rPr>
+        <w:t>Read</w:t>
       </w:r>
     </w:p>
     <w:p>
@@ -5561,15 +6183,9 @@
     </w:p>
     <w:p>
       <w:pPr>
-        <w:spacing w:line="276" w:lineRule="auto"/>
-        <w:jc w:val="both"/>
-        <w:rPr>
-          <w:rFonts w:ascii="Segoe UI" w:hAnsi="Segoe UI" w:cs="Segoe UI"/>
-          <w:b/>
-          <w:bCs/>
-          <w:color w:val="24292E"/>
-          <w:shd w:val="clear" w:color="auto" w:fill="FFFFFF"/>
-        </w:rPr>
+        <w:keepNext/>
+        <w:spacing w:line="276" w:lineRule="auto"/>
+        <w:jc w:val="center"/>
       </w:pPr>
       <w:r>
         <w:rPr>
@@ -5615,6 +6231,33 @@
     </w:p>
     <w:p>
       <w:pPr>
+        <w:pStyle w:val="Caption"/>
+        <w:jc w:val="center"/>
+        <w:rPr>
+          <w:rFonts w:ascii="Segoe UI" w:hAnsi="Segoe UI" w:cs="Segoe UI"/>
+          <w:b w:val="0"/>
+          <w:bCs w:val="0"/>
+          <w:color w:val="24292E"/>
+          <w:shd w:val="clear" w:color="auto" w:fill="FFFFFF"/>
+        </w:rPr>
+      </w:pPr>
+      <w:r>
+        <w:t xml:space="preserve">Figure </w:t>
+      </w:r>
+      <w:fldSimple w:instr=" SEQ Figure \* ARABIC ">
+        <w:r>
+          <w:rPr>
+            <w:noProof/>
+          </w:rPr>
+          <w:t>38</w:t>
+        </w:r>
+      </w:fldSimple>
+      <w:r>
+        <w:t xml:space="preserve"> Homework View Only</w:t>
+      </w:r>
+    </w:p>
+    <w:p>
+      <w:pPr>
         <w:spacing w:line="276" w:lineRule="auto"/>
         <w:jc w:val="both"/>
       </w:pPr>
@@ -5643,25 +6286,23 @@
           <w:color w:val="24292E"/>
           <w:shd w:val="clear" w:color="auto" w:fill="FFFFFF"/>
         </w:rPr>
-        <w:t xml:space="preserve"> and can access the document by clicking the </w:t>
-      </w:r>
-      <w:proofErr w:type="spellStart"/>
-      <w:r>
-        <w:rPr>
-          <w:rFonts w:ascii="Segoe UI" w:hAnsi="Segoe UI" w:cs="Segoe UI"/>
-          <w:color w:val="24292E"/>
-          <w:shd w:val="clear" w:color="auto" w:fill="FFFFFF"/>
-        </w:rPr>
-        <w:t>Github</w:t>
-      </w:r>
-      <w:proofErr w:type="spellEnd"/>
-      <w:r>
-        <w:rPr>
-          <w:rFonts w:ascii="Segoe UI" w:hAnsi="Segoe UI" w:cs="Segoe UI"/>
-          <w:color w:val="24292E"/>
-          <w:shd w:val="clear" w:color="auto" w:fill="FFFFFF"/>
-        </w:rPr>
-        <w:t xml:space="preserve"> link</w:t>
+        <w:t xml:space="preserve"> and can access the document by clicking the Git</w:t>
+      </w:r>
+      <w:r>
+        <w:rPr>
+          <w:rFonts w:ascii="Segoe UI" w:hAnsi="Segoe UI" w:cs="Segoe UI"/>
+          <w:color w:val="24292E"/>
+          <w:shd w:val="clear" w:color="auto" w:fill="FFFFFF"/>
+        </w:rPr>
+        <w:t>H</w:t>
+      </w:r>
+      <w:r>
+        <w:rPr>
+          <w:rFonts w:ascii="Segoe UI" w:hAnsi="Segoe UI" w:cs="Segoe UI"/>
+          <w:color w:val="24292E"/>
+          <w:shd w:val="clear" w:color="auto" w:fill="FFFFFF"/>
+        </w:rPr>
+        <w:t>ub link</w:t>
       </w:r>
       <w:r>
         <w:rPr>
@@ -5674,8 +6315,9 @@
     </w:p>
     <w:p>
       <w:pPr>
-        <w:spacing w:line="276" w:lineRule="auto"/>
-        <w:jc w:val="both"/>
+        <w:keepNext/>
+        <w:spacing w:line="276" w:lineRule="auto"/>
+        <w:jc w:val="center"/>
       </w:pPr>
       <w:r>
         <w:rPr>
@@ -5683,10 +6325,10 @@
         </w:rPr>
         <w:lastRenderedPageBreak/>
         <w:drawing>
-          <wp:inline distT="0" distB="0" distL="0" distR="0" wp14:anchorId="41DD15FA" wp14:editId="5046AD48">
-            <wp:extent cx="5943600" cy="4193540"/>
-            <wp:effectExtent l="0" t="0" r="0" b="0"/>
-            <wp:docPr id="38" name="Picture 38"/>
+          <wp:inline distT="0" distB="0" distL="0" distR="0" wp14:anchorId="5D0FEEA7" wp14:editId="71DF2741">
+            <wp:extent cx="5943600" cy="3065780"/>
+            <wp:effectExtent l="0" t="0" r="0" b="1270"/>
+            <wp:docPr id="42" name="Picture 42"/>
             <wp:cNvGraphicFramePr>
               <a:graphicFrameLocks xmlns:a="http://schemas.openxmlformats.org/drawingml/2006/main" noChangeAspect="1"/>
             </wp:cNvGraphicFramePr>
@@ -5706,7 +6348,7 @@
                   <pic:spPr>
                     <a:xfrm>
                       <a:off x="0" y="0"/>
-                      <a:ext cx="5943600" cy="4193540"/>
+                      <a:ext cx="5943600" cy="3065780"/>
                     </a:xfrm>
                     <a:prstGeom prst="rect">
                       <a:avLst/>
@@ -5721,6 +6363,26 @@
     </w:p>
     <w:p>
       <w:pPr>
+        <w:pStyle w:val="Caption"/>
+        <w:jc w:val="center"/>
+      </w:pPr>
+      <w:r>
+        <w:t xml:space="preserve">Figure </w:t>
+      </w:r>
+      <w:fldSimple w:instr=" SEQ Figure \* ARABIC ">
+        <w:r>
+          <w:rPr>
+            <w:noProof/>
+          </w:rPr>
+          <w:t>39</w:t>
+        </w:r>
+      </w:fldSimple>
+      <w:r>
+        <w:t xml:space="preserve"> Homework Summary for a particular course</w:t>
+      </w:r>
+    </w:p>
+    <w:p>
+      <w:pPr>
         <w:spacing w:line="276" w:lineRule="auto"/>
         <w:jc w:val="both"/>
       </w:pPr>
@@ -5760,15 +6422,23 @@
         <w:spacing w:line="276" w:lineRule="auto"/>
         <w:jc w:val="both"/>
       </w:pPr>
+    </w:p>
+    <w:p>
+      <w:pPr>
+        <w:keepNext/>
+        <w:spacing w:line="276" w:lineRule="auto"/>
+        <w:jc w:val="center"/>
+      </w:pPr>
       <w:r>
         <w:rPr>
           <w:noProof/>
         </w:rPr>
+        <w:lastRenderedPageBreak/>
         <w:drawing>
-          <wp:inline distT="0" distB="0" distL="0" distR="0" wp14:anchorId="1213DA08" wp14:editId="4DB302D8">
-            <wp:extent cx="5943600" cy="3065780"/>
-            <wp:effectExtent l="0" t="0" r="0" b="1270"/>
-            <wp:docPr id="42" name="Picture 42"/>
+          <wp:inline distT="0" distB="0" distL="0" distR="0" wp14:anchorId="52E86753" wp14:editId="58562458">
+            <wp:extent cx="2133600" cy="3776471"/>
+            <wp:effectExtent l="0" t="0" r="0" b="0"/>
+            <wp:docPr id="41" name="Picture 41"/>
             <wp:cNvGraphicFramePr>
               <a:graphicFrameLocks xmlns:a="http://schemas.openxmlformats.org/drawingml/2006/main" noChangeAspect="1"/>
             </wp:cNvGraphicFramePr>
@@ -5788,7 +6458,7 @@
                   <pic:spPr>
                     <a:xfrm>
                       <a:off x="0" y="0"/>
-                      <a:ext cx="5943600" cy="3065780"/>
+                      <a:ext cx="2159213" cy="3821807"/>
                     </a:xfrm>
                     <a:prstGeom prst="rect">
                       <a:avLst/>
@@ -5803,49 +6473,22 @@
     </w:p>
     <w:p>
       <w:pPr>
-        <w:spacing w:line="276" w:lineRule="auto"/>
-        <w:jc w:val="both"/>
-      </w:pPr>
-      <w:r>
-        <w:rPr>
-          <w:noProof/>
-        </w:rPr>
-        <w:lastRenderedPageBreak/>
-        <w:drawing>
-          <wp:inline distT="0" distB="0" distL="0" distR="0" wp14:anchorId="52E86753" wp14:editId="45F42CEE">
-            <wp:extent cx="1670918" cy="2957525"/>
-            <wp:effectExtent l="0" t="0" r="5715" b="0"/>
-            <wp:docPr id="41" name="Picture 41"/>
-            <wp:cNvGraphicFramePr>
-              <a:graphicFrameLocks xmlns:a="http://schemas.openxmlformats.org/drawingml/2006/main" noChangeAspect="1"/>
-            </wp:cNvGraphicFramePr>
-            <a:graphic xmlns:a="http://schemas.openxmlformats.org/drawingml/2006/main">
-              <a:graphicData uri="http://schemas.openxmlformats.org/drawingml/2006/picture">
-                <pic:pic xmlns:pic="http://schemas.openxmlformats.org/drawingml/2006/picture">
-                  <pic:nvPicPr>
-                    <pic:cNvPr id="1" name=""/>
-                    <pic:cNvPicPr/>
-                  </pic:nvPicPr>
-                  <pic:blipFill>
-                    <a:blip r:embed="rId47"/>
-                    <a:stretch>
-                      <a:fillRect/>
-                    </a:stretch>
-                  </pic:blipFill>
-                  <pic:spPr>
-                    <a:xfrm>
-                      <a:off x="0" y="0"/>
-                      <a:ext cx="1684785" cy="2982069"/>
-                    </a:xfrm>
-                    <a:prstGeom prst="rect">
-                      <a:avLst/>
-                    </a:prstGeom>
-                  </pic:spPr>
-                </pic:pic>
-              </a:graphicData>
-            </a:graphic>
-          </wp:inline>
-        </w:drawing>
+        <w:pStyle w:val="Caption"/>
+        <w:jc w:val="center"/>
+      </w:pPr>
+      <w:r>
+        <w:t xml:space="preserve">Figure </w:t>
+      </w:r>
+      <w:fldSimple w:instr=" SEQ Figure \* ARABIC ">
+        <w:r>
+          <w:rPr>
+            <w:noProof/>
+          </w:rPr>
+          <w:t>40</w:t>
+        </w:r>
+      </w:fldSimple>
+      <w:r>
+        <w:t xml:space="preserve"> Homework Description</w:t>
       </w:r>
     </w:p>
     <w:p>
@@ -5860,8 +6503,7 @@
     </w:p>
     <w:p>
       <w:pPr>
-        <w:spacing w:line="276" w:lineRule="auto"/>
-        <w:jc w:val="both"/>
+        <w:pStyle w:val="Heading3"/>
         <w:rPr>
           <w:b/>
           <w:bCs/>
@@ -5872,7 +6514,7 @@
           <w:b/>
           <w:bCs/>
         </w:rPr>
-        <w:t>Timesheet Update:</w:t>
+        <w:t>Timesheet Update</w:t>
       </w:r>
     </w:p>
     <w:p>
@@ -5881,7 +6523,15 @@
         <w:jc w:val="both"/>
       </w:pPr>
       <w:r>
-        <w:t xml:space="preserve">Once the student have submitted the assignment the student can return to the same screen </w:t>
+        <w:t xml:space="preserve">Once the student </w:t>
+      </w:r>
+      <w:proofErr w:type="gramStart"/>
+      <w:r>
+        <w:t>have</w:t>
+      </w:r>
+      <w:proofErr w:type="gramEnd"/>
+      <w:r>
+        <w:t xml:space="preserve"> submitted the assignment the student can return to the same screen </w:t>
       </w:r>
       <w:r>
         <w:t xml:space="preserve">(course summary screen as shown below) </w:t>
@@ -5895,8 +6545,9 @@
     </w:p>
     <w:p>
       <w:pPr>
-        <w:spacing w:line="276" w:lineRule="auto"/>
-        <w:jc w:val="both"/>
+        <w:keepNext/>
+        <w:spacing w:line="276" w:lineRule="auto"/>
+        <w:jc w:val="center"/>
       </w:pPr>
       <w:r>
         <w:rPr>
@@ -5942,14 +6593,35 @@
     </w:p>
     <w:p>
       <w:pPr>
+        <w:pStyle w:val="Caption"/>
+        <w:jc w:val="center"/>
+      </w:pPr>
+      <w:r>
+        <w:t xml:space="preserve">Figure </w:t>
+      </w:r>
+      <w:fldSimple w:instr=" SEQ Figure \* ARABIC ">
+        <w:r>
+          <w:rPr>
+            <w:noProof/>
+          </w:rPr>
+          <w:t>41</w:t>
+        </w:r>
+      </w:fldSimple>
+      <w:r>
+        <w:t xml:space="preserve"> Course Summary for Student</w:t>
+      </w:r>
+    </w:p>
+    <w:p>
+      <w:pPr>
         <w:spacing w:line="276" w:lineRule="auto"/>
         <w:jc w:val="both"/>
       </w:pPr>
     </w:p>
     <w:p>
       <w:pPr>
-        <w:spacing w:line="276" w:lineRule="auto"/>
-        <w:jc w:val="both"/>
+        <w:keepNext/>
+        <w:spacing w:line="276" w:lineRule="auto"/>
+        <w:jc w:val="center"/>
       </w:pPr>
       <w:r>
         <w:rPr>
@@ -5961,6 +6633,73 @@
             <wp:extent cx="5943600" cy="3065780"/>
             <wp:effectExtent l="0" t="0" r="0" b="1270"/>
             <wp:docPr id="43" name="Picture 43"/>
+            <wp:cNvGraphicFramePr>
+              <a:graphicFrameLocks xmlns:a="http://schemas.openxmlformats.org/drawingml/2006/main" noChangeAspect="1"/>
+            </wp:cNvGraphicFramePr>
+            <a:graphic xmlns:a="http://schemas.openxmlformats.org/drawingml/2006/main">
+              <a:graphicData uri="http://schemas.openxmlformats.org/drawingml/2006/picture">
+                <pic:pic xmlns:pic="http://schemas.openxmlformats.org/drawingml/2006/picture">
+                  <pic:nvPicPr>
+                    <pic:cNvPr id="1" name=""/>
+                    <pic:cNvPicPr/>
+                  </pic:nvPicPr>
+                  <pic:blipFill>
+                    <a:blip r:embed="rId45"/>
+                    <a:stretch>
+                      <a:fillRect/>
+                    </a:stretch>
+                  </pic:blipFill>
+                  <pic:spPr>
+                    <a:xfrm>
+                      <a:off x="0" y="0"/>
+                      <a:ext cx="5943600" cy="3065780"/>
+                    </a:xfrm>
+                    <a:prstGeom prst="rect">
+                      <a:avLst/>
+                    </a:prstGeom>
+                  </pic:spPr>
+                </pic:pic>
+              </a:graphicData>
+            </a:graphic>
+          </wp:inline>
+        </w:drawing>
+      </w:r>
+    </w:p>
+    <w:p>
+      <w:pPr>
+        <w:pStyle w:val="Caption"/>
+        <w:jc w:val="center"/>
+      </w:pPr>
+      <w:r>
+        <w:t xml:space="preserve">Figure </w:t>
+      </w:r>
+      <w:fldSimple w:instr=" SEQ Figure \* ARABIC ">
+        <w:r>
+          <w:rPr>
+            <w:noProof/>
+          </w:rPr>
+          <w:t>42</w:t>
+        </w:r>
+      </w:fldSimple>
+      <w:r>
+        <w:t xml:space="preserve"> Homework Summary for a course</w:t>
+      </w:r>
+    </w:p>
+    <w:p>
+      <w:pPr>
+        <w:keepNext/>
+        <w:spacing w:line="276" w:lineRule="auto"/>
+        <w:jc w:val="center"/>
+      </w:pPr>
+      <w:r>
+        <w:rPr>
+          <w:noProof/>
+        </w:rPr>
+        <w:drawing>
+          <wp:inline distT="0" distB="0" distL="0" distR="0" wp14:anchorId="4187DE76" wp14:editId="5662B17A">
+            <wp:extent cx="2042160" cy="3614623"/>
+            <wp:effectExtent l="0" t="0" r="0" b="5080"/>
+            <wp:docPr id="45" name="Picture 45"/>
             <wp:cNvGraphicFramePr>
               <a:graphicFrameLocks xmlns:a="http://schemas.openxmlformats.org/drawingml/2006/main" noChangeAspect="1"/>
             </wp:cNvGraphicFramePr>
@@ -5980,7 +6719,7 @@
                   <pic:spPr>
                     <a:xfrm>
                       <a:off x="0" y="0"/>
-                      <a:ext cx="5943600" cy="3065780"/>
+                      <a:ext cx="2064878" cy="3654834"/>
                     </a:xfrm>
                     <a:prstGeom prst="rect">
                       <a:avLst/>
@@ -5995,52 +6734,26 @@
     </w:p>
     <w:p>
       <w:pPr>
-        <w:spacing w:line="276" w:lineRule="auto"/>
-        <w:jc w:val="both"/>
-      </w:pPr>
-      <w:r>
-        <w:rPr>
-          <w:noProof/>
-        </w:rPr>
-        <w:drawing>
-          <wp:inline distT="0" distB="0" distL="0" distR="0" wp14:anchorId="4187DE76" wp14:editId="146E1FB9">
-            <wp:extent cx="1670918" cy="2957525"/>
-            <wp:effectExtent l="0" t="0" r="5715" b="0"/>
-            <wp:docPr id="45" name="Picture 45"/>
-            <wp:cNvGraphicFramePr>
-              <a:graphicFrameLocks xmlns:a="http://schemas.openxmlformats.org/drawingml/2006/main" noChangeAspect="1"/>
-            </wp:cNvGraphicFramePr>
-            <a:graphic xmlns:a="http://schemas.openxmlformats.org/drawingml/2006/main">
-              <a:graphicData uri="http://schemas.openxmlformats.org/drawingml/2006/picture">
-                <pic:pic xmlns:pic="http://schemas.openxmlformats.org/drawingml/2006/picture">
-                  <pic:nvPicPr>
-                    <pic:cNvPr id="1" name=""/>
-                    <pic:cNvPicPr/>
-                  </pic:nvPicPr>
-                  <pic:blipFill>
-                    <a:blip r:embed="rId47"/>
-                    <a:stretch>
-                      <a:fillRect/>
-                    </a:stretch>
-                  </pic:blipFill>
-                  <pic:spPr>
-                    <a:xfrm>
-                      <a:off x="0" y="0"/>
-                      <a:ext cx="1684785" cy="2982069"/>
-                    </a:xfrm>
-                    <a:prstGeom prst="rect">
-                      <a:avLst/>
-                    </a:prstGeom>
-                  </pic:spPr>
-                </pic:pic>
-              </a:graphicData>
-            </a:graphic>
-          </wp:inline>
-        </w:drawing>
+        <w:pStyle w:val="Caption"/>
+        <w:jc w:val="center"/>
+      </w:pPr>
+      <w:r>
+        <w:t xml:space="preserve">Figure </w:t>
+      </w:r>
+      <w:fldSimple w:instr=" SEQ Figure \* ARABIC ">
+        <w:r>
+          <w:rPr>
+            <w:noProof/>
+          </w:rPr>
+          <w:t>43</w:t>
+        </w:r>
+      </w:fldSimple>
+      <w:r>
+        <w:t xml:space="preserve"> Timesheet Update For a Homework</w:t>
       </w:r>
     </w:p>
     <w:sectPr>
-      <w:headerReference w:type="first" r:id="rId48"/>
+      <w:headerReference w:type="first" r:id="rId47"/>
       <w:pgSz w:w="12240" w:h="15840"/>
       <w:pgMar w:top="1440" w:right="1440" w:bottom="1440" w:left="1440" w:header="708" w:footer="708" w:gutter="0"/>
       <w:cols w:space="708"/>
@@ -7398,7 +8111,7 @@
     <w:uiPriority w:val="9"/>
     <w:unhideWhenUsed/>
     <w:qFormat/>
-    <w:rsid w:val="00E659E7"/>
+    <w:rsid w:val="008C3CD2"/>
     <w:pPr>
       <w:keepNext/>
       <w:keepLines/>
@@ -7407,7 +8120,6 @@
     </w:pPr>
     <w:rPr>
       <w:rFonts w:asciiTheme="majorHAnsi" w:eastAsiaTheme="majorEastAsia" w:hAnsiTheme="majorHAnsi" w:cstheme="majorBidi"/>
-      <w:color w:val="2F5496" w:themeColor="accent1" w:themeShade="BF"/>
       <w:sz w:val="28"/>
       <w:szCs w:val="28"/>
     </w:rPr>
@@ -7724,10 +8436,9 @@
     <w:basedOn w:val="DefaultParagraphFont"/>
     <w:link w:val="Heading3"/>
     <w:uiPriority w:val="9"/>
-    <w:rsid w:val="00E659E7"/>
+    <w:rsid w:val="008C3CD2"/>
     <w:rPr>
       <w:rFonts w:asciiTheme="majorHAnsi" w:eastAsiaTheme="majorEastAsia" w:hAnsiTheme="majorHAnsi" w:cstheme="majorBidi"/>
-      <w:color w:val="2F5496" w:themeColor="accent1" w:themeShade="BF"/>
       <w:sz w:val="28"/>
       <w:szCs w:val="28"/>
     </w:rPr>

</xml_diff>